<commit_message>
June 6th 2017 - Added revision number 0.2 to revision table.
</commit_message>
<xml_diff>
--- a/Docs/SRS/Padification SRS.docx
+++ b/Docs/SRS/Padification SRS.docx
@@ -472,7 +472,7 @@
                                   <w:rPr>
                                     <w:color w:val="FFFFFF" w:themeColor="background1"/>
                                   </w:rPr>
-                                  <w:t>1</w:t>
+                                  <w:t>3</w:t>
                                 </w:r>
                               </w:p>
                               <w:p>
@@ -615,7 +615,7 @@
                             <w:rPr>
                               <w:color w:val="FFFFFF" w:themeColor="background1"/>
                             </w:rPr>
-                            <w:t>1</w:t>
+                            <w:t>3</w:t>
                           </w:r>
                         </w:p>
                         <w:p>
@@ -654,14 +654,9 @@
     </w:sdt>
     <w:p>
       <w:pPr>
-        <w:pStyle w:val="Heading1"/>
-        <w:numPr>
-          <w:ilvl w:val="0"/>
-          <w:numId w:val="0"/>
-        </w:numPr>
-        <w:ind w:left="432" w:hanging="432"/>
-      </w:pPr>
-      <w:bookmarkStart w:id="0" w:name="_Toc484507000"/>
+        <w:pStyle w:val="PreNumbering"/>
+      </w:pPr>
+      <w:bookmarkStart w:id="0" w:name="_Toc484508447"/>
       <w:r>
         <w:lastRenderedPageBreak/>
         <w:t>Revision History</w:t>
@@ -817,7 +812,11 @@
             <w:cnfStyle w:val="001000000000" w:firstRow="0" w:lastRow="0" w:firstColumn="1" w:lastColumn="0" w:oddVBand="0" w:evenVBand="0" w:oddHBand="0" w:evenHBand="0" w:firstRowFirstColumn="0" w:firstRowLastColumn="0" w:lastRowFirstColumn="0" w:lastRowLastColumn="0"/>
             <w:tcW w:w="1617" w:type="dxa"/>
           </w:tcPr>
-          <w:p/>
+          <w:p>
+            <w:r>
+              <w:t>2017-06-06</w:t>
+            </w:r>
+          </w:p>
         </w:tc>
         <w:tc>
           <w:tcPr>
@@ -827,6 +826,9 @@
             <w:pPr>
               <w:cnfStyle w:val="000000000000" w:firstRow="0" w:lastRow="0" w:firstColumn="0" w:lastColumn="0" w:oddVBand="0" w:evenVBand="0" w:oddHBand="0" w:evenHBand="0" w:firstRowFirstColumn="0" w:firstRowLastColumn="0" w:lastRowFirstColumn="0" w:lastRowLastColumn="0"/>
             </w:pPr>
+            <w:r>
+              <w:t>0.2</w:t>
+            </w:r>
           </w:p>
         </w:tc>
         <w:tc>
@@ -837,6 +839,9 @@
             <w:pPr>
               <w:cnfStyle w:val="000000000000" w:firstRow="0" w:lastRow="0" w:firstColumn="0" w:lastColumn="0" w:oddVBand="0" w:evenVBand="0" w:oddHBand="0" w:evenHBand="0" w:firstRowFirstColumn="0" w:firstRowLastColumn="0" w:lastRowFirstColumn="0" w:lastRowLastColumn="0"/>
             </w:pPr>
+            <w:r>
+              <w:t>Added Sections 2 and 3 being; Conformance and Normative references.</w:t>
+            </w:r>
           </w:p>
         </w:tc>
         <w:tc>
@@ -847,6 +852,9 @@
             <w:pPr>
               <w:cnfStyle w:val="000000000000" w:firstRow="0" w:lastRow="0" w:firstColumn="0" w:lastColumn="0" w:oddVBand="0" w:evenVBand="0" w:oddHBand="0" w:evenHBand="0" w:firstRowFirstColumn="0" w:firstRowLastColumn="0" w:lastRowFirstColumn="0" w:lastRowLastColumn="0"/>
             </w:pPr>
+            <w:r>
+              <w:t>Elie Godbout</w:t>
+            </w:r>
           </w:p>
         </w:tc>
       </w:tr>
@@ -888,10 +896,17 @@
               <w:cnfStyle w:val="000000100000" w:firstRow="0" w:lastRow="0" w:firstColumn="0" w:lastColumn="0" w:oddVBand="0" w:evenVBand="0" w:oddHBand="1" w:evenHBand="0" w:firstRowFirstColumn="0" w:firstRowLastColumn="0" w:lastRowFirstColumn="0" w:lastRowLastColumn="0"/>
             </w:pPr>
             <w:r>
-              <w:t>Added Scope and Definitions, Abbreviations, and Acronyms</w:t>
-            </w:r>
-            <w:bookmarkStart w:id="1" w:name="_GoBack"/>
-            <w:bookmarkEnd w:id="1"/>
+              <w:t>Added Scope</w:t>
+            </w:r>
+            <w:r>
+              <w:t xml:space="preserve"> and Definitions, Abbreviations</w:t>
+            </w:r>
+            <w:r>
+              <w:t xml:space="preserve"> and Acronyms</w:t>
+            </w:r>
+            <w:r>
+              <w:t>.</w:t>
+            </w:r>
           </w:p>
         </w:tc>
         <w:tc>
@@ -1084,7 +1099,10 @@
       <w:r>
         <w:br w:type="page"/>
       </w:r>
-    </w:p>
+      <w:bookmarkStart w:id="1" w:name="_GoBack"/>
+      <w:bookmarkEnd w:id="1"/>
+    </w:p>
+    <w:bookmarkStart w:id="2" w:name="_Toc484508448" w:displacedByCustomXml="next"/>
     <w:sdt>
       <w:sdtPr>
         <w:rPr>
@@ -1092,7 +1110,6 @@
           <w:color w:val="auto"/>
           <w:sz w:val="22"/>
           <w:szCs w:val="22"/>
-          <w:lang w:val="en-CA"/>
         </w:rPr>
         <w:id w:val="1000468415"/>
         <w:docPartObj>
@@ -1110,21 +1127,18 @@
       <w:sdtContent>
         <w:p>
           <w:pPr>
-            <w:pStyle w:val="TOCHeading"/>
-            <w:numPr>
-              <w:ilvl w:val="0"/>
-              <w:numId w:val="0"/>
-            </w:numPr>
-            <w:ind w:left="432" w:hanging="432"/>
+            <w:pStyle w:val="PreNumbering"/>
           </w:pPr>
           <w:r>
             <w:t>Table of Contents</w:t>
           </w:r>
+          <w:bookmarkEnd w:id="2"/>
         </w:p>
         <w:p>
           <w:pPr>
             <w:pStyle w:val="TOC1"/>
             <w:tabs>
+              <w:tab w:val="left" w:pos="440"/>
               <w:tab w:val="right" w:leader="dot" w:pos="10070"/>
             </w:tabs>
             <w:rPr>
@@ -1168,12 +1182,32 @@
             </w:rPr>
             <w:fldChar w:fldCharType="separate"/>
           </w:r>
-          <w:hyperlink w:anchor="_Toc484507000" w:history="1">
+          <w:hyperlink w:anchor="_Toc484508447" w:history="1">
             <w:r>
               <w:rPr>
                 <w:rStyle w:val="Hyperlink"/>
                 <w:noProof/>
               </w:rPr>
+              <w:t>I.</w:t>
+            </w:r>
+            <w:r>
+              <w:rPr>
+                <w:rFonts w:eastAsiaTheme="minorEastAsia" w:cstheme="minorBidi"/>
+                <w:b w:val="0"/>
+                <w:bCs w:val="0"/>
+                <w:caps w:val="0"/>
+                <w:noProof/>
+                <w:sz w:val="22"/>
+                <w:szCs w:val="22"/>
+                <w:lang w:eastAsia="en-CA"/>
+              </w:rPr>
+              <w:tab/>
+            </w:r>
+            <w:r>
+              <w:rPr>
+                <w:rStyle w:val="Hyperlink"/>
+                <w:noProof/>
+              </w:rPr>
               <w:t>Revision History</w:t>
             </w:r>
             <w:r>
@@ -1195,7 +1229,7 @@
                 <w:noProof/>
                 <w:webHidden/>
               </w:rPr>
-              <w:instrText xml:space="preserve"> PAGEREF _Toc484507000 \h </w:instrText>
+              <w:instrText xml:space="preserve"> PAGEREF _Toc484508447 \h </w:instrText>
             </w:r>
             <w:r>
               <w:rPr>
@@ -1244,13 +1278,13 @@
               <w:lang w:eastAsia="en-CA"/>
             </w:rPr>
           </w:pPr>
-          <w:hyperlink w:anchor="_Toc484507001" w:history="1">
+          <w:hyperlink w:anchor="_Toc484508448" w:history="1">
             <w:r>
               <w:rPr>
                 <w:rStyle w:val="Hyperlink"/>
                 <w:noProof/>
               </w:rPr>
-              <w:t>1</w:t>
+              <w:t>II.</w:t>
             </w:r>
             <w:r>
               <w:rPr>
@@ -1270,7 +1304,7 @@
                 <w:rStyle w:val="Hyperlink"/>
                 <w:noProof/>
               </w:rPr>
-              <w:t>Scope</w:t>
+              <w:t>Table of Contents</w:t>
             </w:r>
             <w:r>
               <w:rPr>
@@ -1291,7 +1325,7 @@
                 <w:noProof/>
                 <w:webHidden/>
               </w:rPr>
-              <w:instrText xml:space="preserve"> PAGEREF _Toc484507001 \h </w:instrText>
+              <w:instrText xml:space="preserve"> PAGEREF _Toc484508448 \h </w:instrText>
             </w:r>
             <w:r>
               <w:rPr>
@@ -1311,7 +1345,7 @@
                 <w:noProof/>
                 <w:webHidden/>
               </w:rPr>
-              <w:t>4</w:t>
+              <w:t>3</w:t>
             </w:r>
             <w:r>
               <w:rPr>
@@ -1340,13 +1374,13 @@
               <w:lang w:eastAsia="en-CA"/>
             </w:rPr>
           </w:pPr>
-          <w:hyperlink w:anchor="_Toc484507002" w:history="1">
+          <w:hyperlink w:anchor="_Toc484508449" w:history="1">
             <w:r>
               <w:rPr>
                 <w:rStyle w:val="Hyperlink"/>
                 <w:noProof/>
               </w:rPr>
-              <w:t>2</w:t>
+              <w:t>1</w:t>
             </w:r>
             <w:r>
               <w:rPr>
@@ -1366,7 +1400,7 @@
                 <w:rStyle w:val="Hyperlink"/>
                 <w:noProof/>
               </w:rPr>
-              <w:t>Conformance</w:t>
+              <w:t>Scope</w:t>
             </w:r>
             <w:r>
               <w:rPr>
@@ -1387,283 +1421,7 @@
                 <w:noProof/>
                 <w:webHidden/>
               </w:rPr>
-              <w:instrText xml:space="preserve"> PAGEREF _Toc484507002 \h </w:instrText>
-            </w:r>
-            <w:r>
-              <w:rPr>
-                <w:noProof/>
-                <w:webHidden/>
-              </w:rPr>
-            </w:r>
-            <w:r>
-              <w:rPr>
-                <w:noProof/>
-                <w:webHidden/>
-              </w:rPr>
-              <w:fldChar w:fldCharType="separate"/>
-            </w:r>
-            <w:r>
-              <w:rPr>
-                <w:noProof/>
-                <w:webHidden/>
-              </w:rPr>
-              <w:t>4</w:t>
-            </w:r>
-            <w:r>
-              <w:rPr>
-                <w:noProof/>
-                <w:webHidden/>
-              </w:rPr>
-              <w:fldChar w:fldCharType="end"/>
-            </w:r>
-          </w:hyperlink>
-        </w:p>
-        <w:p>
-          <w:pPr>
-            <w:pStyle w:val="TOC2"/>
-            <w:tabs>
-              <w:tab w:val="left" w:pos="880"/>
-              <w:tab w:val="right" w:leader="dot" w:pos="10070"/>
-            </w:tabs>
-            <w:rPr>
-              <w:rFonts w:eastAsiaTheme="minorEastAsia" w:cstheme="minorBidi"/>
-              <w:smallCaps w:val="0"/>
-              <w:noProof/>
-              <w:sz w:val="22"/>
-              <w:szCs w:val="22"/>
-              <w:lang w:eastAsia="en-CA"/>
-            </w:rPr>
-          </w:pPr>
-          <w:hyperlink w:anchor="_Toc484507003" w:history="1">
-            <w:r>
-              <w:rPr>
-                <w:rStyle w:val="Hyperlink"/>
-                <w:noProof/>
-              </w:rPr>
-              <w:t>2.1</w:t>
-            </w:r>
-            <w:r>
-              <w:rPr>
-                <w:rFonts w:eastAsiaTheme="minorEastAsia" w:cstheme="minorBidi"/>
-                <w:smallCaps w:val="0"/>
-                <w:noProof/>
-                <w:sz w:val="22"/>
-                <w:szCs w:val="22"/>
-                <w:lang w:eastAsia="en-CA"/>
-              </w:rPr>
-              <w:tab/>
-            </w:r>
-            <w:r>
-              <w:rPr>
-                <w:rStyle w:val="Hyperlink"/>
-                <w:noProof/>
-              </w:rPr>
-              <w:t>Intended usage</w:t>
-            </w:r>
-            <w:r>
-              <w:rPr>
-                <w:noProof/>
-                <w:webHidden/>
-              </w:rPr>
-              <w:tab/>
-            </w:r>
-            <w:r>
-              <w:rPr>
-                <w:noProof/>
-                <w:webHidden/>
-              </w:rPr>
-              <w:fldChar w:fldCharType="begin"/>
-            </w:r>
-            <w:r>
-              <w:rPr>
-                <w:noProof/>
-                <w:webHidden/>
-              </w:rPr>
-              <w:instrText xml:space="preserve"> PAGEREF _Toc484507003 \h </w:instrText>
-            </w:r>
-            <w:r>
-              <w:rPr>
-                <w:noProof/>
-                <w:webHidden/>
-              </w:rPr>
-            </w:r>
-            <w:r>
-              <w:rPr>
-                <w:noProof/>
-                <w:webHidden/>
-              </w:rPr>
-              <w:fldChar w:fldCharType="separate"/>
-            </w:r>
-            <w:r>
-              <w:rPr>
-                <w:noProof/>
-                <w:webHidden/>
-              </w:rPr>
-              <w:t>4</w:t>
-            </w:r>
-            <w:r>
-              <w:rPr>
-                <w:noProof/>
-                <w:webHidden/>
-              </w:rPr>
-              <w:fldChar w:fldCharType="end"/>
-            </w:r>
-          </w:hyperlink>
-        </w:p>
-        <w:p>
-          <w:pPr>
-            <w:pStyle w:val="TOC2"/>
-            <w:tabs>
-              <w:tab w:val="left" w:pos="880"/>
-              <w:tab w:val="right" w:leader="dot" w:pos="10070"/>
-            </w:tabs>
-            <w:rPr>
-              <w:rFonts w:eastAsiaTheme="minorEastAsia" w:cstheme="minorBidi"/>
-              <w:smallCaps w:val="0"/>
-              <w:noProof/>
-              <w:sz w:val="22"/>
-              <w:szCs w:val="22"/>
-              <w:lang w:eastAsia="en-CA"/>
-            </w:rPr>
-          </w:pPr>
-          <w:hyperlink w:anchor="_Toc484507004" w:history="1">
-            <w:r>
-              <w:rPr>
-                <w:rStyle w:val="Hyperlink"/>
-                <w:noProof/>
-              </w:rPr>
-              <w:t>2.2</w:t>
-            </w:r>
-            <w:r>
-              <w:rPr>
-                <w:rFonts w:eastAsiaTheme="minorEastAsia" w:cstheme="minorBidi"/>
-                <w:smallCaps w:val="0"/>
-                <w:noProof/>
-                <w:sz w:val="22"/>
-                <w:szCs w:val="22"/>
-                <w:lang w:eastAsia="en-CA"/>
-              </w:rPr>
-              <w:tab/>
-            </w:r>
-            <w:r>
-              <w:rPr>
-                <w:rStyle w:val="Hyperlink"/>
-                <w:noProof/>
-              </w:rPr>
-              <w:t>Conformance to Processes</w:t>
-            </w:r>
-            <w:r>
-              <w:rPr>
-                <w:noProof/>
-                <w:webHidden/>
-              </w:rPr>
-              <w:tab/>
-            </w:r>
-            <w:r>
-              <w:rPr>
-                <w:noProof/>
-                <w:webHidden/>
-              </w:rPr>
-              <w:fldChar w:fldCharType="begin"/>
-            </w:r>
-            <w:r>
-              <w:rPr>
-                <w:noProof/>
-                <w:webHidden/>
-              </w:rPr>
-              <w:instrText xml:space="preserve"> PAGEREF _Toc484507004 \h </w:instrText>
-            </w:r>
-            <w:r>
-              <w:rPr>
-                <w:noProof/>
-                <w:webHidden/>
-              </w:rPr>
-            </w:r>
-            <w:r>
-              <w:rPr>
-                <w:noProof/>
-                <w:webHidden/>
-              </w:rPr>
-              <w:fldChar w:fldCharType="separate"/>
-            </w:r>
-            <w:r>
-              <w:rPr>
-                <w:noProof/>
-                <w:webHidden/>
-              </w:rPr>
-              <w:t>4</w:t>
-            </w:r>
-            <w:r>
-              <w:rPr>
-                <w:noProof/>
-                <w:webHidden/>
-              </w:rPr>
-              <w:fldChar w:fldCharType="end"/>
-            </w:r>
-          </w:hyperlink>
-        </w:p>
-        <w:p>
-          <w:pPr>
-            <w:pStyle w:val="TOC2"/>
-            <w:tabs>
-              <w:tab w:val="left" w:pos="880"/>
-              <w:tab w:val="right" w:leader="dot" w:pos="10070"/>
-            </w:tabs>
-            <w:rPr>
-              <w:rFonts w:eastAsiaTheme="minorEastAsia" w:cstheme="minorBidi"/>
-              <w:smallCaps w:val="0"/>
-              <w:noProof/>
-              <w:sz w:val="22"/>
-              <w:szCs w:val="22"/>
-              <w:lang w:eastAsia="en-CA"/>
-            </w:rPr>
-          </w:pPr>
-          <w:hyperlink w:anchor="_Toc484507005" w:history="1">
-            <w:r>
-              <w:rPr>
-                <w:rStyle w:val="Hyperlink"/>
-                <w:noProof/>
-              </w:rPr>
-              <w:t>2.3</w:t>
-            </w:r>
-            <w:r>
-              <w:rPr>
-                <w:rFonts w:eastAsiaTheme="minorEastAsia" w:cstheme="minorBidi"/>
-                <w:smallCaps w:val="0"/>
-                <w:noProof/>
-                <w:sz w:val="22"/>
-                <w:szCs w:val="22"/>
-                <w:lang w:eastAsia="en-CA"/>
-              </w:rPr>
-              <w:tab/>
-            </w:r>
-            <w:r>
-              <w:rPr>
-                <w:rStyle w:val="Hyperlink"/>
-                <w:noProof/>
-              </w:rPr>
-              <w:t>Conformance to information item content</w:t>
-            </w:r>
-            <w:r>
-              <w:rPr>
-                <w:noProof/>
-                <w:webHidden/>
-              </w:rPr>
-              <w:tab/>
-            </w:r>
-            <w:r>
-              <w:rPr>
-                <w:noProof/>
-                <w:webHidden/>
-              </w:rPr>
-              <w:fldChar w:fldCharType="begin"/>
-            </w:r>
-            <w:r>
-              <w:rPr>
-                <w:noProof/>
-                <w:webHidden/>
-              </w:rPr>
-              <w:instrText xml:space="preserve"> PAGEREF _Toc484507005 \h </w:instrText>
+              <w:instrText xml:space="preserve"> PAGEREF _Toc484508449 \h </w:instrText>
             </w:r>
             <w:r>
               <w:rPr>
@@ -1712,13 +1470,13 @@
               <w:lang w:eastAsia="en-CA"/>
             </w:rPr>
           </w:pPr>
-          <w:hyperlink w:anchor="_Toc484507006" w:history="1">
+          <w:hyperlink w:anchor="_Toc484508450" w:history="1">
             <w:r>
               <w:rPr>
                 <w:rStyle w:val="Hyperlink"/>
                 <w:noProof/>
               </w:rPr>
-              <w:t>3</w:t>
+              <w:t>2</w:t>
             </w:r>
             <w:r>
               <w:rPr>
@@ -1738,7 +1496,7 @@
                 <w:rStyle w:val="Hyperlink"/>
                 <w:noProof/>
               </w:rPr>
-              <w:t>Normative References</w:t>
+              <w:t>Conformance</w:t>
             </w:r>
             <w:r>
               <w:rPr>
@@ -1759,7 +1517,283 @@
                 <w:noProof/>
                 <w:webHidden/>
               </w:rPr>
-              <w:instrText xml:space="preserve"> PAGEREF _Toc484507006 \h </w:instrText>
+              <w:instrText xml:space="preserve"> PAGEREF _Toc484508450 \h </w:instrText>
+            </w:r>
+            <w:r>
+              <w:rPr>
+                <w:noProof/>
+                <w:webHidden/>
+              </w:rPr>
+            </w:r>
+            <w:r>
+              <w:rPr>
+                <w:noProof/>
+                <w:webHidden/>
+              </w:rPr>
+              <w:fldChar w:fldCharType="separate"/>
+            </w:r>
+            <w:r>
+              <w:rPr>
+                <w:noProof/>
+                <w:webHidden/>
+              </w:rPr>
+              <w:t>4</w:t>
+            </w:r>
+            <w:r>
+              <w:rPr>
+                <w:noProof/>
+                <w:webHidden/>
+              </w:rPr>
+              <w:fldChar w:fldCharType="end"/>
+            </w:r>
+          </w:hyperlink>
+        </w:p>
+        <w:p>
+          <w:pPr>
+            <w:pStyle w:val="TOC2"/>
+            <w:tabs>
+              <w:tab w:val="left" w:pos="880"/>
+              <w:tab w:val="right" w:leader="dot" w:pos="10070"/>
+            </w:tabs>
+            <w:rPr>
+              <w:rFonts w:eastAsiaTheme="minorEastAsia" w:cstheme="minorBidi"/>
+              <w:smallCaps w:val="0"/>
+              <w:noProof/>
+              <w:sz w:val="22"/>
+              <w:szCs w:val="22"/>
+              <w:lang w:eastAsia="en-CA"/>
+            </w:rPr>
+          </w:pPr>
+          <w:hyperlink w:anchor="_Toc484508451" w:history="1">
+            <w:r>
+              <w:rPr>
+                <w:rStyle w:val="Hyperlink"/>
+                <w:noProof/>
+              </w:rPr>
+              <w:t>2.1</w:t>
+            </w:r>
+            <w:r>
+              <w:rPr>
+                <w:rFonts w:eastAsiaTheme="minorEastAsia" w:cstheme="minorBidi"/>
+                <w:smallCaps w:val="0"/>
+                <w:noProof/>
+                <w:sz w:val="22"/>
+                <w:szCs w:val="22"/>
+                <w:lang w:eastAsia="en-CA"/>
+              </w:rPr>
+              <w:tab/>
+            </w:r>
+            <w:r>
+              <w:rPr>
+                <w:rStyle w:val="Hyperlink"/>
+                <w:noProof/>
+              </w:rPr>
+              <w:t>Intended usage</w:t>
+            </w:r>
+            <w:r>
+              <w:rPr>
+                <w:noProof/>
+                <w:webHidden/>
+              </w:rPr>
+              <w:tab/>
+            </w:r>
+            <w:r>
+              <w:rPr>
+                <w:noProof/>
+                <w:webHidden/>
+              </w:rPr>
+              <w:fldChar w:fldCharType="begin"/>
+            </w:r>
+            <w:r>
+              <w:rPr>
+                <w:noProof/>
+                <w:webHidden/>
+              </w:rPr>
+              <w:instrText xml:space="preserve"> PAGEREF _Toc484508451 \h </w:instrText>
+            </w:r>
+            <w:r>
+              <w:rPr>
+                <w:noProof/>
+                <w:webHidden/>
+              </w:rPr>
+            </w:r>
+            <w:r>
+              <w:rPr>
+                <w:noProof/>
+                <w:webHidden/>
+              </w:rPr>
+              <w:fldChar w:fldCharType="separate"/>
+            </w:r>
+            <w:r>
+              <w:rPr>
+                <w:noProof/>
+                <w:webHidden/>
+              </w:rPr>
+              <w:t>4</w:t>
+            </w:r>
+            <w:r>
+              <w:rPr>
+                <w:noProof/>
+                <w:webHidden/>
+              </w:rPr>
+              <w:fldChar w:fldCharType="end"/>
+            </w:r>
+          </w:hyperlink>
+        </w:p>
+        <w:p>
+          <w:pPr>
+            <w:pStyle w:val="TOC2"/>
+            <w:tabs>
+              <w:tab w:val="left" w:pos="880"/>
+              <w:tab w:val="right" w:leader="dot" w:pos="10070"/>
+            </w:tabs>
+            <w:rPr>
+              <w:rFonts w:eastAsiaTheme="minorEastAsia" w:cstheme="minorBidi"/>
+              <w:smallCaps w:val="0"/>
+              <w:noProof/>
+              <w:sz w:val="22"/>
+              <w:szCs w:val="22"/>
+              <w:lang w:eastAsia="en-CA"/>
+            </w:rPr>
+          </w:pPr>
+          <w:hyperlink w:anchor="_Toc484508452" w:history="1">
+            <w:r>
+              <w:rPr>
+                <w:rStyle w:val="Hyperlink"/>
+                <w:noProof/>
+              </w:rPr>
+              <w:t>2.2</w:t>
+            </w:r>
+            <w:r>
+              <w:rPr>
+                <w:rFonts w:eastAsiaTheme="minorEastAsia" w:cstheme="minorBidi"/>
+                <w:smallCaps w:val="0"/>
+                <w:noProof/>
+                <w:sz w:val="22"/>
+                <w:szCs w:val="22"/>
+                <w:lang w:eastAsia="en-CA"/>
+              </w:rPr>
+              <w:tab/>
+            </w:r>
+            <w:r>
+              <w:rPr>
+                <w:rStyle w:val="Hyperlink"/>
+                <w:noProof/>
+              </w:rPr>
+              <w:t>Conformance to Processes</w:t>
+            </w:r>
+            <w:r>
+              <w:rPr>
+                <w:noProof/>
+                <w:webHidden/>
+              </w:rPr>
+              <w:tab/>
+            </w:r>
+            <w:r>
+              <w:rPr>
+                <w:noProof/>
+                <w:webHidden/>
+              </w:rPr>
+              <w:fldChar w:fldCharType="begin"/>
+            </w:r>
+            <w:r>
+              <w:rPr>
+                <w:noProof/>
+                <w:webHidden/>
+              </w:rPr>
+              <w:instrText xml:space="preserve"> PAGEREF _Toc484508452 \h </w:instrText>
+            </w:r>
+            <w:r>
+              <w:rPr>
+                <w:noProof/>
+                <w:webHidden/>
+              </w:rPr>
+            </w:r>
+            <w:r>
+              <w:rPr>
+                <w:noProof/>
+                <w:webHidden/>
+              </w:rPr>
+              <w:fldChar w:fldCharType="separate"/>
+            </w:r>
+            <w:r>
+              <w:rPr>
+                <w:noProof/>
+                <w:webHidden/>
+              </w:rPr>
+              <w:t>4</w:t>
+            </w:r>
+            <w:r>
+              <w:rPr>
+                <w:noProof/>
+                <w:webHidden/>
+              </w:rPr>
+              <w:fldChar w:fldCharType="end"/>
+            </w:r>
+          </w:hyperlink>
+        </w:p>
+        <w:p>
+          <w:pPr>
+            <w:pStyle w:val="TOC2"/>
+            <w:tabs>
+              <w:tab w:val="left" w:pos="880"/>
+              <w:tab w:val="right" w:leader="dot" w:pos="10070"/>
+            </w:tabs>
+            <w:rPr>
+              <w:rFonts w:eastAsiaTheme="minorEastAsia" w:cstheme="minorBidi"/>
+              <w:smallCaps w:val="0"/>
+              <w:noProof/>
+              <w:sz w:val="22"/>
+              <w:szCs w:val="22"/>
+              <w:lang w:eastAsia="en-CA"/>
+            </w:rPr>
+          </w:pPr>
+          <w:hyperlink w:anchor="_Toc484508453" w:history="1">
+            <w:r>
+              <w:rPr>
+                <w:rStyle w:val="Hyperlink"/>
+                <w:noProof/>
+              </w:rPr>
+              <w:t>2.3</w:t>
+            </w:r>
+            <w:r>
+              <w:rPr>
+                <w:rFonts w:eastAsiaTheme="minorEastAsia" w:cstheme="minorBidi"/>
+                <w:smallCaps w:val="0"/>
+                <w:noProof/>
+                <w:sz w:val="22"/>
+                <w:szCs w:val="22"/>
+                <w:lang w:eastAsia="en-CA"/>
+              </w:rPr>
+              <w:tab/>
+            </w:r>
+            <w:r>
+              <w:rPr>
+                <w:rStyle w:val="Hyperlink"/>
+                <w:noProof/>
+              </w:rPr>
+              <w:t>Conformance to information item content</w:t>
+            </w:r>
+            <w:r>
+              <w:rPr>
+                <w:noProof/>
+                <w:webHidden/>
+              </w:rPr>
+              <w:tab/>
+            </w:r>
+            <w:r>
+              <w:rPr>
+                <w:noProof/>
+                <w:webHidden/>
+              </w:rPr>
+              <w:fldChar w:fldCharType="begin"/>
+            </w:r>
+            <w:r>
+              <w:rPr>
+                <w:noProof/>
+                <w:webHidden/>
+              </w:rPr>
+              <w:instrText xml:space="preserve"> PAGEREF _Toc484508453 \h </w:instrText>
             </w:r>
             <w:r>
               <w:rPr>
@@ -1808,13 +1842,13 @@
               <w:lang w:eastAsia="en-CA"/>
             </w:rPr>
           </w:pPr>
-          <w:hyperlink w:anchor="_Toc484507007" w:history="1">
+          <w:hyperlink w:anchor="_Toc484508454" w:history="1">
             <w:r>
               <w:rPr>
                 <w:rStyle w:val="Hyperlink"/>
                 <w:noProof/>
               </w:rPr>
-              <w:t>4</w:t>
+              <w:t>3</w:t>
             </w:r>
             <w:r>
               <w:rPr>
@@ -1834,7 +1868,7 @@
                 <w:rStyle w:val="Hyperlink"/>
                 <w:noProof/>
               </w:rPr>
-              <w:t>Terms, Definitions, and Abbreviated Terms</w:t>
+              <w:t>Normative References</w:t>
             </w:r>
             <w:r>
               <w:rPr>
@@ -1855,7 +1889,7 @@
                 <w:noProof/>
                 <w:webHidden/>
               </w:rPr>
-              <w:instrText xml:space="preserve"> PAGEREF _Toc484507007 \h </w:instrText>
+              <w:instrText xml:space="preserve"> PAGEREF _Toc484508454 \h </w:instrText>
             </w:r>
             <w:r>
               <w:rPr>
@@ -1875,7 +1909,7 @@
                 <w:noProof/>
                 <w:webHidden/>
               </w:rPr>
-              <w:t>5</w:t>
+              <w:t>4</w:t>
             </w:r>
             <w:r>
               <w:rPr>
@@ -1904,13 +1938,13 @@
               <w:lang w:eastAsia="en-CA"/>
             </w:rPr>
           </w:pPr>
-          <w:hyperlink w:anchor="_Toc484507008" w:history="1">
+          <w:hyperlink w:anchor="_Toc484508455" w:history="1">
             <w:r>
               <w:rPr>
                 <w:rStyle w:val="Hyperlink"/>
                 <w:noProof/>
               </w:rPr>
-              <w:t>5</w:t>
+              <w:t>4</w:t>
             </w:r>
             <w:r>
               <w:rPr>
@@ -1930,7 +1964,7 @@
                 <w:rStyle w:val="Hyperlink"/>
                 <w:noProof/>
               </w:rPr>
-              <w:t>Concepts</w:t>
+              <w:t>Terms, Definitions, and Abbreviated Terms</w:t>
             </w:r>
             <w:r>
               <w:rPr>
@@ -1951,7 +1985,7 @@
                 <w:noProof/>
                 <w:webHidden/>
               </w:rPr>
-              <w:instrText xml:space="preserve"> PAGEREF _Toc484507008 \h </w:instrText>
+              <w:instrText xml:space="preserve"> PAGEREF _Toc484508455 \h </w:instrText>
             </w:r>
             <w:r>
               <w:rPr>
@@ -1998,13 +2032,13 @@
               <w:lang w:eastAsia="en-CA"/>
             </w:rPr>
           </w:pPr>
-          <w:hyperlink w:anchor="_Toc484507009" w:history="1">
+          <w:hyperlink w:anchor="_Toc484508456" w:history="1">
             <w:r>
               <w:rPr>
                 <w:rStyle w:val="Hyperlink"/>
                 <w:noProof/>
               </w:rPr>
-              <w:t>5.1</w:t>
+              <w:t>4.1</w:t>
             </w:r>
             <w:r>
               <w:rPr>
@@ -2022,7 +2056,7 @@
                 <w:rStyle w:val="Hyperlink"/>
                 <w:noProof/>
               </w:rPr>
-              <w:t>Introduction</w:t>
+              <w:t>Terms and Definitions</w:t>
             </w:r>
             <w:r>
               <w:rPr>
@@ -2043,7 +2077,7 @@
                 <w:noProof/>
                 <w:webHidden/>
               </w:rPr>
-              <w:instrText xml:space="preserve"> PAGEREF _Toc484507009 \h </w:instrText>
+              <w:instrText xml:space="preserve"> PAGEREF _Toc484508456 \h </w:instrText>
             </w:r>
             <w:r>
               <w:rPr>
@@ -2090,13 +2124,13 @@
               <w:lang w:eastAsia="en-CA"/>
             </w:rPr>
           </w:pPr>
-          <w:hyperlink w:anchor="_Toc484507010" w:history="1">
+          <w:hyperlink w:anchor="_Toc484508457" w:history="1">
             <w:r>
               <w:rPr>
                 <w:rStyle w:val="Hyperlink"/>
                 <w:noProof/>
               </w:rPr>
-              <w:t>5.2</w:t>
+              <w:t>4.2</w:t>
             </w:r>
             <w:r>
               <w:rPr>
@@ -2113,8 +2147,9 @@
               <w:rPr>
                 <w:rStyle w:val="Hyperlink"/>
                 <w:noProof/>
-              </w:rPr>
-              <w:t>Requirements Fundamentals</w:t>
+                <w:shd w:val="clear" w:color="auto" w:fill="FFFFFF"/>
+              </w:rPr>
+              <w:t>Acronyms and Abbreviations</w:t>
             </w:r>
             <w:r>
               <w:rPr>
@@ -2135,7 +2170,7 @@
                 <w:noProof/>
                 <w:webHidden/>
               </w:rPr>
-              <w:instrText xml:space="preserve"> PAGEREF _Toc484507010 \h </w:instrText>
+              <w:instrText xml:space="preserve"> PAGEREF _Toc484508457 \h </w:instrText>
             </w:r>
             <w:r>
               <w:rPr>
@@ -2155,191 +2190,7 @@
                 <w:noProof/>
                 <w:webHidden/>
               </w:rPr>
-              <w:t>5</w:t>
-            </w:r>
-            <w:r>
-              <w:rPr>
-                <w:noProof/>
-                <w:webHidden/>
-              </w:rPr>
-              <w:fldChar w:fldCharType="end"/>
-            </w:r>
-          </w:hyperlink>
-        </w:p>
-        <w:p>
-          <w:pPr>
-            <w:pStyle w:val="TOC2"/>
-            <w:tabs>
-              <w:tab w:val="left" w:pos="880"/>
-              <w:tab w:val="right" w:leader="dot" w:pos="10070"/>
-            </w:tabs>
-            <w:rPr>
-              <w:rFonts w:eastAsiaTheme="minorEastAsia" w:cstheme="minorBidi"/>
-              <w:smallCaps w:val="0"/>
-              <w:noProof/>
-              <w:sz w:val="22"/>
-              <w:szCs w:val="22"/>
-              <w:lang w:eastAsia="en-CA"/>
-            </w:rPr>
-          </w:pPr>
-          <w:hyperlink w:anchor="_Toc484507011" w:history="1">
-            <w:r>
-              <w:rPr>
-                <w:rStyle w:val="Hyperlink"/>
-                <w:noProof/>
-              </w:rPr>
-              <w:t>5.3</w:t>
-            </w:r>
-            <w:r>
-              <w:rPr>
-                <w:rFonts w:eastAsiaTheme="minorEastAsia" w:cstheme="minorBidi"/>
-                <w:smallCaps w:val="0"/>
-                <w:noProof/>
-                <w:sz w:val="22"/>
-                <w:szCs w:val="22"/>
-                <w:lang w:eastAsia="en-CA"/>
-              </w:rPr>
-              <w:tab/>
-            </w:r>
-            <w:r>
-              <w:rPr>
-                <w:rStyle w:val="Hyperlink"/>
-                <w:noProof/>
-              </w:rPr>
-              <w:t>Practical Considerations</w:t>
-            </w:r>
-            <w:r>
-              <w:rPr>
-                <w:noProof/>
-                <w:webHidden/>
-              </w:rPr>
-              <w:tab/>
-            </w:r>
-            <w:r>
-              <w:rPr>
-                <w:noProof/>
-                <w:webHidden/>
-              </w:rPr>
-              <w:fldChar w:fldCharType="begin"/>
-            </w:r>
-            <w:r>
-              <w:rPr>
-                <w:noProof/>
-                <w:webHidden/>
-              </w:rPr>
-              <w:instrText xml:space="preserve"> PAGEREF _Toc484507011 \h </w:instrText>
-            </w:r>
-            <w:r>
-              <w:rPr>
-                <w:noProof/>
-                <w:webHidden/>
-              </w:rPr>
-            </w:r>
-            <w:r>
-              <w:rPr>
-                <w:noProof/>
-                <w:webHidden/>
-              </w:rPr>
-              <w:fldChar w:fldCharType="separate"/>
-            </w:r>
-            <w:r>
-              <w:rPr>
-                <w:noProof/>
-                <w:webHidden/>
-              </w:rPr>
-              <w:t>5</w:t>
-            </w:r>
-            <w:r>
-              <w:rPr>
-                <w:noProof/>
-                <w:webHidden/>
-              </w:rPr>
-              <w:fldChar w:fldCharType="end"/>
-            </w:r>
-          </w:hyperlink>
-        </w:p>
-        <w:p>
-          <w:pPr>
-            <w:pStyle w:val="TOC2"/>
-            <w:tabs>
-              <w:tab w:val="left" w:pos="880"/>
-              <w:tab w:val="right" w:leader="dot" w:pos="10070"/>
-            </w:tabs>
-            <w:rPr>
-              <w:rFonts w:eastAsiaTheme="minorEastAsia" w:cstheme="minorBidi"/>
-              <w:smallCaps w:val="0"/>
-              <w:noProof/>
-              <w:sz w:val="22"/>
-              <w:szCs w:val="22"/>
-              <w:lang w:eastAsia="en-CA"/>
-            </w:rPr>
-          </w:pPr>
-          <w:hyperlink w:anchor="_Toc484507012" w:history="1">
-            <w:r>
-              <w:rPr>
-                <w:rStyle w:val="Hyperlink"/>
-                <w:noProof/>
-              </w:rPr>
-              <w:t>5.4</w:t>
-            </w:r>
-            <w:r>
-              <w:rPr>
-                <w:rFonts w:eastAsiaTheme="minorEastAsia" w:cstheme="minorBidi"/>
-                <w:smallCaps w:val="0"/>
-                <w:noProof/>
-                <w:sz w:val="22"/>
-                <w:szCs w:val="22"/>
-                <w:lang w:eastAsia="en-CA"/>
-              </w:rPr>
-              <w:tab/>
-            </w:r>
-            <w:r>
-              <w:rPr>
-                <w:rStyle w:val="Hyperlink"/>
-                <w:noProof/>
-              </w:rPr>
-              <w:t>Requirement Information Items</w:t>
-            </w:r>
-            <w:r>
-              <w:rPr>
-                <w:noProof/>
-                <w:webHidden/>
-              </w:rPr>
-              <w:tab/>
-            </w:r>
-            <w:r>
-              <w:rPr>
-                <w:noProof/>
-                <w:webHidden/>
-              </w:rPr>
-              <w:fldChar w:fldCharType="begin"/>
-            </w:r>
-            <w:r>
-              <w:rPr>
-                <w:noProof/>
-                <w:webHidden/>
-              </w:rPr>
-              <w:instrText xml:space="preserve"> PAGEREF _Toc484507012 \h </w:instrText>
-            </w:r>
-            <w:r>
-              <w:rPr>
-                <w:noProof/>
-                <w:webHidden/>
-              </w:rPr>
-            </w:r>
-            <w:r>
-              <w:rPr>
-                <w:noProof/>
-                <w:webHidden/>
-              </w:rPr>
-              <w:fldChar w:fldCharType="separate"/>
-            </w:r>
-            <w:r>
-              <w:rPr>
-                <w:noProof/>
-                <w:webHidden/>
-              </w:rPr>
-              <w:t>5</w:t>
+              <w:t>6</w:t>
             </w:r>
             <w:r>
               <w:rPr>
@@ -2368,13 +2219,13 @@
               <w:lang w:eastAsia="en-CA"/>
             </w:rPr>
           </w:pPr>
-          <w:hyperlink w:anchor="_Toc484507013" w:history="1">
+          <w:hyperlink w:anchor="_Toc484508458" w:history="1">
             <w:r>
               <w:rPr>
                 <w:rStyle w:val="Hyperlink"/>
                 <w:noProof/>
               </w:rPr>
-              <w:t>6</w:t>
+              <w:t>5</w:t>
             </w:r>
             <w:r>
               <w:rPr>
@@ -2394,7 +2245,7 @@
                 <w:rStyle w:val="Hyperlink"/>
                 <w:noProof/>
               </w:rPr>
-              <w:t>Processes</w:t>
+              <w:t>Concepts</w:t>
             </w:r>
             <w:r>
               <w:rPr>
@@ -2415,7 +2266,7 @@
                 <w:noProof/>
                 <w:webHidden/>
               </w:rPr>
-              <w:instrText xml:space="preserve"> PAGEREF _Toc484507013 \h </w:instrText>
+              <w:instrText xml:space="preserve"> PAGEREF _Toc484508458 \h </w:instrText>
             </w:r>
             <w:r>
               <w:rPr>
@@ -2435,7 +2286,7 @@
                 <w:noProof/>
                 <w:webHidden/>
               </w:rPr>
-              <w:t>5</w:t>
+              <w:t>7</w:t>
             </w:r>
             <w:r>
               <w:rPr>
@@ -2462,13 +2313,13 @@
               <w:lang w:eastAsia="en-CA"/>
             </w:rPr>
           </w:pPr>
-          <w:hyperlink w:anchor="_Toc484507014" w:history="1">
+          <w:hyperlink w:anchor="_Toc484508459" w:history="1">
             <w:r>
               <w:rPr>
                 <w:rStyle w:val="Hyperlink"/>
                 <w:noProof/>
               </w:rPr>
-              <w:t>6.1</w:t>
+              <w:t>5.1</w:t>
             </w:r>
             <w:r>
               <w:rPr>
@@ -2486,7 +2337,7 @@
                 <w:rStyle w:val="Hyperlink"/>
                 <w:noProof/>
               </w:rPr>
-              <w:t>Requirements Processes</w:t>
+              <w:t>Introduction</w:t>
             </w:r>
             <w:r>
               <w:rPr>
@@ -2507,7 +2358,7 @@
                 <w:noProof/>
                 <w:webHidden/>
               </w:rPr>
-              <w:instrText xml:space="preserve"> PAGEREF _Toc484507014 \h </w:instrText>
+              <w:instrText xml:space="preserve"> PAGEREF _Toc484508459 \h </w:instrText>
             </w:r>
             <w:r>
               <w:rPr>
@@ -2527,7 +2378,7 @@
                 <w:noProof/>
                 <w:webHidden/>
               </w:rPr>
-              <w:t>5</w:t>
+              <w:t>7</w:t>
             </w:r>
             <w:r>
               <w:rPr>
@@ -2554,13 +2405,13 @@
               <w:lang w:eastAsia="en-CA"/>
             </w:rPr>
           </w:pPr>
-          <w:hyperlink w:anchor="_Toc484507015" w:history="1">
+          <w:hyperlink w:anchor="_Toc484508460" w:history="1">
             <w:r>
               <w:rPr>
                 <w:rStyle w:val="Hyperlink"/>
                 <w:noProof/>
               </w:rPr>
-              <w:t>6.2</w:t>
+              <w:t>5.2</w:t>
             </w:r>
             <w:r>
               <w:rPr>
@@ -2578,7 +2429,7 @@
                 <w:rStyle w:val="Hyperlink"/>
                 <w:noProof/>
               </w:rPr>
-              <w:t>Stakeholder Requirements Definition Process</w:t>
+              <w:t>Requirements Fundamentals</w:t>
             </w:r>
             <w:r>
               <w:rPr>
@@ -2599,7 +2450,7 @@
                 <w:noProof/>
                 <w:webHidden/>
               </w:rPr>
-              <w:instrText xml:space="preserve"> PAGEREF _Toc484507015 \h </w:instrText>
+              <w:instrText xml:space="preserve"> PAGEREF _Toc484508460 \h </w:instrText>
             </w:r>
             <w:r>
               <w:rPr>
@@ -2619,7 +2470,7 @@
                 <w:noProof/>
                 <w:webHidden/>
               </w:rPr>
-              <w:t>5</w:t>
+              <w:t>7</w:t>
             </w:r>
             <w:r>
               <w:rPr>
@@ -2646,13 +2497,13 @@
               <w:lang w:eastAsia="en-CA"/>
             </w:rPr>
           </w:pPr>
-          <w:hyperlink w:anchor="_Toc484507016" w:history="1">
+          <w:hyperlink w:anchor="_Toc484508461" w:history="1">
             <w:r>
               <w:rPr>
                 <w:rStyle w:val="Hyperlink"/>
                 <w:noProof/>
               </w:rPr>
-              <w:t>6.3</w:t>
+              <w:t>5.3</w:t>
             </w:r>
             <w:r>
               <w:rPr>
@@ -2670,7 +2521,7 @@
                 <w:rStyle w:val="Hyperlink"/>
                 <w:noProof/>
               </w:rPr>
-              <w:t>Requirements Analysis Process</w:t>
+              <w:t>Practical Considerations</w:t>
             </w:r>
             <w:r>
               <w:rPr>
@@ -2691,7 +2542,7 @@
                 <w:noProof/>
                 <w:webHidden/>
               </w:rPr>
-              <w:instrText xml:space="preserve"> PAGEREF _Toc484507016 \h </w:instrText>
+              <w:instrText xml:space="preserve"> PAGEREF _Toc484508461 \h </w:instrText>
             </w:r>
             <w:r>
               <w:rPr>
@@ -2711,7 +2562,7 @@
                 <w:noProof/>
                 <w:webHidden/>
               </w:rPr>
-              <w:t>5</w:t>
+              <w:t>7</w:t>
             </w:r>
             <w:r>
               <w:rPr>
@@ -2738,13 +2589,13 @@
               <w:lang w:eastAsia="en-CA"/>
             </w:rPr>
           </w:pPr>
-          <w:hyperlink w:anchor="_Toc484507017" w:history="1">
+          <w:hyperlink w:anchor="_Toc484508462" w:history="1">
             <w:r>
               <w:rPr>
                 <w:rStyle w:val="Hyperlink"/>
                 <w:noProof/>
               </w:rPr>
-              <w:t>6.4</w:t>
+              <w:t>5.4</w:t>
             </w:r>
             <w:r>
               <w:rPr>
@@ -2762,7 +2613,7 @@
                 <w:rStyle w:val="Hyperlink"/>
                 <w:noProof/>
               </w:rPr>
-              <w:t>Requirements Engineering Activities in Other Technical Process</w:t>
+              <w:t>Requirement Information Items</w:t>
             </w:r>
             <w:r>
               <w:rPr>
@@ -2783,7 +2634,7 @@
                 <w:noProof/>
                 <w:webHidden/>
               </w:rPr>
-              <w:instrText xml:space="preserve"> PAGEREF _Toc484507017 \h </w:instrText>
+              <w:instrText xml:space="preserve"> PAGEREF _Toc484508462 \h </w:instrText>
             </w:r>
             <w:r>
               <w:rPr>
@@ -2803,99 +2654,7 @@
                 <w:noProof/>
                 <w:webHidden/>
               </w:rPr>
-              <w:t>5</w:t>
-            </w:r>
-            <w:r>
-              <w:rPr>
-                <w:noProof/>
-                <w:webHidden/>
-              </w:rPr>
-              <w:fldChar w:fldCharType="end"/>
-            </w:r>
-          </w:hyperlink>
-        </w:p>
-        <w:p>
-          <w:pPr>
-            <w:pStyle w:val="TOC2"/>
-            <w:tabs>
-              <w:tab w:val="left" w:pos="880"/>
-              <w:tab w:val="right" w:leader="dot" w:pos="10070"/>
-            </w:tabs>
-            <w:rPr>
-              <w:rFonts w:eastAsiaTheme="minorEastAsia" w:cstheme="minorBidi"/>
-              <w:smallCaps w:val="0"/>
-              <w:noProof/>
-              <w:sz w:val="22"/>
-              <w:szCs w:val="22"/>
-              <w:lang w:eastAsia="en-CA"/>
-            </w:rPr>
-          </w:pPr>
-          <w:hyperlink w:anchor="_Toc484507018" w:history="1">
-            <w:r>
-              <w:rPr>
-                <w:rStyle w:val="Hyperlink"/>
-                <w:noProof/>
-              </w:rPr>
-              <w:t>6.5</w:t>
-            </w:r>
-            <w:r>
-              <w:rPr>
-                <w:rFonts w:eastAsiaTheme="minorEastAsia" w:cstheme="minorBidi"/>
-                <w:smallCaps w:val="0"/>
-                <w:noProof/>
-                <w:sz w:val="22"/>
-                <w:szCs w:val="22"/>
-                <w:lang w:eastAsia="en-CA"/>
-              </w:rPr>
-              <w:tab/>
-            </w:r>
-            <w:r>
-              <w:rPr>
-                <w:rStyle w:val="Hyperlink"/>
-                <w:noProof/>
-              </w:rPr>
-              <w:t>Requirements Management</w:t>
-            </w:r>
-            <w:r>
-              <w:rPr>
-                <w:noProof/>
-                <w:webHidden/>
-              </w:rPr>
-              <w:tab/>
-            </w:r>
-            <w:r>
-              <w:rPr>
-                <w:noProof/>
-                <w:webHidden/>
-              </w:rPr>
-              <w:fldChar w:fldCharType="begin"/>
-            </w:r>
-            <w:r>
-              <w:rPr>
-                <w:noProof/>
-                <w:webHidden/>
-              </w:rPr>
-              <w:instrText xml:space="preserve"> PAGEREF _Toc484507018 \h </w:instrText>
-            </w:r>
-            <w:r>
-              <w:rPr>
-                <w:noProof/>
-                <w:webHidden/>
-              </w:rPr>
-            </w:r>
-            <w:r>
-              <w:rPr>
-                <w:noProof/>
-                <w:webHidden/>
-              </w:rPr>
-              <w:fldChar w:fldCharType="separate"/>
-            </w:r>
-            <w:r>
-              <w:rPr>
-                <w:noProof/>
-                <w:webHidden/>
-              </w:rPr>
-              <w:t>5</w:t>
+              <w:t>7</w:t>
             </w:r>
             <w:r>
               <w:rPr>
@@ -2924,13 +2683,13 @@
               <w:lang w:eastAsia="en-CA"/>
             </w:rPr>
           </w:pPr>
-          <w:hyperlink w:anchor="_Toc484507019" w:history="1">
+          <w:hyperlink w:anchor="_Toc484508463" w:history="1">
             <w:r>
               <w:rPr>
                 <w:rStyle w:val="Hyperlink"/>
                 <w:noProof/>
               </w:rPr>
-              <w:t>7</w:t>
+              <w:t>6</w:t>
             </w:r>
             <w:r>
               <w:rPr>
@@ -2950,7 +2709,7 @@
                 <w:rStyle w:val="Hyperlink"/>
                 <w:noProof/>
               </w:rPr>
-              <w:t>Information Items</w:t>
+              <w:t>Processes</w:t>
             </w:r>
             <w:r>
               <w:rPr>
@@ -2971,7 +2730,7 @@
                 <w:noProof/>
                 <w:webHidden/>
               </w:rPr>
-              <w:instrText xml:space="preserve"> PAGEREF _Toc484507019 \h </w:instrText>
+              <w:instrText xml:space="preserve"> PAGEREF _Toc484508463 \h </w:instrText>
             </w:r>
             <w:r>
               <w:rPr>
@@ -2991,7 +2750,467 @@
                 <w:noProof/>
                 <w:webHidden/>
               </w:rPr>
-              <w:t>5</w:t>
+              <w:t>7</w:t>
+            </w:r>
+            <w:r>
+              <w:rPr>
+                <w:noProof/>
+                <w:webHidden/>
+              </w:rPr>
+              <w:fldChar w:fldCharType="end"/>
+            </w:r>
+          </w:hyperlink>
+        </w:p>
+        <w:p>
+          <w:pPr>
+            <w:pStyle w:val="TOC2"/>
+            <w:tabs>
+              <w:tab w:val="left" w:pos="880"/>
+              <w:tab w:val="right" w:leader="dot" w:pos="10070"/>
+            </w:tabs>
+            <w:rPr>
+              <w:rFonts w:eastAsiaTheme="minorEastAsia" w:cstheme="minorBidi"/>
+              <w:smallCaps w:val="0"/>
+              <w:noProof/>
+              <w:sz w:val="22"/>
+              <w:szCs w:val="22"/>
+              <w:lang w:eastAsia="en-CA"/>
+            </w:rPr>
+          </w:pPr>
+          <w:hyperlink w:anchor="_Toc484508464" w:history="1">
+            <w:r>
+              <w:rPr>
+                <w:rStyle w:val="Hyperlink"/>
+                <w:noProof/>
+              </w:rPr>
+              <w:t>6.1</w:t>
+            </w:r>
+            <w:r>
+              <w:rPr>
+                <w:rFonts w:eastAsiaTheme="minorEastAsia" w:cstheme="minorBidi"/>
+                <w:smallCaps w:val="0"/>
+                <w:noProof/>
+                <w:sz w:val="22"/>
+                <w:szCs w:val="22"/>
+                <w:lang w:eastAsia="en-CA"/>
+              </w:rPr>
+              <w:tab/>
+            </w:r>
+            <w:r>
+              <w:rPr>
+                <w:rStyle w:val="Hyperlink"/>
+                <w:noProof/>
+              </w:rPr>
+              <w:t>Requirements Processes</w:t>
+            </w:r>
+            <w:r>
+              <w:rPr>
+                <w:noProof/>
+                <w:webHidden/>
+              </w:rPr>
+              <w:tab/>
+            </w:r>
+            <w:r>
+              <w:rPr>
+                <w:noProof/>
+                <w:webHidden/>
+              </w:rPr>
+              <w:fldChar w:fldCharType="begin"/>
+            </w:r>
+            <w:r>
+              <w:rPr>
+                <w:noProof/>
+                <w:webHidden/>
+              </w:rPr>
+              <w:instrText xml:space="preserve"> PAGEREF _Toc484508464 \h </w:instrText>
+            </w:r>
+            <w:r>
+              <w:rPr>
+                <w:noProof/>
+                <w:webHidden/>
+              </w:rPr>
+            </w:r>
+            <w:r>
+              <w:rPr>
+                <w:noProof/>
+                <w:webHidden/>
+              </w:rPr>
+              <w:fldChar w:fldCharType="separate"/>
+            </w:r>
+            <w:r>
+              <w:rPr>
+                <w:noProof/>
+                <w:webHidden/>
+              </w:rPr>
+              <w:t>7</w:t>
+            </w:r>
+            <w:r>
+              <w:rPr>
+                <w:noProof/>
+                <w:webHidden/>
+              </w:rPr>
+              <w:fldChar w:fldCharType="end"/>
+            </w:r>
+          </w:hyperlink>
+        </w:p>
+        <w:p>
+          <w:pPr>
+            <w:pStyle w:val="TOC2"/>
+            <w:tabs>
+              <w:tab w:val="left" w:pos="880"/>
+              <w:tab w:val="right" w:leader="dot" w:pos="10070"/>
+            </w:tabs>
+            <w:rPr>
+              <w:rFonts w:eastAsiaTheme="minorEastAsia" w:cstheme="minorBidi"/>
+              <w:smallCaps w:val="0"/>
+              <w:noProof/>
+              <w:sz w:val="22"/>
+              <w:szCs w:val="22"/>
+              <w:lang w:eastAsia="en-CA"/>
+            </w:rPr>
+          </w:pPr>
+          <w:hyperlink w:anchor="_Toc484508465" w:history="1">
+            <w:r>
+              <w:rPr>
+                <w:rStyle w:val="Hyperlink"/>
+                <w:noProof/>
+              </w:rPr>
+              <w:t>6.2</w:t>
+            </w:r>
+            <w:r>
+              <w:rPr>
+                <w:rFonts w:eastAsiaTheme="minorEastAsia" w:cstheme="minorBidi"/>
+                <w:smallCaps w:val="0"/>
+                <w:noProof/>
+                <w:sz w:val="22"/>
+                <w:szCs w:val="22"/>
+                <w:lang w:eastAsia="en-CA"/>
+              </w:rPr>
+              <w:tab/>
+            </w:r>
+            <w:r>
+              <w:rPr>
+                <w:rStyle w:val="Hyperlink"/>
+                <w:noProof/>
+              </w:rPr>
+              <w:t>Stakeholder Requirements Definition Process</w:t>
+            </w:r>
+            <w:r>
+              <w:rPr>
+                <w:noProof/>
+                <w:webHidden/>
+              </w:rPr>
+              <w:tab/>
+            </w:r>
+            <w:r>
+              <w:rPr>
+                <w:noProof/>
+                <w:webHidden/>
+              </w:rPr>
+              <w:fldChar w:fldCharType="begin"/>
+            </w:r>
+            <w:r>
+              <w:rPr>
+                <w:noProof/>
+                <w:webHidden/>
+              </w:rPr>
+              <w:instrText xml:space="preserve"> PAGEREF _Toc484508465 \h </w:instrText>
+            </w:r>
+            <w:r>
+              <w:rPr>
+                <w:noProof/>
+                <w:webHidden/>
+              </w:rPr>
+            </w:r>
+            <w:r>
+              <w:rPr>
+                <w:noProof/>
+                <w:webHidden/>
+              </w:rPr>
+              <w:fldChar w:fldCharType="separate"/>
+            </w:r>
+            <w:r>
+              <w:rPr>
+                <w:noProof/>
+                <w:webHidden/>
+              </w:rPr>
+              <w:t>7</w:t>
+            </w:r>
+            <w:r>
+              <w:rPr>
+                <w:noProof/>
+                <w:webHidden/>
+              </w:rPr>
+              <w:fldChar w:fldCharType="end"/>
+            </w:r>
+          </w:hyperlink>
+        </w:p>
+        <w:p>
+          <w:pPr>
+            <w:pStyle w:val="TOC2"/>
+            <w:tabs>
+              <w:tab w:val="left" w:pos="880"/>
+              <w:tab w:val="right" w:leader="dot" w:pos="10070"/>
+            </w:tabs>
+            <w:rPr>
+              <w:rFonts w:eastAsiaTheme="minorEastAsia" w:cstheme="minorBidi"/>
+              <w:smallCaps w:val="0"/>
+              <w:noProof/>
+              <w:sz w:val="22"/>
+              <w:szCs w:val="22"/>
+              <w:lang w:eastAsia="en-CA"/>
+            </w:rPr>
+          </w:pPr>
+          <w:hyperlink w:anchor="_Toc484508466" w:history="1">
+            <w:r>
+              <w:rPr>
+                <w:rStyle w:val="Hyperlink"/>
+                <w:noProof/>
+              </w:rPr>
+              <w:t>6.3</w:t>
+            </w:r>
+            <w:r>
+              <w:rPr>
+                <w:rFonts w:eastAsiaTheme="minorEastAsia" w:cstheme="minorBidi"/>
+                <w:smallCaps w:val="0"/>
+                <w:noProof/>
+                <w:sz w:val="22"/>
+                <w:szCs w:val="22"/>
+                <w:lang w:eastAsia="en-CA"/>
+              </w:rPr>
+              <w:tab/>
+            </w:r>
+            <w:r>
+              <w:rPr>
+                <w:rStyle w:val="Hyperlink"/>
+                <w:noProof/>
+              </w:rPr>
+              <w:t>Requirements Analysis Process</w:t>
+            </w:r>
+            <w:r>
+              <w:rPr>
+                <w:noProof/>
+                <w:webHidden/>
+              </w:rPr>
+              <w:tab/>
+            </w:r>
+            <w:r>
+              <w:rPr>
+                <w:noProof/>
+                <w:webHidden/>
+              </w:rPr>
+              <w:fldChar w:fldCharType="begin"/>
+            </w:r>
+            <w:r>
+              <w:rPr>
+                <w:noProof/>
+                <w:webHidden/>
+              </w:rPr>
+              <w:instrText xml:space="preserve"> PAGEREF _Toc484508466 \h </w:instrText>
+            </w:r>
+            <w:r>
+              <w:rPr>
+                <w:noProof/>
+                <w:webHidden/>
+              </w:rPr>
+            </w:r>
+            <w:r>
+              <w:rPr>
+                <w:noProof/>
+                <w:webHidden/>
+              </w:rPr>
+              <w:fldChar w:fldCharType="separate"/>
+            </w:r>
+            <w:r>
+              <w:rPr>
+                <w:noProof/>
+                <w:webHidden/>
+              </w:rPr>
+              <w:t>7</w:t>
+            </w:r>
+            <w:r>
+              <w:rPr>
+                <w:noProof/>
+                <w:webHidden/>
+              </w:rPr>
+              <w:fldChar w:fldCharType="end"/>
+            </w:r>
+          </w:hyperlink>
+        </w:p>
+        <w:p>
+          <w:pPr>
+            <w:pStyle w:val="TOC2"/>
+            <w:tabs>
+              <w:tab w:val="left" w:pos="880"/>
+              <w:tab w:val="right" w:leader="dot" w:pos="10070"/>
+            </w:tabs>
+            <w:rPr>
+              <w:rFonts w:eastAsiaTheme="minorEastAsia" w:cstheme="minorBidi"/>
+              <w:smallCaps w:val="0"/>
+              <w:noProof/>
+              <w:sz w:val="22"/>
+              <w:szCs w:val="22"/>
+              <w:lang w:eastAsia="en-CA"/>
+            </w:rPr>
+          </w:pPr>
+          <w:hyperlink w:anchor="_Toc484508467" w:history="1">
+            <w:r>
+              <w:rPr>
+                <w:rStyle w:val="Hyperlink"/>
+                <w:noProof/>
+              </w:rPr>
+              <w:t>6.4</w:t>
+            </w:r>
+            <w:r>
+              <w:rPr>
+                <w:rFonts w:eastAsiaTheme="minorEastAsia" w:cstheme="minorBidi"/>
+                <w:smallCaps w:val="0"/>
+                <w:noProof/>
+                <w:sz w:val="22"/>
+                <w:szCs w:val="22"/>
+                <w:lang w:eastAsia="en-CA"/>
+              </w:rPr>
+              <w:tab/>
+            </w:r>
+            <w:r>
+              <w:rPr>
+                <w:rStyle w:val="Hyperlink"/>
+                <w:noProof/>
+              </w:rPr>
+              <w:t>Requirements Engineering Activities in Other Technical Process</w:t>
+            </w:r>
+            <w:r>
+              <w:rPr>
+                <w:noProof/>
+                <w:webHidden/>
+              </w:rPr>
+              <w:tab/>
+            </w:r>
+            <w:r>
+              <w:rPr>
+                <w:noProof/>
+                <w:webHidden/>
+              </w:rPr>
+              <w:fldChar w:fldCharType="begin"/>
+            </w:r>
+            <w:r>
+              <w:rPr>
+                <w:noProof/>
+                <w:webHidden/>
+              </w:rPr>
+              <w:instrText xml:space="preserve"> PAGEREF _Toc484508467 \h </w:instrText>
+            </w:r>
+            <w:r>
+              <w:rPr>
+                <w:noProof/>
+                <w:webHidden/>
+              </w:rPr>
+            </w:r>
+            <w:r>
+              <w:rPr>
+                <w:noProof/>
+                <w:webHidden/>
+              </w:rPr>
+              <w:fldChar w:fldCharType="separate"/>
+            </w:r>
+            <w:r>
+              <w:rPr>
+                <w:noProof/>
+                <w:webHidden/>
+              </w:rPr>
+              <w:t>7</w:t>
+            </w:r>
+            <w:r>
+              <w:rPr>
+                <w:noProof/>
+                <w:webHidden/>
+              </w:rPr>
+              <w:fldChar w:fldCharType="end"/>
+            </w:r>
+          </w:hyperlink>
+        </w:p>
+        <w:p>
+          <w:pPr>
+            <w:pStyle w:val="TOC2"/>
+            <w:tabs>
+              <w:tab w:val="left" w:pos="880"/>
+              <w:tab w:val="right" w:leader="dot" w:pos="10070"/>
+            </w:tabs>
+            <w:rPr>
+              <w:rFonts w:eastAsiaTheme="minorEastAsia" w:cstheme="minorBidi"/>
+              <w:smallCaps w:val="0"/>
+              <w:noProof/>
+              <w:sz w:val="22"/>
+              <w:szCs w:val="22"/>
+              <w:lang w:eastAsia="en-CA"/>
+            </w:rPr>
+          </w:pPr>
+          <w:hyperlink w:anchor="_Toc484508468" w:history="1">
+            <w:r>
+              <w:rPr>
+                <w:rStyle w:val="Hyperlink"/>
+                <w:noProof/>
+              </w:rPr>
+              <w:t>6.5</w:t>
+            </w:r>
+            <w:r>
+              <w:rPr>
+                <w:rFonts w:eastAsiaTheme="minorEastAsia" w:cstheme="minorBidi"/>
+                <w:smallCaps w:val="0"/>
+                <w:noProof/>
+                <w:sz w:val="22"/>
+                <w:szCs w:val="22"/>
+                <w:lang w:eastAsia="en-CA"/>
+              </w:rPr>
+              <w:tab/>
+            </w:r>
+            <w:r>
+              <w:rPr>
+                <w:rStyle w:val="Hyperlink"/>
+                <w:noProof/>
+              </w:rPr>
+              <w:t>Requirements Management</w:t>
+            </w:r>
+            <w:r>
+              <w:rPr>
+                <w:noProof/>
+                <w:webHidden/>
+              </w:rPr>
+              <w:tab/>
+            </w:r>
+            <w:r>
+              <w:rPr>
+                <w:noProof/>
+                <w:webHidden/>
+              </w:rPr>
+              <w:fldChar w:fldCharType="begin"/>
+            </w:r>
+            <w:r>
+              <w:rPr>
+                <w:noProof/>
+                <w:webHidden/>
+              </w:rPr>
+              <w:instrText xml:space="preserve"> PAGEREF _Toc484508468 \h </w:instrText>
+            </w:r>
+            <w:r>
+              <w:rPr>
+                <w:noProof/>
+                <w:webHidden/>
+              </w:rPr>
+            </w:r>
+            <w:r>
+              <w:rPr>
+                <w:noProof/>
+                <w:webHidden/>
+              </w:rPr>
+              <w:fldChar w:fldCharType="separate"/>
+            </w:r>
+            <w:r>
+              <w:rPr>
+                <w:noProof/>
+                <w:webHidden/>
+              </w:rPr>
+              <w:t>7</w:t>
             </w:r>
             <w:r>
               <w:rPr>
@@ -3020,13 +3239,13 @@
               <w:lang w:eastAsia="en-CA"/>
             </w:rPr>
           </w:pPr>
-          <w:hyperlink w:anchor="_Toc484507020" w:history="1">
+          <w:hyperlink w:anchor="_Toc484508469" w:history="1">
             <w:r>
               <w:rPr>
                 <w:rStyle w:val="Hyperlink"/>
                 <w:noProof/>
               </w:rPr>
-              <w:t>8</w:t>
+              <w:t>7</w:t>
             </w:r>
             <w:r>
               <w:rPr>
@@ -3046,7 +3265,7 @@
                 <w:rStyle w:val="Hyperlink"/>
                 <w:noProof/>
               </w:rPr>
-              <w:t>Guidelines for Information Items</w:t>
+              <w:t>Information Items</w:t>
             </w:r>
             <w:r>
               <w:rPr>
@@ -3067,7 +3286,7 @@
                 <w:noProof/>
                 <w:webHidden/>
               </w:rPr>
-              <w:instrText xml:space="preserve"> PAGEREF _Toc484507020 \h </w:instrText>
+              <w:instrText xml:space="preserve"> PAGEREF _Toc484508469 \h </w:instrText>
             </w:r>
             <w:r>
               <w:rPr>
@@ -3087,7 +3306,7 @@
                 <w:noProof/>
                 <w:webHidden/>
               </w:rPr>
-              <w:t>5</w:t>
+              <w:t>7</w:t>
             </w:r>
             <w:r>
               <w:rPr>
@@ -3116,13 +3335,13 @@
               <w:lang w:eastAsia="en-CA"/>
             </w:rPr>
           </w:pPr>
-          <w:hyperlink w:anchor="_Toc484507021" w:history="1">
+          <w:hyperlink w:anchor="_Toc484508470" w:history="1">
             <w:r>
               <w:rPr>
                 <w:rStyle w:val="Hyperlink"/>
                 <w:noProof/>
               </w:rPr>
-              <w:t>9</w:t>
+              <w:t>8</w:t>
             </w:r>
             <w:r>
               <w:rPr>
@@ -3142,6 +3361,102 @@
                 <w:rStyle w:val="Hyperlink"/>
                 <w:noProof/>
               </w:rPr>
+              <w:t>Guidelines for Information Items</w:t>
+            </w:r>
+            <w:r>
+              <w:rPr>
+                <w:noProof/>
+                <w:webHidden/>
+              </w:rPr>
+              <w:tab/>
+            </w:r>
+            <w:r>
+              <w:rPr>
+                <w:noProof/>
+                <w:webHidden/>
+              </w:rPr>
+              <w:fldChar w:fldCharType="begin"/>
+            </w:r>
+            <w:r>
+              <w:rPr>
+                <w:noProof/>
+                <w:webHidden/>
+              </w:rPr>
+              <w:instrText xml:space="preserve"> PAGEREF _Toc484508470 \h </w:instrText>
+            </w:r>
+            <w:r>
+              <w:rPr>
+                <w:noProof/>
+                <w:webHidden/>
+              </w:rPr>
+            </w:r>
+            <w:r>
+              <w:rPr>
+                <w:noProof/>
+                <w:webHidden/>
+              </w:rPr>
+              <w:fldChar w:fldCharType="separate"/>
+            </w:r>
+            <w:r>
+              <w:rPr>
+                <w:noProof/>
+                <w:webHidden/>
+              </w:rPr>
+              <w:t>7</w:t>
+            </w:r>
+            <w:r>
+              <w:rPr>
+                <w:noProof/>
+                <w:webHidden/>
+              </w:rPr>
+              <w:fldChar w:fldCharType="end"/>
+            </w:r>
+          </w:hyperlink>
+        </w:p>
+        <w:p>
+          <w:pPr>
+            <w:pStyle w:val="TOC1"/>
+            <w:tabs>
+              <w:tab w:val="left" w:pos="440"/>
+              <w:tab w:val="right" w:leader="dot" w:pos="10070"/>
+            </w:tabs>
+            <w:rPr>
+              <w:rFonts w:eastAsiaTheme="minorEastAsia" w:cstheme="minorBidi"/>
+              <w:b w:val="0"/>
+              <w:bCs w:val="0"/>
+              <w:caps w:val="0"/>
+              <w:noProof/>
+              <w:sz w:val="22"/>
+              <w:szCs w:val="22"/>
+              <w:lang w:eastAsia="en-CA"/>
+            </w:rPr>
+          </w:pPr>
+          <w:hyperlink w:anchor="_Toc484508471" w:history="1">
+            <w:r>
+              <w:rPr>
+                <w:rStyle w:val="Hyperlink"/>
+                <w:noProof/>
+              </w:rPr>
+              <w:t>9</w:t>
+            </w:r>
+            <w:r>
+              <w:rPr>
+                <w:rFonts w:eastAsiaTheme="minorEastAsia" w:cstheme="minorBidi"/>
+                <w:b w:val="0"/>
+                <w:bCs w:val="0"/>
+                <w:caps w:val="0"/>
+                <w:noProof/>
+                <w:sz w:val="22"/>
+                <w:szCs w:val="22"/>
+                <w:lang w:eastAsia="en-CA"/>
+              </w:rPr>
+              <w:tab/>
+            </w:r>
+            <w:r>
+              <w:rPr>
+                <w:rStyle w:val="Hyperlink"/>
+                <w:noProof/>
+              </w:rPr>
               <w:t>Information Item Content</w:t>
             </w:r>
             <w:r>
@@ -3163,7 +3478,7 @@
                 <w:noProof/>
                 <w:webHidden/>
               </w:rPr>
-              <w:instrText xml:space="preserve"> PAGEREF _Toc484507021 \h </w:instrText>
+              <w:instrText xml:space="preserve"> PAGEREF _Toc484508471 \h </w:instrText>
             </w:r>
             <w:r>
               <w:rPr>
@@ -3183,7 +3498,7 @@
                 <w:noProof/>
                 <w:webHidden/>
               </w:rPr>
-              <w:t>5</w:t>
+              <w:t>7</w:t>
             </w:r>
             <w:r>
               <w:rPr>
@@ -3225,14 +3540,14 @@
           <w:numId w:val="19"/>
         </w:numPr>
       </w:pPr>
-      <w:bookmarkStart w:id="2" w:name="_Toc482169594"/>
-      <w:bookmarkStart w:id="3" w:name="_Toc484507001"/>
+      <w:bookmarkStart w:id="3" w:name="_Toc482169594"/>
+      <w:bookmarkStart w:id="4" w:name="_Toc484508449"/>
       <w:r>
         <w:lastRenderedPageBreak/>
         <w:t>Scope</w:t>
       </w:r>
-      <w:bookmarkEnd w:id="2"/>
       <w:bookmarkEnd w:id="3"/>
+      <w:bookmarkEnd w:id="4"/>
     </w:p>
     <w:p>
       <w:r>
@@ -3244,21 +3559,21 @@
       <w:pPr>
         <w:pStyle w:val="Heading1"/>
       </w:pPr>
-      <w:bookmarkStart w:id="4" w:name="_Toc484507002"/>
+      <w:bookmarkStart w:id="5" w:name="_Toc484508450"/>
       <w:r>
         <w:t>Conformance</w:t>
       </w:r>
-      <w:bookmarkEnd w:id="4"/>
+      <w:bookmarkEnd w:id="5"/>
     </w:p>
     <w:p>
       <w:pPr>
         <w:pStyle w:val="Heading2"/>
       </w:pPr>
-      <w:bookmarkStart w:id="5" w:name="_Toc484507003"/>
+      <w:bookmarkStart w:id="6" w:name="_Toc484508451"/>
       <w:r>
         <w:t>Intended usage</w:t>
       </w:r>
-      <w:bookmarkEnd w:id="5"/>
+      <w:bookmarkEnd w:id="6"/>
     </w:p>
     <w:p>
       <w:r>
@@ -3270,11 +3585,11 @@
       <w:pPr>
         <w:pStyle w:val="Heading2"/>
       </w:pPr>
-      <w:bookmarkStart w:id="6" w:name="_Toc484507004"/>
+      <w:bookmarkStart w:id="7" w:name="_Toc484508452"/>
       <w:r>
         <w:t>Conformance to Processes</w:t>
       </w:r>
-      <w:bookmarkEnd w:id="6"/>
+      <w:bookmarkEnd w:id="7"/>
     </w:p>
     <w:p>
       <w:pPr>
@@ -3364,11 +3679,11 @@
       <w:pPr>
         <w:pStyle w:val="Heading2"/>
       </w:pPr>
-      <w:bookmarkStart w:id="7" w:name="_Toc484507005"/>
+      <w:bookmarkStart w:id="8" w:name="_Toc484508453"/>
       <w:r>
         <w:t>Conformance to information item content</w:t>
       </w:r>
-      <w:bookmarkEnd w:id="7"/>
+      <w:bookmarkEnd w:id="8"/>
     </w:p>
     <w:p>
       <w:pPr>
@@ -3428,11 +3743,11 @@
       <w:pPr>
         <w:pStyle w:val="Heading1"/>
       </w:pPr>
-      <w:bookmarkStart w:id="8" w:name="_Toc484507006"/>
+      <w:bookmarkStart w:id="9" w:name="_Toc484508454"/>
       <w:r>
         <w:t>Normative References</w:t>
       </w:r>
-      <w:bookmarkEnd w:id="8"/>
+      <w:bookmarkEnd w:id="9"/>
     </w:p>
     <w:p>
       <w:pPr>
@@ -3529,19 +3844,24 @@
       <w:pPr>
         <w:pStyle w:val="Heading1"/>
       </w:pPr>
-      <w:bookmarkStart w:id="9" w:name="_Toc484507007"/>
+      <w:bookmarkStart w:id="10" w:name="_Toc484508455"/>
       <w:r>
         <w:t>Terms, Definitions, and Abbreviated Terms</w:t>
       </w:r>
-      <w:bookmarkEnd w:id="9"/>
+      <w:bookmarkEnd w:id="10"/>
     </w:p>
     <w:p>
       <w:pPr>
         <w:pStyle w:val="Heading2"/>
       </w:pPr>
       <w:r>
-        <w:t xml:space="preserve"> Terms and Definitions</w:t>
-      </w:r>
+        <w:t xml:space="preserve"> </w:t>
+      </w:r>
+      <w:bookmarkStart w:id="11" w:name="_Toc484508456"/>
+      <w:r>
+        <w:t>Terms and Definitions</w:t>
+      </w:r>
+      <w:bookmarkEnd w:id="11"/>
     </w:p>
     <w:p>
       <w:pPr>
@@ -3559,19 +3879,7 @@
         <w:rPr>
           <w:rFonts w:cstheme="minorHAnsi"/>
         </w:rPr>
-        <w:t xml:space="preserve">+ (Plus) stats – Bonus stats applied to HP, ATK, and RCV. Up to 99 </w:t>
-      </w:r>
-      <w:r>
-        <w:rPr>
-          <w:rFonts w:cstheme="minorHAnsi"/>
-        </w:rPr>
-        <w:t xml:space="preserve">+ stats can be granted to each </w:t>
-      </w:r>
-      <w:r>
-        <w:rPr>
-          <w:rFonts w:cstheme="minorHAnsi"/>
-        </w:rPr>
-        <w:t xml:space="preserve">stat for a monster for a total of 297. A bonus of +# times 10 is granted to HP, +# times 5 </w:t>
+        <w:t xml:space="preserve">+ (Plus) stats – Bonus stats applied to HP, ATK, and RCV. Up to 99 + stats can be granted to each stat for a monster for a total of 297. A bonus of +# times 10 is granted to HP, +# times 5 </w:t>
       </w:r>
       <w:r>
         <w:rPr>
@@ -3597,19 +3905,7 @@
         <w:rPr>
           <w:rFonts w:cstheme="minorHAnsi"/>
         </w:rPr>
-        <w:t>Active Skill – An modifier belonging to monsters that can be used in dungeons to</w:t>
-      </w:r>
-      <w:r>
-        <w:rPr>
-          <w:rFonts w:cstheme="minorHAnsi"/>
-        </w:rPr>
-        <w:t xml:space="preserve"> modify the </w:t>
-      </w:r>
-      <w:r>
-        <w:rPr>
-          <w:rFonts w:cstheme="minorHAnsi"/>
-        </w:rPr>
-        <w:t>board, the player’s team or the enemies.</w:t>
+        <w:t>Active Skill – An modifier belonging to monsters that can be used in dungeons to modify the board, the player’s team or the enemies.</w:t>
       </w:r>
     </w:p>
     <w:p>
@@ -3628,43 +3924,7 @@
         <w:rPr>
           <w:rFonts w:cstheme="minorHAnsi"/>
         </w:rPr>
-        <w:t xml:space="preserve">Assist Monsters – Monsters can be assigned to other monsters. </w:t>
-      </w:r>
-      <w:r>
-        <w:rPr>
-          <w:rFonts w:cstheme="minorHAnsi"/>
-        </w:rPr>
-        <w:t xml:space="preserve">The assisted monster gains the </w:t>
-      </w:r>
-      <w:r>
-        <w:rPr>
-          <w:rFonts w:cstheme="minorHAnsi"/>
-        </w:rPr>
-        <w:t xml:space="preserve">active skill of the assisting monster as well as a possible </w:t>
-      </w:r>
-      <w:r>
-        <w:rPr>
-          <w:rFonts w:cstheme="minorHAnsi"/>
-        </w:rPr>
-        <w:t xml:space="preserve">stat boost while the assisting </w:t>
-      </w:r>
-      <w:r>
-        <w:rPr>
-          <w:rFonts w:cstheme="minorHAnsi"/>
-        </w:rPr>
-        <w:t>monster can no longer be brought into dungeons or</w:t>
-      </w:r>
-      <w:r>
-        <w:rPr>
-          <w:rFonts w:cstheme="minorHAnsi"/>
-        </w:rPr>
-        <w:t xml:space="preserve"> sold. Not all monsters can be </w:t>
-      </w:r>
-      <w:r>
-        <w:rPr>
-          <w:rFonts w:cstheme="minorHAnsi"/>
-        </w:rPr>
-        <w:t>assists.</w:t>
+        <w:t>Assist Monsters – Monsters can be assigned to other monsters. The assisted monster gains the active skill of the assisting monster as well as a possible stat boost while the assisting monster can no longer be brought into dungeons or sold. Not all monsters can be assists.</w:t>
       </w:r>
     </w:p>
     <w:p>
@@ -3702,31 +3962,7 @@
         <w:rPr>
           <w:rFonts w:cstheme="minorHAnsi"/>
         </w:rPr>
-        <w:t>Attribute – A property of a monster that determines the type of damage a monster will dea</w:t>
-      </w:r>
-      <w:r>
-        <w:rPr>
-          <w:rFonts w:cstheme="minorHAnsi"/>
-        </w:rPr>
-        <w:t xml:space="preserve">l. A </w:t>
-      </w:r>
-      <w:r>
-        <w:rPr>
-          <w:rFonts w:cstheme="minorHAnsi"/>
-        </w:rPr>
-        <w:t>monster can currently have up to two (minimum of one) of</w:t>
-      </w:r>
-      <w:r>
-        <w:rPr>
-          <w:rFonts w:cstheme="minorHAnsi"/>
-        </w:rPr>
-        <w:t xml:space="preserve"> five attributes consisting of </w:t>
-      </w:r>
-      <w:r>
-        <w:rPr>
-          <w:rFonts w:cstheme="minorHAnsi"/>
-        </w:rPr>
-        <w:t>Fire, Water, Wood, Light, and Dark.</w:t>
+        <w:t>Attribute – A property of a monster that determines the type of damage a monster will deal. A monster can currently have up to two (minimum of one) of five attributes consisting of Fire, Water, Wood, Light, and Dark.</w:t>
       </w:r>
     </w:p>
     <w:p>
@@ -3790,19 +4026,7 @@
         <w:rPr>
           <w:rFonts w:cstheme="minorHAnsi"/>
         </w:rPr>
-        <w:t>Database - A structured set of data held in a computer, especi</w:t>
-      </w:r>
-      <w:r>
-        <w:rPr>
-          <w:rFonts w:cstheme="minorHAnsi"/>
-        </w:rPr>
-        <w:t xml:space="preserve">ally one that is accessible in </w:t>
-      </w:r>
-      <w:r>
-        <w:rPr>
-          <w:rFonts w:cstheme="minorHAnsi"/>
-        </w:rPr>
-        <w:t>various ways.</w:t>
+        <w:t>Database - A structured set of data held in a computer, especially one that is accessible in various ways.</w:t>
       </w:r>
     </w:p>
     <w:p>
@@ -3821,19 +4045,7 @@
         <w:rPr>
           <w:rFonts w:cstheme="minorHAnsi"/>
         </w:rPr>
-        <w:t>Dungeon – A section within PAD that allows the user to obtain ex</w:t>
-      </w:r>
-      <w:r>
-        <w:rPr>
-          <w:rFonts w:cstheme="minorHAnsi"/>
-        </w:rPr>
-        <w:t xml:space="preserve">perience, coins, magic stones, </w:t>
-      </w:r>
-      <w:r>
-        <w:rPr>
-          <w:rFonts w:cstheme="minorHAnsi"/>
-        </w:rPr>
-        <w:t xml:space="preserve">and monsters. </w:t>
+        <w:t xml:space="preserve">Dungeon – A section within PAD that allows the user to obtain experience, coins, magic stones, and monsters. </w:t>
       </w:r>
     </w:p>
     <w:p>
@@ -3852,19 +4064,7 @@
         <w:rPr>
           <w:rFonts w:cstheme="minorHAnsi"/>
         </w:rPr>
-        <w:t>Egg machine – A feature that allows a user to use magic sto</w:t>
-      </w:r>
-      <w:r>
-        <w:rPr>
-          <w:rFonts w:cstheme="minorHAnsi"/>
-        </w:rPr>
-        <w:t xml:space="preserve">nes or pal points to procure a </w:t>
-      </w:r>
-      <w:r>
-        <w:rPr>
-          <w:rFonts w:cstheme="minorHAnsi"/>
-        </w:rPr>
-        <w:t>random monster from a pool of monsters.</w:t>
+        <w:t>Egg machine – A feature that allows a user to use magic stones or pal points to procure a random monster from a pool of monsters.</w:t>
       </w:r>
     </w:p>
     <w:p>
@@ -3902,19 +4102,7 @@
         <w:rPr>
           <w:rFonts w:cstheme="minorHAnsi"/>
         </w:rPr>
-        <w:t xml:space="preserve">Health Points – A monster’s statistic that determines how </w:t>
-      </w:r>
-      <w:r>
-        <w:rPr>
-          <w:rFonts w:cstheme="minorHAnsi"/>
-        </w:rPr>
-        <w:t xml:space="preserve">much damage a monster can take </w:t>
-      </w:r>
-      <w:r>
-        <w:rPr>
-          <w:rFonts w:cstheme="minorHAnsi"/>
-        </w:rPr>
-        <w:t>before a player dies.</w:t>
+        <w:t>Health Points – A monster’s statistic that determines how much damage a monster can take before a player dies.</w:t>
       </w:r>
     </w:p>
     <w:p>
@@ -3979,19 +4167,7 @@
         <w:rPr>
           <w:rFonts w:cstheme="minorHAnsi"/>
         </w:rPr>
-        <w:t xml:space="preserve">Leader Skill - An in-dungeon modifier granted to the player based </w:t>
-      </w:r>
-      <w:r>
-        <w:rPr>
-          <w:rFonts w:cstheme="minorHAnsi"/>
-        </w:rPr>
-        <w:t xml:space="preserve">on the leader monster. Not all </w:t>
-      </w:r>
-      <w:r>
-        <w:rPr>
-          <w:rFonts w:cstheme="minorHAnsi"/>
-        </w:rPr>
-        <w:t>monsters have one.</w:t>
+        <w:t>Leader Skill - An in-dungeon modifier granted to the player based on the leader monster. Not all monsters have one.</w:t>
       </w:r>
     </w:p>
     <w:p>
@@ -4010,31 +4186,7 @@
         <w:rPr>
           <w:rFonts w:cstheme="minorHAnsi"/>
         </w:rPr>
-        <w:t xml:space="preserve">Magic stones – A in-game currency within that can be used to </w:t>
-      </w:r>
-      <w:r>
-        <w:rPr>
-          <w:rFonts w:cstheme="minorHAnsi"/>
-        </w:rPr>
-        <w:t xml:space="preserve">restoring stamina, buying eggs </w:t>
-      </w:r>
-      <w:r>
-        <w:rPr>
-          <w:rFonts w:cstheme="minorHAnsi"/>
-        </w:rPr>
-        <w:t>from the egg machine, and allowing the user to contin</w:t>
-      </w:r>
-      <w:r>
-        <w:rPr>
-          <w:rFonts w:cstheme="minorHAnsi"/>
-        </w:rPr>
-        <w:t xml:space="preserve">ue a dungeon upon death (where </w:t>
-      </w:r>
-      <w:r>
-        <w:rPr>
-          <w:rFonts w:cstheme="minorHAnsi"/>
-        </w:rPr>
-        <w:t>applicable). Purchasable with real money.</w:t>
+        <w:t>Magic stones – A in-game currency within that can be used to restoring stamina, buying eggs from the egg machine, and allowing the user to continue a dungeon upon death (where applicable). Purchasable with real money.</w:t>
       </w:r>
     </w:p>
     <w:p>
@@ -4053,31 +4205,7 @@
         <w:rPr>
           <w:rFonts w:cstheme="minorHAnsi"/>
         </w:rPr>
-        <w:t xml:space="preserve">Mail System – An in-game communications system through which players can </w:t>
-      </w:r>
-      <w:r>
-        <w:rPr>
-          <w:rFonts w:cstheme="minorHAnsi"/>
-        </w:rPr>
-        <w:t xml:space="preserve">communicate </w:t>
-      </w:r>
-      <w:r>
-        <w:rPr>
-          <w:rFonts w:cstheme="minorHAnsi"/>
-        </w:rPr>
-        <w:t>with other players and admin. Monsters and currency a</w:t>
-      </w:r>
-      <w:r>
-        <w:rPr>
-          <w:rFonts w:cstheme="minorHAnsi"/>
-        </w:rPr>
-        <w:t xml:space="preserve">re able to be obtained through </w:t>
-      </w:r>
-      <w:r>
-        <w:rPr>
-          <w:rFonts w:cstheme="minorHAnsi"/>
-        </w:rPr>
-        <w:t>the mail system.</w:t>
+        <w:t>Mail System – An in-game communications system through which players can communicate with other players and admin. Monsters and currency are able to be obtained through the mail system.</w:t>
       </w:r>
     </w:p>
     <w:p>
@@ -4148,19 +4276,7 @@
         <w:rPr>
           <w:rFonts w:cstheme="minorHAnsi"/>
         </w:rPr>
-        <w:t>Monster Experience – An indicator of a monster’s current pr</w:t>
-      </w:r>
-      <w:r>
-        <w:rPr>
-          <w:rFonts w:cstheme="minorHAnsi"/>
-        </w:rPr>
-        <w:t xml:space="preserve">ogression towards it’s maximum </w:t>
-      </w:r>
-      <w:r>
-        <w:rPr>
-          <w:rFonts w:cstheme="minorHAnsi"/>
-        </w:rPr>
-        <w:t>potential.</w:t>
+        <w:t>Monster Experience – An indicator of a monster’s current progression towards it’s maximum potential.</w:t>
       </w:r>
     </w:p>
     <w:p>
@@ -4255,31 +4371,7 @@
         <w:rPr>
           <w:rFonts w:cstheme="minorHAnsi"/>
         </w:rPr>
-        <w:t>Pal points – An in-game currency collected from helping frien</w:t>
-      </w:r>
-      <w:r>
-        <w:rPr>
-          <w:rFonts w:cstheme="minorHAnsi"/>
-        </w:rPr>
-        <w:t xml:space="preserve">ds in dungeons, using friends’ </w:t>
-      </w:r>
-      <w:r>
-        <w:rPr>
-          <w:rFonts w:cstheme="minorHAnsi"/>
-        </w:rPr>
-        <w:t>monsters in dungeons, and logging in each day that is u</w:t>
-      </w:r>
-      <w:r>
-        <w:rPr>
-          <w:rFonts w:cstheme="minorHAnsi"/>
-        </w:rPr>
-        <w:t xml:space="preserve">sed to purchase pulls from the </w:t>
-      </w:r>
-      <w:r>
-        <w:rPr>
-          <w:rFonts w:cstheme="minorHAnsi"/>
-        </w:rPr>
-        <w:t>Pal Egg machine.</w:t>
+        <w:t>Pal points – An in-game currency collected from helping friends in dungeons, using friends’ monsters in dungeons, and logging in each day that is used to purchase pulls from the Pal Egg machine.</w:t>
       </w:r>
     </w:p>
     <w:p>
@@ -4324,19 +4416,7 @@
         <w:rPr>
           <w:rFonts w:cstheme="minorHAnsi"/>
         </w:rPr>
-        <w:t xml:space="preserve">Rank – a player grading system that determines the amount of </w:t>
-      </w:r>
-      <w:r>
-        <w:rPr>
-          <w:rFonts w:cstheme="minorHAnsi"/>
-        </w:rPr>
-        <w:t xml:space="preserve">stamina, friends, features the </w:t>
-      </w:r>
-      <w:r>
-        <w:rPr>
-          <w:rFonts w:cstheme="minorHAnsi"/>
-        </w:rPr>
-        <w:t>Player can have.</w:t>
+        <w:t>Rank – a player grading system that determines the amount of stamina, friends, features the Player can have.</w:t>
       </w:r>
     </w:p>
     <w:p>
@@ -4374,19 +4454,7 @@
         <w:rPr>
           <w:rFonts w:cstheme="minorHAnsi"/>
         </w:rPr>
-        <w:t>Recovery – A monster’s statistic that determines the base a</w:t>
-      </w:r>
-      <w:r>
-        <w:rPr>
-          <w:rFonts w:cstheme="minorHAnsi"/>
-        </w:rPr>
-        <w:t xml:space="preserve">mount of health a monster will </w:t>
-      </w:r>
-      <w:r>
-        <w:rPr>
-          <w:rFonts w:cstheme="minorHAnsi"/>
-        </w:rPr>
-        <w:t>heal for the team.</w:t>
+        <w:t>Recovery – A monster’s statistic that determines the base amount of health a monster will heal for the team.</w:t>
       </w:r>
     </w:p>
     <w:p>
@@ -4412,31 +4480,7 @@
           <w:rFonts w:cstheme="minorHAnsi"/>
         </w:rPr>
         <w:tab/>
-        <w:t>will take a specified amount of stamina from the p</w:t>
-      </w:r>
-      <w:r>
-        <w:rPr>
-          <w:rFonts w:cstheme="minorHAnsi"/>
-        </w:rPr>
-        <w:t xml:space="preserve">layer’s current stamina count. </w:t>
-      </w:r>
-      <w:r>
-        <w:rPr>
-          <w:rFonts w:cstheme="minorHAnsi"/>
-        </w:rPr>
-        <w:t xml:space="preserve">Stamina recharges over time up or upon ranking up, </w:t>
-      </w:r>
-      <w:r>
-        <w:rPr>
-          <w:rFonts w:cstheme="minorHAnsi"/>
-        </w:rPr>
-        <w:t xml:space="preserve">to the maximum amount a player </w:t>
-      </w:r>
-      <w:r>
-        <w:rPr>
-          <w:rFonts w:cstheme="minorHAnsi"/>
-        </w:rPr>
-        <w:t xml:space="preserve">can hold. The amount a player can hold is based on rank. </w:t>
+        <w:t xml:space="preserve">will take a specified amount of stamina from the player’s current stamina count. Stamina recharges over time up or upon ranking up, to the maximum amount a player can hold. The amount a player can hold is based on rank. </w:t>
       </w:r>
     </w:p>
     <w:p>
@@ -4455,19 +4499,7 @@
         <w:rPr>
           <w:rFonts w:cstheme="minorHAnsi"/>
         </w:rPr>
-        <w:t>Type – A classification of a monster. A monster can currently hav</w:t>
-      </w:r>
-      <w:r>
-        <w:rPr>
-          <w:rFonts w:cstheme="minorHAnsi"/>
-        </w:rPr>
-        <w:t xml:space="preserve">e up to three (minimum of one) </w:t>
-      </w:r>
-      <w:r>
-        <w:rPr>
-          <w:rFonts w:cstheme="minorHAnsi"/>
-        </w:rPr>
-        <w:t>of (currently) twelve types.</w:t>
+        <w:t>Type – A classification of a monster. A monster can currently have up to three (minimum of one) of (currently) twelve types.</w:t>
       </w:r>
     </w:p>
     <w:p>
@@ -4477,12 +4509,14 @@
           <w:shd w:val="clear" w:color="auto" w:fill="FFFFFF"/>
         </w:rPr>
       </w:pPr>
+      <w:bookmarkStart w:id="12" w:name="_Toc484508457"/>
       <w:r>
         <w:rPr>
           <w:shd w:val="clear" w:color="auto" w:fill="FFFFFF"/>
         </w:rPr>
         <w:t>Acronyms and Abbreviations</w:t>
       </w:r>
+      <w:bookmarkEnd w:id="12"/>
     </w:p>
     <w:p>
       <w:pPr>
@@ -4624,144 +4658,144 @@
       <w:pPr>
         <w:pStyle w:val="Heading1"/>
       </w:pPr>
-      <w:bookmarkStart w:id="10" w:name="_Toc484507008"/>
+      <w:bookmarkStart w:id="13" w:name="_Toc484508458"/>
       <w:r>
         <w:t>Concepts</w:t>
       </w:r>
-      <w:bookmarkEnd w:id="10"/>
+      <w:bookmarkEnd w:id="13"/>
     </w:p>
     <w:p>
       <w:pPr>
         <w:pStyle w:val="Heading2"/>
       </w:pPr>
-      <w:bookmarkStart w:id="11" w:name="_Toc484507009"/>
+      <w:bookmarkStart w:id="14" w:name="_Toc484508459"/>
       <w:r>
         <w:t>Introduction</w:t>
       </w:r>
-      <w:bookmarkEnd w:id="11"/>
+      <w:bookmarkEnd w:id="14"/>
     </w:p>
     <w:p>
       <w:pPr>
         <w:pStyle w:val="Heading2"/>
       </w:pPr>
-      <w:bookmarkStart w:id="12" w:name="_Toc484507010"/>
+      <w:bookmarkStart w:id="15" w:name="_Toc484508460"/>
       <w:r>
         <w:t>Requirements Fundamentals</w:t>
       </w:r>
-      <w:bookmarkEnd w:id="12"/>
+      <w:bookmarkEnd w:id="15"/>
     </w:p>
     <w:p>
       <w:pPr>
         <w:pStyle w:val="Heading2"/>
       </w:pPr>
-      <w:bookmarkStart w:id="13" w:name="_Toc484507011"/>
+      <w:bookmarkStart w:id="16" w:name="_Toc484508461"/>
       <w:r>
         <w:t>Practical Considerations</w:t>
       </w:r>
-      <w:bookmarkEnd w:id="13"/>
+      <w:bookmarkEnd w:id="16"/>
     </w:p>
     <w:p>
       <w:pPr>
         <w:pStyle w:val="Heading2"/>
       </w:pPr>
-      <w:bookmarkStart w:id="14" w:name="_Toc484507012"/>
+      <w:bookmarkStart w:id="17" w:name="_Toc484508462"/>
       <w:r>
         <w:t>Requirement Information Items</w:t>
       </w:r>
-      <w:bookmarkEnd w:id="14"/>
+      <w:bookmarkEnd w:id="17"/>
     </w:p>
     <w:p>
       <w:pPr>
         <w:pStyle w:val="Heading1"/>
       </w:pPr>
-      <w:bookmarkStart w:id="15" w:name="_Toc484507013"/>
+      <w:bookmarkStart w:id="18" w:name="_Toc484508463"/>
       <w:r>
         <w:t>Processes</w:t>
       </w:r>
-      <w:bookmarkEnd w:id="15"/>
+      <w:bookmarkEnd w:id="18"/>
     </w:p>
     <w:p>
       <w:pPr>
         <w:pStyle w:val="Heading2"/>
       </w:pPr>
-      <w:bookmarkStart w:id="16" w:name="_Toc484507014"/>
+      <w:bookmarkStart w:id="19" w:name="_Toc484508464"/>
       <w:r>
         <w:t>Requirements Processes</w:t>
       </w:r>
-      <w:bookmarkEnd w:id="16"/>
+      <w:bookmarkEnd w:id="19"/>
     </w:p>
     <w:p>
       <w:pPr>
         <w:pStyle w:val="Heading2"/>
       </w:pPr>
-      <w:bookmarkStart w:id="17" w:name="_Toc484507015"/>
+      <w:bookmarkStart w:id="20" w:name="_Toc484508465"/>
       <w:r>
         <w:t>Stakeholder Requirements Definition Process</w:t>
       </w:r>
-      <w:bookmarkEnd w:id="17"/>
+      <w:bookmarkEnd w:id="20"/>
     </w:p>
     <w:p>
       <w:pPr>
         <w:pStyle w:val="Heading2"/>
       </w:pPr>
-      <w:bookmarkStart w:id="18" w:name="_Toc484507016"/>
+      <w:bookmarkStart w:id="21" w:name="_Toc484508466"/>
       <w:r>
         <w:t>Requirements Analysis Process</w:t>
       </w:r>
-      <w:bookmarkEnd w:id="18"/>
+      <w:bookmarkEnd w:id="21"/>
     </w:p>
     <w:p>
       <w:pPr>
         <w:pStyle w:val="Heading2"/>
       </w:pPr>
-      <w:bookmarkStart w:id="19" w:name="_Toc484507017"/>
+      <w:bookmarkStart w:id="22" w:name="_Toc484508467"/>
       <w:r>
         <w:t>Requirements Engineering Activities in Other Technical Process</w:t>
       </w:r>
-      <w:bookmarkEnd w:id="19"/>
+      <w:bookmarkEnd w:id="22"/>
     </w:p>
     <w:p>
       <w:pPr>
         <w:pStyle w:val="Heading2"/>
       </w:pPr>
-      <w:bookmarkStart w:id="20" w:name="_Toc484507018"/>
+      <w:bookmarkStart w:id="23" w:name="_Toc484508468"/>
       <w:r>
         <w:t>Requirements Management</w:t>
       </w:r>
-      <w:bookmarkEnd w:id="20"/>
+      <w:bookmarkEnd w:id="23"/>
     </w:p>
     <w:p>
       <w:pPr>
         <w:pStyle w:val="Heading1"/>
       </w:pPr>
-      <w:bookmarkStart w:id="21" w:name="_Toc484507019"/>
+      <w:bookmarkStart w:id="24" w:name="_Toc484508469"/>
       <w:r>
         <w:t>Information Items</w:t>
       </w:r>
-      <w:bookmarkEnd w:id="21"/>
+      <w:bookmarkEnd w:id="24"/>
     </w:p>
     <w:p>
       <w:pPr>
         <w:pStyle w:val="Heading1"/>
       </w:pPr>
-      <w:bookmarkStart w:id="22" w:name="_Toc484507020"/>
+      <w:bookmarkStart w:id="25" w:name="_Toc484508470"/>
       <w:r>
         <w:t xml:space="preserve">Guidelines for Information </w:t>
       </w:r>
       <w:r>
         <w:t>Items</w:t>
       </w:r>
-      <w:bookmarkEnd w:id="22"/>
+      <w:bookmarkEnd w:id="25"/>
     </w:p>
     <w:p>
       <w:pPr>
         <w:pStyle w:val="Heading1"/>
       </w:pPr>
-      <w:bookmarkStart w:id="23" w:name="_Toc484507021"/>
+      <w:bookmarkStart w:id="26" w:name="_Toc484508471"/>
       <w:r>
         <w:t>Information Item Content</w:t>
       </w:r>
-      <w:bookmarkEnd w:id="23"/>
+      <w:bookmarkEnd w:id="26"/>
     </w:p>
     <w:p/>
     <w:sectPr>
@@ -4836,7 +4870,7 @@
           <w:rPr>
             <w:noProof/>
           </w:rPr>
-          <w:t>3</w:t>
+          <w:t>2</w:t>
         </w:r>
         <w:r>
           <w:rPr>
@@ -6645,6 +6679,93 @@
     </w:lvl>
   </w:abstractNum>
   <w:abstractNum w:abstractNumId="15" w15:restartNumberingAfterBreak="0">
+    <w:nsid w:val="7D5322E6"/>
+    <w:multiLevelType w:val="hybridMultilevel"/>
+    <w:tmpl w:val="FFFC14E8"/>
+    <w:lvl w:ilvl="0" w:tplc="3C14226C">
+      <w:start w:val="1"/>
+      <w:numFmt w:val="upperRoman"/>
+      <w:pStyle w:val="PreNumbering"/>
+      <w:lvlText w:val="%1."/>
+      <w:lvlJc w:val="right"/>
+      <w:pPr>
+        <w:ind w:left="720" w:hanging="360"/>
+      </w:pPr>
+    </w:lvl>
+    <w:lvl w:ilvl="1" w:tplc="10090019" w:tentative="1">
+      <w:start w:val="1"/>
+      <w:numFmt w:val="lowerLetter"/>
+      <w:lvlText w:val="%2."/>
+      <w:lvlJc w:val="left"/>
+      <w:pPr>
+        <w:ind w:left="1440" w:hanging="360"/>
+      </w:pPr>
+    </w:lvl>
+    <w:lvl w:ilvl="2" w:tplc="1009001B" w:tentative="1">
+      <w:start w:val="1"/>
+      <w:numFmt w:val="lowerRoman"/>
+      <w:lvlText w:val="%3."/>
+      <w:lvlJc w:val="right"/>
+      <w:pPr>
+        <w:ind w:left="2160" w:hanging="180"/>
+      </w:pPr>
+    </w:lvl>
+    <w:lvl w:ilvl="3" w:tplc="1009000F" w:tentative="1">
+      <w:start w:val="1"/>
+      <w:numFmt w:val="decimal"/>
+      <w:lvlText w:val="%4."/>
+      <w:lvlJc w:val="left"/>
+      <w:pPr>
+        <w:ind w:left="2880" w:hanging="360"/>
+      </w:pPr>
+    </w:lvl>
+    <w:lvl w:ilvl="4" w:tplc="10090019" w:tentative="1">
+      <w:start w:val="1"/>
+      <w:numFmt w:val="lowerLetter"/>
+      <w:lvlText w:val="%5."/>
+      <w:lvlJc w:val="left"/>
+      <w:pPr>
+        <w:ind w:left="3600" w:hanging="360"/>
+      </w:pPr>
+    </w:lvl>
+    <w:lvl w:ilvl="5" w:tplc="1009001B" w:tentative="1">
+      <w:start w:val="1"/>
+      <w:numFmt w:val="lowerRoman"/>
+      <w:lvlText w:val="%6."/>
+      <w:lvlJc w:val="right"/>
+      <w:pPr>
+        <w:ind w:left="4320" w:hanging="180"/>
+      </w:pPr>
+    </w:lvl>
+    <w:lvl w:ilvl="6" w:tplc="1009000F" w:tentative="1">
+      <w:start w:val="1"/>
+      <w:numFmt w:val="decimal"/>
+      <w:lvlText w:val="%7."/>
+      <w:lvlJc w:val="left"/>
+      <w:pPr>
+        <w:ind w:left="5040" w:hanging="360"/>
+      </w:pPr>
+    </w:lvl>
+    <w:lvl w:ilvl="7" w:tplc="10090019" w:tentative="1">
+      <w:start w:val="1"/>
+      <w:numFmt w:val="lowerLetter"/>
+      <w:lvlText w:val="%8."/>
+      <w:lvlJc w:val="left"/>
+      <w:pPr>
+        <w:ind w:left="5760" w:hanging="360"/>
+      </w:pPr>
+    </w:lvl>
+    <w:lvl w:ilvl="8" w:tplc="1009001B" w:tentative="1">
+      <w:start w:val="1"/>
+      <w:numFmt w:val="lowerRoman"/>
+      <w:lvlText w:val="%9."/>
+      <w:lvlJc w:val="right"/>
+      <w:pPr>
+        <w:ind w:left="6480" w:hanging="180"/>
+      </w:pPr>
+    </w:lvl>
+  </w:abstractNum>
+  <w:abstractNum w:abstractNumId="16" w15:restartNumberingAfterBreak="0">
     <w:nsid w:val="7F2F7248"/>
     <w:multiLevelType w:val="hybridMultilevel"/>
     <w:tmpl w:val="02AAAEA2"/>
@@ -6764,7 +6885,7 @@
     <w:abstractNumId w:val="10"/>
   </w:num>
   <w:num w:numId="3">
-    <w:abstractNumId w:val="15"/>
+    <w:abstractNumId w:val="16"/>
   </w:num>
   <w:num w:numId="4">
     <w:abstractNumId w:val="0"/>
@@ -6897,6 +7018,9 @@
   </w:num>
   <w:num w:numId="20">
     <w:abstractNumId w:val="12"/>
+  </w:num>
+  <w:num w:numId="21">
+    <w:abstractNumId w:val="15"/>
   </w:num>
 </w:numbering>
 </file>
@@ -8185,6 +8309,30 @@
       <w:szCs w:val="18"/>
     </w:rPr>
   </w:style>
+  <w:style w:type="paragraph" w:customStyle="1" w:styleId="PreNumbering">
+    <w:name w:val="PreNumbering"/>
+    <w:basedOn w:val="Heading1"/>
+    <w:link w:val="PreNumberingChar"/>
+    <w:qFormat/>
+    <w:rsid w:val="00B65171"/>
+    <w:pPr>
+      <w:numPr>
+        <w:numId w:val="21"/>
+      </w:numPr>
+    </w:pPr>
+  </w:style>
+  <w:style w:type="character" w:customStyle="1" w:styleId="PreNumberingChar">
+    <w:name w:val="PreNumbering Char"/>
+    <w:basedOn w:val="Heading1Char"/>
+    <w:link w:val="PreNumbering"/>
+    <w:rsid w:val="00B65171"/>
+    <w:rPr>
+      <w:rFonts w:asciiTheme="majorHAnsi" w:eastAsiaTheme="majorEastAsia" w:hAnsiTheme="majorHAnsi" w:cstheme="majorBidi"/>
+      <w:color w:val="2F5496" w:themeColor="accent1" w:themeShade="BF"/>
+      <w:sz w:val="32"/>
+      <w:szCs w:val="32"/>
+    </w:rPr>
+  </w:style>
 </w:styles>
 </file>
 
@@ -8507,7 +8655,7 @@
 </file>
 
 <file path=customXml/itemProps2.xml><?xml version="1.0" encoding="utf-8"?>
-<ds:datastoreItem xmlns:ds="http://schemas.openxmlformats.org/officeDocument/2006/customXml" ds:itemID="{3656992A-79C8-4446-9622-B705058FC7D6}">
+<ds:datastoreItem xmlns:ds="http://schemas.openxmlformats.org/officeDocument/2006/customXml" ds:itemID="{311E4D7C-D733-4E2B-B2FC-71B8AECEFB73}">
   <ds:schemaRefs>
     <ds:schemaRef ds:uri="http://schemas.openxmlformats.org/officeDocument/2006/bibliography"/>
   </ds:schemaRefs>

</xml_diff>

<commit_message>
Integrated Player Concept into section 5.1, Updated Revision history layout and titlepage.
</commit_message>
<xml_diff>
--- a/Docs/SRS/Padification SRS.docx
+++ b/Docs/SRS/Padification SRS.docx
@@ -21,7 +21,7 @@
             <mc:AlternateContent>
               <mc:Choice Requires="wps">
                 <w:drawing>
-                  <wp:anchor distT="0" distB="0" distL="114300" distR="114300" simplePos="0" relativeHeight="251659264" behindDoc="0" locked="0" layoutInCell="1" allowOverlap="1" wp14:anchorId="4A4EF578" wp14:editId="522BD263">
+                  <wp:anchor distT="0" distB="0" distL="114300" distR="114300" simplePos="0" relativeHeight="251659264" behindDoc="0" locked="0" layoutInCell="1" allowOverlap="1" wp14:anchorId="4A4EF578" wp14:editId="69D73B92">
                     <wp:simplePos x="0" y="0"/>
                     <mc:AlternateContent>
                       <mc:Choice Requires="wp14">
@@ -348,16 +348,16 @@
             <mc:AlternateContent>
               <mc:Choice Requires="wps">
                 <w:drawing>
-                  <wp:anchor distT="0" distB="0" distL="114300" distR="114300" simplePos="0" relativeHeight="251661312" behindDoc="0" locked="0" layoutInCell="1" allowOverlap="1" wp14:anchorId="76D6DE70" wp14:editId="21D22998">
+                  <wp:anchor distT="0" distB="0" distL="114300" distR="114300" simplePos="0" relativeHeight="251661312" behindDoc="0" locked="0" layoutInCell="1" allowOverlap="1" wp14:anchorId="76D6DE70" wp14:editId="5B077C59">
                     <wp:simplePos x="0" y="0"/>
                     <wp:positionH relativeFrom="column">
-                      <wp:posOffset>1551305</wp:posOffset>
+                      <wp:posOffset>2791633</wp:posOffset>
                     </wp:positionH>
                     <wp:positionV relativeFrom="paragraph">
-                      <wp:posOffset>7117484</wp:posOffset>
+                      <wp:posOffset>7706360</wp:posOffset>
                     </wp:positionV>
-                    <wp:extent cx="3096000" cy="879763"/>
-                    <wp:effectExtent l="0" t="0" r="28575" b="15875"/>
+                    <wp:extent cx="1808018" cy="491836"/>
+                    <wp:effectExtent l="0" t="0" r="0" b="3810"/>
                     <wp:wrapNone/>
                     <wp:docPr id="1" name="Text Box 1"/>
                     <wp:cNvGraphicFramePr/>
@@ -368,54 +368,18 @@
                           <wps:spPr>
                             <a:xfrm>
                               <a:off x="0" y="0"/>
-                              <a:ext cx="3096000" cy="879763"/>
+                              <a:ext cx="1808018" cy="491836"/>
                             </a:xfrm>
                             <a:prstGeom prst="rect">
                               <a:avLst/>
                             </a:prstGeom>
                             <a:noFill/>
                             <a:ln w="6350">
-                              <a:solidFill>
-                                <a:prstClr val="black"/>
-                              </a:solidFill>
+                              <a:noFill/>
                             </a:ln>
                           </wps:spPr>
                           <wps:txbx>
                             <w:txbxContent>
-                              <w:p>
-                                <w:pPr>
-                                  <w:spacing w:after="0"/>
-                                  <w:rPr>
-                                    <w:color w:val="FFFFFF" w:themeColor="background1"/>
-                                    <w:sz w:val="21"/>
-                                    <w:szCs w:val="21"/>
-                                  </w:rPr>
-                                </w:pPr>
-                                <w:r>
-                                  <w:rPr>
-                                    <w:color w:val="FFFFFF" w:themeColor="background1"/>
-                                    <w:sz w:val="21"/>
-                                    <w:szCs w:val="21"/>
-                                  </w:rPr>
-                                  <w:t xml:space="preserve">Authors: </w:t>
-                                </w:r>
-                                <w:r>
-                                  <w:rPr>
-                                    <w:color w:val="FFFFFF" w:themeColor="background1"/>
-                                    <w:sz w:val="21"/>
-                                    <w:szCs w:val="21"/>
-                                  </w:rPr>
-                                  <w:tab/>
-                                </w:r>
-                                <w:r>
-                                  <w:rPr>
-                                    <w:color w:val="FFFFFF" w:themeColor="background1"/>
-                                    <w:sz w:val="21"/>
-                                    <w:szCs w:val="21"/>
-                                  </w:rPr>
-                                  <w:t>Elie G, Kyle G, Billy G, Zach B, Ryan B</w:t>
-                                </w:r>
-                              </w:p>
                               <w:p>
                                 <w:pPr>
                                   <w:spacing w:after="0"/>
@@ -445,7 +409,7 @@
                                   <w:rPr>
                                     <w:color w:val="FFFFFF" w:themeColor="background1"/>
                                   </w:rPr>
-                                  <w:t>2017-06-06</w:t>
+                                  <w:t>2017-06-07</w:t>
                                 </w:r>
                               </w:p>
                               <w:p>
@@ -472,28 +436,7 @@
                                   <w:rPr>
                                     <w:color w:val="FFFFFF" w:themeColor="background1"/>
                                   </w:rPr>
-                                  <w:t>3</w:t>
-                                </w:r>
-                              </w:p>
-                              <w:p>
-                                <w:pPr>
-                                  <w:spacing w:after="0"/>
-                                  <w:rPr>
-                                    <w:color w:val="FFFFFF" w:themeColor="background1"/>
-                                  </w:rPr>
-                                </w:pPr>
-                                <w:r>
-                                  <w:rPr>
-                                    <w:color w:val="FFFFFF" w:themeColor="background1"/>
-                                  </w:rPr>
-                                  <w:t>Organization:</w:t>
-                                </w:r>
-                                <w:r>
-                                  <w:rPr>
-                                    <w:color w:val="FFFFFF" w:themeColor="background1"/>
-                                  </w:rPr>
-                                  <w:tab/>
-                                  <w:t>McKenzie College SWTS2102</w:t>
+                                  <w:t>4</w:t>
                                 </w:r>
                               </w:p>
                             </w:txbxContent>
@@ -522,43 +465,9 @@
                     <v:stroke joinstyle="miter"/>
                     <v:path gradientshapeok="t" o:connecttype="rect"/>
                   </v:shapetype>
-                  <v:shape id="Text Box 1" o:spid="_x0000_s1028" type="#_x0000_t202" style="position:absolute;margin-left:122.15pt;margin-top:560.45pt;width:243.8pt;height:69.25pt;z-index:251661312;visibility:visible;mso-wrap-style:square;mso-width-percent:0;mso-height-percent:0;mso-wrap-distance-left:9pt;mso-wrap-distance-top:0;mso-wrap-distance-right:9pt;mso-wrap-distance-bottom:0;mso-position-horizontal:absolute;mso-position-horizontal-relative:text;mso-position-vertical:absolute;mso-position-vertical-relative:text;mso-width-percent:0;mso-height-percent:0;mso-width-relative:margin;mso-height-relative:margin;v-text-anchor:top" o:gfxdata="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" filled="f" strokeweight=".5pt">
+                  <v:shape id="Text Box 1" o:spid="_x0000_s1028" type="#_x0000_t202" style="position:absolute;margin-left:219.8pt;margin-top:606.8pt;width:142.35pt;height:38.75pt;z-index:251661312;visibility:visible;mso-wrap-style:square;mso-width-percent:0;mso-height-percent:0;mso-wrap-distance-left:9pt;mso-wrap-distance-top:0;mso-wrap-distance-right:9pt;mso-wrap-distance-bottom:0;mso-position-horizontal:absolute;mso-position-horizontal-relative:text;mso-position-vertical:absolute;mso-position-vertical-relative:text;mso-width-percent:0;mso-height-percent:0;mso-width-relative:margin;mso-height-relative:margin;v-text-anchor:top" o:gfxdata="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" filled="f" stroked="f" strokeweight=".5pt">
                     <v:textbox>
                       <w:txbxContent>
-                        <w:p>
-                          <w:pPr>
-                            <w:spacing w:after="0"/>
-                            <w:rPr>
-                              <w:color w:val="FFFFFF" w:themeColor="background1"/>
-                              <w:sz w:val="21"/>
-                              <w:szCs w:val="21"/>
-                            </w:rPr>
-                          </w:pPr>
-                          <w:r>
-                            <w:rPr>
-                              <w:color w:val="FFFFFF" w:themeColor="background1"/>
-                              <w:sz w:val="21"/>
-                              <w:szCs w:val="21"/>
-                            </w:rPr>
-                            <w:t xml:space="preserve">Authors: </w:t>
-                          </w:r>
-                          <w:r>
-                            <w:rPr>
-                              <w:color w:val="FFFFFF" w:themeColor="background1"/>
-                              <w:sz w:val="21"/>
-                              <w:szCs w:val="21"/>
-                            </w:rPr>
-                            <w:tab/>
-                          </w:r>
-                          <w:r>
-                            <w:rPr>
-                              <w:color w:val="FFFFFF" w:themeColor="background1"/>
-                              <w:sz w:val="21"/>
-                              <w:szCs w:val="21"/>
-                            </w:rPr>
-                            <w:t>Elie G, Kyle G, Billy G, Zach B, Ryan B</w:t>
-                          </w:r>
-                        </w:p>
                         <w:p>
                           <w:pPr>
                             <w:spacing w:after="0"/>
@@ -588,7 +497,7 @@
                             <w:rPr>
                               <w:color w:val="FFFFFF" w:themeColor="background1"/>
                             </w:rPr>
-                            <w:t>2017-06-06</w:t>
+                            <w:t>2017-06-07</w:t>
                           </w:r>
                         </w:p>
                         <w:p>
@@ -615,27 +524,90 @@
                             <w:rPr>
                               <w:color w:val="FFFFFF" w:themeColor="background1"/>
                             </w:rPr>
-                            <w:t>3</w:t>
+                            <w:t>4</w:t>
                           </w:r>
                         </w:p>
+                      </w:txbxContent>
+                    </v:textbox>
+                  </v:shape>
+                </w:pict>
+              </mc:Fallback>
+            </mc:AlternateContent>
+          </w:r>
+          <w:r>
+            <w:rPr>
+              <w:noProof/>
+            </w:rPr>
+            <mc:AlternateContent>
+              <mc:Choice Requires="wps">
+                <w:drawing>
+                  <wp:anchor distT="0" distB="0" distL="114300" distR="114300" simplePos="0" relativeHeight="251669504" behindDoc="0" locked="0" layoutInCell="1" allowOverlap="1" wp14:anchorId="52F10BB8" wp14:editId="3DEAB25F">
+                    <wp:simplePos x="0" y="0"/>
+                    <wp:positionH relativeFrom="column">
+                      <wp:posOffset>2790998</wp:posOffset>
+                    </wp:positionH>
+                    <wp:positionV relativeFrom="paragraph">
+                      <wp:posOffset>3903345</wp:posOffset>
+                    </wp:positionV>
+                    <wp:extent cx="2029691" cy="297873"/>
+                    <wp:effectExtent l="0" t="0" r="0" b="6985"/>
+                    <wp:wrapNone/>
+                    <wp:docPr id="15" name="Text Box 15"/>
+                    <wp:cNvGraphicFramePr/>
+                    <a:graphic xmlns:a="http://schemas.openxmlformats.org/drawingml/2006/main">
+                      <a:graphicData uri="http://schemas.microsoft.com/office/word/2010/wordprocessingShape">
+                        <wps:wsp>
+                          <wps:cNvSpPr txBox="1"/>
+                          <wps:spPr>
+                            <a:xfrm>
+                              <a:off x="0" y="0"/>
+                              <a:ext cx="2029691" cy="297873"/>
+                            </a:xfrm>
+                            <a:prstGeom prst="rect">
+                              <a:avLst/>
+                            </a:prstGeom>
+                            <a:noFill/>
+                            <a:ln w="6350">
+                              <a:noFill/>
+                            </a:ln>
+                          </wps:spPr>
+                          <wps:txbx>
+                            <w:txbxContent>
+                              <w:p>
+                                <w:r>
+                                  <w:rPr>
+                                    <w:color w:val="FFFFFF" w:themeColor="background1"/>
+                                  </w:rPr>
+                                  <w:t>McKenzie College SWTS2102</w:t>
+                                </w:r>
+                              </w:p>
+                            </w:txbxContent>
+                          </wps:txbx>
+                          <wps:bodyPr rot="0" spcFirstLastPara="0" vertOverflow="overflow" horzOverflow="overflow" vert="horz" wrap="square" lIns="91440" tIns="45720" rIns="91440" bIns="45720" numCol="1" spcCol="0" rtlCol="0" fromWordArt="0" anchor="t" anchorCtr="0" forceAA="0" compatLnSpc="1">
+                            <a:prstTxWarp prst="textNoShape">
+                              <a:avLst/>
+                            </a:prstTxWarp>
+                            <a:noAutofit/>
+                          </wps:bodyPr>
+                        </wps:wsp>
+                      </a:graphicData>
+                    </a:graphic>
+                    <wp14:sizeRelV relativeFrom="margin">
+                      <wp14:pctHeight>0</wp14:pctHeight>
+                    </wp14:sizeRelV>
+                  </wp:anchor>
+                </w:drawing>
+              </mc:Choice>
+              <mc:Fallback>
+                <w:pict>
+                  <v:shape w14:anchorId="52F10BB8" id="Text Box 15" o:spid="_x0000_s1029" type="#_x0000_t202" style="position:absolute;margin-left:219.75pt;margin-top:307.35pt;width:159.8pt;height:23.45pt;z-index:251669504;visibility:visible;mso-wrap-style:square;mso-height-percent:0;mso-wrap-distance-left:9pt;mso-wrap-distance-top:0;mso-wrap-distance-right:9pt;mso-wrap-distance-bottom:0;mso-position-horizontal:absolute;mso-position-horizontal-relative:text;mso-position-vertical:absolute;mso-position-vertical-relative:text;mso-height-percent:0;mso-height-relative:margin;v-text-anchor:top" o:gfxdata="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" filled="f" stroked="f" strokeweight=".5pt">
+                    <v:textbox>
+                      <w:txbxContent>
                         <w:p>
-                          <w:pPr>
-                            <w:spacing w:after="0"/>
-                            <w:rPr>
-                              <w:color w:val="FFFFFF" w:themeColor="background1"/>
-                            </w:rPr>
-                          </w:pPr>
                           <w:r>
                             <w:rPr>
                               <w:color w:val="FFFFFF" w:themeColor="background1"/>
                             </w:rPr>
-                            <w:t>Organization:</w:t>
-                          </w:r>
-                          <w:r>
-                            <w:rPr>
-                              <w:color w:val="FFFFFF" w:themeColor="background1"/>
-                            </w:rPr>
-                            <w:tab/>
                             <w:t>McKenzie College SWTS2102</w:t>
                           </w:r>
                         </w:p>
@@ -672,9 +644,9 @@
       </w:tblPr>
       <w:tblGrid>
         <w:gridCol w:w="1617"/>
-        <w:gridCol w:w="1780"/>
-        <w:gridCol w:w="5103"/>
-        <w:gridCol w:w="1560"/>
+        <w:gridCol w:w="1497"/>
+        <w:gridCol w:w="992"/>
+        <w:gridCol w:w="5954"/>
       </w:tblGrid>
       <w:tr>
         <w:trPr>
@@ -697,7 +669,7 @@
         </w:tc>
         <w:tc>
           <w:tcPr>
-            <w:tcW w:w="1780" w:type="dxa"/>
+            <w:tcW w:w="1497" w:type="dxa"/>
           </w:tcPr>
           <w:p>
             <w:pPr>
@@ -705,13 +677,13 @@
               <w:cnfStyle w:val="100000000000" w:firstRow="1" w:lastRow="0" w:firstColumn="0" w:lastColumn="0" w:oddVBand="0" w:evenVBand="0" w:oddHBand="0" w:evenHBand="0" w:firstRowFirstColumn="0" w:firstRowLastColumn="0" w:lastRowFirstColumn="0" w:lastRowLastColumn="0"/>
             </w:pPr>
             <w:r>
-              <w:t>Version</w:t>
+              <w:t>Author</w:t>
             </w:r>
           </w:p>
         </w:tc>
         <w:tc>
           <w:tcPr>
-            <w:tcW w:w="5103" w:type="dxa"/>
+            <w:tcW w:w="992" w:type="dxa"/>
           </w:tcPr>
           <w:p>
             <w:pPr>
@@ -719,13 +691,13 @@
               <w:cnfStyle w:val="100000000000" w:firstRow="1" w:lastRow="0" w:firstColumn="0" w:lastColumn="0" w:oddVBand="0" w:evenVBand="0" w:oddHBand="0" w:evenHBand="0" w:firstRowFirstColumn="0" w:firstRowLastColumn="0" w:lastRowFirstColumn="0" w:lastRowLastColumn="0"/>
             </w:pPr>
             <w:r>
-              <w:t>Revision Notes</w:t>
+              <w:t>Version</w:t>
             </w:r>
           </w:p>
         </w:tc>
         <w:tc>
           <w:tcPr>
-            <w:tcW w:w="1560" w:type="dxa"/>
+            <w:tcW w:w="5954" w:type="dxa"/>
           </w:tcPr>
           <w:p>
             <w:pPr>
@@ -733,8 +705,277 @@
               <w:cnfStyle w:val="100000000000" w:firstRow="1" w:lastRow="0" w:firstColumn="0" w:lastColumn="0" w:oddVBand="0" w:evenVBand="0" w:oddHBand="0" w:evenHBand="0" w:firstRowFirstColumn="0" w:firstRowLastColumn="0" w:lastRowFirstColumn="0" w:lastRowLastColumn="0"/>
             </w:pPr>
             <w:r>
-              <w:t>Author</w:t>
-            </w:r>
+              <w:t>Revision Notes</w:t>
+            </w:r>
+          </w:p>
+        </w:tc>
+      </w:tr>
+      <w:tr>
+        <w:trPr>
+          <w:cnfStyle w:val="000000100000" w:firstRow="0" w:lastRow="0" w:firstColumn="0" w:lastColumn="0" w:oddVBand="0" w:evenVBand="0" w:oddHBand="1" w:evenHBand="0" w:firstRowFirstColumn="0" w:firstRowLastColumn="0" w:lastRowFirstColumn="0" w:lastRowLastColumn="0"/>
+          <w:trHeight w:val="537"/>
+        </w:trPr>
+        <w:tc>
+          <w:tcPr>
+            <w:cnfStyle w:val="001000000000" w:firstRow="0" w:lastRow="0" w:firstColumn="1" w:lastColumn="0" w:oddVBand="0" w:evenVBand="0" w:oddHBand="0" w:evenHBand="0" w:firstRowFirstColumn="0" w:firstRowLastColumn="0" w:lastRowFirstColumn="0" w:lastRowLastColumn="0"/>
+            <w:tcW w:w="1617" w:type="dxa"/>
+            <w:vAlign w:val="center"/>
+          </w:tcPr>
+          <w:p>
+            <w:pPr>
+              <w:jc w:val="center"/>
+            </w:pPr>
+            <w:r>
+              <w:t>2017-06-06</w:t>
+            </w:r>
+          </w:p>
+        </w:tc>
+        <w:tc>
+          <w:tcPr>
+            <w:tcW w:w="1497" w:type="dxa"/>
+            <w:vAlign w:val="center"/>
+          </w:tcPr>
+          <w:p>
+            <w:pPr>
+              <w:jc w:val="center"/>
+              <w:cnfStyle w:val="000000100000" w:firstRow="0" w:lastRow="0" w:firstColumn="0" w:lastColumn="0" w:oddVBand="0" w:evenVBand="0" w:oddHBand="1" w:evenHBand="0" w:firstRowFirstColumn="0" w:firstRowLastColumn="0" w:lastRowFirstColumn="0" w:lastRowLastColumn="0"/>
+              <w:rPr>
+                <w:lang w:val="en-US"/>
+              </w:rPr>
+            </w:pPr>
+            <w:r>
+              <w:t>William Gale</w:t>
+            </w:r>
+          </w:p>
+        </w:tc>
+        <w:tc>
+          <w:tcPr>
+            <w:tcW w:w="992" w:type="dxa"/>
+            <w:vAlign w:val="center"/>
+          </w:tcPr>
+          <w:p>
+            <w:pPr>
+              <w:jc w:val="center"/>
+              <w:cnfStyle w:val="000000100000" w:firstRow="0" w:lastRow="0" w:firstColumn="0" w:lastColumn="0" w:oddVBand="0" w:evenVBand="0" w:oddHBand="1" w:evenHBand="0" w:firstRowFirstColumn="0" w:firstRowLastColumn="0" w:lastRowFirstColumn="0" w:lastRowLastColumn="0"/>
+            </w:pPr>
+            <w:r>
+              <w:rPr>
+                <w:lang w:val="en-US"/>
+              </w:rPr>
+              <w:t>0.1</w:t>
+            </w:r>
+          </w:p>
+        </w:tc>
+        <w:tc>
+          <w:tcPr>
+            <w:tcW w:w="5954" w:type="dxa"/>
+            <w:vAlign w:val="center"/>
+          </w:tcPr>
+          <w:p>
+            <w:pPr>
+              <w:cnfStyle w:val="000000100000" w:firstRow="0" w:lastRow="0" w:firstColumn="0" w:lastColumn="0" w:oddVBand="0" w:evenVBand="0" w:oddHBand="1" w:evenHBand="0" w:firstRowFirstColumn="0" w:firstRowLastColumn="0" w:lastRowFirstColumn="0" w:lastRowLastColumn="0"/>
+            </w:pPr>
+            <w:r>
+              <w:t>Heading layout for document.</w:t>
+            </w:r>
+          </w:p>
+        </w:tc>
+      </w:tr>
+      <w:tr>
+        <w:trPr>
+          <w:trHeight w:val="537"/>
+        </w:trPr>
+        <w:tc>
+          <w:tcPr>
+            <w:cnfStyle w:val="001000000000" w:firstRow="0" w:lastRow="0" w:firstColumn="1" w:lastColumn="0" w:oddVBand="0" w:evenVBand="0" w:oddHBand="0" w:evenHBand="0" w:firstRowFirstColumn="0" w:firstRowLastColumn="0" w:lastRowFirstColumn="0" w:lastRowLastColumn="0"/>
+            <w:tcW w:w="1617" w:type="dxa"/>
+            <w:vAlign w:val="center"/>
+          </w:tcPr>
+          <w:p>
+            <w:pPr>
+              <w:jc w:val="center"/>
+            </w:pPr>
+            <w:r>
+              <w:t>2017-06-06</w:t>
+            </w:r>
+          </w:p>
+        </w:tc>
+        <w:tc>
+          <w:tcPr>
+            <w:tcW w:w="1497" w:type="dxa"/>
+            <w:vAlign w:val="center"/>
+          </w:tcPr>
+          <w:p>
+            <w:pPr>
+              <w:jc w:val="center"/>
+              <w:cnfStyle w:val="000000000000" w:firstRow="0" w:lastRow="0" w:firstColumn="0" w:lastColumn="0" w:oddVBand="0" w:evenVBand="0" w:oddHBand="0" w:evenHBand="0" w:firstRowFirstColumn="0" w:firstRowLastColumn="0" w:lastRowFirstColumn="0" w:lastRowLastColumn="0"/>
+            </w:pPr>
+            <w:r>
+              <w:t>Elie Godbout</w:t>
+            </w:r>
+          </w:p>
+        </w:tc>
+        <w:tc>
+          <w:tcPr>
+            <w:tcW w:w="992" w:type="dxa"/>
+            <w:vAlign w:val="center"/>
+          </w:tcPr>
+          <w:p>
+            <w:pPr>
+              <w:jc w:val="center"/>
+              <w:cnfStyle w:val="000000000000" w:firstRow="0" w:lastRow="0" w:firstColumn="0" w:lastColumn="0" w:oddVBand="0" w:evenVBand="0" w:oddHBand="0" w:evenHBand="0" w:firstRowFirstColumn="0" w:firstRowLastColumn="0" w:lastRowFirstColumn="0" w:lastRowLastColumn="0"/>
+            </w:pPr>
+            <w:r>
+              <w:t>0.2</w:t>
+            </w:r>
+          </w:p>
+        </w:tc>
+        <w:tc>
+          <w:tcPr>
+            <w:tcW w:w="5954" w:type="dxa"/>
+            <w:vAlign w:val="center"/>
+          </w:tcPr>
+          <w:p>
+            <w:pPr>
+              <w:cnfStyle w:val="000000000000" w:firstRow="0" w:lastRow="0" w:firstColumn="0" w:lastColumn="0" w:oddVBand="0" w:evenVBand="0" w:oddHBand="0" w:evenHBand="0" w:firstRowFirstColumn="0" w:firstRowLastColumn="0" w:lastRowFirstColumn="0" w:lastRowLastColumn="0"/>
+            </w:pPr>
+            <w:r>
+              <w:t>Added Sections 2 and 3 being; Conformance and Normative references.</w:t>
+            </w:r>
+          </w:p>
+        </w:tc>
+      </w:tr>
+      <w:tr>
+        <w:trPr>
+          <w:cnfStyle w:val="000000100000" w:firstRow="0" w:lastRow="0" w:firstColumn="0" w:lastColumn="0" w:oddVBand="0" w:evenVBand="0" w:oddHBand="1" w:evenHBand="0" w:firstRowFirstColumn="0" w:firstRowLastColumn="0" w:lastRowFirstColumn="0" w:lastRowLastColumn="0"/>
+          <w:trHeight w:val="537"/>
+        </w:trPr>
+        <w:tc>
+          <w:tcPr>
+            <w:cnfStyle w:val="001000000000" w:firstRow="0" w:lastRow="0" w:firstColumn="1" w:lastColumn="0" w:oddVBand="0" w:evenVBand="0" w:oddHBand="0" w:evenHBand="0" w:firstRowFirstColumn="0" w:firstRowLastColumn="0" w:lastRowFirstColumn="0" w:lastRowLastColumn="0"/>
+            <w:tcW w:w="1617" w:type="dxa"/>
+            <w:vAlign w:val="center"/>
+          </w:tcPr>
+          <w:p>
+            <w:pPr>
+              <w:jc w:val="center"/>
+            </w:pPr>
+            <w:r>
+              <w:t>2017-06-06</w:t>
+            </w:r>
+          </w:p>
+        </w:tc>
+        <w:tc>
+          <w:tcPr>
+            <w:tcW w:w="1497" w:type="dxa"/>
+            <w:vAlign w:val="center"/>
+          </w:tcPr>
+          <w:p>
+            <w:pPr>
+              <w:jc w:val="center"/>
+              <w:cnfStyle w:val="000000100000" w:firstRow="0" w:lastRow="0" w:firstColumn="0" w:lastColumn="0" w:oddVBand="0" w:evenVBand="0" w:oddHBand="1" w:evenHBand="0" w:firstRowFirstColumn="0" w:firstRowLastColumn="0" w:lastRowFirstColumn="0" w:lastRowLastColumn="0"/>
+            </w:pPr>
+            <w:r>
+              <w:t>Zachary Blue</w:t>
+            </w:r>
+          </w:p>
+        </w:tc>
+        <w:tc>
+          <w:tcPr>
+            <w:tcW w:w="992" w:type="dxa"/>
+            <w:vAlign w:val="center"/>
+          </w:tcPr>
+          <w:p>
+            <w:pPr>
+              <w:jc w:val="center"/>
+              <w:cnfStyle w:val="000000100000" w:firstRow="0" w:lastRow="0" w:firstColumn="0" w:lastColumn="0" w:oddVBand="0" w:evenVBand="0" w:oddHBand="1" w:evenHBand="0" w:firstRowFirstColumn="0" w:firstRowLastColumn="0" w:lastRowFirstColumn="0" w:lastRowLastColumn="0"/>
+            </w:pPr>
+            <w:r>
+              <w:t>0.3</w:t>
+            </w:r>
+          </w:p>
+        </w:tc>
+        <w:tc>
+          <w:tcPr>
+            <w:tcW w:w="5954" w:type="dxa"/>
+            <w:vAlign w:val="center"/>
+          </w:tcPr>
+          <w:p>
+            <w:pPr>
+              <w:cnfStyle w:val="000000100000" w:firstRow="0" w:lastRow="0" w:firstColumn="0" w:lastColumn="0" w:oddVBand="0" w:evenVBand="0" w:oddHBand="1" w:evenHBand="0" w:firstRowFirstColumn="0" w:firstRowLastColumn="0" w:lastRowFirstColumn="0" w:lastRowLastColumn="0"/>
+            </w:pPr>
+            <w:r>
+              <w:t>Added Scope and Definitions, Abbreviations and Acronyms.</w:t>
+            </w:r>
+          </w:p>
+        </w:tc>
+      </w:tr>
+      <w:tr>
+        <w:trPr>
+          <w:trHeight w:val="537"/>
+        </w:trPr>
+        <w:tc>
+          <w:tcPr>
+            <w:cnfStyle w:val="001000000000" w:firstRow="0" w:lastRow="0" w:firstColumn="1" w:lastColumn="0" w:oddVBand="0" w:evenVBand="0" w:oddHBand="0" w:evenHBand="0" w:firstRowFirstColumn="0" w:firstRowLastColumn="0" w:lastRowFirstColumn="0" w:lastRowLastColumn="0"/>
+            <w:tcW w:w="1617" w:type="dxa"/>
+            <w:vAlign w:val="center"/>
+          </w:tcPr>
+          <w:p>
+            <w:pPr>
+              <w:jc w:val="center"/>
+            </w:pPr>
+            <w:r>
+              <w:t>2017-06-07</w:t>
+            </w:r>
+          </w:p>
+        </w:tc>
+        <w:tc>
+          <w:tcPr>
+            <w:tcW w:w="1497" w:type="dxa"/>
+            <w:vAlign w:val="center"/>
+          </w:tcPr>
+          <w:p>
+            <w:pPr>
+              <w:jc w:val="center"/>
+              <w:cnfStyle w:val="000000000000" w:firstRow="0" w:lastRow="0" w:firstColumn="0" w:lastColumn="0" w:oddVBand="0" w:evenVBand="0" w:oddHBand="0" w:evenHBand="0" w:firstRowFirstColumn="0" w:firstRowLastColumn="0" w:lastRowFirstColumn="0" w:lastRowLastColumn="0"/>
+            </w:pPr>
+            <w:r>
+              <w:t>William Gale</w:t>
+            </w:r>
+          </w:p>
+        </w:tc>
+        <w:tc>
+          <w:tcPr>
+            <w:tcW w:w="992" w:type="dxa"/>
+            <w:vAlign w:val="center"/>
+          </w:tcPr>
+          <w:p>
+            <w:pPr>
+              <w:jc w:val="center"/>
+              <w:cnfStyle w:val="000000000000" w:firstRow="0" w:lastRow="0" w:firstColumn="0" w:lastColumn="0" w:oddVBand="0" w:evenVBand="0" w:oddHBand="0" w:evenHBand="0" w:firstRowFirstColumn="0" w:firstRowLastColumn="0" w:lastRowFirstColumn="0" w:lastRowLastColumn="0"/>
+            </w:pPr>
+            <w:r>
+              <w:t>0.4</w:t>
+            </w:r>
+          </w:p>
+        </w:tc>
+        <w:tc>
+          <w:tcPr>
+            <w:tcW w:w="5954" w:type="dxa"/>
+            <w:vAlign w:val="center"/>
+          </w:tcPr>
+          <w:p>
+            <w:pPr>
+              <w:cnfStyle w:val="000000000000" w:firstRow="0" w:lastRow="0" w:firstColumn="0" w:lastColumn="0" w:oddVBand="0" w:evenVBand="0" w:oddHBand="0" w:evenHBand="0" w:firstRowFirstColumn="0" w:firstRowLastColumn="0" w:lastRowFirstColumn="0" w:lastRowLastColumn="0"/>
+            </w:pPr>
+            <w:r>
+              <w:t xml:space="preserve">Integrated Player Concept into Section 5.1, </w:t>
+            </w:r>
+            <w:r>
+              <w:t>Updated Revision History Layout, and Title Page.</w:t>
+            </w:r>
+            <w:bookmarkStart w:id="1" w:name="_GoBack"/>
+            <w:bookmarkEnd w:id="1"/>
           </w:p>
         </w:tc>
       </w:tr>
@@ -748,178 +989,36 @@
             <w:cnfStyle w:val="001000000000" w:firstRow="0" w:lastRow="0" w:firstColumn="1" w:lastColumn="0" w:oddVBand="0" w:evenVBand="0" w:oddHBand="0" w:evenHBand="0" w:firstRowFirstColumn="0" w:firstRowLastColumn="0" w:lastRowFirstColumn="0" w:lastRowLastColumn="0"/>
             <w:tcW w:w="1617" w:type="dxa"/>
           </w:tcPr>
-          <w:p>
-            <w:r>
-              <w:t>2017-06-06</w:t>
-            </w:r>
-          </w:p>
+          <w:p/>
         </w:tc>
         <w:tc>
           <w:tcPr>
-            <w:tcW w:w="1780" w:type="dxa"/>
+            <w:tcW w:w="1497" w:type="dxa"/>
           </w:tcPr>
           <w:p>
             <w:pPr>
               <w:cnfStyle w:val="000000100000" w:firstRow="0" w:lastRow="0" w:firstColumn="0" w:lastColumn="0" w:oddVBand="0" w:evenVBand="0" w:oddHBand="1" w:evenHBand="0" w:firstRowFirstColumn="0" w:firstRowLastColumn="0" w:lastRowFirstColumn="0" w:lastRowLastColumn="0"/>
             </w:pPr>
-            <w:r>
-              <w:rPr>
-                <w:lang w:val="en-US"/>
-              </w:rPr>
-              <w:t>0.</w:t>
-            </w:r>
-            <w:r>
-              <w:rPr>
-                <w:lang w:val="en-US"/>
-              </w:rPr>
-              <w:t>1</w:t>
-            </w:r>
           </w:p>
         </w:tc>
         <w:tc>
           <w:tcPr>
-            <w:tcW w:w="5103" w:type="dxa"/>
+            <w:tcW w:w="992" w:type="dxa"/>
           </w:tcPr>
           <w:p>
             <w:pPr>
               <w:cnfStyle w:val="000000100000" w:firstRow="0" w:lastRow="0" w:firstColumn="0" w:lastColumn="0" w:oddVBand="0" w:evenVBand="0" w:oddHBand="1" w:evenHBand="0" w:firstRowFirstColumn="0" w:firstRowLastColumn="0" w:lastRowFirstColumn="0" w:lastRowLastColumn="0"/>
             </w:pPr>
-            <w:r>
-              <w:t>Heading layout for document.</w:t>
-            </w:r>
           </w:p>
         </w:tc>
         <w:tc>
           <w:tcPr>
-            <w:tcW w:w="1560" w:type="dxa"/>
+            <w:tcW w:w="5954" w:type="dxa"/>
           </w:tcPr>
           <w:p>
             <w:pPr>
               <w:cnfStyle w:val="000000100000" w:firstRow="0" w:lastRow="0" w:firstColumn="0" w:lastColumn="0" w:oddVBand="0" w:evenVBand="0" w:oddHBand="1" w:evenHBand="0" w:firstRowFirstColumn="0" w:firstRowLastColumn="0" w:lastRowFirstColumn="0" w:lastRowLastColumn="0"/>
             </w:pPr>
-            <w:r>
-              <w:t>William Gale</w:t>
-            </w:r>
-          </w:p>
-        </w:tc>
-      </w:tr>
-      <w:tr>
-        <w:trPr>
-          <w:trHeight w:val="537"/>
-        </w:trPr>
-        <w:tc>
-          <w:tcPr>
-            <w:cnfStyle w:val="001000000000" w:firstRow="0" w:lastRow="0" w:firstColumn="1" w:lastColumn="0" w:oddVBand="0" w:evenVBand="0" w:oddHBand="0" w:evenHBand="0" w:firstRowFirstColumn="0" w:firstRowLastColumn="0" w:lastRowFirstColumn="0" w:lastRowLastColumn="0"/>
-            <w:tcW w:w="1617" w:type="dxa"/>
-          </w:tcPr>
-          <w:p>
-            <w:r>
-              <w:t>2017-06-06</w:t>
-            </w:r>
-          </w:p>
-        </w:tc>
-        <w:tc>
-          <w:tcPr>
-            <w:tcW w:w="1780" w:type="dxa"/>
-          </w:tcPr>
-          <w:p>
-            <w:pPr>
-              <w:cnfStyle w:val="000000000000" w:firstRow="0" w:lastRow="0" w:firstColumn="0" w:lastColumn="0" w:oddVBand="0" w:evenVBand="0" w:oddHBand="0" w:evenHBand="0" w:firstRowFirstColumn="0" w:firstRowLastColumn="0" w:lastRowFirstColumn="0" w:lastRowLastColumn="0"/>
-            </w:pPr>
-            <w:r>
-              <w:t>0.2</w:t>
-            </w:r>
-          </w:p>
-        </w:tc>
-        <w:tc>
-          <w:tcPr>
-            <w:tcW w:w="5103" w:type="dxa"/>
-          </w:tcPr>
-          <w:p>
-            <w:pPr>
-              <w:cnfStyle w:val="000000000000" w:firstRow="0" w:lastRow="0" w:firstColumn="0" w:lastColumn="0" w:oddVBand="0" w:evenVBand="0" w:oddHBand="0" w:evenHBand="0" w:firstRowFirstColumn="0" w:firstRowLastColumn="0" w:lastRowFirstColumn="0" w:lastRowLastColumn="0"/>
-            </w:pPr>
-            <w:r>
-              <w:t>Added Sections 2 and 3 being; Conformance and Normative references.</w:t>
-            </w:r>
-          </w:p>
-        </w:tc>
-        <w:tc>
-          <w:tcPr>
-            <w:tcW w:w="1560" w:type="dxa"/>
-          </w:tcPr>
-          <w:p>
-            <w:pPr>
-              <w:cnfStyle w:val="000000000000" w:firstRow="0" w:lastRow="0" w:firstColumn="0" w:lastColumn="0" w:oddVBand="0" w:evenVBand="0" w:oddHBand="0" w:evenHBand="0" w:firstRowFirstColumn="0" w:firstRowLastColumn="0" w:lastRowFirstColumn="0" w:lastRowLastColumn="0"/>
-            </w:pPr>
-            <w:r>
-              <w:t>Elie Godbout</w:t>
-            </w:r>
-          </w:p>
-        </w:tc>
-      </w:tr>
-      <w:tr>
-        <w:trPr>
-          <w:cnfStyle w:val="000000100000" w:firstRow="0" w:lastRow="0" w:firstColumn="0" w:lastColumn="0" w:oddVBand="0" w:evenVBand="0" w:oddHBand="1" w:evenHBand="0" w:firstRowFirstColumn="0" w:firstRowLastColumn="0" w:lastRowFirstColumn="0" w:lastRowLastColumn="0"/>
-          <w:trHeight w:val="537"/>
-        </w:trPr>
-        <w:tc>
-          <w:tcPr>
-            <w:cnfStyle w:val="001000000000" w:firstRow="0" w:lastRow="0" w:firstColumn="1" w:lastColumn="0" w:oddVBand="0" w:evenVBand="0" w:oddHBand="0" w:evenHBand="0" w:firstRowFirstColumn="0" w:firstRowLastColumn="0" w:lastRowFirstColumn="0" w:lastRowLastColumn="0"/>
-            <w:tcW w:w="1617" w:type="dxa"/>
-          </w:tcPr>
-          <w:p>
-            <w:r>
-              <w:t>2017-06-06</w:t>
-            </w:r>
-          </w:p>
-        </w:tc>
-        <w:tc>
-          <w:tcPr>
-            <w:tcW w:w="1780" w:type="dxa"/>
-          </w:tcPr>
-          <w:p>
-            <w:pPr>
-              <w:cnfStyle w:val="000000100000" w:firstRow="0" w:lastRow="0" w:firstColumn="0" w:lastColumn="0" w:oddVBand="0" w:evenVBand="0" w:oddHBand="1" w:evenHBand="0" w:firstRowFirstColumn="0" w:firstRowLastColumn="0" w:lastRowFirstColumn="0" w:lastRowLastColumn="0"/>
-            </w:pPr>
-            <w:r>
-              <w:t>0.3</w:t>
-            </w:r>
-          </w:p>
-        </w:tc>
-        <w:tc>
-          <w:tcPr>
-            <w:tcW w:w="5103" w:type="dxa"/>
-          </w:tcPr>
-          <w:p>
-            <w:pPr>
-              <w:cnfStyle w:val="000000100000" w:firstRow="0" w:lastRow="0" w:firstColumn="0" w:lastColumn="0" w:oddVBand="0" w:evenVBand="0" w:oddHBand="1" w:evenHBand="0" w:firstRowFirstColumn="0" w:firstRowLastColumn="0" w:lastRowFirstColumn="0" w:lastRowLastColumn="0"/>
-            </w:pPr>
-            <w:r>
-              <w:t>Added Scope</w:t>
-            </w:r>
-            <w:r>
-              <w:t xml:space="preserve"> and Definitions, Abbreviations</w:t>
-            </w:r>
-            <w:r>
-              <w:t xml:space="preserve"> and Acronyms</w:t>
-            </w:r>
-            <w:r>
-              <w:t>.</w:t>
-            </w:r>
-          </w:p>
-        </w:tc>
-        <w:tc>
-          <w:tcPr>
-            <w:tcW w:w="1560" w:type="dxa"/>
-          </w:tcPr>
-          <w:p>
-            <w:pPr>
-              <w:cnfStyle w:val="000000100000" w:firstRow="0" w:lastRow="0" w:firstColumn="0" w:lastColumn="0" w:oddVBand="0" w:evenVBand="0" w:oddHBand="1" w:evenHBand="0" w:firstRowFirstColumn="0" w:firstRowLastColumn="0" w:lastRowFirstColumn="0" w:lastRowLastColumn="0"/>
-            </w:pPr>
-            <w:r>
-              <w:t>Zachary Blue</w:t>
-            </w:r>
           </w:p>
         </w:tc>
       </w:tr>
@@ -936,7 +1035,7 @@
         </w:tc>
         <w:tc>
           <w:tcPr>
-            <w:tcW w:w="1780" w:type="dxa"/>
+            <w:tcW w:w="1497" w:type="dxa"/>
           </w:tcPr>
           <w:p>
             <w:pPr>
@@ -946,7 +1045,7 @@
         </w:tc>
         <w:tc>
           <w:tcPr>
-            <w:tcW w:w="5103" w:type="dxa"/>
+            <w:tcW w:w="992" w:type="dxa"/>
           </w:tcPr>
           <w:p>
             <w:pPr>
@@ -956,7 +1055,7 @@
         </w:tc>
         <w:tc>
           <w:tcPr>
-            <w:tcW w:w="1560" w:type="dxa"/>
+            <w:tcW w:w="5954" w:type="dxa"/>
           </w:tcPr>
           <w:p>
             <w:pPr>
@@ -979,7 +1078,7 @@
         </w:tc>
         <w:tc>
           <w:tcPr>
-            <w:tcW w:w="1780" w:type="dxa"/>
+            <w:tcW w:w="1497" w:type="dxa"/>
           </w:tcPr>
           <w:p>
             <w:pPr>
@@ -989,7 +1088,7 @@
         </w:tc>
         <w:tc>
           <w:tcPr>
-            <w:tcW w:w="5103" w:type="dxa"/>
+            <w:tcW w:w="992" w:type="dxa"/>
           </w:tcPr>
           <w:p>
             <w:pPr>
@@ -999,92 +1098,7 @@
         </w:tc>
         <w:tc>
           <w:tcPr>
-            <w:tcW w:w="1560" w:type="dxa"/>
-          </w:tcPr>
-          <w:p>
-            <w:pPr>
-              <w:cnfStyle w:val="000000100000" w:firstRow="0" w:lastRow="0" w:firstColumn="0" w:lastColumn="0" w:oddVBand="0" w:evenVBand="0" w:oddHBand="1" w:evenHBand="0" w:firstRowFirstColumn="0" w:firstRowLastColumn="0" w:lastRowFirstColumn="0" w:lastRowLastColumn="0"/>
-            </w:pPr>
-          </w:p>
-        </w:tc>
-      </w:tr>
-      <w:tr>
-        <w:trPr>
-          <w:trHeight w:val="537"/>
-        </w:trPr>
-        <w:tc>
-          <w:tcPr>
-            <w:cnfStyle w:val="001000000000" w:firstRow="0" w:lastRow="0" w:firstColumn="1" w:lastColumn="0" w:oddVBand="0" w:evenVBand="0" w:oddHBand="0" w:evenHBand="0" w:firstRowFirstColumn="0" w:firstRowLastColumn="0" w:lastRowFirstColumn="0" w:lastRowLastColumn="0"/>
-            <w:tcW w:w="1617" w:type="dxa"/>
-          </w:tcPr>
-          <w:p/>
-        </w:tc>
-        <w:tc>
-          <w:tcPr>
-            <w:tcW w:w="1780" w:type="dxa"/>
-          </w:tcPr>
-          <w:p>
-            <w:pPr>
-              <w:cnfStyle w:val="000000000000" w:firstRow="0" w:lastRow="0" w:firstColumn="0" w:lastColumn="0" w:oddVBand="0" w:evenVBand="0" w:oddHBand="0" w:evenHBand="0" w:firstRowFirstColumn="0" w:firstRowLastColumn="0" w:lastRowFirstColumn="0" w:lastRowLastColumn="0"/>
-            </w:pPr>
-          </w:p>
-        </w:tc>
-        <w:tc>
-          <w:tcPr>
-            <w:tcW w:w="5103" w:type="dxa"/>
-          </w:tcPr>
-          <w:p>
-            <w:pPr>
-              <w:cnfStyle w:val="000000000000" w:firstRow="0" w:lastRow="0" w:firstColumn="0" w:lastColumn="0" w:oddVBand="0" w:evenVBand="0" w:oddHBand="0" w:evenHBand="0" w:firstRowFirstColumn="0" w:firstRowLastColumn="0" w:lastRowFirstColumn="0" w:lastRowLastColumn="0"/>
-            </w:pPr>
-          </w:p>
-        </w:tc>
-        <w:tc>
-          <w:tcPr>
-            <w:tcW w:w="1560" w:type="dxa"/>
-          </w:tcPr>
-          <w:p>
-            <w:pPr>
-              <w:cnfStyle w:val="000000000000" w:firstRow="0" w:lastRow="0" w:firstColumn="0" w:lastColumn="0" w:oddVBand="0" w:evenVBand="0" w:oddHBand="0" w:evenHBand="0" w:firstRowFirstColumn="0" w:firstRowLastColumn="0" w:lastRowFirstColumn="0" w:lastRowLastColumn="0"/>
-            </w:pPr>
-          </w:p>
-        </w:tc>
-      </w:tr>
-      <w:tr>
-        <w:trPr>
-          <w:cnfStyle w:val="000000100000" w:firstRow="0" w:lastRow="0" w:firstColumn="0" w:lastColumn="0" w:oddVBand="0" w:evenVBand="0" w:oddHBand="1" w:evenHBand="0" w:firstRowFirstColumn="0" w:firstRowLastColumn="0" w:lastRowFirstColumn="0" w:lastRowLastColumn="0"/>
-          <w:trHeight w:val="537"/>
-        </w:trPr>
-        <w:tc>
-          <w:tcPr>
-            <w:cnfStyle w:val="001000000000" w:firstRow="0" w:lastRow="0" w:firstColumn="1" w:lastColumn="0" w:oddVBand="0" w:evenVBand="0" w:oddHBand="0" w:evenHBand="0" w:firstRowFirstColumn="0" w:firstRowLastColumn="0" w:lastRowFirstColumn="0" w:lastRowLastColumn="0"/>
-            <w:tcW w:w="1617" w:type="dxa"/>
-          </w:tcPr>
-          <w:p/>
-        </w:tc>
-        <w:tc>
-          <w:tcPr>
-            <w:tcW w:w="1780" w:type="dxa"/>
-          </w:tcPr>
-          <w:p>
-            <w:pPr>
-              <w:cnfStyle w:val="000000100000" w:firstRow="0" w:lastRow="0" w:firstColumn="0" w:lastColumn="0" w:oddVBand="0" w:evenVBand="0" w:oddHBand="1" w:evenHBand="0" w:firstRowFirstColumn="0" w:firstRowLastColumn="0" w:lastRowFirstColumn="0" w:lastRowLastColumn="0"/>
-            </w:pPr>
-          </w:p>
-        </w:tc>
-        <w:tc>
-          <w:tcPr>
-            <w:tcW w:w="5103" w:type="dxa"/>
-          </w:tcPr>
-          <w:p>
-            <w:pPr>
-              <w:cnfStyle w:val="000000100000" w:firstRow="0" w:lastRow="0" w:firstColumn="0" w:lastColumn="0" w:oddVBand="0" w:evenVBand="0" w:oddHBand="1" w:evenHBand="0" w:firstRowFirstColumn="0" w:firstRowLastColumn="0" w:lastRowFirstColumn="0" w:lastRowLastColumn="0"/>
-            </w:pPr>
-          </w:p>
-        </w:tc>
-        <w:tc>
-          <w:tcPr>
-            <w:tcW w:w="1560" w:type="dxa"/>
+            <w:tcW w:w="5954" w:type="dxa"/>
           </w:tcPr>
           <w:p>
             <w:pPr>
@@ -1099,8 +1113,6 @@
       <w:r>
         <w:br w:type="page"/>
       </w:r>
-      <w:bookmarkStart w:id="1" w:name="_GoBack"/>
-      <w:bookmarkEnd w:id="1"/>
     </w:p>
     <w:bookmarkStart w:id="2" w:name="_Toc484508448" w:displacedByCustomXml="next"/>
     <w:sdt>
@@ -4676,131 +4688,1498 @@
     </w:p>
     <w:p>
       <w:pPr>
+        <w:pStyle w:val="Heading3"/>
+      </w:pPr>
+      <w:r>
+        <w:t>Player</w:t>
+      </w:r>
+      <w:bookmarkStart w:id="15" w:name="_Hlk484520321"/>
+      <w:bookmarkEnd w:id="15"/>
+    </w:p>
+    <w:p>
+      <w:r>
+        <w:rPr>
+          <w:noProof/>
+        </w:rPr>
+        <mc:AlternateContent>
+          <mc:Choice Requires="wpg">
+            <w:drawing>
+              <wp:anchor distT="0" distB="0" distL="114300" distR="114300" simplePos="0" relativeHeight="251663360" behindDoc="0" locked="0" layoutInCell="1" allowOverlap="1" wp14:anchorId="24DBA01A" wp14:editId="15459C90">
+                <wp:simplePos x="0" y="0"/>
+                <wp:positionH relativeFrom="column">
+                  <wp:posOffset>290830</wp:posOffset>
+                </wp:positionH>
+                <wp:positionV relativeFrom="paragraph">
+                  <wp:posOffset>514985</wp:posOffset>
+                </wp:positionV>
+                <wp:extent cx="4654550" cy="1503045"/>
+                <wp:effectExtent l="0" t="0" r="12700" b="1905"/>
+                <wp:wrapTopAndBottom/>
+                <wp:docPr id="11" name="Group 11"/>
+                <wp:cNvGraphicFramePr/>
+                <a:graphic xmlns:a="http://schemas.openxmlformats.org/drawingml/2006/main">
+                  <a:graphicData uri="http://schemas.microsoft.com/office/word/2010/wordprocessingGroup">
+                    <wpg:wgp>
+                      <wpg:cNvGrpSpPr/>
+                      <wpg:grpSpPr>
+                        <a:xfrm>
+                          <a:off x="0" y="0"/>
+                          <a:ext cx="4654550" cy="1503045"/>
+                          <a:chOff x="-127" y="0"/>
+                          <a:chExt cx="5432182" cy="2153804"/>
+                        </a:xfrm>
+                      </wpg:grpSpPr>
+                      <wpg:grpSp>
+                        <wpg:cNvPr id="10" name="Group 10"/>
+                        <wpg:cNvGrpSpPr/>
+                        <wpg:grpSpPr>
+                          <a:xfrm>
+                            <a:off x="-127" y="0"/>
+                            <a:ext cx="5432182" cy="2153804"/>
+                            <a:chOff x="-127" y="0"/>
+                            <a:chExt cx="5432182" cy="2153804"/>
+                          </a:xfrm>
+                        </wpg:grpSpPr>
+                        <wpg:grpSp>
+                          <wpg:cNvPr id="9" name="Group 9"/>
+                          <wpg:cNvGrpSpPr/>
+                          <wpg:grpSpPr>
+                            <a:xfrm>
+                              <a:off x="-127" y="0"/>
+                              <a:ext cx="4233511" cy="2153804"/>
+                              <a:chOff x="-127" y="0"/>
+                              <a:chExt cx="4233511" cy="2153804"/>
+                            </a:xfrm>
+                          </wpg:grpSpPr>
+                          <wpg:grpSp>
+                            <wpg:cNvPr id="5" name="Group 5"/>
+                            <wpg:cNvGrpSpPr/>
+                            <wpg:grpSpPr>
+                              <a:xfrm>
+                                <a:off x="-127" y="0"/>
+                                <a:ext cx="4233511" cy="2153804"/>
+                                <a:chOff x="-126" y="-242454"/>
+                                <a:chExt cx="4233511" cy="2153804"/>
+                              </a:xfrm>
+                            </wpg:grpSpPr>
+                            <wpg:grpSp>
+                              <wpg:cNvPr id="4" name="Group 4"/>
+                              <wpg:cNvGrpSpPr/>
+                              <wpg:grpSpPr>
+                                <a:xfrm>
+                                  <a:off x="1" y="-242454"/>
+                                  <a:ext cx="4233384" cy="2153804"/>
+                                  <a:chOff x="-62345" y="-242469"/>
+                                  <a:chExt cx="4233644" cy="2153934"/>
+                                </a:xfrm>
+                              </wpg:grpSpPr>
+                              <pic:pic xmlns:pic="http://schemas.openxmlformats.org/drawingml/2006/picture">
+                                <pic:nvPicPr>
+                                  <pic:cNvPr id="208" name="Picture 208" descr="C:\Users\crono\AppData\Local\Microsoft\Windows\INetCache\Content.Word\Screenshot_20170405-130226.png"/>
+                                  <pic:cNvPicPr>
+                                    <a:picLocks noChangeAspect="1"/>
+                                  </pic:cNvPicPr>
+                                </pic:nvPicPr>
+                                <pic:blipFill rotWithShape="1">
+                                  <a:blip r:embed="rId15" cstate="print">
+                                    <a:extLst>
+                                      <a:ext uri="{28A0092B-C50C-407E-A947-70E740481C1C}">
+                                        <a14:useLocalDpi xmlns:a14="http://schemas.microsoft.com/office/drawing/2010/main" val="0"/>
+                                      </a:ext>
+                                    </a:extLst>
+                                  </a:blip>
+                                  <a:srcRect t="3994" b="56028"/>
+                                  <a:stretch/>
+                                </pic:blipFill>
+                                <pic:spPr bwMode="auto">
+                                  <a:xfrm>
+                                    <a:off x="1570974" y="62345"/>
+                                    <a:ext cx="2600325" cy="1849120"/>
+                                  </a:xfrm>
+                                  <a:prstGeom prst="rect">
+                                    <a:avLst/>
+                                  </a:prstGeom>
+                                  <a:ln>
+                                    <a:noFill/>
+                                  </a:ln>
+                                  <a:extLst>
+                                    <a:ext uri="{53640926-AAD7-44D8-BBD7-CCE9431645EC}">
+                                      <a14:shadowObscured xmlns:a14="http://schemas.microsoft.com/office/drawing/2010/main"/>
+                                    </a:ext>
+                                  </a:extLst>
+                                </pic:spPr>
+                              </pic:pic>
+                              <wps:wsp>
+                                <wps:cNvPr id="2" name="Callout: Line 2"/>
+                                <wps:cNvSpPr/>
+                                <wps:spPr>
+                                  <a:xfrm>
+                                    <a:off x="-62345" y="-242469"/>
+                                    <a:ext cx="1129088" cy="743003"/>
+                                  </a:xfrm>
+                                  <a:prstGeom prst="borderCallout1">
+                                    <a:avLst>
+                                      <a:gd name="adj1" fmla="val 50103"/>
+                                      <a:gd name="adj2" fmla="val 150203"/>
+                                      <a:gd name="adj3" fmla="val 52953"/>
+                                      <a:gd name="adj4" fmla="val 99706"/>
+                                    </a:avLst>
+                                  </a:prstGeom>
+                                  <a:noFill/>
+                                </wps:spPr>
+                                <wps:style>
+                                  <a:lnRef idx="2">
+                                    <a:schemeClr val="accent1">
+                                      <a:shade val="50000"/>
+                                    </a:schemeClr>
+                                  </a:lnRef>
+                                  <a:fillRef idx="1">
+                                    <a:schemeClr val="accent1"/>
+                                  </a:fillRef>
+                                  <a:effectRef idx="0">
+                                    <a:schemeClr val="accent1"/>
+                                  </a:effectRef>
+                                  <a:fontRef idx="minor">
+                                    <a:schemeClr val="lt1"/>
+                                  </a:fontRef>
+                                </wps:style>
+                                <wps:txbx>
+                                  <w:txbxContent>
+                                    <w:p>
+                                      <w:pPr>
+                                        <w:jc w:val="center"/>
+                                        <w:rPr>
+                                          <w:color w:val="000000" w:themeColor="text1"/>
+                                          <w:sz w:val="18"/>
+                                          <w14:textOutline w14:w="9525" w14:cap="rnd" w14:cmpd="sng" w14:algn="ctr">
+                                            <w14:noFill/>
+                                            <w14:prstDash w14:val="solid"/>
+                                            <w14:bevel/>
+                                          </w14:textOutline>
+                                        </w:rPr>
+                                      </w:pPr>
+                                      <w:r>
+                                        <w:rPr>
+                                          <w:color w:val="000000" w:themeColor="text1"/>
+                                          <w:sz w:val="18"/>
+                                          <w14:textOutline w14:w="9525" w14:cap="rnd" w14:cmpd="sng" w14:algn="ctr">
+                                            <w14:noFill/>
+                                            <w14:prstDash w14:val="solid"/>
+                                            <w14:bevel/>
+                                          </w14:textOutline>
+                                        </w:rPr>
+                                        <w:t>Starting Attribute and Name</w:t>
+                                      </w:r>
+                                    </w:p>
+                                  </w:txbxContent>
+                                </wps:txbx>
+                                <wps:bodyPr rot="0" spcFirstLastPara="0" vertOverflow="overflow" horzOverflow="overflow" vert="horz" wrap="square" lIns="91440" tIns="45720" rIns="91440" bIns="45720" numCol="1" spcCol="0" rtlCol="0" fromWordArt="0" anchor="ctr" anchorCtr="0" forceAA="0" compatLnSpc="1">
+                                  <a:prstTxWarp prst="textNoShape">
+                                    <a:avLst/>
+                                  </a:prstTxWarp>
+                                  <a:noAutofit/>
+                                </wps:bodyPr>
+                              </wps:wsp>
+                            </wpg:grpSp>
+                            <wps:wsp>
+                              <wps:cNvPr id="3" name="Callout: Line 3"/>
+                              <wps:cNvSpPr/>
+                              <wps:spPr>
+                                <a:xfrm>
+                                  <a:off x="-126" y="546939"/>
+                                  <a:ext cx="1129146" cy="752794"/>
+                                </a:xfrm>
+                                <a:prstGeom prst="borderCallout1">
+                                  <a:avLst>
+                                    <a:gd name="adj1" fmla="val -14054"/>
+                                    <a:gd name="adj2" fmla="val 148621"/>
+                                    <a:gd name="adj3" fmla="val 52953"/>
+                                    <a:gd name="adj4" fmla="val 99706"/>
+                                  </a:avLst>
+                                </a:prstGeom>
+                                <a:noFill/>
+                              </wps:spPr>
+                              <wps:style>
+                                <a:lnRef idx="2">
+                                  <a:schemeClr val="accent1">
+                                    <a:shade val="50000"/>
+                                  </a:schemeClr>
+                                </a:lnRef>
+                                <a:fillRef idx="1">
+                                  <a:schemeClr val="accent1"/>
+                                </a:fillRef>
+                                <a:effectRef idx="0">
+                                  <a:schemeClr val="accent1"/>
+                                </a:effectRef>
+                                <a:fontRef idx="minor">
+                                  <a:schemeClr val="lt1"/>
+                                </a:fontRef>
+                              </wps:style>
+                              <wps:txbx>
+                                <w:txbxContent>
+                                  <w:p>
+                                    <w:pPr>
+                                      <w:jc w:val="center"/>
+                                      <w:rPr>
+                                        <w:color w:val="000000" w:themeColor="text1"/>
+                                        <w:sz w:val="18"/>
+                                        <w14:textOutline w14:w="9525" w14:cap="rnd" w14:cmpd="sng" w14:algn="ctr">
+                                          <w14:noFill/>
+                                          <w14:prstDash w14:val="solid"/>
+                                          <w14:bevel/>
+                                        </w14:textOutline>
+                                      </w:rPr>
+                                    </w:pPr>
+                                    <w:r>
+                                      <w:rPr>
+                                        <w:color w:val="000000" w:themeColor="text1"/>
+                                        <w:sz w:val="18"/>
+                                        <w14:textOutline w14:w="9525" w14:cap="rnd" w14:cmpd="sng" w14:algn="ctr">
+                                          <w14:noFill/>
+                                          <w14:prstDash w14:val="solid"/>
+                                          <w14:bevel/>
+                                        </w14:textOutline>
+                                      </w:rPr>
+                                      <w:t>Experience, Rank, and stamina</w:t>
+                                    </w:r>
+                                  </w:p>
+                                </w:txbxContent>
+                              </wps:txbx>
+                              <wps:bodyPr rot="0" spcFirstLastPara="0" vertOverflow="overflow" horzOverflow="overflow" vert="horz" wrap="square" lIns="91440" tIns="45720" rIns="91440" bIns="45720" numCol="1" spcCol="0" rtlCol="0" fromWordArt="0" anchor="ctr" anchorCtr="0" forceAA="0" compatLnSpc="1">
+                                <a:prstTxWarp prst="textNoShape">
+                                  <a:avLst/>
+                                </a:prstTxWarp>
+                                <a:noAutofit/>
+                              </wps:bodyPr>
+                            </wps:wsp>
+                          </wpg:grpSp>
+                          <wps:wsp>
+                            <wps:cNvPr id="6" name="Callout: Line 6"/>
+                            <wps:cNvSpPr/>
+                            <wps:spPr>
+                              <a:xfrm>
+                                <a:off x="0" y="1808018"/>
+                                <a:ext cx="1129020" cy="325467"/>
+                              </a:xfrm>
+                              <a:prstGeom prst="borderCallout1">
+                                <a:avLst>
+                                  <a:gd name="adj1" fmla="val 66389"/>
+                                  <a:gd name="adj2" fmla="val 180481"/>
+                                  <a:gd name="adj3" fmla="val 52953"/>
+                                  <a:gd name="adj4" fmla="val 99706"/>
+                                </a:avLst>
+                              </a:prstGeom>
+                              <a:noFill/>
+                            </wps:spPr>
+                            <wps:style>
+                              <a:lnRef idx="2">
+                                <a:schemeClr val="accent1">
+                                  <a:shade val="50000"/>
+                                </a:schemeClr>
+                              </a:lnRef>
+                              <a:fillRef idx="1">
+                                <a:schemeClr val="accent1"/>
+                              </a:fillRef>
+                              <a:effectRef idx="0">
+                                <a:schemeClr val="accent1"/>
+                              </a:effectRef>
+                              <a:fontRef idx="minor">
+                                <a:schemeClr val="lt1"/>
+                              </a:fontRef>
+                            </wps:style>
+                            <wps:txbx>
+                              <w:txbxContent>
+                                <w:p>
+                                  <w:pPr>
+                                    <w:jc w:val="center"/>
+                                    <w:rPr>
+                                      <w:color w:val="000000" w:themeColor="text1"/>
+                                      <w:sz w:val="18"/>
+                                      <w14:textOutline w14:w="9525" w14:cap="rnd" w14:cmpd="sng" w14:algn="ctr">
+                                        <w14:noFill/>
+                                        <w14:prstDash w14:val="solid"/>
+                                        <w14:bevel/>
+                                      </w14:textOutline>
+                                    </w:rPr>
+                                  </w:pPr>
+                                  <w:r>
+                                    <w:rPr>
+                                      <w:color w:val="000000" w:themeColor="text1"/>
+                                      <w:sz w:val="18"/>
+                                      <w14:textOutline w14:w="9525" w14:cap="rnd" w14:cmpd="sng" w14:algn="ctr">
+                                        <w14:noFill/>
+                                        <w14:prstDash w14:val="solid"/>
+                                        <w14:bevel/>
+                                      </w14:textOutline>
+                                    </w:rPr>
+                                    <w:t>Player ID</w:t>
+                                  </w:r>
+                                </w:p>
+                              </w:txbxContent>
+                            </wps:txbx>
+                            <wps:bodyPr rot="0" spcFirstLastPara="0" vertOverflow="overflow" horzOverflow="overflow" vert="horz" wrap="square" lIns="91440" tIns="45720" rIns="91440" bIns="45720" numCol="1" spcCol="0" rtlCol="0" fromWordArt="0" anchor="ctr" anchorCtr="0" forceAA="0" compatLnSpc="1">
+                              <a:prstTxWarp prst="textNoShape">
+                                <a:avLst/>
+                              </a:prstTxWarp>
+                              <a:noAutofit/>
+                            </wps:bodyPr>
+                          </wps:wsp>
+                        </wpg:grpSp>
+                        <wps:wsp>
+                          <wps:cNvPr id="7" name="Callout: Line 7"/>
+                          <wps:cNvSpPr/>
+                          <wps:spPr>
+                            <a:xfrm>
+                              <a:off x="4433455" y="588817"/>
+                              <a:ext cx="998600" cy="729931"/>
+                            </a:xfrm>
+                            <a:prstGeom prst="borderCallout1">
+                              <a:avLst>
+                                <a:gd name="adj1" fmla="val 9453"/>
+                                <a:gd name="adj2" fmla="val -52958"/>
+                                <a:gd name="adj3" fmla="val 45552"/>
+                                <a:gd name="adj4" fmla="val -660"/>
+                              </a:avLst>
+                            </a:prstGeom>
+                            <a:noFill/>
+                          </wps:spPr>
+                          <wps:style>
+                            <a:lnRef idx="2">
+                              <a:schemeClr val="accent1">
+                                <a:shade val="50000"/>
+                              </a:schemeClr>
+                            </a:lnRef>
+                            <a:fillRef idx="1">
+                              <a:schemeClr val="accent1"/>
+                            </a:fillRef>
+                            <a:effectRef idx="0">
+                              <a:schemeClr val="accent1"/>
+                            </a:effectRef>
+                            <a:fontRef idx="minor">
+                              <a:schemeClr val="lt1"/>
+                            </a:fontRef>
+                          </wps:style>
+                          <wps:txbx>
+                            <w:txbxContent>
+                              <w:p>
+                                <w:pPr>
+                                  <w:rPr>
+                                    <w:color w:val="000000" w:themeColor="text1"/>
+                                    <w:sz w:val="18"/>
+                                    <w14:textOutline w14:w="9525" w14:cap="rnd" w14:cmpd="sng" w14:algn="ctr">
+                                      <w14:noFill/>
+                                      <w14:prstDash w14:val="solid"/>
+                                      <w14:bevel/>
+                                    </w14:textOutline>
+                                  </w:rPr>
+                                </w:pPr>
+                                <w:r>
+                                  <w:rPr>
+                                    <w:color w:val="000000" w:themeColor="text1"/>
+                                    <w:sz w:val="18"/>
+                                    <w14:textOutline w14:w="9525" w14:cap="rnd" w14:cmpd="sng" w14:algn="ctr">
+                                      <w14:noFill/>
+                                      <w14:prstDash w14:val="solid"/>
+                                      <w14:bevel/>
+                                    </w14:textOutline>
+                                  </w:rPr>
+                                  <w:t>Magic Stones and Coins</w:t>
+                                </w:r>
+                              </w:p>
+                            </w:txbxContent>
+                          </wps:txbx>
+                          <wps:bodyPr rot="0" spcFirstLastPara="0" vertOverflow="overflow" horzOverflow="overflow" vert="horz" wrap="square" lIns="91440" tIns="45720" rIns="91440" bIns="45720" numCol="1" spcCol="0" rtlCol="0" fromWordArt="0" anchor="ctr" anchorCtr="0" forceAA="0" compatLnSpc="1">
+                            <a:prstTxWarp prst="textNoShape">
+                              <a:avLst/>
+                            </a:prstTxWarp>
+                            <a:noAutofit/>
+                          </wps:bodyPr>
+                        </wps:wsp>
+                      </wpg:grpSp>
+                      <wps:wsp>
+                        <wps:cNvPr id="8" name="Callout: Line 8"/>
+                        <wps:cNvSpPr/>
+                        <wps:spPr>
+                          <a:xfrm>
+                            <a:off x="4433455" y="13856"/>
+                            <a:ext cx="998600" cy="525144"/>
+                          </a:xfrm>
+                          <a:prstGeom prst="borderCallout1">
+                            <a:avLst>
+                              <a:gd name="adj1" fmla="val 66175"/>
+                              <a:gd name="adj2" fmla="val -24270"/>
+                              <a:gd name="adj3" fmla="val 45552"/>
+                              <a:gd name="adj4" fmla="val -660"/>
+                            </a:avLst>
+                          </a:prstGeom>
+                          <a:noFill/>
+                        </wps:spPr>
+                        <wps:style>
+                          <a:lnRef idx="2">
+                            <a:schemeClr val="accent1">
+                              <a:shade val="50000"/>
+                            </a:schemeClr>
+                          </a:lnRef>
+                          <a:fillRef idx="1">
+                            <a:schemeClr val="accent1"/>
+                          </a:fillRef>
+                          <a:effectRef idx="0">
+                            <a:schemeClr val="accent1"/>
+                          </a:effectRef>
+                          <a:fontRef idx="minor">
+                            <a:schemeClr val="lt1"/>
+                          </a:fontRef>
+                        </wps:style>
+                        <wps:txbx>
+                          <w:txbxContent>
+                            <w:p>
+                              <w:pPr>
+                                <w:rPr>
+                                  <w:color w:val="000000" w:themeColor="text1"/>
+                                  <w:sz w:val="18"/>
+                                  <w14:textOutline w14:w="9525" w14:cap="rnd" w14:cmpd="sng" w14:algn="ctr">
+                                    <w14:noFill/>
+                                    <w14:prstDash w14:val="solid"/>
+                                    <w14:bevel/>
+                                  </w14:textOutline>
+                                </w:rPr>
+                              </w:pPr>
+                              <w:r>
+                                <w:rPr>
+                                  <w:color w:val="000000" w:themeColor="text1"/>
+                                  <w:sz w:val="18"/>
+                                  <w14:textOutline w14:w="9525" w14:cap="rnd" w14:cmpd="sng" w14:algn="ctr">
+                                    <w14:noFill/>
+                                    <w14:prstDash w14:val="solid"/>
+                                    <w14:bevel/>
+                                  </w14:textOutline>
+                                </w:rPr>
+                                <w:t>Quests</w:t>
+                              </w:r>
+                            </w:p>
+                          </w:txbxContent>
+                        </wps:txbx>
+                        <wps:bodyPr rot="0" spcFirstLastPara="0" vertOverflow="overflow" horzOverflow="overflow" vert="horz" wrap="square" lIns="91440" tIns="45720" rIns="91440" bIns="45720" numCol="1" spcCol="0" rtlCol="0" fromWordArt="0" anchor="ctr" anchorCtr="0" forceAA="0" compatLnSpc="1">
+                          <a:prstTxWarp prst="textNoShape">
+                            <a:avLst/>
+                          </a:prstTxWarp>
+                          <a:noAutofit/>
+                        </wps:bodyPr>
+                      </wps:wsp>
+                    </wpg:wgp>
+                  </a:graphicData>
+                </a:graphic>
+                <wp14:sizeRelH relativeFrom="margin">
+                  <wp14:pctWidth>0</wp14:pctWidth>
+                </wp14:sizeRelH>
+                <wp14:sizeRelV relativeFrom="margin">
+                  <wp14:pctHeight>0</wp14:pctHeight>
+                </wp14:sizeRelV>
+              </wp:anchor>
+            </w:drawing>
+          </mc:Choice>
+          <mc:Fallback>
+            <w:pict>
+              <v:group w14:anchorId="24DBA01A" id="Group 11" o:spid="_x0000_s1030" style="position:absolute;margin-left:22.9pt;margin-top:40.55pt;width:366.5pt;height:118.35pt;z-index:251663360;mso-width-relative:margin;mso-height-relative:margin" coordorigin="-1" coordsize="54321,21538" o:gfxdata="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">
+                <v:group id="Group 10" o:spid="_x0000_s1031" style="position:absolute;left:-1;width:54321;height:21538" coordorigin="-1" coordsize="54321,21538" o:gfxdata="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">
+                  <v:group id="Group 9" o:spid="_x0000_s1032" style="position:absolute;left:-1;width:42334;height:21538" coordorigin="-1" coordsize="42335,21538" o:gfxdata="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">
+                    <v:group id="Group 5" o:spid="_x0000_s1033" style="position:absolute;left:-1;width:42334;height:21538" coordorigin="-1,-2424" coordsize="42335,21538" o:gfxdata="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">
+                      <v:group id="Group 4" o:spid="_x0000_s1034" style="position:absolute;top:-2424;width:42333;height:21537" coordorigin="-623,-2424" coordsize="42336,21539" o:gfxdata="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">
+                        <v:shapetype id="_x0000_t75" coordsize="21600,21600" o:spt="75" o:preferrelative="t" path="m@4@5l@4@11@9@11@9@5xe" filled="f" stroked="f">
+                          <v:stroke joinstyle="miter"/>
+                          <v:formulas>
+                            <v:f eqn="if lineDrawn pixelLineWidth 0"/>
+                            <v:f eqn="sum @0 1 0"/>
+                            <v:f eqn="sum 0 0 @1"/>
+                            <v:f eqn="prod @2 1 2"/>
+                            <v:f eqn="prod @3 21600 pixelWidth"/>
+                            <v:f eqn="prod @3 21600 pixelHeight"/>
+                            <v:f eqn="sum @0 0 1"/>
+                            <v:f eqn="prod @6 1 2"/>
+                            <v:f eqn="prod @7 21600 pixelWidth"/>
+                            <v:f eqn="sum @8 21600 0"/>
+                            <v:f eqn="prod @7 21600 pixelHeight"/>
+                            <v:f eqn="sum @10 21600 0"/>
+                          </v:formulas>
+                          <v:path o:extrusionok="f" gradientshapeok="t" o:connecttype="rect"/>
+                          <o:lock v:ext="edit" aspectratio="t"/>
+                        </v:shapetype>
+                        <v:shape id="Picture 208" o:spid="_x0000_s1035" type="#_x0000_t75" style="position:absolute;left:15709;top:623;width:26003;height:18491;visibility:visible;mso-wrap-style:square" o:gfxdata="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">
+                          <v:imagedata r:id="rId16" o:title="Screenshot_20170405-130226" croptop="2618f" cropbottom="36719f"/>
+                        </v:shape>
+                        <v:shapetype id="_x0000_t47" coordsize="21600,21600" o:spt="47" adj="-8280,24300,-1800,4050" path="m@0@1l@2@3nfem,l21600,r,21600l,21600xe">
+                          <v:stroke joinstyle="miter"/>
+                          <v:formulas>
+                            <v:f eqn="val #0"/>
+                            <v:f eqn="val #1"/>
+                            <v:f eqn="val #2"/>
+                            <v:f eqn="val #3"/>
+                          </v:formulas>
+                          <v:path arrowok="t" o:extrusionok="f" gradientshapeok="t" o:connecttype="custom" o:connectlocs="@0,@1;10800,0;10800,21600;0,10800;21600,10800"/>
+                          <v:handles>
+                            <v:h position="#0,#1"/>
+                            <v:h position="#2,#3"/>
+                          </v:handles>
+                          <o:callout v:ext="edit" type="oneSegment" on="t"/>
+                        </v:shapetype>
+                        <v:shape id="Callout: Line 2" o:spid="_x0000_s1036" type="#_x0000_t47" style="position:absolute;left:-623;top:-2424;width:11290;height:7429;visibility:visible;mso-wrap-style:square;v-text-anchor:middle" o:gfxdata="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" adj="21536,11438,32444,10822" filled="f" strokecolor="#1f3763 [1604]" strokeweight="1pt">
+                          <v:textbox>
+                            <w:txbxContent>
+                              <w:p>
+                                <w:pPr>
+                                  <w:jc w:val="center"/>
+                                  <w:rPr>
+                                    <w:color w:val="000000" w:themeColor="text1"/>
+                                    <w:sz w:val="18"/>
+                                    <w14:textOutline w14:w="9525" w14:cap="rnd" w14:cmpd="sng" w14:algn="ctr">
+                                      <w14:noFill/>
+                                      <w14:prstDash w14:val="solid"/>
+                                      <w14:bevel/>
+                                    </w14:textOutline>
+                                  </w:rPr>
+                                </w:pPr>
+                                <w:r>
+                                  <w:rPr>
+                                    <w:color w:val="000000" w:themeColor="text1"/>
+                                    <w:sz w:val="18"/>
+                                    <w14:textOutline w14:w="9525" w14:cap="rnd" w14:cmpd="sng" w14:algn="ctr">
+                                      <w14:noFill/>
+                                      <w14:prstDash w14:val="solid"/>
+                                      <w14:bevel/>
+                                    </w14:textOutline>
+                                  </w:rPr>
+                                  <w:t>Starting Attribute and Name</w:t>
+                                </w:r>
+                              </w:p>
+                            </w:txbxContent>
+                          </v:textbox>
+                          <o:callout v:ext="edit" minusy="t"/>
+                        </v:shape>
+                      </v:group>
+                      <v:shape id="Callout: Line 3" o:spid="_x0000_s1037" type="#_x0000_t47" style="position:absolute;left:-1;top:5469;width:11291;height:7528;visibility:visible;mso-wrap-style:square;v-text-anchor:middle" o:gfxdata="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" adj="21536,11438,32102,-3036" filled="f" strokecolor="#1f3763 [1604]" strokeweight="1pt">
+                        <v:textbox>
+                          <w:txbxContent>
+                            <w:p>
+                              <w:pPr>
+                                <w:jc w:val="center"/>
+                                <w:rPr>
+                                  <w:color w:val="000000" w:themeColor="text1"/>
+                                  <w:sz w:val="18"/>
+                                  <w14:textOutline w14:w="9525" w14:cap="rnd" w14:cmpd="sng" w14:algn="ctr">
+                                    <w14:noFill/>
+                                    <w14:prstDash w14:val="solid"/>
+                                    <w14:bevel/>
+                                  </w14:textOutline>
+                                </w:rPr>
+                              </w:pPr>
+                              <w:r>
+                                <w:rPr>
+                                  <w:color w:val="000000" w:themeColor="text1"/>
+                                  <w:sz w:val="18"/>
+                                  <w14:textOutline w14:w="9525" w14:cap="rnd" w14:cmpd="sng" w14:algn="ctr">
+                                    <w14:noFill/>
+                                    <w14:prstDash w14:val="solid"/>
+                                    <w14:bevel/>
+                                  </w14:textOutline>
+                                </w:rPr>
+                                <w:t>Experience, Rank, and stamina</w:t>
+                              </w:r>
+                            </w:p>
+                          </w:txbxContent>
+                        </v:textbox>
+                        <o:callout v:ext="edit" minusy="t"/>
+                      </v:shape>
+                    </v:group>
+                    <v:shape id="Callout: Line 6" o:spid="_x0000_s1038" type="#_x0000_t47" style="position:absolute;top:18080;width:11290;height:3254;visibility:visible;mso-wrap-style:square;v-text-anchor:middle" o:gfxdata="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" adj="21536,11438,38984,14340" filled="f" strokecolor="#1f3763 [1604]" strokeweight="1pt">
+                      <v:textbox>
+                        <w:txbxContent>
+                          <w:p>
+                            <w:pPr>
+                              <w:jc w:val="center"/>
+                              <w:rPr>
+                                <w:color w:val="000000" w:themeColor="text1"/>
+                                <w:sz w:val="18"/>
+                                <w14:textOutline w14:w="9525" w14:cap="rnd" w14:cmpd="sng" w14:algn="ctr">
+                                  <w14:noFill/>
+                                  <w14:prstDash w14:val="solid"/>
+                                  <w14:bevel/>
+                                </w14:textOutline>
+                              </w:rPr>
+                            </w:pPr>
+                            <w:r>
+                              <w:rPr>
+                                <w:color w:val="000000" w:themeColor="text1"/>
+                                <w:sz w:val="18"/>
+                                <w14:textOutline w14:w="9525" w14:cap="rnd" w14:cmpd="sng" w14:algn="ctr">
+                                  <w14:noFill/>
+                                  <w14:prstDash w14:val="solid"/>
+                                  <w14:bevel/>
+                                </w14:textOutline>
+                              </w:rPr>
+                              <w:t>Player ID</w:t>
+                            </w:r>
+                          </w:p>
+                        </w:txbxContent>
+                      </v:textbox>
+                    </v:shape>
+                  </v:group>
+                  <v:shape id="Callout: Line 7" o:spid="_x0000_s1039" type="#_x0000_t47" style="position:absolute;left:44334;top:5888;width:9986;height:7299;visibility:visible;mso-wrap-style:square;v-text-anchor:middle" o:gfxdata="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" adj="-143,9839,-11439,2042" filled="f" strokecolor="#1f3763 [1604]" strokeweight="1pt">
+                    <v:textbox>
+                      <w:txbxContent>
+                        <w:p>
+                          <w:pPr>
+                            <w:rPr>
+                              <w:color w:val="000000" w:themeColor="text1"/>
+                              <w:sz w:val="18"/>
+                              <w14:textOutline w14:w="9525" w14:cap="rnd" w14:cmpd="sng" w14:algn="ctr">
+                                <w14:noFill/>
+                                <w14:prstDash w14:val="solid"/>
+                                <w14:bevel/>
+                              </w14:textOutline>
+                            </w:rPr>
+                          </w:pPr>
+                          <w:r>
+                            <w:rPr>
+                              <w:color w:val="000000" w:themeColor="text1"/>
+                              <w:sz w:val="18"/>
+                              <w14:textOutline w14:w="9525" w14:cap="rnd" w14:cmpd="sng" w14:algn="ctr">
+                                <w14:noFill/>
+                                <w14:prstDash w14:val="solid"/>
+                                <w14:bevel/>
+                              </w14:textOutline>
+                            </w:rPr>
+                            <w:t>Magic Stones and Coins</w:t>
+                          </w:r>
+                        </w:p>
+                      </w:txbxContent>
+                    </v:textbox>
+                    <o:callout v:ext="edit" minusx="t" minusy="t"/>
+                  </v:shape>
+                </v:group>
+                <v:shape id="Callout: Line 8" o:spid="_x0000_s1040" type="#_x0000_t47" style="position:absolute;left:44334;top:138;width:9986;height:5252;visibility:visible;mso-wrap-style:square;v-text-anchor:middle" o:gfxdata="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" adj="-143,9839,-5242,14294" filled="f" strokecolor="#1f3763 [1604]" strokeweight="1pt">
+                  <v:textbox>
+                    <w:txbxContent>
+                      <w:p>
+                        <w:pPr>
+                          <w:rPr>
+                            <w:color w:val="000000" w:themeColor="text1"/>
+                            <w:sz w:val="18"/>
+                            <w14:textOutline w14:w="9525" w14:cap="rnd" w14:cmpd="sng" w14:algn="ctr">
+                              <w14:noFill/>
+                              <w14:prstDash w14:val="solid"/>
+                              <w14:bevel/>
+                            </w14:textOutline>
+                          </w:rPr>
+                        </w:pPr>
+                        <w:r>
+                          <w:rPr>
+                            <w:color w:val="000000" w:themeColor="text1"/>
+                            <w:sz w:val="18"/>
+                            <w14:textOutline w14:w="9525" w14:cap="rnd" w14:cmpd="sng" w14:algn="ctr">
+                              <w14:noFill/>
+                              <w14:prstDash w14:val="solid"/>
+                              <w14:bevel/>
+                            </w14:textOutline>
+                          </w:rPr>
+                          <w:t>Quests</w:t>
+                        </w:r>
+                      </w:p>
+                    </w:txbxContent>
+                  </v:textbox>
+                  <o:callout v:ext="edit" minusx="t"/>
+                </v:shape>
+                <w10:wrap type="topAndBottom"/>
+              </v:group>
+            </w:pict>
+          </mc:Fallback>
+        </mc:AlternateContent>
+      </w:r>
+      <w:r>
+        <w:rPr>
+          <w:noProof/>
+        </w:rPr>
+        <mc:AlternateContent>
+          <mc:Choice Requires="wps">
+            <w:drawing>
+              <wp:anchor distT="0" distB="0" distL="114300" distR="114300" simplePos="0" relativeHeight="251666432" behindDoc="0" locked="0" layoutInCell="1" allowOverlap="1" wp14:anchorId="175806CA" wp14:editId="666574DC">
+                <wp:simplePos x="0" y="0"/>
+                <wp:positionH relativeFrom="column">
+                  <wp:posOffset>290830</wp:posOffset>
+                </wp:positionH>
+                <wp:positionV relativeFrom="paragraph">
+                  <wp:posOffset>2065655</wp:posOffset>
+                </wp:positionV>
+                <wp:extent cx="4654550" cy="635"/>
+                <wp:effectExtent l="0" t="0" r="0" b="0"/>
+                <wp:wrapTopAndBottom/>
+                <wp:docPr id="13" name="Text Box 13"/>
+                <wp:cNvGraphicFramePr/>
+                <a:graphic xmlns:a="http://schemas.openxmlformats.org/drawingml/2006/main">
+                  <a:graphicData uri="http://schemas.microsoft.com/office/word/2010/wordprocessingShape">
+                    <wps:wsp>
+                      <wps:cNvSpPr txBox="1"/>
+                      <wps:spPr>
+                        <a:xfrm>
+                          <a:off x="0" y="0"/>
+                          <a:ext cx="4654550" cy="635"/>
+                        </a:xfrm>
+                        <a:prstGeom prst="rect">
+                          <a:avLst/>
+                        </a:prstGeom>
+                        <a:solidFill>
+                          <a:prstClr val="white"/>
+                        </a:solidFill>
+                        <a:ln>
+                          <a:noFill/>
+                        </a:ln>
+                      </wps:spPr>
+                      <wps:txbx>
+                        <w:txbxContent>
+                          <w:p>
+                            <w:pPr>
+                              <w:pStyle w:val="Caption"/>
+                              <w:rPr>
+                                <w:noProof/>
+                              </w:rPr>
+                            </w:pPr>
+                            <w:r>
+                              <w:t xml:space="preserve">Figure </w:t>
+                            </w:r>
+                            <w:r>
+                              <w:fldChar w:fldCharType="begin"/>
+                            </w:r>
+                            <w:r>
+                              <w:instrText xml:space="preserve"> SEQ Figure \* ARABIC </w:instrText>
+                            </w:r>
+                            <w:r>
+                              <w:fldChar w:fldCharType="separate"/>
+                            </w:r>
+                            <w:r>
+                              <w:rPr>
+                                <w:noProof/>
+                              </w:rPr>
+                              <w:t>1</w:t>
+                            </w:r>
+                            <w:r>
+                              <w:fldChar w:fldCharType="end"/>
+                            </w:r>
+                            <w:r>
+                              <w:t>: Player information Displayed in Navigation Menu</w:t>
+                            </w:r>
+                          </w:p>
+                        </w:txbxContent>
+                      </wps:txbx>
+                      <wps:bodyPr rot="0" spcFirstLastPara="0" vertOverflow="overflow" horzOverflow="overflow" vert="horz" wrap="square" lIns="0" tIns="0" rIns="0" bIns="0" numCol="1" spcCol="0" rtlCol="0" fromWordArt="0" anchor="t" anchorCtr="0" forceAA="0" compatLnSpc="1">
+                        <a:prstTxWarp prst="textNoShape">
+                          <a:avLst/>
+                        </a:prstTxWarp>
+                        <a:spAutoFit/>
+                      </wps:bodyPr>
+                    </wps:wsp>
+                  </a:graphicData>
+                </a:graphic>
+              </wp:anchor>
+            </w:drawing>
+          </mc:Choice>
+          <mc:Fallback>
+            <w:pict>
+              <v:shape w14:anchorId="175806CA" id="Text Box 13" o:spid="_x0000_s1041" type="#_x0000_t202" style="position:absolute;margin-left:22.9pt;margin-top:162.65pt;width:366.5pt;height:.05pt;z-index:251666432;visibility:visible;mso-wrap-style:square;mso-wrap-distance-left:9pt;mso-wrap-distance-top:0;mso-wrap-distance-right:9pt;mso-wrap-distance-bottom:0;mso-position-horizontal:absolute;mso-position-horizontal-relative:text;mso-position-vertical:absolute;mso-position-vertical-relative:text;v-text-anchor:top" o:gfxdata="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" stroked="f">
+                <v:textbox style="mso-fit-shape-to-text:t" inset="0,0,0,0">
+                  <w:txbxContent>
+                    <w:p>
+                      <w:pPr>
+                        <w:pStyle w:val="Caption"/>
+                        <w:rPr>
+                          <w:noProof/>
+                        </w:rPr>
+                      </w:pPr>
+                      <w:r>
+                        <w:t xml:space="preserve">Figure </w:t>
+                      </w:r>
+                      <w:r>
+                        <w:fldChar w:fldCharType="begin"/>
+                      </w:r>
+                      <w:r>
+                        <w:instrText xml:space="preserve"> SEQ Figure \* ARABIC </w:instrText>
+                      </w:r>
+                      <w:r>
+                        <w:fldChar w:fldCharType="separate"/>
+                      </w:r>
+                      <w:r>
+                        <w:rPr>
+                          <w:noProof/>
+                        </w:rPr>
+                        <w:t>1</w:t>
+                      </w:r>
+                      <w:r>
+                        <w:fldChar w:fldCharType="end"/>
+                      </w:r>
+                      <w:r>
+                        <w:t>: Player information Displayed in Navigation Menu</w:t>
+                      </w:r>
+                    </w:p>
+                  </w:txbxContent>
+                </v:textbox>
+                <w10:wrap type="topAndBottom"/>
+              </v:shape>
+            </w:pict>
+          </mc:Fallback>
+        </mc:AlternateContent>
+      </w:r>
+      <w:r>
+        <w:t>The Representation of the entity playing Puzzles and Dragons, It Holds all information related to the specific user, it consists of the following Elements:</w:t>
+      </w:r>
+    </w:p>
+    <w:p>
+      <w:pPr>
+        <w:pStyle w:val="Definition"/>
+      </w:pPr>
+      <w:r>
+        <w:t>Player ID</w:t>
+      </w:r>
+      <w:r>
+        <w:tab/>
+      </w:r>
+      <w:r>
+        <w:tab/>
+      </w:r>
+      <w:r>
+        <w:t>A Unique 9 Digit identifier of the P</w:t>
+      </w:r>
+      <w:r>
+        <w:t>layer, Used for account identification, and migration / recovery.</w:t>
+      </w:r>
+    </w:p>
+    <w:p>
+      <w:pPr>
+        <w:pStyle w:val="Definition"/>
+      </w:pPr>
+      <w:bookmarkStart w:id="16" w:name="_Hlk484513619"/>
+      <w:bookmarkEnd w:id="16"/>
+      <w:r>
+        <w:rPr>
+          <w:noProof/>
+        </w:rPr>
+        <mc:AlternateContent>
+          <mc:Choice Requires="wps">
+            <w:drawing>
+              <wp:anchor distT="0" distB="0" distL="114300" distR="114300" simplePos="0" relativeHeight="251668480" behindDoc="0" locked="0" layoutInCell="1" allowOverlap="1" wp14:anchorId="5B82F751" wp14:editId="610330FC">
+                <wp:simplePos x="0" y="0"/>
+                <wp:positionH relativeFrom="column">
+                  <wp:posOffset>4558665</wp:posOffset>
+                </wp:positionH>
+                <wp:positionV relativeFrom="paragraph">
+                  <wp:posOffset>1707515</wp:posOffset>
+                </wp:positionV>
+                <wp:extent cx="1720215" cy="635"/>
+                <wp:effectExtent l="0" t="0" r="0" b="0"/>
+                <wp:wrapSquare wrapText="bothSides"/>
+                <wp:docPr id="14" name="Text Box 14"/>
+                <wp:cNvGraphicFramePr/>
+                <a:graphic xmlns:a="http://schemas.openxmlformats.org/drawingml/2006/main">
+                  <a:graphicData uri="http://schemas.microsoft.com/office/word/2010/wordprocessingShape">
+                    <wps:wsp>
+                      <wps:cNvSpPr txBox="1"/>
+                      <wps:spPr>
+                        <a:xfrm>
+                          <a:off x="0" y="0"/>
+                          <a:ext cx="1720215" cy="635"/>
+                        </a:xfrm>
+                        <a:prstGeom prst="rect">
+                          <a:avLst/>
+                        </a:prstGeom>
+                        <a:solidFill>
+                          <a:prstClr val="white"/>
+                        </a:solidFill>
+                        <a:ln>
+                          <a:noFill/>
+                        </a:ln>
+                      </wps:spPr>
+                      <wps:txbx>
+                        <w:txbxContent>
+                          <w:p>
+                            <w:pPr>
+                              <w:pStyle w:val="Caption"/>
+                              <w:rPr>
+                                <w:noProof/>
+                                <w:color w:val="000000" w:themeColor="text1"/>
+                                <w14:textOutline w14:w="9525" w14:cap="rnd" w14:cmpd="sng" w14:algn="ctr">
+                                  <w14:noFill/>
+                                  <w14:prstDash w14:val="solid"/>
+                                  <w14:bevel/>
+                                </w14:textOutline>
+                              </w:rPr>
+                            </w:pPr>
+                            <w:r>
+                              <w:t xml:space="preserve">Figure </w:t>
+                            </w:r>
+                            <w:r>
+                              <w:fldChar w:fldCharType="begin"/>
+                            </w:r>
+                            <w:r>
+                              <w:instrText xml:space="preserve"> SEQ Figure \* ARABIC </w:instrText>
+                            </w:r>
+                            <w:r>
+                              <w:fldChar w:fldCharType="separate"/>
+                            </w:r>
+                            <w:r>
+                              <w:rPr>
+                                <w:noProof/>
+                              </w:rPr>
+                              <w:t>2</w:t>
+                            </w:r>
+                            <w:r>
+                              <w:fldChar w:fldCharType="end"/>
+                            </w:r>
+                            <w:r>
+                              <w:t>: Player Name Change Menu</w:t>
+                            </w:r>
+                          </w:p>
+                        </w:txbxContent>
+                      </wps:txbx>
+                      <wps:bodyPr rot="0" spcFirstLastPara="0" vertOverflow="overflow" horzOverflow="overflow" vert="horz" wrap="square" lIns="0" tIns="0" rIns="0" bIns="0" numCol="1" spcCol="0" rtlCol="0" fromWordArt="0" anchor="t" anchorCtr="0" forceAA="0" compatLnSpc="1">
+                        <a:prstTxWarp prst="textNoShape">
+                          <a:avLst/>
+                        </a:prstTxWarp>
+                        <a:spAutoFit/>
+                      </wps:bodyPr>
+                    </wps:wsp>
+                  </a:graphicData>
+                </a:graphic>
+              </wp:anchor>
+            </w:drawing>
+          </mc:Choice>
+          <mc:Fallback>
+            <w:pict>
+              <v:shape w14:anchorId="5B82F751" id="Text Box 14" o:spid="_x0000_s1042" type="#_x0000_t202" style="position:absolute;left:0;text-align:left;margin-left:358.95pt;margin-top:134.45pt;width:135.45pt;height:.05pt;z-index:251668480;visibility:visible;mso-wrap-style:square;mso-wrap-distance-left:9pt;mso-wrap-distance-top:0;mso-wrap-distance-right:9pt;mso-wrap-distance-bottom:0;mso-position-horizontal:absolute;mso-position-horizontal-relative:text;mso-position-vertical:absolute;mso-position-vertical-relative:text;v-text-anchor:top" o:gfxdata="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" stroked="f">
+                <v:textbox style="mso-fit-shape-to-text:t" inset="0,0,0,0">
+                  <w:txbxContent>
+                    <w:p>
+                      <w:pPr>
+                        <w:pStyle w:val="Caption"/>
+                        <w:rPr>
+                          <w:noProof/>
+                          <w:color w:val="000000" w:themeColor="text1"/>
+                          <w14:textOutline w14:w="9525" w14:cap="rnd" w14:cmpd="sng" w14:algn="ctr">
+                            <w14:noFill/>
+                            <w14:prstDash w14:val="solid"/>
+                            <w14:bevel/>
+                          </w14:textOutline>
+                        </w:rPr>
+                      </w:pPr>
+                      <w:r>
+                        <w:t xml:space="preserve">Figure </w:t>
+                      </w:r>
+                      <w:r>
+                        <w:fldChar w:fldCharType="begin"/>
+                      </w:r>
+                      <w:r>
+                        <w:instrText xml:space="preserve"> SEQ Figure \* ARABIC </w:instrText>
+                      </w:r>
+                      <w:r>
+                        <w:fldChar w:fldCharType="separate"/>
+                      </w:r>
+                      <w:r>
+                        <w:rPr>
+                          <w:noProof/>
+                        </w:rPr>
+                        <w:t>2</w:t>
+                      </w:r>
+                      <w:r>
+                        <w:fldChar w:fldCharType="end"/>
+                      </w:r>
+                      <w:r>
+                        <w:t>: Player Name Change Menu</w:t>
+                      </w:r>
+                    </w:p>
+                  </w:txbxContent>
+                </v:textbox>
+                <w10:wrap type="square"/>
+              </v:shape>
+            </w:pict>
+          </mc:Fallback>
+        </mc:AlternateContent>
+      </w:r>
+      <w:r>
+        <w:rPr>
+          <w:noProof/>
+          <w:color w:val="000000" w:themeColor="text1"/>
+          <w:sz w:val="18"/>
+          <w14:textOutline w14:w="9525" w14:cap="rnd" w14:cmpd="sng" w14:algn="ctr">
+            <w14:noFill/>
+            <w14:prstDash w14:val="solid"/>
+            <w14:bevel/>
+          </w14:textOutline>
+        </w:rPr>
+        <w:drawing>
+          <wp:anchor distT="0" distB="0" distL="114300" distR="114300" simplePos="0" relativeHeight="251664384" behindDoc="1" locked="0" layoutInCell="1" allowOverlap="1" wp14:anchorId="5C6F065F" wp14:editId="3E58C73B">
+            <wp:simplePos x="0" y="0"/>
+            <wp:positionH relativeFrom="column">
+              <wp:posOffset>4558723</wp:posOffset>
+            </wp:positionH>
+            <wp:positionV relativeFrom="paragraph">
+              <wp:posOffset>390525</wp:posOffset>
+            </wp:positionV>
+            <wp:extent cx="1720711" cy="1260359"/>
+            <wp:effectExtent l="0" t="0" r="0" b="0"/>
+            <wp:wrapSquare wrapText="bothSides"/>
+            <wp:docPr id="12" name="Picture 12" descr="C:\Users\crono\AppData\Local\Microsoft\Windows\INetCache\Content.Word\Screenshot_20170606-144352.png"/>
+            <wp:cNvGraphicFramePr>
+              <a:graphicFrameLocks xmlns:a="http://schemas.openxmlformats.org/drawingml/2006/main" noChangeAspect="1"/>
+            </wp:cNvGraphicFramePr>
+            <a:graphic xmlns:a="http://schemas.openxmlformats.org/drawingml/2006/main">
+              <a:graphicData uri="http://schemas.openxmlformats.org/drawingml/2006/picture">
+                <pic:pic xmlns:pic="http://schemas.openxmlformats.org/drawingml/2006/picture">
+                  <pic:nvPicPr>
+                    <pic:cNvPr id="0" name="Picture 1" descr="C:\Users\crono\AppData\Local\Microsoft\Windows\INetCache\Content.Word\Screenshot_20170606-144352.png"/>
+                    <pic:cNvPicPr>
+                      <a:picLocks noChangeAspect="1" noChangeArrowheads="1"/>
+                    </pic:cNvPicPr>
+                  </pic:nvPicPr>
+                  <pic:blipFill rotWithShape="1">
+                    <a:blip r:embed="rId17" cstate="print">
+                      <a:extLst>
+                        <a:ext uri="{28A0092B-C50C-407E-A947-70E740481C1C}">
+                          <a14:useLocalDpi xmlns:a14="http://schemas.microsoft.com/office/drawing/2010/main" val="0"/>
+                        </a:ext>
+                      </a:extLst>
+                    </a:blip>
+                    <a:srcRect t="16877" r="-270" b="41831"/>
+                    <a:stretch/>
+                  </pic:blipFill>
+                  <pic:spPr bwMode="auto">
+                    <a:xfrm>
+                      <a:off x="0" y="0"/>
+                      <a:ext cx="1720711" cy="1260359"/>
+                    </a:xfrm>
+                    <a:prstGeom prst="rect">
+                      <a:avLst/>
+                    </a:prstGeom>
+                    <a:noFill/>
+                    <a:ln>
+                      <a:noFill/>
+                    </a:ln>
+                    <a:extLst>
+                      <a:ext uri="{53640926-AAD7-44D8-BBD7-CCE9431645EC}">
+                        <a14:shadowObscured xmlns:a14="http://schemas.microsoft.com/office/drawing/2010/main"/>
+                      </a:ext>
+                    </a:extLst>
+                  </pic:spPr>
+                </pic:pic>
+              </a:graphicData>
+            </a:graphic>
+            <wp14:sizeRelH relativeFrom="margin">
+              <wp14:pctWidth>0</wp14:pctWidth>
+            </wp14:sizeRelH>
+            <wp14:sizeRelV relativeFrom="margin">
+              <wp14:pctHeight>0</wp14:pctHeight>
+            </wp14:sizeRelV>
+          </wp:anchor>
+        </w:drawing>
+      </w:r>
+      <w:r>
+        <w:t>Name</w:t>
+      </w:r>
+      <w:r>
+        <w:tab/>
+      </w:r>
+      <w:r>
+        <w:tab/>
+      </w:r>
+      <w:r>
+        <w:t>Chosen by the Player;</w:t>
+      </w:r>
+      <w:r>
+        <w:t xml:space="preserve"> </w:t>
+      </w:r>
+      <w:r>
+        <w:t>Displayed to</w:t>
+      </w:r>
+      <w:r>
+        <w:t xml:space="preserve"> other </w:t>
+      </w:r>
+      <w:r>
+        <w:t>P</w:t>
+      </w:r>
+      <w:r>
+        <w:t>layer</w:t>
+      </w:r>
+      <w:r>
+        <w:t>s</w:t>
+      </w:r>
+      <w:r>
+        <w:t>, but not used for account identification</w:t>
+      </w:r>
+      <w:r>
+        <w:t xml:space="preserve"> as it is not unique and changeable at any time</w:t>
+      </w:r>
+      <w:r>
+        <w:t>.</w:t>
+      </w:r>
+    </w:p>
+    <w:p>
+      <w:pPr>
+        <w:pStyle w:val="Definition"/>
+      </w:pPr>
+      <w:r>
+        <w:t>Experience</w:t>
+      </w:r>
+      <w:r>
+        <w:tab/>
+      </w:r>
+      <w:r>
+        <w:tab/>
+      </w:r>
+      <w:r>
+        <w:t>Obtained t</w:t>
+      </w:r>
+      <w:r>
+        <w:t>hrough completion of dungeons.</w:t>
+      </w:r>
+    </w:p>
+    <w:p>
+      <w:pPr>
+        <w:pStyle w:val="Definition"/>
+      </w:pPr>
+      <w:r>
+        <w:t>Rank</w:t>
+      </w:r>
+      <w:r>
+        <w:tab/>
+      </w:r>
+      <w:r>
+        <w:tab/>
+        <w:t>An integer value determined by your current exp.</w:t>
+      </w:r>
+    </w:p>
+    <w:p>
+      <w:pPr>
+        <w:pStyle w:val="Definition"/>
+      </w:pPr>
+      <w:r>
+        <w:t>Max Stamina</w:t>
+      </w:r>
+      <w:r>
+        <w:tab/>
+      </w:r>
+      <w:r>
+        <w:tab/>
+        <w:t>The maximum amount of Stamina a Player can store, Increase’s with Rank</w:t>
+      </w:r>
+    </w:p>
+    <w:p>
+      <w:pPr>
+        <w:pStyle w:val="Definition"/>
+      </w:pPr>
+      <w:r>
+        <w:t>Stamina</w:t>
+      </w:r>
+      <w:r>
+        <w:tab/>
+      </w:r>
+      <w:r>
+        <w:tab/>
+        <w:t>An integer value based on level that regenerates 1 every 3 mins, fills on Rank up or with a magic stone Purchase, spent when entering Dungeons.</w:t>
+      </w:r>
+    </w:p>
+    <w:p>
+      <w:pPr>
+        <w:pStyle w:val="Definition"/>
+      </w:pPr>
+      <w:r>
+        <w:t>Coins</w:t>
+      </w:r>
+      <w:r>
+        <w:tab/>
+      </w:r>
+      <w:r>
+        <w:tab/>
+        <w:t>An in-Game Currency, Used in power-up fusion, and Dungeon Purchases.</w:t>
+      </w:r>
+    </w:p>
+    <w:p>
+      <w:pPr>
+        <w:pStyle w:val="Definition"/>
+      </w:pPr>
+      <w:r>
+        <w:t>Magic Stones</w:t>
+      </w:r>
+      <w:r>
+        <w:tab/>
+      </w:r>
+      <w:r>
+        <w:tab/>
+        <w:t>An in-Game Currency Gained from first time Dungeon Completion, Real money purchase, promotional events. Used to pull Rare Egg Machine, Restore Stamina, fully heal team on lose.</w:t>
+      </w:r>
+    </w:p>
+    <w:p>
+      <w:pPr>
+        <w:pStyle w:val="Definition"/>
+      </w:pPr>
+      <w:r>
+        <w:t>Monster points</w:t>
+      </w:r>
+      <w:r>
+        <w:tab/>
+      </w:r>
+      <w:r>
+        <w:tab/>
+        <w:t>An in-Game currency used to purchase monsters.</w:t>
+      </w:r>
+    </w:p>
+    <w:p>
+      <w:pPr>
+        <w:pStyle w:val="Definition"/>
+      </w:pPr>
+      <w:r>
+        <w:t>Pal Points</w:t>
+      </w:r>
+      <w:r>
+        <w:tab/>
+      </w:r>
+      <w:r>
+        <w:tab/>
+        <w:t>An in-Game currency earned from using a Helper during Dungeons.</w:t>
+      </w:r>
+    </w:p>
+    <w:p>
+      <w:pPr>
+        <w:pStyle w:val="Definition"/>
+      </w:pPr>
+      <w:r>
+        <w:t>Quests</w:t>
+      </w:r>
+      <w:r>
+        <w:tab/>
+      </w:r>
+      <w:r>
+        <w:tab/>
+        <w:t>A set of Goals to complete which grant various Rewards, In the form of Dungeons, Badges, Monsters and Currency.</w:t>
+      </w:r>
+    </w:p>
+    <w:p>
+      <w:pPr>
+        <w:pStyle w:val="Definition"/>
+      </w:pPr>
+      <w:r>
+        <w:t>Collection</w:t>
+      </w:r>
+      <w:r>
+        <w:tab/>
+      </w:r>
+      <w:r>
+        <w:tab/>
+        <w:t>The Players collection of currently owned Monsters.</w:t>
+      </w:r>
+    </w:p>
+    <w:p>
+      <w:pPr>
+        <w:pStyle w:val="Definition"/>
+      </w:pPr>
+      <w:r>
+        <w:lastRenderedPageBreak/>
+        <w:t>Monster Book</w:t>
+      </w:r>
+      <w:r>
+        <w:tab/>
+      </w:r>
+      <w:r>
+        <w:tab/>
+        <w:t>A book of all monster</w:t>
+      </w:r>
+      <w:r>
+        <w:t xml:space="preserve"> the P</w:t>
+      </w:r>
+      <w:r>
+        <w:t>layer has</w:t>
+      </w:r>
+      <w:r>
+        <w:t xml:space="preserve"> seen and c</w:t>
+      </w:r>
+      <w:r>
+        <w:t>aptured.</w:t>
+      </w:r>
+    </w:p>
+    <w:p>
+      <w:pPr>
+        <w:pStyle w:val="Definition"/>
+      </w:pPr>
+      <w:r>
+        <w:t>Starting Attribute</w:t>
+      </w:r>
+      <w:r>
+        <w:tab/>
+      </w:r>
+      <w:r>
+        <w:tab/>
+        <w:t>Selected by starting monster picked, Places icon next to name. Determines player’s time group as well as their ID</w:t>
+      </w:r>
+    </w:p>
+    <w:p>
+      <w:pPr>
+        <w:pStyle w:val="Definition"/>
+      </w:pPr>
+      <w:r>
+        <w:t>Teams</w:t>
+      </w:r>
+      <w:r>
+        <w:tab/>
+      </w:r>
+      <w:r>
+        <w:tab/>
+        <w:t>Groups of 1-5 monsters picked from the players Monster Collection, used to play dungeons.</w:t>
+      </w:r>
+    </w:p>
+    <w:p>
+      <w:pPr>
+        <w:pStyle w:val="Definition"/>
+      </w:pPr>
+      <w:r>
+        <w:t>Friends</w:t>
+      </w:r>
+      <w:r>
+        <w:tab/>
+      </w:r>
+      <w:r>
+        <w:tab/>
+        <w:t xml:space="preserve">A collection of players friended by the </w:t>
+      </w:r>
+      <w:r>
+        <w:t>Player</w:t>
+      </w:r>
+      <w:r>
+        <w:t xml:space="preserve">, Allows use of friend leaders as helpers. </w:t>
+      </w:r>
+    </w:p>
+    <w:p/>
+    <w:p/>
+    <w:p>
+      <w:pPr>
         <w:pStyle w:val="Heading2"/>
       </w:pPr>
-      <w:bookmarkStart w:id="15" w:name="_Toc484508460"/>
+      <w:bookmarkStart w:id="17" w:name="_Toc484508460"/>
       <w:r>
         <w:t>Requirements Fundamentals</w:t>
       </w:r>
-      <w:bookmarkEnd w:id="15"/>
+      <w:bookmarkEnd w:id="17"/>
     </w:p>
     <w:p>
       <w:pPr>
         <w:pStyle w:val="Heading2"/>
       </w:pPr>
-      <w:bookmarkStart w:id="16" w:name="_Toc484508461"/>
+      <w:bookmarkStart w:id="18" w:name="_Toc484508461"/>
       <w:r>
         <w:t>Practical Considerations</w:t>
       </w:r>
-      <w:bookmarkEnd w:id="16"/>
+      <w:bookmarkEnd w:id="18"/>
     </w:p>
     <w:p>
       <w:pPr>
         <w:pStyle w:val="Heading2"/>
       </w:pPr>
-      <w:bookmarkStart w:id="17" w:name="_Toc484508462"/>
+      <w:bookmarkStart w:id="19" w:name="_Toc484508462"/>
       <w:r>
         <w:t>Requirement Information Items</w:t>
       </w:r>
-      <w:bookmarkEnd w:id="17"/>
+      <w:bookmarkEnd w:id="19"/>
     </w:p>
     <w:p>
       <w:pPr>
         <w:pStyle w:val="Heading1"/>
       </w:pPr>
-      <w:bookmarkStart w:id="18" w:name="_Toc484508463"/>
+      <w:bookmarkStart w:id="20" w:name="_Toc484508463"/>
       <w:r>
         <w:t>Processes</w:t>
       </w:r>
-      <w:bookmarkEnd w:id="18"/>
+      <w:bookmarkEnd w:id="20"/>
     </w:p>
     <w:p>
       <w:pPr>
         <w:pStyle w:val="Heading2"/>
       </w:pPr>
-      <w:bookmarkStart w:id="19" w:name="_Toc484508464"/>
+      <w:bookmarkStart w:id="21" w:name="_Toc484508464"/>
       <w:r>
         <w:t>Requirements Processes</w:t>
       </w:r>
-      <w:bookmarkEnd w:id="19"/>
+      <w:bookmarkEnd w:id="21"/>
     </w:p>
     <w:p>
       <w:pPr>
         <w:pStyle w:val="Heading2"/>
       </w:pPr>
-      <w:bookmarkStart w:id="20" w:name="_Toc484508465"/>
+      <w:bookmarkStart w:id="22" w:name="_Toc484508465"/>
       <w:r>
         <w:t>Stakeholder Requirements Definition Process</w:t>
       </w:r>
-      <w:bookmarkEnd w:id="20"/>
+      <w:bookmarkEnd w:id="22"/>
     </w:p>
     <w:p>
       <w:pPr>
         <w:pStyle w:val="Heading2"/>
       </w:pPr>
-      <w:bookmarkStart w:id="21" w:name="_Toc484508466"/>
+      <w:bookmarkStart w:id="23" w:name="_Toc484508466"/>
       <w:r>
         <w:t>Requirements Analysis Process</w:t>
       </w:r>
-      <w:bookmarkEnd w:id="21"/>
+      <w:bookmarkEnd w:id="23"/>
     </w:p>
     <w:p>
       <w:pPr>
         <w:pStyle w:val="Heading2"/>
       </w:pPr>
-      <w:bookmarkStart w:id="22" w:name="_Toc484508467"/>
+      <w:bookmarkStart w:id="24" w:name="_Toc484508467"/>
       <w:r>
         <w:t>Requirements Engineering Activities in Other Technical Process</w:t>
       </w:r>
-      <w:bookmarkEnd w:id="22"/>
+      <w:bookmarkEnd w:id="24"/>
     </w:p>
     <w:p>
       <w:pPr>
         <w:pStyle w:val="Heading2"/>
       </w:pPr>
-      <w:bookmarkStart w:id="23" w:name="_Toc484508468"/>
+      <w:bookmarkStart w:id="25" w:name="_Toc484508468"/>
       <w:r>
         <w:t>Requirements Management</w:t>
       </w:r>
-      <w:bookmarkEnd w:id="23"/>
+      <w:bookmarkEnd w:id="25"/>
     </w:p>
     <w:p>
       <w:pPr>
         <w:pStyle w:val="Heading1"/>
       </w:pPr>
-      <w:bookmarkStart w:id="24" w:name="_Toc484508469"/>
+      <w:bookmarkStart w:id="26" w:name="_Toc484508469"/>
       <w:r>
         <w:t>Information Items</w:t>
       </w:r>
-      <w:bookmarkEnd w:id="24"/>
+      <w:bookmarkEnd w:id="26"/>
     </w:p>
     <w:p>
       <w:pPr>
         <w:pStyle w:val="Heading1"/>
       </w:pPr>
-      <w:bookmarkStart w:id="25" w:name="_Toc484508470"/>
+      <w:bookmarkStart w:id="27" w:name="_Toc484508470"/>
       <w:r>
         <w:t xml:space="preserve">Guidelines for Information </w:t>
       </w:r>
       <w:r>
         <w:t>Items</w:t>
       </w:r>
-      <w:bookmarkEnd w:id="25"/>
+      <w:bookmarkEnd w:id="27"/>
     </w:p>
     <w:p>
       <w:pPr>
         <w:pStyle w:val="Heading1"/>
       </w:pPr>
-      <w:bookmarkStart w:id="26" w:name="_Toc484508471"/>
+      <w:bookmarkStart w:id="28" w:name="_Toc484508471"/>
       <w:r>
         <w:t>Information Item Content</w:t>
       </w:r>
-      <w:bookmarkEnd w:id="26"/>
+      <w:bookmarkEnd w:id="28"/>
     </w:p>
     <w:p/>
     <w:sectPr>
-      <w:footerReference w:type="default" r:id="rId15"/>
-      <w:footerReference w:type="first" r:id="rId16"/>
+      <w:footerReference w:type="default" r:id="rId18"/>
+      <w:footerReference w:type="first" r:id="rId19"/>
       <w:pgSz w:w="12240" w:h="15840"/>
       <w:pgMar w:top="1440" w:right="1080" w:bottom="1440" w:left="1080" w:header="708" w:footer="708" w:gutter="0"/>
       <w:pgNumType w:start="1"/>
@@ -4870,7 +6249,7 @@
           <w:rPr>
             <w:noProof/>
           </w:rPr>
-          <w:t>2</w:t>
+          <w:t>8</w:t>
         </w:r>
         <w:r>
           <w:rPr>
@@ -6001,6 +7380,147 @@
     </w:lvl>
   </w:abstractNum>
   <w:abstractNum w:abstractNumId="9" w15:restartNumberingAfterBreak="0">
+    <w:nsid w:val="43153063"/>
+    <w:multiLevelType w:val="multilevel"/>
+    <w:tmpl w:val="1B9C82E0"/>
+    <w:lvl w:ilvl="0">
+      <w:start w:val="1"/>
+      <w:numFmt w:val="bullet"/>
+      <w:pStyle w:val="Definition"/>
+      <w:lvlText w:val=""/>
+      <w:lvlJc w:val="left"/>
+      <w:pPr>
+        <w:tabs>
+          <w:tab w:val="num" w:pos="720"/>
+        </w:tabs>
+        <w:ind w:left="2268" w:hanging="1984"/>
+      </w:pPr>
+      <w:rPr>
+        <w:rFonts w:ascii="Wingdings" w:hAnsi="Wingdings" w:hint="default"/>
+      </w:rPr>
+    </w:lvl>
+    <w:lvl w:ilvl="1">
+      <w:start w:val="1"/>
+      <w:numFmt w:val="bullet"/>
+      <w:lvlText w:val="o"/>
+      <w:lvlJc w:val="left"/>
+      <w:pPr>
+        <w:tabs>
+          <w:tab w:val="num" w:pos="1287"/>
+        </w:tabs>
+        <w:ind w:left="1588" w:hanging="737"/>
+      </w:pPr>
+      <w:rPr>
+        <w:rFonts w:ascii="Courier New" w:hAnsi="Courier New" w:cs="Courier New" w:hint="default"/>
+      </w:rPr>
+    </w:lvl>
+    <w:lvl w:ilvl="2">
+      <w:start w:val="1"/>
+      <w:numFmt w:val="bullet"/>
+      <w:lvlText w:val=""/>
+      <w:lvlJc w:val="left"/>
+      <w:pPr>
+        <w:tabs>
+          <w:tab w:val="num" w:pos="1854"/>
+        </w:tabs>
+        <w:ind w:left="2155" w:hanging="737"/>
+      </w:pPr>
+      <w:rPr>
+        <w:rFonts w:ascii="Wingdings" w:hAnsi="Wingdings" w:hint="default"/>
+      </w:rPr>
+    </w:lvl>
+    <w:lvl w:ilvl="3">
+      <w:start w:val="1"/>
+      <w:numFmt w:val="bullet"/>
+      <w:lvlText w:val=""/>
+      <w:lvlJc w:val="left"/>
+      <w:pPr>
+        <w:tabs>
+          <w:tab w:val="num" w:pos="2421"/>
+        </w:tabs>
+        <w:ind w:left="2722" w:hanging="737"/>
+      </w:pPr>
+      <w:rPr>
+        <w:rFonts w:ascii="Symbol" w:hAnsi="Symbol" w:hint="default"/>
+      </w:rPr>
+    </w:lvl>
+    <w:lvl w:ilvl="4">
+      <w:start w:val="1"/>
+      <w:numFmt w:val="bullet"/>
+      <w:lvlText w:val="o"/>
+      <w:lvlJc w:val="left"/>
+      <w:pPr>
+        <w:tabs>
+          <w:tab w:val="num" w:pos="2988"/>
+        </w:tabs>
+        <w:ind w:left="3289" w:hanging="737"/>
+      </w:pPr>
+      <w:rPr>
+        <w:rFonts w:ascii="Courier New" w:hAnsi="Courier New" w:cs="Courier New" w:hint="default"/>
+      </w:rPr>
+    </w:lvl>
+    <w:lvl w:ilvl="5">
+      <w:start w:val="1"/>
+      <w:numFmt w:val="bullet"/>
+      <w:lvlText w:val=""/>
+      <w:lvlJc w:val="left"/>
+      <w:pPr>
+        <w:tabs>
+          <w:tab w:val="num" w:pos="3555"/>
+        </w:tabs>
+        <w:ind w:left="3856" w:hanging="737"/>
+      </w:pPr>
+      <w:rPr>
+        <w:rFonts w:ascii="Wingdings" w:hAnsi="Wingdings" w:hint="default"/>
+      </w:rPr>
+    </w:lvl>
+    <w:lvl w:ilvl="6">
+      <w:start w:val="1"/>
+      <w:numFmt w:val="bullet"/>
+      <w:lvlText w:val=""/>
+      <w:lvlJc w:val="left"/>
+      <w:pPr>
+        <w:tabs>
+          <w:tab w:val="num" w:pos="4122"/>
+        </w:tabs>
+        <w:ind w:left="4423" w:hanging="737"/>
+      </w:pPr>
+      <w:rPr>
+        <w:rFonts w:ascii="Symbol" w:hAnsi="Symbol" w:hint="default"/>
+      </w:rPr>
+    </w:lvl>
+    <w:lvl w:ilvl="7">
+      <w:start w:val="1"/>
+      <w:numFmt w:val="bullet"/>
+      <w:lvlText w:val="o"/>
+      <w:lvlJc w:val="left"/>
+      <w:pPr>
+        <w:tabs>
+          <w:tab w:val="num" w:pos="4689"/>
+        </w:tabs>
+        <w:ind w:left="4990" w:hanging="737"/>
+      </w:pPr>
+      <w:rPr>
+        <w:rFonts w:ascii="Courier New" w:hAnsi="Courier New" w:cs="Courier New" w:hint="default"/>
+      </w:rPr>
+    </w:lvl>
+    <w:lvl w:ilvl="8">
+      <w:start w:val="1"/>
+      <w:numFmt w:val="bullet"/>
+      <w:lvlText w:val=""/>
+      <w:lvlJc w:val="left"/>
+      <w:pPr>
+        <w:tabs>
+          <w:tab w:val="num" w:pos="5256"/>
+        </w:tabs>
+        <w:ind w:left="5557" w:hanging="737"/>
+      </w:pPr>
+      <w:rPr>
+        <w:rFonts w:ascii="Wingdings" w:hAnsi="Wingdings" w:hint="default"/>
+      </w:rPr>
+    </w:lvl>
+  </w:abstractNum>
+  <w:abstractNum w:abstractNumId="10" w15:restartNumberingAfterBreak="0">
     <w:nsid w:val="5777384F"/>
     <w:multiLevelType w:val="hybridMultilevel"/>
     <w:tmpl w:val="DB9C8ADA"/>
@@ -6113,7 +7633,7 @@
       </w:rPr>
     </w:lvl>
   </w:abstractNum>
-  <w:abstractNum w:abstractNumId="10" w15:restartNumberingAfterBreak="0">
+  <w:abstractNum w:abstractNumId="11" w15:restartNumberingAfterBreak="0">
     <w:nsid w:val="589B70AA"/>
     <w:multiLevelType w:val="hybridMultilevel"/>
     <w:tmpl w:val="11CE8EEC"/>
@@ -6226,7 +7746,7 @@
       </w:rPr>
     </w:lvl>
   </w:abstractNum>
-  <w:abstractNum w:abstractNumId="11" w15:restartNumberingAfterBreak="0">
+  <w:abstractNum w:abstractNumId="12" w15:restartNumberingAfterBreak="0">
     <w:nsid w:val="644E3E05"/>
     <w:multiLevelType w:val="hybridMultilevel"/>
     <w:tmpl w:val="3070948C"/>
@@ -6339,7 +7859,7 @@
       </w:rPr>
     </w:lvl>
   </w:abstractNum>
-  <w:abstractNum w:abstractNumId="12" w15:restartNumberingAfterBreak="0">
+  <w:abstractNum w:abstractNumId="13" w15:restartNumberingAfterBreak="0">
     <w:nsid w:val="65F944E0"/>
     <w:multiLevelType w:val="hybridMultilevel"/>
     <w:tmpl w:val="F59610CA"/>
@@ -6452,7 +7972,7 @@
       </w:rPr>
     </w:lvl>
   </w:abstractNum>
-  <w:abstractNum w:abstractNumId="13" w15:restartNumberingAfterBreak="0">
+  <w:abstractNum w:abstractNumId="14" w15:restartNumberingAfterBreak="0">
     <w:nsid w:val="686A0084"/>
     <w:multiLevelType w:val="hybridMultilevel"/>
     <w:tmpl w:val="EA204EC2"/>
@@ -6565,7 +8085,7 @@
       </w:rPr>
     </w:lvl>
   </w:abstractNum>
-  <w:abstractNum w:abstractNumId="14" w15:restartNumberingAfterBreak="0">
+  <w:abstractNum w:abstractNumId="15" w15:restartNumberingAfterBreak="0">
     <w:nsid w:val="73303EAB"/>
     <w:multiLevelType w:val="hybridMultilevel"/>
     <w:tmpl w:val="C4C6602C"/>
@@ -6678,7 +8198,7 @@
       </w:rPr>
     </w:lvl>
   </w:abstractNum>
-  <w:abstractNum w:abstractNumId="15" w15:restartNumberingAfterBreak="0">
+  <w:abstractNum w:abstractNumId="16" w15:restartNumberingAfterBreak="0">
     <w:nsid w:val="7D5322E6"/>
     <w:multiLevelType w:val="hybridMultilevel"/>
     <w:tmpl w:val="FFFC14E8"/>
@@ -6765,7 +8285,7 @@
       </w:pPr>
     </w:lvl>
   </w:abstractNum>
-  <w:abstractNum w:abstractNumId="16" w15:restartNumberingAfterBreak="0">
+  <w:abstractNum w:abstractNumId="17" w15:restartNumberingAfterBreak="0">
     <w:nsid w:val="7F2F7248"/>
     <w:multiLevelType w:val="hybridMultilevel"/>
     <w:tmpl w:val="02AAAEA2"/>
@@ -6882,22 +8402,22 @@
     <w:abstractNumId w:val="8"/>
   </w:num>
   <w:num w:numId="2">
-    <w:abstractNumId w:val="10"/>
+    <w:abstractNumId w:val="11"/>
   </w:num>
   <w:num w:numId="3">
-    <w:abstractNumId w:val="16"/>
+    <w:abstractNumId w:val="17"/>
   </w:num>
   <w:num w:numId="4">
     <w:abstractNumId w:val="0"/>
   </w:num>
   <w:num w:numId="5">
-    <w:abstractNumId w:val="14"/>
+    <w:abstractNumId w:val="15"/>
   </w:num>
   <w:num w:numId="6">
     <w:abstractNumId w:val="6"/>
   </w:num>
   <w:num w:numId="7">
-    <w:abstractNumId w:val="9"/>
+    <w:abstractNumId w:val="10"/>
   </w:num>
   <w:num w:numId="8">
     <w:abstractNumId w:val="5"/>
@@ -6906,10 +8426,10 @@
     <w:abstractNumId w:val="2"/>
   </w:num>
   <w:num w:numId="10">
-    <w:abstractNumId w:val="11"/>
+    <w:abstractNumId w:val="12"/>
   </w:num>
   <w:num w:numId="11">
-    <w:abstractNumId w:val="13"/>
+    <w:abstractNumId w:val="14"/>
   </w:num>
   <w:num w:numId="12">
     <w:abstractNumId w:val="3"/>
@@ -7017,10 +8537,13 @@
     </w:lvlOverride>
   </w:num>
   <w:num w:numId="20">
-    <w:abstractNumId w:val="12"/>
+    <w:abstractNumId w:val="13"/>
   </w:num>
   <w:num w:numId="21">
-    <w:abstractNumId w:val="15"/>
+    <w:abstractNumId w:val="16"/>
+  </w:num>
+  <w:num w:numId="22">
+    <w:abstractNumId w:val="9"/>
   </w:num>
 </w:numbering>
 </file>
@@ -8333,6 +9856,50 @@
       <w:szCs w:val="32"/>
     </w:rPr>
   </w:style>
+  <w:style w:type="paragraph" w:customStyle="1" w:styleId="Definition">
+    <w:name w:val="Definition"/>
+    <w:basedOn w:val="ListParagraph"/>
+    <w:link w:val="DefinitionChar"/>
+    <w:qFormat/>
+    <w:rsid w:val="00B934DC"/>
+    <w:pPr>
+      <w:numPr>
+        <w:numId w:val="22"/>
+      </w:numPr>
+      <w:tabs>
+        <w:tab w:val="left" w:pos="720"/>
+        <w:tab w:val="right" w:leader="hyphen" w:pos="2552"/>
+      </w:tabs>
+      <w:spacing w:before="120" w:after="120" w:line="240" w:lineRule="auto"/>
+      <w:ind w:left="2694" w:hanging="2410"/>
+      <w:contextualSpacing w:val="0"/>
+    </w:pPr>
+  </w:style>
+  <w:style w:type="character" w:customStyle="1" w:styleId="DefinitionChar">
+    <w:name w:val="Definition Char"/>
+    <w:basedOn w:val="DefaultParagraphFont"/>
+    <w:link w:val="Definition"/>
+    <w:rsid w:val="00B934DC"/>
+  </w:style>
+  <w:style w:type="paragraph" w:styleId="Caption">
+    <w:name w:val="caption"/>
+    <w:basedOn w:val="Normal"/>
+    <w:next w:val="Normal"/>
+    <w:uiPriority w:val="35"/>
+    <w:unhideWhenUsed/>
+    <w:qFormat/>
+    <w:rsid w:val="00B934DC"/>
+    <w:pPr>
+      <w:spacing w:after="200" w:line="240" w:lineRule="auto"/>
+    </w:pPr>
+    <w:rPr>
+      <w:i/>
+      <w:iCs/>
+      <w:color w:val="44546A" w:themeColor="text2"/>
+      <w:sz w:val="18"/>
+      <w:szCs w:val="18"/>
+    </w:rPr>
+  </w:style>
 </w:styles>
 </file>
 
@@ -8655,7 +10222,7 @@
 </file>
 
 <file path=customXml/itemProps2.xml><?xml version="1.0" encoding="utf-8"?>
-<ds:datastoreItem xmlns:ds="http://schemas.openxmlformats.org/officeDocument/2006/customXml" ds:itemID="{311E4D7C-D733-4E2B-B2FC-71B8AECEFB73}">
+<ds:datastoreItem xmlns:ds="http://schemas.openxmlformats.org/officeDocument/2006/customXml" ds:itemID="{94867EA1-773C-49E8-9B98-C14DEA88A89C}">
   <ds:schemaRefs>
     <ds:schemaRef ds:uri="http://schemas.openxmlformats.org/officeDocument/2006/bibliography"/>
   </ds:schemaRefs>

</xml_diff>

<commit_message>
Jue 7th 2017 - V0.5 - Integration of the Game overview to section 5.1 Added list of figures to SRS document
</commit_message>
<xml_diff>
--- a/Docs/SRS/Padification SRS.docx
+++ b/Docs/SRS/Padification SRS.docx
@@ -436,7 +436,7 @@
                                   <w:rPr>
                                     <w:color w:val="FFFFFF" w:themeColor="background1"/>
                                   </w:rPr>
-                                  <w:t>4</w:t>
+                                  <w:t>5</w:t>
                                 </w:r>
                               </w:p>
                             </w:txbxContent>
@@ -524,7 +524,7 @@
                             <w:rPr>
                               <w:color w:val="FFFFFF" w:themeColor="background1"/>
                             </w:rPr>
-                            <w:t>4</w:t>
+                            <w:t>5</w:t>
                           </w:r>
                         </w:p>
                       </w:txbxContent>
@@ -628,7 +628,7 @@
       <w:pPr>
         <w:pStyle w:val="PreNumbering"/>
       </w:pPr>
-      <w:bookmarkStart w:id="0" w:name="_Toc484508447"/>
+      <w:bookmarkStart w:id="0" w:name="_Toc484591628"/>
       <w:r>
         <w:lastRenderedPageBreak/>
         <w:t>Revision History</w:t>
@@ -974,8 +974,6 @@
             <w:r>
               <w:t>Updated Revision History Layout, and Title Page.</w:t>
             </w:r>
-            <w:bookmarkStart w:id="1" w:name="_GoBack"/>
-            <w:bookmarkEnd w:id="1"/>
           </w:p>
         </w:tc>
       </w:tr>
@@ -989,7 +987,14 @@
             <w:cnfStyle w:val="001000000000" w:firstRow="0" w:lastRow="0" w:firstColumn="1" w:lastColumn="0" w:oddVBand="0" w:evenVBand="0" w:oddHBand="0" w:evenHBand="0" w:firstRowFirstColumn="0" w:firstRowLastColumn="0" w:lastRowFirstColumn="0" w:lastRowLastColumn="0"/>
             <w:tcW w:w="1617" w:type="dxa"/>
           </w:tcPr>
-          <w:p/>
+          <w:p>
+            <w:pPr>
+              <w:jc w:val="center"/>
+            </w:pPr>
+            <w:r>
+              <w:t>2017-06-07</w:t>
+            </w:r>
+          </w:p>
         </w:tc>
         <w:tc>
           <w:tcPr>
@@ -997,8 +1002,12 @@
           </w:tcPr>
           <w:p>
             <w:pPr>
+              <w:jc w:val="center"/>
               <w:cnfStyle w:val="000000100000" w:firstRow="0" w:lastRow="0" w:firstColumn="0" w:lastColumn="0" w:oddVBand="0" w:evenVBand="0" w:oddHBand="1" w:evenHBand="0" w:firstRowFirstColumn="0" w:firstRowLastColumn="0" w:lastRowFirstColumn="0" w:lastRowLastColumn="0"/>
             </w:pPr>
+            <w:r>
+              <w:t>Elie Godbout</w:t>
+            </w:r>
           </w:p>
         </w:tc>
         <w:tc>
@@ -1007,8 +1016,12 @@
           </w:tcPr>
           <w:p>
             <w:pPr>
+              <w:jc w:val="center"/>
               <w:cnfStyle w:val="000000100000" w:firstRow="0" w:lastRow="0" w:firstColumn="0" w:lastColumn="0" w:oddVBand="0" w:evenVBand="0" w:oddHBand="1" w:evenHBand="0" w:firstRowFirstColumn="0" w:firstRowLastColumn="0" w:lastRowFirstColumn="0" w:lastRowLastColumn="0"/>
             </w:pPr>
+            <w:r>
+              <w:t>0.5</w:t>
+            </w:r>
           </w:p>
         </w:tc>
         <w:tc>
@@ -1019,6 +1032,20 @@
             <w:pPr>
               <w:cnfStyle w:val="000000100000" w:firstRow="0" w:lastRow="0" w:firstColumn="0" w:lastColumn="0" w:oddVBand="0" w:evenVBand="0" w:oddHBand="1" w:evenHBand="0" w:firstRowFirstColumn="0" w:firstRowLastColumn="0" w:lastRowFirstColumn="0" w:lastRowLastColumn="0"/>
             </w:pPr>
+            <w:r>
+              <w:t>Integrated the Game Overview Concept in section 5.1, Updated revision history, Title page</w:t>
+            </w:r>
+            <w:r>
+              <w:t>,</w:t>
+            </w:r>
+            <w:r>
+              <w:t xml:space="preserve"> Table of contents</w:t>
+            </w:r>
+            <w:r>
+              <w:t xml:space="preserve"> and Added a List of Figures.</w:t>
+            </w:r>
+            <w:bookmarkStart w:id="1" w:name="_GoBack"/>
+            <w:bookmarkEnd w:id="1"/>
           </w:p>
         </w:tc>
       </w:tr>
@@ -1114,7 +1141,7 @@
         <w:br w:type="page"/>
       </w:r>
     </w:p>
-    <w:bookmarkStart w:id="2" w:name="_Toc484508448" w:displacedByCustomXml="next"/>
+    <w:bookmarkStart w:id="2" w:name="_Toc484591629" w:displacedByCustomXml="next"/>
     <w:sdt>
       <w:sdtPr>
         <w:rPr>
@@ -1194,7 +1221,7 @@
             </w:rPr>
             <w:fldChar w:fldCharType="separate"/>
           </w:r>
-          <w:hyperlink w:anchor="_Toc484508447" w:history="1">
+          <w:hyperlink w:anchor="_Toc484591628" w:history="1">
             <w:r>
               <w:rPr>
                 <w:rStyle w:val="Hyperlink"/>
@@ -1241,7 +1268,7 @@
                 <w:noProof/>
                 <w:webHidden/>
               </w:rPr>
-              <w:instrText xml:space="preserve"> PAGEREF _Toc484508447 \h </w:instrText>
+              <w:instrText xml:space="preserve"> PAGEREF _Toc484591628 \h </w:instrText>
             </w:r>
             <w:r>
               <w:rPr>
@@ -1290,7 +1317,7 @@
               <w:lang w:eastAsia="en-CA"/>
             </w:rPr>
           </w:pPr>
-          <w:hyperlink w:anchor="_Toc484508448" w:history="1">
+          <w:hyperlink w:anchor="_Toc484591629" w:history="1">
             <w:r>
               <w:rPr>
                 <w:rStyle w:val="Hyperlink"/>
@@ -1337,7 +1364,7 @@
                 <w:noProof/>
                 <w:webHidden/>
               </w:rPr>
-              <w:instrText xml:space="preserve"> PAGEREF _Toc484508448 \h </w:instrText>
+              <w:instrText xml:space="preserve"> PAGEREF _Toc484591629 \h </w:instrText>
             </w:r>
             <w:r>
               <w:rPr>
@@ -1386,7 +1413,7 @@
               <w:lang w:eastAsia="en-CA"/>
             </w:rPr>
           </w:pPr>
-          <w:hyperlink w:anchor="_Toc484508449" w:history="1">
+          <w:hyperlink w:anchor="_Toc484591630" w:history="1">
             <w:r>
               <w:rPr>
                 <w:rStyle w:val="Hyperlink"/>
@@ -1433,7 +1460,7 @@
                 <w:noProof/>
                 <w:webHidden/>
               </w:rPr>
-              <w:instrText xml:space="preserve"> PAGEREF _Toc484508449 \h </w:instrText>
+              <w:instrText xml:space="preserve"> PAGEREF _Toc484591630 \h </w:instrText>
             </w:r>
             <w:r>
               <w:rPr>
@@ -1482,7 +1509,7 @@
               <w:lang w:eastAsia="en-CA"/>
             </w:rPr>
           </w:pPr>
-          <w:hyperlink w:anchor="_Toc484508450" w:history="1">
+          <w:hyperlink w:anchor="_Toc484591631" w:history="1">
             <w:r>
               <w:rPr>
                 <w:rStyle w:val="Hyperlink"/>
@@ -1529,7 +1556,7 @@
                 <w:noProof/>
                 <w:webHidden/>
               </w:rPr>
-              <w:instrText xml:space="preserve"> PAGEREF _Toc484508450 \h </w:instrText>
+              <w:instrText xml:space="preserve"> PAGEREF _Toc484591631 \h </w:instrText>
             </w:r>
             <w:r>
               <w:rPr>
@@ -1576,7 +1603,7 @@
               <w:lang w:eastAsia="en-CA"/>
             </w:rPr>
           </w:pPr>
-          <w:hyperlink w:anchor="_Toc484508451" w:history="1">
+          <w:hyperlink w:anchor="_Toc484591632" w:history="1">
             <w:r>
               <w:rPr>
                 <w:rStyle w:val="Hyperlink"/>
@@ -1621,7 +1648,7 @@
                 <w:noProof/>
                 <w:webHidden/>
               </w:rPr>
-              <w:instrText xml:space="preserve"> PAGEREF _Toc484508451 \h </w:instrText>
+              <w:instrText xml:space="preserve"> PAGEREF _Toc484591632 \h </w:instrText>
             </w:r>
             <w:r>
               <w:rPr>
@@ -1668,7 +1695,7 @@
               <w:lang w:eastAsia="en-CA"/>
             </w:rPr>
           </w:pPr>
-          <w:hyperlink w:anchor="_Toc484508452" w:history="1">
+          <w:hyperlink w:anchor="_Toc484591633" w:history="1">
             <w:r>
               <w:rPr>
                 <w:rStyle w:val="Hyperlink"/>
@@ -1713,7 +1740,7 @@
                 <w:noProof/>
                 <w:webHidden/>
               </w:rPr>
-              <w:instrText xml:space="preserve"> PAGEREF _Toc484508452 \h </w:instrText>
+              <w:instrText xml:space="preserve"> PAGEREF _Toc484591633 \h </w:instrText>
             </w:r>
             <w:r>
               <w:rPr>
@@ -1760,7 +1787,7 @@
               <w:lang w:eastAsia="en-CA"/>
             </w:rPr>
           </w:pPr>
-          <w:hyperlink w:anchor="_Toc484508453" w:history="1">
+          <w:hyperlink w:anchor="_Toc484591634" w:history="1">
             <w:r>
               <w:rPr>
                 <w:rStyle w:val="Hyperlink"/>
@@ -1805,7 +1832,7 @@
                 <w:noProof/>
                 <w:webHidden/>
               </w:rPr>
-              <w:instrText xml:space="preserve"> PAGEREF _Toc484508453 \h </w:instrText>
+              <w:instrText xml:space="preserve"> PAGEREF _Toc484591634 \h </w:instrText>
             </w:r>
             <w:r>
               <w:rPr>
@@ -1854,7 +1881,7 @@
               <w:lang w:eastAsia="en-CA"/>
             </w:rPr>
           </w:pPr>
-          <w:hyperlink w:anchor="_Toc484508454" w:history="1">
+          <w:hyperlink w:anchor="_Toc484591635" w:history="1">
             <w:r>
               <w:rPr>
                 <w:rStyle w:val="Hyperlink"/>
@@ -1901,7 +1928,7 @@
                 <w:noProof/>
                 <w:webHidden/>
               </w:rPr>
-              <w:instrText xml:space="preserve"> PAGEREF _Toc484508454 \h </w:instrText>
+              <w:instrText xml:space="preserve"> PAGEREF _Toc484591635 \h </w:instrText>
             </w:r>
             <w:r>
               <w:rPr>
@@ -1950,7 +1977,7 @@
               <w:lang w:eastAsia="en-CA"/>
             </w:rPr>
           </w:pPr>
-          <w:hyperlink w:anchor="_Toc484508455" w:history="1">
+          <w:hyperlink w:anchor="_Toc484591636" w:history="1">
             <w:r>
               <w:rPr>
                 <w:rStyle w:val="Hyperlink"/>
@@ -1997,7 +2024,7 @@
                 <w:noProof/>
                 <w:webHidden/>
               </w:rPr>
-              <w:instrText xml:space="preserve"> PAGEREF _Toc484508455 \h </w:instrText>
+              <w:instrText xml:space="preserve"> PAGEREF _Toc484591636 \h </w:instrText>
             </w:r>
             <w:r>
               <w:rPr>
@@ -2044,7 +2071,7 @@
               <w:lang w:eastAsia="en-CA"/>
             </w:rPr>
           </w:pPr>
-          <w:hyperlink w:anchor="_Toc484508456" w:history="1">
+          <w:hyperlink w:anchor="_Toc484591637" w:history="1">
             <w:r>
               <w:rPr>
                 <w:rStyle w:val="Hyperlink"/>
@@ -2089,7 +2116,7 @@
                 <w:noProof/>
                 <w:webHidden/>
               </w:rPr>
-              <w:instrText xml:space="preserve"> PAGEREF _Toc484508456 \h </w:instrText>
+              <w:instrText xml:space="preserve"> PAGEREF _Toc484591637 \h </w:instrText>
             </w:r>
             <w:r>
               <w:rPr>
@@ -2136,7 +2163,7 @@
               <w:lang w:eastAsia="en-CA"/>
             </w:rPr>
           </w:pPr>
-          <w:hyperlink w:anchor="_Toc484508457" w:history="1">
+          <w:hyperlink w:anchor="_Toc484591638" w:history="1">
             <w:r>
               <w:rPr>
                 <w:rStyle w:val="Hyperlink"/>
@@ -2182,7 +2209,7 @@
                 <w:noProof/>
                 <w:webHidden/>
               </w:rPr>
-              <w:instrText xml:space="preserve"> PAGEREF _Toc484508457 \h </w:instrText>
+              <w:instrText xml:space="preserve"> PAGEREF _Toc484591638 \h </w:instrText>
             </w:r>
             <w:r>
               <w:rPr>
@@ -2231,7 +2258,7 @@
               <w:lang w:eastAsia="en-CA"/>
             </w:rPr>
           </w:pPr>
-          <w:hyperlink w:anchor="_Toc484508458" w:history="1">
+          <w:hyperlink w:anchor="_Toc484591639" w:history="1">
             <w:r>
               <w:rPr>
                 <w:rStyle w:val="Hyperlink"/>
@@ -2278,7 +2305,7 @@
                 <w:noProof/>
                 <w:webHidden/>
               </w:rPr>
-              <w:instrText xml:space="preserve"> PAGEREF _Toc484508458 \h </w:instrText>
+              <w:instrText xml:space="preserve"> PAGEREF _Toc484591639 \h </w:instrText>
             </w:r>
             <w:r>
               <w:rPr>
@@ -2325,7 +2352,7 @@
               <w:lang w:eastAsia="en-CA"/>
             </w:rPr>
           </w:pPr>
-          <w:hyperlink w:anchor="_Toc484508459" w:history="1">
+          <w:hyperlink w:anchor="_Toc484591640" w:history="1">
             <w:r>
               <w:rPr>
                 <w:rStyle w:val="Hyperlink"/>
@@ -2370,7 +2397,7 @@
                 <w:noProof/>
                 <w:webHidden/>
               </w:rPr>
-              <w:instrText xml:space="preserve"> PAGEREF _Toc484508459 \h </w:instrText>
+              <w:instrText xml:space="preserve"> PAGEREF _Toc484591640 \h </w:instrText>
             </w:r>
             <w:r>
               <w:rPr>
@@ -2391,6 +2418,194 @@
                 <w:webHidden/>
               </w:rPr>
               <w:t>7</w:t>
+            </w:r>
+            <w:r>
+              <w:rPr>
+                <w:noProof/>
+                <w:webHidden/>
+              </w:rPr>
+              <w:fldChar w:fldCharType="end"/>
+            </w:r>
+          </w:hyperlink>
+        </w:p>
+        <w:p>
+          <w:pPr>
+            <w:pStyle w:val="TOC3"/>
+            <w:tabs>
+              <w:tab w:val="left" w:pos="1100"/>
+              <w:tab w:val="right" w:leader="dot" w:pos="10070"/>
+            </w:tabs>
+            <w:rPr>
+              <w:rFonts w:eastAsiaTheme="minorEastAsia" w:cstheme="minorBidi"/>
+              <w:i w:val="0"/>
+              <w:iCs w:val="0"/>
+              <w:noProof/>
+              <w:sz w:val="22"/>
+              <w:szCs w:val="22"/>
+              <w:lang w:eastAsia="en-CA"/>
+            </w:rPr>
+          </w:pPr>
+          <w:hyperlink w:anchor="_Toc484591641" w:history="1">
+            <w:r>
+              <w:rPr>
+                <w:rStyle w:val="Hyperlink"/>
+                <w:noProof/>
+              </w:rPr>
+              <w:t>5.1.1</w:t>
+            </w:r>
+            <w:r>
+              <w:rPr>
+                <w:rFonts w:eastAsiaTheme="minorEastAsia" w:cstheme="minorBidi"/>
+                <w:i w:val="0"/>
+                <w:iCs w:val="0"/>
+                <w:noProof/>
+                <w:sz w:val="22"/>
+                <w:szCs w:val="22"/>
+                <w:lang w:eastAsia="en-CA"/>
+              </w:rPr>
+              <w:tab/>
+            </w:r>
+            <w:r>
+              <w:rPr>
+                <w:rStyle w:val="Hyperlink"/>
+                <w:noProof/>
+              </w:rPr>
+              <w:t>Game overview</w:t>
+            </w:r>
+            <w:r>
+              <w:rPr>
+                <w:noProof/>
+                <w:webHidden/>
+              </w:rPr>
+              <w:tab/>
+            </w:r>
+            <w:r>
+              <w:rPr>
+                <w:noProof/>
+                <w:webHidden/>
+              </w:rPr>
+              <w:fldChar w:fldCharType="begin"/>
+            </w:r>
+            <w:r>
+              <w:rPr>
+                <w:noProof/>
+                <w:webHidden/>
+              </w:rPr>
+              <w:instrText xml:space="preserve"> PAGEREF _Toc484591641 \h </w:instrText>
+            </w:r>
+            <w:r>
+              <w:rPr>
+                <w:noProof/>
+                <w:webHidden/>
+              </w:rPr>
+            </w:r>
+            <w:r>
+              <w:rPr>
+                <w:noProof/>
+                <w:webHidden/>
+              </w:rPr>
+              <w:fldChar w:fldCharType="separate"/>
+            </w:r>
+            <w:r>
+              <w:rPr>
+                <w:noProof/>
+                <w:webHidden/>
+              </w:rPr>
+              <w:t>7</w:t>
+            </w:r>
+            <w:r>
+              <w:rPr>
+                <w:noProof/>
+                <w:webHidden/>
+              </w:rPr>
+              <w:fldChar w:fldCharType="end"/>
+            </w:r>
+          </w:hyperlink>
+        </w:p>
+        <w:p>
+          <w:pPr>
+            <w:pStyle w:val="TOC3"/>
+            <w:tabs>
+              <w:tab w:val="left" w:pos="1100"/>
+              <w:tab w:val="right" w:leader="dot" w:pos="10070"/>
+            </w:tabs>
+            <w:rPr>
+              <w:rFonts w:eastAsiaTheme="minorEastAsia" w:cstheme="minorBidi"/>
+              <w:i w:val="0"/>
+              <w:iCs w:val="0"/>
+              <w:noProof/>
+              <w:sz w:val="22"/>
+              <w:szCs w:val="22"/>
+              <w:lang w:eastAsia="en-CA"/>
+            </w:rPr>
+          </w:pPr>
+          <w:hyperlink w:anchor="_Toc484591642" w:history="1">
+            <w:r>
+              <w:rPr>
+                <w:rStyle w:val="Hyperlink"/>
+                <w:noProof/>
+              </w:rPr>
+              <w:t>5.1.2</w:t>
+            </w:r>
+            <w:r>
+              <w:rPr>
+                <w:rFonts w:eastAsiaTheme="minorEastAsia" w:cstheme="minorBidi"/>
+                <w:i w:val="0"/>
+                <w:iCs w:val="0"/>
+                <w:noProof/>
+                <w:sz w:val="22"/>
+                <w:szCs w:val="22"/>
+                <w:lang w:eastAsia="en-CA"/>
+              </w:rPr>
+              <w:tab/>
+            </w:r>
+            <w:r>
+              <w:rPr>
+                <w:rStyle w:val="Hyperlink"/>
+                <w:noProof/>
+              </w:rPr>
+              <w:t>Player</w:t>
+            </w:r>
+            <w:r>
+              <w:rPr>
+                <w:noProof/>
+                <w:webHidden/>
+              </w:rPr>
+              <w:tab/>
+            </w:r>
+            <w:r>
+              <w:rPr>
+                <w:noProof/>
+                <w:webHidden/>
+              </w:rPr>
+              <w:fldChar w:fldCharType="begin"/>
+            </w:r>
+            <w:r>
+              <w:rPr>
+                <w:noProof/>
+                <w:webHidden/>
+              </w:rPr>
+              <w:instrText xml:space="preserve"> PAGEREF _Toc484591642 \h </w:instrText>
+            </w:r>
+            <w:r>
+              <w:rPr>
+                <w:noProof/>
+                <w:webHidden/>
+              </w:rPr>
+            </w:r>
+            <w:r>
+              <w:rPr>
+                <w:noProof/>
+                <w:webHidden/>
+              </w:rPr>
+              <w:fldChar w:fldCharType="separate"/>
+            </w:r>
+            <w:r>
+              <w:rPr>
+                <w:noProof/>
+                <w:webHidden/>
+              </w:rPr>
+              <w:t>10</w:t>
             </w:r>
             <w:r>
               <w:rPr>
@@ -2417,7 +2632,7 @@
               <w:lang w:eastAsia="en-CA"/>
             </w:rPr>
           </w:pPr>
-          <w:hyperlink w:anchor="_Toc484508460" w:history="1">
+          <w:hyperlink w:anchor="_Toc484591643" w:history="1">
             <w:r>
               <w:rPr>
                 <w:rStyle w:val="Hyperlink"/>
@@ -2462,7 +2677,7 @@
                 <w:noProof/>
                 <w:webHidden/>
               </w:rPr>
-              <w:instrText xml:space="preserve"> PAGEREF _Toc484508460 \h </w:instrText>
+              <w:instrText xml:space="preserve"> PAGEREF _Toc484591643 \h </w:instrText>
             </w:r>
             <w:r>
               <w:rPr>
@@ -2482,7 +2697,7 @@
                 <w:noProof/>
                 <w:webHidden/>
               </w:rPr>
-              <w:t>7</w:t>
+              <w:t>11</w:t>
             </w:r>
             <w:r>
               <w:rPr>
@@ -2509,7 +2724,7 @@
               <w:lang w:eastAsia="en-CA"/>
             </w:rPr>
           </w:pPr>
-          <w:hyperlink w:anchor="_Toc484508461" w:history="1">
+          <w:hyperlink w:anchor="_Toc484591644" w:history="1">
             <w:r>
               <w:rPr>
                 <w:rStyle w:val="Hyperlink"/>
@@ -2554,7 +2769,7 @@
                 <w:noProof/>
                 <w:webHidden/>
               </w:rPr>
-              <w:instrText xml:space="preserve"> PAGEREF _Toc484508461 \h </w:instrText>
+              <w:instrText xml:space="preserve"> PAGEREF _Toc484591644 \h </w:instrText>
             </w:r>
             <w:r>
               <w:rPr>
@@ -2574,7 +2789,7 @@
                 <w:noProof/>
                 <w:webHidden/>
               </w:rPr>
-              <w:t>7</w:t>
+              <w:t>11</w:t>
             </w:r>
             <w:r>
               <w:rPr>
@@ -2601,7 +2816,7 @@
               <w:lang w:eastAsia="en-CA"/>
             </w:rPr>
           </w:pPr>
-          <w:hyperlink w:anchor="_Toc484508462" w:history="1">
+          <w:hyperlink w:anchor="_Toc484591645" w:history="1">
             <w:r>
               <w:rPr>
                 <w:rStyle w:val="Hyperlink"/>
@@ -2646,7 +2861,7 @@
                 <w:noProof/>
                 <w:webHidden/>
               </w:rPr>
-              <w:instrText xml:space="preserve"> PAGEREF _Toc484508462 \h </w:instrText>
+              <w:instrText xml:space="preserve"> PAGEREF _Toc484591645 \h </w:instrText>
             </w:r>
             <w:r>
               <w:rPr>
@@ -2666,7 +2881,7 @@
                 <w:noProof/>
                 <w:webHidden/>
               </w:rPr>
-              <w:t>7</w:t>
+              <w:t>11</w:t>
             </w:r>
             <w:r>
               <w:rPr>
@@ -2695,7 +2910,7 @@
               <w:lang w:eastAsia="en-CA"/>
             </w:rPr>
           </w:pPr>
-          <w:hyperlink w:anchor="_Toc484508463" w:history="1">
+          <w:hyperlink w:anchor="_Toc484591646" w:history="1">
             <w:r>
               <w:rPr>
                 <w:rStyle w:val="Hyperlink"/>
@@ -2742,7 +2957,7 @@
                 <w:noProof/>
                 <w:webHidden/>
               </w:rPr>
-              <w:instrText xml:space="preserve"> PAGEREF _Toc484508463 \h </w:instrText>
+              <w:instrText xml:space="preserve"> PAGEREF _Toc484591646 \h </w:instrText>
             </w:r>
             <w:r>
               <w:rPr>
@@ -2762,7 +2977,7 @@
                 <w:noProof/>
                 <w:webHidden/>
               </w:rPr>
-              <w:t>7</w:t>
+              <w:t>11</w:t>
             </w:r>
             <w:r>
               <w:rPr>
@@ -2789,7 +3004,7 @@
               <w:lang w:eastAsia="en-CA"/>
             </w:rPr>
           </w:pPr>
-          <w:hyperlink w:anchor="_Toc484508464" w:history="1">
+          <w:hyperlink w:anchor="_Toc484591647" w:history="1">
             <w:r>
               <w:rPr>
                 <w:rStyle w:val="Hyperlink"/>
@@ -2834,7 +3049,7 @@
                 <w:noProof/>
                 <w:webHidden/>
               </w:rPr>
-              <w:instrText xml:space="preserve"> PAGEREF _Toc484508464 \h </w:instrText>
+              <w:instrText xml:space="preserve"> PAGEREF _Toc484591647 \h </w:instrText>
             </w:r>
             <w:r>
               <w:rPr>
@@ -2854,7 +3069,7 @@
                 <w:noProof/>
                 <w:webHidden/>
               </w:rPr>
-              <w:t>7</w:t>
+              <w:t>11</w:t>
             </w:r>
             <w:r>
               <w:rPr>
@@ -2881,7 +3096,7 @@
               <w:lang w:eastAsia="en-CA"/>
             </w:rPr>
           </w:pPr>
-          <w:hyperlink w:anchor="_Toc484508465" w:history="1">
+          <w:hyperlink w:anchor="_Toc484591648" w:history="1">
             <w:r>
               <w:rPr>
                 <w:rStyle w:val="Hyperlink"/>
@@ -2926,7 +3141,7 @@
                 <w:noProof/>
                 <w:webHidden/>
               </w:rPr>
-              <w:instrText xml:space="preserve"> PAGEREF _Toc484508465 \h </w:instrText>
+              <w:instrText xml:space="preserve"> PAGEREF _Toc484591648 \h </w:instrText>
             </w:r>
             <w:r>
               <w:rPr>
@@ -2946,7 +3161,7 @@
                 <w:noProof/>
                 <w:webHidden/>
               </w:rPr>
-              <w:t>7</w:t>
+              <w:t>11</w:t>
             </w:r>
             <w:r>
               <w:rPr>
@@ -2973,7 +3188,7 @@
               <w:lang w:eastAsia="en-CA"/>
             </w:rPr>
           </w:pPr>
-          <w:hyperlink w:anchor="_Toc484508466" w:history="1">
+          <w:hyperlink w:anchor="_Toc484591649" w:history="1">
             <w:r>
               <w:rPr>
                 <w:rStyle w:val="Hyperlink"/>
@@ -3018,7 +3233,7 @@
                 <w:noProof/>
                 <w:webHidden/>
               </w:rPr>
-              <w:instrText xml:space="preserve"> PAGEREF _Toc484508466 \h </w:instrText>
+              <w:instrText xml:space="preserve"> PAGEREF _Toc484591649 \h </w:instrText>
             </w:r>
             <w:r>
               <w:rPr>
@@ -3038,7 +3253,7 @@
                 <w:noProof/>
                 <w:webHidden/>
               </w:rPr>
-              <w:t>7</w:t>
+              <w:t>11</w:t>
             </w:r>
             <w:r>
               <w:rPr>
@@ -3065,7 +3280,7 @@
               <w:lang w:eastAsia="en-CA"/>
             </w:rPr>
           </w:pPr>
-          <w:hyperlink w:anchor="_Toc484508467" w:history="1">
+          <w:hyperlink w:anchor="_Toc484591650" w:history="1">
             <w:r>
               <w:rPr>
                 <w:rStyle w:val="Hyperlink"/>
@@ -3110,7 +3325,7 @@
                 <w:noProof/>
                 <w:webHidden/>
               </w:rPr>
-              <w:instrText xml:space="preserve"> PAGEREF _Toc484508467 \h </w:instrText>
+              <w:instrText xml:space="preserve"> PAGEREF _Toc484591650 \h </w:instrText>
             </w:r>
             <w:r>
               <w:rPr>
@@ -3130,7 +3345,7 @@
                 <w:noProof/>
                 <w:webHidden/>
               </w:rPr>
-              <w:t>7</w:t>
+              <w:t>11</w:t>
             </w:r>
             <w:r>
               <w:rPr>
@@ -3157,7 +3372,7 @@
               <w:lang w:eastAsia="en-CA"/>
             </w:rPr>
           </w:pPr>
-          <w:hyperlink w:anchor="_Toc484508468" w:history="1">
+          <w:hyperlink w:anchor="_Toc484591651" w:history="1">
             <w:r>
               <w:rPr>
                 <w:rStyle w:val="Hyperlink"/>
@@ -3202,7 +3417,7 @@
                 <w:noProof/>
                 <w:webHidden/>
               </w:rPr>
-              <w:instrText xml:space="preserve"> PAGEREF _Toc484508468 \h </w:instrText>
+              <w:instrText xml:space="preserve"> PAGEREF _Toc484591651 \h </w:instrText>
             </w:r>
             <w:r>
               <w:rPr>
@@ -3222,7 +3437,7 @@
                 <w:noProof/>
                 <w:webHidden/>
               </w:rPr>
-              <w:t>7</w:t>
+              <w:t>11</w:t>
             </w:r>
             <w:r>
               <w:rPr>
@@ -3251,7 +3466,7 @@
               <w:lang w:eastAsia="en-CA"/>
             </w:rPr>
           </w:pPr>
-          <w:hyperlink w:anchor="_Toc484508469" w:history="1">
+          <w:hyperlink w:anchor="_Toc484591652" w:history="1">
             <w:r>
               <w:rPr>
                 <w:rStyle w:val="Hyperlink"/>
@@ -3298,7 +3513,7 @@
                 <w:noProof/>
                 <w:webHidden/>
               </w:rPr>
-              <w:instrText xml:space="preserve"> PAGEREF _Toc484508469 \h </w:instrText>
+              <w:instrText xml:space="preserve"> PAGEREF _Toc484591652 \h </w:instrText>
             </w:r>
             <w:r>
               <w:rPr>
@@ -3318,7 +3533,7 @@
                 <w:noProof/>
                 <w:webHidden/>
               </w:rPr>
-              <w:t>7</w:t>
+              <w:t>11</w:t>
             </w:r>
             <w:r>
               <w:rPr>
@@ -3347,7 +3562,7 @@
               <w:lang w:eastAsia="en-CA"/>
             </w:rPr>
           </w:pPr>
-          <w:hyperlink w:anchor="_Toc484508470" w:history="1">
+          <w:hyperlink w:anchor="_Toc484591653" w:history="1">
             <w:r>
               <w:rPr>
                 <w:rStyle w:val="Hyperlink"/>
@@ -3394,7 +3609,7 @@
                 <w:noProof/>
                 <w:webHidden/>
               </w:rPr>
-              <w:instrText xml:space="preserve"> PAGEREF _Toc484508470 \h </w:instrText>
+              <w:instrText xml:space="preserve"> PAGEREF _Toc484591653 \h </w:instrText>
             </w:r>
             <w:r>
               <w:rPr>
@@ -3414,7 +3629,7 @@
                 <w:noProof/>
                 <w:webHidden/>
               </w:rPr>
-              <w:t>7</w:t>
+              <w:t>11</w:t>
             </w:r>
             <w:r>
               <w:rPr>
@@ -3443,7 +3658,7 @@
               <w:lang w:eastAsia="en-CA"/>
             </w:rPr>
           </w:pPr>
-          <w:hyperlink w:anchor="_Toc484508471" w:history="1">
+          <w:hyperlink w:anchor="_Toc484591654" w:history="1">
             <w:r>
               <w:rPr>
                 <w:rStyle w:val="Hyperlink"/>
@@ -3490,7 +3705,7 @@
                 <w:noProof/>
                 <w:webHidden/>
               </w:rPr>
-              <w:instrText xml:space="preserve"> PAGEREF _Toc484508471 \h </w:instrText>
+              <w:instrText xml:space="preserve"> PAGEREF _Toc484591654 \h </w:instrText>
             </w:r>
             <w:r>
               <w:rPr>
@@ -3510,7 +3725,7 @@
                 <w:noProof/>
                 <w:webHidden/>
               </w:rPr>
-              <w:t>7</w:t>
+              <w:t>11</w:t>
             </w:r>
             <w:r>
               <w:rPr>
@@ -3538,8 +3753,500 @@
     </w:sdt>
     <w:p>
       <w:pPr>
+        <w:rPr>
+          <w:rFonts w:asciiTheme="majorHAnsi" w:eastAsiaTheme="majorEastAsia" w:hAnsiTheme="majorHAnsi" w:cstheme="majorBidi"/>
+          <w:color w:val="2F5496" w:themeColor="accent1" w:themeShade="BF"/>
+          <w:sz w:val="32"/>
+          <w:szCs w:val="32"/>
+        </w:rPr>
+      </w:pPr>
+      <w:r>
+        <w:br w:type="page"/>
+      </w:r>
+    </w:p>
+    <w:p>
+      <w:pPr>
+        <w:pStyle w:val="PreNumbering"/>
+      </w:pPr>
+      <w:r>
+        <w:lastRenderedPageBreak/>
+        <w:t>List of Figures</w:t>
+      </w:r>
+    </w:p>
+    <w:p>
+      <w:pPr>
+        <w:pStyle w:val="TableofFigures"/>
+        <w:tabs>
+          <w:tab w:val="right" w:leader="dot" w:pos="10070"/>
+        </w:tabs>
+        <w:rPr>
+          <w:rFonts w:eastAsiaTheme="minorEastAsia" w:cstheme="minorBidi"/>
+          <w:smallCaps w:val="0"/>
+          <w:noProof/>
+          <w:sz w:val="22"/>
+          <w:szCs w:val="22"/>
+          <w:lang w:eastAsia="en-CA"/>
+        </w:rPr>
+      </w:pPr>
+      <w:r>
+        <w:rPr>
+          <w:smallCaps w:val="0"/>
+        </w:rPr>
+        <w:fldChar w:fldCharType="begin"/>
+      </w:r>
+      <w:r>
+        <w:rPr>
+          <w:smallCaps w:val="0"/>
+        </w:rPr>
+        <w:instrText xml:space="preserve"> TOC \h \z \c "Figure" </w:instrText>
+      </w:r>
+      <w:r>
+        <w:rPr>
+          <w:smallCaps w:val="0"/>
+        </w:rPr>
+        <w:fldChar w:fldCharType="separate"/>
+      </w:r>
+      <w:hyperlink r:id="rId9" w:anchor="_Toc484591874" w:history="1">
+        <w:r>
+          <w:rPr>
+            <w:rStyle w:val="Hyperlink"/>
+            <w:noProof/>
+          </w:rPr>
+          <w:t>Figure 1: Player information</w:t>
+        </w:r>
+        <w:r>
+          <w:rPr>
+            <w:noProof/>
+            <w:webHidden/>
+          </w:rPr>
+          <w:tab/>
+        </w:r>
+        <w:r>
+          <w:rPr>
+            <w:noProof/>
+            <w:webHidden/>
+          </w:rPr>
+          <w:fldChar w:fldCharType="begin"/>
+        </w:r>
+        <w:r>
+          <w:rPr>
+            <w:noProof/>
+            <w:webHidden/>
+          </w:rPr>
+          <w:instrText xml:space="preserve"> PAGEREF _Toc484591874 \h </w:instrText>
+        </w:r>
+        <w:r>
+          <w:rPr>
+            <w:noProof/>
+            <w:webHidden/>
+          </w:rPr>
+        </w:r>
+        <w:r>
+          <w:rPr>
+            <w:noProof/>
+            <w:webHidden/>
+          </w:rPr>
+          <w:fldChar w:fldCharType="separate"/>
+        </w:r>
+        <w:r>
+          <w:rPr>
+            <w:noProof/>
+            <w:webHidden/>
+          </w:rPr>
+          <w:t>8</w:t>
+        </w:r>
+        <w:r>
+          <w:rPr>
+            <w:noProof/>
+            <w:webHidden/>
+          </w:rPr>
+          <w:fldChar w:fldCharType="end"/>
+        </w:r>
+      </w:hyperlink>
+    </w:p>
+    <w:p>
+      <w:pPr>
+        <w:pStyle w:val="TableofFigures"/>
+        <w:tabs>
+          <w:tab w:val="right" w:leader="dot" w:pos="10070"/>
+        </w:tabs>
+        <w:rPr>
+          <w:rFonts w:eastAsiaTheme="minorEastAsia" w:cstheme="minorBidi"/>
+          <w:smallCaps w:val="0"/>
+          <w:noProof/>
+          <w:sz w:val="22"/>
+          <w:szCs w:val="22"/>
+          <w:lang w:eastAsia="en-CA"/>
+        </w:rPr>
+      </w:pPr>
+      <w:hyperlink r:id="rId10" w:anchor="_Toc484591875" w:history="1">
+        <w:r>
+          <w:rPr>
+            <w:rStyle w:val="Hyperlink"/>
+            <w:noProof/>
+          </w:rPr>
+          <w:t>Figure 2: Player ID search</w:t>
+        </w:r>
+        <w:r>
+          <w:rPr>
+            <w:noProof/>
+            <w:webHidden/>
+          </w:rPr>
+          <w:tab/>
+        </w:r>
+        <w:r>
+          <w:rPr>
+            <w:noProof/>
+            <w:webHidden/>
+          </w:rPr>
+          <w:fldChar w:fldCharType="begin"/>
+        </w:r>
+        <w:r>
+          <w:rPr>
+            <w:noProof/>
+            <w:webHidden/>
+          </w:rPr>
+          <w:instrText xml:space="preserve"> PAGEREF _Toc484591875 \h </w:instrText>
+        </w:r>
+        <w:r>
+          <w:rPr>
+            <w:noProof/>
+            <w:webHidden/>
+          </w:rPr>
+        </w:r>
+        <w:r>
+          <w:rPr>
+            <w:noProof/>
+            <w:webHidden/>
+          </w:rPr>
+          <w:fldChar w:fldCharType="separate"/>
+        </w:r>
+        <w:r>
+          <w:rPr>
+            <w:noProof/>
+            <w:webHidden/>
+          </w:rPr>
+          <w:t>8</w:t>
+        </w:r>
+        <w:r>
+          <w:rPr>
+            <w:noProof/>
+            <w:webHidden/>
+          </w:rPr>
+          <w:fldChar w:fldCharType="end"/>
+        </w:r>
+      </w:hyperlink>
+    </w:p>
+    <w:p>
+      <w:pPr>
+        <w:pStyle w:val="TableofFigures"/>
+        <w:tabs>
+          <w:tab w:val="right" w:leader="dot" w:pos="10070"/>
+        </w:tabs>
+        <w:rPr>
+          <w:rFonts w:eastAsiaTheme="minorEastAsia" w:cstheme="minorBidi"/>
+          <w:smallCaps w:val="0"/>
+          <w:noProof/>
+          <w:sz w:val="22"/>
+          <w:szCs w:val="22"/>
+          <w:lang w:eastAsia="en-CA"/>
+        </w:rPr>
+      </w:pPr>
+      <w:hyperlink r:id="rId11" w:anchor="_Toc484591876" w:history="1">
+        <w:r>
+          <w:rPr>
+            <w:rStyle w:val="Hyperlink"/>
+            <w:noProof/>
+          </w:rPr>
+          <w:t>Figure 3: Main menu bar</w:t>
+        </w:r>
+        <w:r>
+          <w:rPr>
+            <w:noProof/>
+            <w:webHidden/>
+          </w:rPr>
+          <w:tab/>
+        </w:r>
+        <w:r>
+          <w:rPr>
+            <w:noProof/>
+            <w:webHidden/>
+          </w:rPr>
+          <w:fldChar w:fldCharType="begin"/>
+        </w:r>
+        <w:r>
+          <w:rPr>
+            <w:noProof/>
+            <w:webHidden/>
+          </w:rPr>
+          <w:instrText xml:space="preserve"> PAGEREF _Toc484591876 \h </w:instrText>
+        </w:r>
+        <w:r>
+          <w:rPr>
+            <w:noProof/>
+            <w:webHidden/>
+          </w:rPr>
+        </w:r>
+        <w:r>
+          <w:rPr>
+            <w:noProof/>
+            <w:webHidden/>
+          </w:rPr>
+          <w:fldChar w:fldCharType="separate"/>
+        </w:r>
+        <w:r>
+          <w:rPr>
+            <w:noProof/>
+            <w:webHidden/>
+          </w:rPr>
+          <w:t>9</w:t>
+        </w:r>
+        <w:r>
+          <w:rPr>
+            <w:noProof/>
+            <w:webHidden/>
+          </w:rPr>
+          <w:fldChar w:fldCharType="end"/>
+        </w:r>
+      </w:hyperlink>
+    </w:p>
+    <w:p>
+      <w:pPr>
+        <w:pStyle w:val="TableofFigures"/>
+        <w:tabs>
+          <w:tab w:val="right" w:leader="dot" w:pos="10070"/>
+        </w:tabs>
+        <w:rPr>
+          <w:rFonts w:eastAsiaTheme="minorEastAsia" w:cstheme="minorBidi"/>
+          <w:smallCaps w:val="0"/>
+          <w:noProof/>
+          <w:sz w:val="22"/>
+          <w:szCs w:val="22"/>
+          <w:lang w:eastAsia="en-CA"/>
+        </w:rPr>
+      </w:pPr>
+      <w:hyperlink r:id="rId12" w:anchor="_Toc484591877" w:history="1">
+        <w:r>
+          <w:rPr>
+            <w:rStyle w:val="Hyperlink"/>
+            <w:noProof/>
+          </w:rPr>
+          <w:t>Figure 4: Monster box</w:t>
+        </w:r>
+        <w:r>
+          <w:rPr>
+            <w:noProof/>
+            <w:webHidden/>
+          </w:rPr>
+          <w:tab/>
+        </w:r>
+        <w:r>
+          <w:rPr>
+            <w:noProof/>
+            <w:webHidden/>
+          </w:rPr>
+          <w:fldChar w:fldCharType="begin"/>
+        </w:r>
+        <w:r>
+          <w:rPr>
+            <w:noProof/>
+            <w:webHidden/>
+          </w:rPr>
+          <w:instrText xml:space="preserve"> PAGEREF _Toc484591877 \h </w:instrText>
+        </w:r>
+        <w:r>
+          <w:rPr>
+            <w:noProof/>
+            <w:webHidden/>
+          </w:rPr>
+        </w:r>
+        <w:r>
+          <w:rPr>
+            <w:noProof/>
+            <w:webHidden/>
+          </w:rPr>
+          <w:fldChar w:fldCharType="separate"/>
+        </w:r>
+        <w:r>
+          <w:rPr>
+            <w:noProof/>
+            <w:webHidden/>
+          </w:rPr>
+          <w:t>9</w:t>
+        </w:r>
+        <w:r>
+          <w:rPr>
+            <w:noProof/>
+            <w:webHidden/>
+          </w:rPr>
+          <w:fldChar w:fldCharType="end"/>
+        </w:r>
+      </w:hyperlink>
+    </w:p>
+    <w:p>
+      <w:pPr>
+        <w:pStyle w:val="TableofFigures"/>
+        <w:tabs>
+          <w:tab w:val="right" w:leader="dot" w:pos="10070"/>
+        </w:tabs>
+        <w:rPr>
+          <w:rFonts w:eastAsiaTheme="minorEastAsia" w:cstheme="minorBidi"/>
+          <w:smallCaps w:val="0"/>
+          <w:noProof/>
+          <w:sz w:val="22"/>
+          <w:szCs w:val="22"/>
+          <w:lang w:eastAsia="en-CA"/>
+        </w:rPr>
+      </w:pPr>
+      <w:hyperlink r:id="rId13" w:anchor="_Toc484591878" w:history="1">
+        <w:r>
+          <w:rPr>
+            <w:rStyle w:val="Hyperlink"/>
+            <w:noProof/>
+          </w:rPr>
+          <w:t>Figure 5: Player information Displayed in Navigation Menu</w:t>
+        </w:r>
+        <w:r>
+          <w:rPr>
+            <w:noProof/>
+            <w:webHidden/>
+          </w:rPr>
+          <w:tab/>
+        </w:r>
+        <w:r>
+          <w:rPr>
+            <w:noProof/>
+            <w:webHidden/>
+          </w:rPr>
+          <w:fldChar w:fldCharType="begin"/>
+        </w:r>
+        <w:r>
+          <w:rPr>
+            <w:noProof/>
+            <w:webHidden/>
+          </w:rPr>
+          <w:instrText xml:space="preserve"> PAGEREF _Toc484591878 \h </w:instrText>
+        </w:r>
+        <w:r>
+          <w:rPr>
+            <w:noProof/>
+            <w:webHidden/>
+          </w:rPr>
+        </w:r>
+        <w:r>
+          <w:rPr>
+            <w:noProof/>
+            <w:webHidden/>
+          </w:rPr>
+          <w:fldChar w:fldCharType="separate"/>
+        </w:r>
+        <w:r>
+          <w:rPr>
+            <w:noProof/>
+            <w:webHidden/>
+          </w:rPr>
+          <w:t>11</w:t>
+        </w:r>
+        <w:r>
+          <w:rPr>
+            <w:noProof/>
+            <w:webHidden/>
+          </w:rPr>
+          <w:fldChar w:fldCharType="end"/>
+        </w:r>
+      </w:hyperlink>
+    </w:p>
+    <w:p>
+      <w:pPr>
+        <w:pStyle w:val="TableofFigures"/>
+        <w:tabs>
+          <w:tab w:val="right" w:leader="dot" w:pos="10070"/>
+        </w:tabs>
+        <w:rPr>
+          <w:rFonts w:eastAsiaTheme="minorEastAsia" w:cstheme="minorBidi"/>
+          <w:smallCaps w:val="0"/>
+          <w:noProof/>
+          <w:sz w:val="22"/>
+          <w:szCs w:val="22"/>
+          <w:lang w:eastAsia="en-CA"/>
+        </w:rPr>
+      </w:pPr>
+      <w:hyperlink r:id="rId14" w:anchor="_Toc484591879" w:history="1">
+        <w:r>
+          <w:rPr>
+            <w:rStyle w:val="Hyperlink"/>
+            <w:noProof/>
+          </w:rPr>
+          <w:t>Figure 6: Player Name Change Menu</w:t>
+        </w:r>
+        <w:r>
+          <w:rPr>
+            <w:noProof/>
+            <w:webHidden/>
+          </w:rPr>
+          <w:tab/>
+        </w:r>
+        <w:r>
+          <w:rPr>
+            <w:noProof/>
+            <w:webHidden/>
+          </w:rPr>
+          <w:fldChar w:fldCharType="begin"/>
+        </w:r>
+        <w:r>
+          <w:rPr>
+            <w:noProof/>
+            <w:webHidden/>
+          </w:rPr>
+          <w:instrText xml:space="preserve"> PAGEREF _Toc484591879 \h </w:instrText>
+        </w:r>
+        <w:r>
+          <w:rPr>
+            <w:noProof/>
+            <w:webHidden/>
+          </w:rPr>
+        </w:r>
+        <w:r>
+          <w:rPr>
+            <w:noProof/>
+            <w:webHidden/>
+          </w:rPr>
+          <w:fldChar w:fldCharType="separate"/>
+        </w:r>
+        <w:r>
+          <w:rPr>
+            <w:noProof/>
+            <w:webHidden/>
+          </w:rPr>
+          <w:t>11</w:t>
+        </w:r>
+        <w:r>
+          <w:rPr>
+            <w:noProof/>
+            <w:webHidden/>
+          </w:rPr>
+          <w:fldChar w:fldCharType="end"/>
+        </w:r>
+      </w:hyperlink>
+    </w:p>
+    <w:p>
+      <w:pPr>
         <w:pStyle w:val="Heading1"/>
-      </w:pPr>
+        <w:numPr>
+          <w:ilvl w:val="0"/>
+          <w:numId w:val="0"/>
+        </w:numPr>
+      </w:pPr>
+      <w:r>
+        <w:rPr>
+          <w:rFonts w:asciiTheme="minorHAnsi" w:eastAsiaTheme="minorHAnsi" w:hAnsiTheme="minorHAnsi" w:cstheme="minorHAnsi"/>
+          <w:smallCaps/>
+          <w:color w:val="auto"/>
+          <w:sz w:val="20"/>
+          <w:szCs w:val="20"/>
+        </w:rPr>
+        <w:fldChar w:fldCharType="end"/>
+      </w:r>
       <w:r>
         <w:br w:type="page"/>
       </w:r>
@@ -3553,7 +4260,7 @@
         </w:numPr>
       </w:pPr>
       <w:bookmarkStart w:id="3" w:name="_Toc482169594"/>
-      <w:bookmarkStart w:id="4" w:name="_Toc484508449"/>
+      <w:bookmarkStart w:id="4" w:name="_Toc484591630"/>
       <w:r>
         <w:lastRenderedPageBreak/>
         <w:t>Scope</w:t>
@@ -3571,7 +4278,7 @@
       <w:pPr>
         <w:pStyle w:val="Heading1"/>
       </w:pPr>
-      <w:bookmarkStart w:id="5" w:name="_Toc484508450"/>
+      <w:bookmarkStart w:id="5" w:name="_Toc484591631"/>
       <w:r>
         <w:t>Conformance</w:t>
       </w:r>
@@ -3581,7 +4288,7 @@
       <w:pPr>
         <w:pStyle w:val="Heading2"/>
       </w:pPr>
-      <w:bookmarkStart w:id="6" w:name="_Toc484508451"/>
+      <w:bookmarkStart w:id="6" w:name="_Toc484591632"/>
       <w:r>
         <w:t>Intended usage</w:t>
       </w:r>
@@ -3597,7 +4304,7 @@
       <w:pPr>
         <w:pStyle w:val="Heading2"/>
       </w:pPr>
-      <w:bookmarkStart w:id="7" w:name="_Toc484508452"/>
+      <w:bookmarkStart w:id="7" w:name="_Toc484591633"/>
       <w:r>
         <w:t>Conformance to Processes</w:t>
       </w:r>
@@ -3691,7 +4398,7 @@
       <w:pPr>
         <w:pStyle w:val="Heading2"/>
       </w:pPr>
-      <w:bookmarkStart w:id="8" w:name="_Toc484508453"/>
+      <w:bookmarkStart w:id="8" w:name="_Toc484591634"/>
       <w:r>
         <w:t>Conformance to information item content</w:t>
       </w:r>
@@ -3708,7 +4415,7 @@
       <w:r>
         <w:t xml:space="preserve">The PADification final product gathers all its information from the puzzles and dragons mobile video-game developed by Gungho online entertainment Inc. as well as from third party website: </w:t>
       </w:r>
-      <w:hyperlink r:id="rId9" w:history="1">
+      <w:hyperlink r:id="rId15" w:history="1">
         <w:r>
           <w:rPr>
             <w:color w:val="0563C1" w:themeColor="hyperlink"/>
@@ -3755,7 +4462,7 @@
       <w:pPr>
         <w:pStyle w:val="Heading1"/>
       </w:pPr>
-      <w:bookmarkStart w:id="9" w:name="_Toc484508454"/>
+      <w:bookmarkStart w:id="9" w:name="_Toc484591635"/>
       <w:r>
         <w:t>Normative References</w:t>
       </w:r>
@@ -3790,7 +4497,7 @@
       </w:r>
     </w:p>
     <w:p>
-      <w:hyperlink r:id="rId10" w:history="1">
+      <w:hyperlink r:id="rId16" w:history="1">
         <w:r>
           <w:rPr>
             <w:rStyle w:val="Hyperlink"/>
@@ -3806,7 +4513,7 @@
       </w:r>
     </w:p>
     <w:p>
-      <w:hyperlink r:id="rId11" w:history="1">
+      <w:hyperlink r:id="rId17" w:history="1">
         <w:r>
           <w:rPr>
             <w:rStyle w:val="Hyperlink"/>
@@ -3822,7 +4529,7 @@
       </w:r>
     </w:p>
     <w:p>
-      <w:hyperlink r:id="rId12" w:history="1">
+      <w:hyperlink r:id="rId18" w:history="1">
         <w:r>
           <w:rPr>
             <w:rStyle w:val="Hyperlink"/>
@@ -3832,7 +4539,7 @@
       </w:hyperlink>
     </w:p>
     <w:p>
-      <w:hyperlink r:id="rId13" w:history="1">
+      <w:hyperlink r:id="rId19" w:history="1">
         <w:r>
           <w:rPr>
             <w:rStyle w:val="Hyperlink"/>
@@ -3842,7 +4549,7 @@
       </w:hyperlink>
     </w:p>
     <w:p>
-      <w:hyperlink r:id="rId14" w:history="1">
+      <w:hyperlink r:id="rId20" w:history="1">
         <w:r>
           <w:rPr>
             <w:rStyle w:val="Hyperlink"/>
@@ -3856,7 +4563,7 @@
       <w:pPr>
         <w:pStyle w:val="Heading1"/>
       </w:pPr>
-      <w:bookmarkStart w:id="10" w:name="_Toc484508455"/>
+      <w:bookmarkStart w:id="10" w:name="_Toc484591636"/>
       <w:r>
         <w:t>Terms, Definitions, and Abbreviated Terms</w:t>
       </w:r>
@@ -3869,7 +4576,7 @@
       <w:r>
         <w:t xml:space="preserve"> </w:t>
       </w:r>
-      <w:bookmarkStart w:id="11" w:name="_Toc484508456"/>
+      <w:bookmarkStart w:id="11" w:name="_Toc484591637"/>
       <w:r>
         <w:t>Terms and Definitions</w:t>
       </w:r>
@@ -4521,7 +5228,7 @@
           <w:shd w:val="clear" w:color="auto" w:fill="FFFFFF"/>
         </w:rPr>
       </w:pPr>
-      <w:bookmarkStart w:id="12" w:name="_Toc484508457"/>
+      <w:bookmarkStart w:id="12" w:name="_Toc484591638"/>
       <w:r>
         <w:rPr>
           <w:shd w:val="clear" w:color="auto" w:fill="FFFFFF"/>
@@ -4665,36 +5372,1614 @@
       </w:r>
     </w:p>
     <w:p/>
+    <w:p>
+      <w:pPr>
+        <w:pStyle w:val="Heading1"/>
+      </w:pPr>
+      <w:bookmarkStart w:id="13" w:name="_Toc484591639"/>
+      <w:r>
+        <w:lastRenderedPageBreak/>
+        <w:t>Concepts</w:t>
+      </w:r>
+      <w:bookmarkEnd w:id="13"/>
+    </w:p>
+    <w:p>
+      <w:pPr>
+        <w:pStyle w:val="Heading2"/>
+      </w:pPr>
+      <w:bookmarkStart w:id="14" w:name="_Toc484591640"/>
+      <w:r>
+        <w:t>Introduction</w:t>
+      </w:r>
+      <w:bookmarkEnd w:id="14"/>
+    </w:p>
+    <w:p>
+      <w:pPr>
+        <w:pStyle w:val="Heading3"/>
+      </w:pPr>
+      <w:bookmarkStart w:id="15" w:name="_Toc484591641"/>
+      <w:r>
+        <w:t>Game overview</w:t>
+      </w:r>
+      <w:bookmarkEnd w:id="15"/>
+    </w:p>
+    <w:p>
+      <w:r>
+        <w:t xml:space="preserve">Puzzles and Dragons is a video-game developed by Gungho entertainment Inc. for mobile platforms. The objective of this Puzzles and Dragons is to collect monsters by way of various methods, create teams with these monsters in order to complete dungeons which grants the player with various rewards such as new monsters and in-game currency. Clearing dungeons also push a player’s account by way of experience points. This effectively increases a player’s ability to access more advanced parts of the video-game. The rewards obtained can be used to enhance their monsters and be used to accomplish other tasks. </w:t>
+      </w:r>
+    </w:p>
+    <w:p>
+      <w:r>
+        <w:t>Compatible mobile devices:</w:t>
+      </w:r>
+    </w:p>
+    <w:p>
+      <w:pPr>
+        <w:pStyle w:val="ListParagraph"/>
+        <w:numPr>
+          <w:ilvl w:val="0"/>
+          <w:numId w:val="23"/>
+        </w:numPr>
+      </w:pPr>
+      <w:r>
+        <w:t>Apple IOS 6.0 and higher</w:t>
+      </w:r>
+    </w:p>
+    <w:p>
+      <w:pPr>
+        <w:pStyle w:val="ListParagraph"/>
+        <w:numPr>
+          <w:ilvl w:val="0"/>
+          <w:numId w:val="23"/>
+        </w:numPr>
+      </w:pPr>
+      <w:r>
+        <w:t>Android 2.3 – 7.0</w:t>
+      </w:r>
+    </w:p>
+    <w:p>
+      <w:pPr>
+        <w:pStyle w:val="ListParagraph"/>
+        <w:numPr>
+          <w:ilvl w:val="0"/>
+          <w:numId w:val="23"/>
+        </w:numPr>
+      </w:pPr>
+      <w:r>
+        <w:t xml:space="preserve">Kindle </w:t>
+      </w:r>
+    </w:p>
+    <w:p>
+      <w:pPr>
+        <w:pStyle w:val="ListParagraph"/>
+        <w:numPr>
+          <w:ilvl w:val="1"/>
+          <w:numId w:val="23"/>
+        </w:numPr>
+      </w:pPr>
+      <w:r>
+        <w:t>Fire (2</w:t>
+      </w:r>
+      <w:r>
+        <w:rPr>
+          <w:vertAlign w:val="superscript"/>
+        </w:rPr>
+        <w:t>nd</w:t>
+      </w:r>
+      <w:r>
+        <w:t xml:space="preserve"> generation)</w:t>
+      </w:r>
+    </w:p>
+    <w:p>
+      <w:pPr>
+        <w:pStyle w:val="ListParagraph"/>
+        <w:numPr>
+          <w:ilvl w:val="1"/>
+          <w:numId w:val="23"/>
+        </w:numPr>
+      </w:pPr>
+      <w:r>
+        <w:t>Kindle HP</w:t>
+      </w:r>
+    </w:p>
+    <w:p>
+      <w:pPr>
+        <w:pStyle w:val="ListParagraph"/>
+        <w:numPr>
+          <w:ilvl w:val="1"/>
+          <w:numId w:val="23"/>
+        </w:numPr>
+      </w:pPr>
+      <w:r>
+        <w:t>Kindle Fire HDX</w:t>
+      </w:r>
+    </w:p>
+    <w:p>
+      <w:pPr>
+        <w:pStyle w:val="ListParagraph"/>
+        <w:numPr>
+          <w:ilvl w:val="0"/>
+          <w:numId w:val="25"/>
+        </w:numPr>
+      </w:pPr>
+      <w:r>
+        <w:t>Puzzles and Dragons requires the player to create an account in order to use the application. Once the account is created or when signing in, A player’s account will contain the player’s personal information and account information such as currency, rank, monsters, cleared dungeons, etc.</w:t>
+      </w:r>
+    </w:p>
+    <w:p>
+      <w:pPr>
+        <w:pStyle w:val="ListParagraph"/>
+        <w:numPr>
+          <w:ilvl w:val="1"/>
+          <w:numId w:val="25"/>
+        </w:numPr>
+      </w:pPr>
+      <w:r>
+        <w:rPr>
+          <w:noProof/>
+        </w:rPr>
+        <mc:AlternateContent>
+          <mc:Choice Requires="wps">
+            <w:drawing>
+              <wp:anchor distT="0" distB="0" distL="114300" distR="114300" simplePos="0" relativeHeight="251676672" behindDoc="0" locked="0" layoutInCell="1" allowOverlap="1" wp14:anchorId="6E1E62CD" wp14:editId="5313EE13">
+                <wp:simplePos x="0" y="0"/>
+                <wp:positionH relativeFrom="column">
+                  <wp:posOffset>2933700</wp:posOffset>
+                </wp:positionH>
+                <wp:positionV relativeFrom="paragraph">
+                  <wp:posOffset>105410</wp:posOffset>
+                </wp:positionV>
+                <wp:extent cx="3467100" cy="635"/>
+                <wp:effectExtent l="0" t="0" r="0" b="0"/>
+                <wp:wrapSquare wrapText="bothSides"/>
+                <wp:docPr id="24" name="Text Box 24"/>
+                <wp:cNvGraphicFramePr/>
+                <a:graphic xmlns:a="http://schemas.openxmlformats.org/drawingml/2006/main">
+                  <a:graphicData uri="http://schemas.microsoft.com/office/word/2010/wordprocessingShape">
+                    <wps:wsp>
+                      <wps:cNvSpPr txBox="1"/>
+                      <wps:spPr>
+                        <a:xfrm>
+                          <a:off x="0" y="0"/>
+                          <a:ext cx="3467100" cy="635"/>
+                        </a:xfrm>
+                        <a:prstGeom prst="rect">
+                          <a:avLst/>
+                        </a:prstGeom>
+                        <a:solidFill>
+                          <a:prstClr val="white"/>
+                        </a:solidFill>
+                        <a:ln>
+                          <a:noFill/>
+                        </a:ln>
+                      </wps:spPr>
+                      <wps:txbx>
+                        <w:txbxContent>
+                          <w:p>
+                            <w:pPr>
+                              <w:pStyle w:val="Caption"/>
+                              <w:rPr>
+                                <w:noProof/>
+                              </w:rPr>
+                            </w:pPr>
+                            <w:bookmarkStart w:id="16" w:name="_Toc484591780"/>
+                            <w:bookmarkStart w:id="17" w:name="_Toc484591874"/>
+                            <w:r>
+                              <w:t xml:space="preserve">Figure </w:t>
+                            </w:r>
+                            <w:fldSimple w:instr=" SEQ Figure \* ARABIC ">
+                              <w:r>
+                                <w:rPr>
+                                  <w:noProof/>
+                                </w:rPr>
+                                <w:t>1</w:t>
+                              </w:r>
+                            </w:fldSimple>
+                            <w:r>
+                              <w:t>: Player information</w:t>
+                            </w:r>
+                            <w:bookmarkEnd w:id="16"/>
+                            <w:bookmarkEnd w:id="17"/>
+                          </w:p>
+                        </w:txbxContent>
+                      </wps:txbx>
+                      <wps:bodyPr rot="0" spcFirstLastPara="0" vertOverflow="overflow" horzOverflow="overflow" vert="horz" wrap="square" lIns="0" tIns="0" rIns="0" bIns="0" numCol="1" spcCol="0" rtlCol="0" fromWordArt="0" anchor="t" anchorCtr="0" forceAA="0" compatLnSpc="1">
+                        <a:prstTxWarp prst="textNoShape">
+                          <a:avLst/>
+                        </a:prstTxWarp>
+                        <a:spAutoFit/>
+                      </wps:bodyPr>
+                    </wps:wsp>
+                  </a:graphicData>
+                </a:graphic>
+              </wp:anchor>
+            </w:drawing>
+          </mc:Choice>
+          <mc:Fallback>
+            <w:pict>
+              <v:shape w14:anchorId="6E1E62CD" id="Text Box 24" o:spid="_x0000_s1030" type="#_x0000_t202" style="position:absolute;left:0;text-align:left;margin-left:231pt;margin-top:8.3pt;width:273pt;height:.05pt;z-index:251676672;visibility:visible;mso-wrap-style:square;mso-wrap-distance-left:9pt;mso-wrap-distance-top:0;mso-wrap-distance-right:9pt;mso-wrap-distance-bottom:0;mso-position-horizontal:absolute;mso-position-horizontal-relative:text;mso-position-vertical:absolute;mso-position-vertical-relative:text;v-text-anchor:top" o:gfxdata="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" stroked="f">
+                <v:textbox style="mso-fit-shape-to-text:t" inset="0,0,0,0">
+                  <w:txbxContent>
+                    <w:p>
+                      <w:pPr>
+                        <w:pStyle w:val="Caption"/>
+                        <w:rPr>
+                          <w:noProof/>
+                        </w:rPr>
+                      </w:pPr>
+                      <w:bookmarkStart w:id="18" w:name="_Toc484591780"/>
+                      <w:bookmarkStart w:id="19" w:name="_Toc484591874"/>
+                      <w:r>
+                        <w:t xml:space="preserve">Figure </w:t>
+                      </w:r>
+                      <w:fldSimple w:instr=" SEQ Figure \* ARABIC ">
+                        <w:r>
+                          <w:rPr>
+                            <w:noProof/>
+                          </w:rPr>
+                          <w:t>1</w:t>
+                        </w:r>
+                      </w:fldSimple>
+                      <w:r>
+                        <w:t>: Player information</w:t>
+                      </w:r>
+                      <w:bookmarkEnd w:id="18"/>
+                      <w:bookmarkEnd w:id="19"/>
+                    </w:p>
+                  </w:txbxContent>
+                </v:textbox>
+                <w10:wrap type="square"/>
+              </v:shape>
+            </w:pict>
+          </mc:Fallback>
+        </mc:AlternateContent>
+      </w:r>
+      <w:r>
+        <w:rPr>
+          <w:noProof/>
+        </w:rPr>
+        <w:drawing>
+          <wp:anchor distT="0" distB="0" distL="114300" distR="114300" simplePos="0" relativeHeight="251671552" behindDoc="0" locked="0" layoutInCell="1" allowOverlap="1" wp14:anchorId="2A8D229F" wp14:editId="3E79A102">
+            <wp:simplePos x="0" y="0"/>
+            <wp:positionH relativeFrom="margin">
+              <wp:align>right</wp:align>
+            </wp:positionH>
+            <wp:positionV relativeFrom="margin">
+              <wp:align>center</wp:align>
+            </wp:positionV>
+            <wp:extent cx="3467100" cy="800100"/>
+            <wp:effectExtent l="0" t="0" r="0" b="0"/>
+            <wp:wrapSquare wrapText="bothSides"/>
+            <wp:docPr id="20" name="Picture 20"/>
+            <wp:cNvGraphicFramePr>
+              <a:graphicFrameLocks xmlns:a="http://schemas.openxmlformats.org/drawingml/2006/main" noChangeAspect="1"/>
+            </wp:cNvGraphicFramePr>
+            <a:graphic xmlns:a="http://schemas.openxmlformats.org/drawingml/2006/main">
+              <a:graphicData uri="http://schemas.openxmlformats.org/drawingml/2006/picture">
+                <pic:pic xmlns:pic="http://schemas.openxmlformats.org/drawingml/2006/picture">
+                  <pic:nvPicPr>
+                    <pic:cNvPr id="2" name="Screenshot_2017-05-05-11-46-30.png"/>
+                    <pic:cNvPicPr/>
+                  </pic:nvPicPr>
+                  <pic:blipFill rotWithShape="1">
+                    <a:blip r:embed="rId21" cstate="print">
+                      <a:extLst>
+                        <a:ext uri="{28A0092B-C50C-407E-A947-70E740481C1C}">
+                          <a14:useLocalDpi xmlns:a14="http://schemas.microsoft.com/office/drawing/2010/main" val="0"/>
+                        </a:ext>
+                      </a:extLst>
+                    </a:blip>
+                    <a:srcRect t="3585" b="83434"/>
+                    <a:stretch/>
+                  </pic:blipFill>
+                  <pic:spPr bwMode="auto">
+                    <a:xfrm>
+                      <a:off x="0" y="0"/>
+                      <a:ext cx="3467100" cy="800100"/>
+                    </a:xfrm>
+                    <a:prstGeom prst="rect">
+                      <a:avLst/>
+                    </a:prstGeom>
+                    <a:ln>
+                      <a:noFill/>
+                    </a:ln>
+                    <a:extLst>
+                      <a:ext uri="{53640926-AAD7-44D8-BBD7-CCE9431645EC}">
+                        <a14:shadowObscured xmlns:a14="http://schemas.microsoft.com/office/drawing/2010/main"/>
+                      </a:ext>
+                    </a:extLst>
+                  </pic:spPr>
+                </pic:pic>
+              </a:graphicData>
+            </a:graphic>
+          </wp:anchor>
+        </w:drawing>
+      </w:r>
+      <w:r>
+        <w:t>Rank</w:t>
+      </w:r>
+    </w:p>
+    <w:p>
+      <w:pPr>
+        <w:pStyle w:val="ListParagraph"/>
+        <w:numPr>
+          <w:ilvl w:val="1"/>
+          <w:numId w:val="25"/>
+        </w:numPr>
+      </w:pPr>
+      <w:r>
+        <w:t>Current &amp; Max Stamina</w:t>
+      </w:r>
+    </w:p>
+    <w:p>
+      <w:pPr>
+        <w:pStyle w:val="ListParagraph"/>
+        <w:numPr>
+          <w:ilvl w:val="1"/>
+          <w:numId w:val="25"/>
+        </w:numPr>
+      </w:pPr>
+      <w:r>
+        <w:rPr>
+          <w:noProof/>
+        </w:rPr>
+        <mc:AlternateContent>
+          <mc:Choice Requires="wps">
+            <w:drawing>
+              <wp:anchor distT="0" distB="0" distL="114300" distR="114300" simplePos="0" relativeHeight="251678720" behindDoc="0" locked="0" layoutInCell="1" allowOverlap="1" wp14:anchorId="5B192028" wp14:editId="3C90DAFC">
+                <wp:simplePos x="0" y="0"/>
+                <wp:positionH relativeFrom="column">
+                  <wp:posOffset>3543300</wp:posOffset>
+                </wp:positionH>
+                <wp:positionV relativeFrom="paragraph">
+                  <wp:posOffset>1659890</wp:posOffset>
+                </wp:positionV>
+                <wp:extent cx="2849245" cy="635"/>
+                <wp:effectExtent l="0" t="0" r="0" b="0"/>
+                <wp:wrapSquare wrapText="bothSides"/>
+                <wp:docPr id="25" name="Text Box 25"/>
+                <wp:cNvGraphicFramePr/>
+                <a:graphic xmlns:a="http://schemas.openxmlformats.org/drawingml/2006/main">
+                  <a:graphicData uri="http://schemas.microsoft.com/office/word/2010/wordprocessingShape">
+                    <wps:wsp>
+                      <wps:cNvSpPr txBox="1"/>
+                      <wps:spPr>
+                        <a:xfrm>
+                          <a:off x="0" y="0"/>
+                          <a:ext cx="2849245" cy="635"/>
+                        </a:xfrm>
+                        <a:prstGeom prst="rect">
+                          <a:avLst/>
+                        </a:prstGeom>
+                        <a:solidFill>
+                          <a:prstClr val="white"/>
+                        </a:solidFill>
+                        <a:ln>
+                          <a:noFill/>
+                        </a:ln>
+                      </wps:spPr>
+                      <wps:txbx>
+                        <w:txbxContent>
+                          <w:p>
+                            <w:pPr>
+                              <w:pStyle w:val="Caption"/>
+                              <w:rPr>
+                                <w:noProof/>
+                              </w:rPr>
+                            </w:pPr>
+                            <w:bookmarkStart w:id="20" w:name="_Toc484591875"/>
+                            <w:r>
+                              <w:t xml:space="preserve">Figure </w:t>
+                            </w:r>
+                            <w:fldSimple w:instr=" SEQ Figure \* ARABIC ">
+                              <w:r>
+                                <w:rPr>
+                                  <w:noProof/>
+                                </w:rPr>
+                                <w:t>2</w:t>
+                              </w:r>
+                            </w:fldSimple>
+                            <w:r>
+                              <w:t>: Player ID search</w:t>
+                            </w:r>
+                            <w:bookmarkEnd w:id="20"/>
+                          </w:p>
+                        </w:txbxContent>
+                      </wps:txbx>
+                      <wps:bodyPr rot="0" spcFirstLastPara="0" vertOverflow="overflow" horzOverflow="overflow" vert="horz" wrap="square" lIns="0" tIns="0" rIns="0" bIns="0" numCol="1" spcCol="0" rtlCol="0" fromWordArt="0" anchor="t" anchorCtr="0" forceAA="0" compatLnSpc="1">
+                        <a:prstTxWarp prst="textNoShape">
+                          <a:avLst/>
+                        </a:prstTxWarp>
+                        <a:spAutoFit/>
+                      </wps:bodyPr>
+                    </wps:wsp>
+                  </a:graphicData>
+                </a:graphic>
+              </wp:anchor>
+            </w:drawing>
+          </mc:Choice>
+          <mc:Fallback>
+            <w:pict>
+              <v:shape w14:anchorId="5B192028" id="Text Box 25" o:spid="_x0000_s1031" type="#_x0000_t202" style="position:absolute;left:0;text-align:left;margin-left:279pt;margin-top:130.7pt;width:224.35pt;height:.05pt;z-index:251678720;visibility:visible;mso-wrap-style:square;mso-wrap-distance-left:9pt;mso-wrap-distance-top:0;mso-wrap-distance-right:9pt;mso-wrap-distance-bottom:0;mso-position-horizontal:absolute;mso-position-horizontal-relative:text;mso-position-vertical:absolute;mso-position-vertical-relative:text;v-text-anchor:top" o:gfxdata="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" stroked="f">
+                <v:textbox style="mso-fit-shape-to-text:t" inset="0,0,0,0">
+                  <w:txbxContent>
+                    <w:p>
+                      <w:pPr>
+                        <w:pStyle w:val="Caption"/>
+                        <w:rPr>
+                          <w:noProof/>
+                        </w:rPr>
+                      </w:pPr>
+                      <w:bookmarkStart w:id="21" w:name="_Toc484591875"/>
+                      <w:r>
+                        <w:t xml:space="preserve">Figure </w:t>
+                      </w:r>
+                      <w:fldSimple w:instr=" SEQ Figure \* ARABIC ">
+                        <w:r>
+                          <w:rPr>
+                            <w:noProof/>
+                          </w:rPr>
+                          <w:t>2</w:t>
+                        </w:r>
+                      </w:fldSimple>
+                      <w:r>
+                        <w:t>: Player ID search</w:t>
+                      </w:r>
+                      <w:bookmarkEnd w:id="21"/>
+                    </w:p>
+                  </w:txbxContent>
+                </v:textbox>
+                <w10:wrap type="square"/>
+              </v:shape>
+            </w:pict>
+          </mc:Fallback>
+        </mc:AlternateContent>
+      </w:r>
+      <w:r>
+        <w:rPr>
+          <w:noProof/>
+        </w:rPr>
+        <w:drawing>
+          <wp:anchor distT="0" distB="0" distL="114300" distR="114300" simplePos="0" relativeHeight="251673600" behindDoc="0" locked="0" layoutInCell="1" allowOverlap="1" wp14:anchorId="61E89611" wp14:editId="5B208119">
+            <wp:simplePos x="0" y="0"/>
+            <wp:positionH relativeFrom="margin">
+              <wp:align>right</wp:align>
+            </wp:positionH>
+            <wp:positionV relativeFrom="margin">
+              <wp:posOffset>4855845</wp:posOffset>
+            </wp:positionV>
+            <wp:extent cx="2849245" cy="1581150"/>
+            <wp:effectExtent l="0" t="0" r="8255" b="0"/>
+            <wp:wrapSquare wrapText="bothSides"/>
+            <wp:docPr id="21" name="Picture 21"/>
+            <wp:cNvGraphicFramePr>
+              <a:graphicFrameLocks xmlns:a="http://schemas.openxmlformats.org/drawingml/2006/main" noChangeAspect="1"/>
+            </wp:cNvGraphicFramePr>
+            <a:graphic xmlns:a="http://schemas.openxmlformats.org/drawingml/2006/main">
+              <a:graphicData uri="http://schemas.openxmlformats.org/drawingml/2006/picture">
+                <pic:pic xmlns:pic="http://schemas.openxmlformats.org/drawingml/2006/picture">
+                  <pic:nvPicPr>
+                    <pic:cNvPr id="5" name="Screenshot_2017-05-15-13-47-31.png"/>
+                    <pic:cNvPicPr/>
+                  </pic:nvPicPr>
+                  <pic:blipFill rotWithShape="1">
+                    <a:blip r:embed="rId22" cstate="print">
+                      <a:extLst>
+                        <a:ext uri="{28A0092B-C50C-407E-A947-70E740481C1C}">
+                          <a14:useLocalDpi xmlns:a14="http://schemas.microsoft.com/office/drawing/2010/main" val="0"/>
+                        </a:ext>
+                      </a:extLst>
+                    </a:blip>
+                    <a:srcRect l="1436" t="31253" r="-1436" b="37525"/>
+                    <a:stretch/>
+                  </pic:blipFill>
+                  <pic:spPr bwMode="auto">
+                    <a:xfrm>
+                      <a:off x="0" y="0"/>
+                      <a:ext cx="2849245" cy="1581150"/>
+                    </a:xfrm>
+                    <a:prstGeom prst="rect">
+                      <a:avLst/>
+                    </a:prstGeom>
+                    <a:ln>
+                      <a:noFill/>
+                    </a:ln>
+                    <a:extLst>
+                      <a:ext uri="{53640926-AAD7-44D8-BBD7-CCE9431645EC}">
+                        <a14:shadowObscured xmlns:a14="http://schemas.microsoft.com/office/drawing/2010/main"/>
+                      </a:ext>
+                    </a:extLst>
+                  </pic:spPr>
+                </pic:pic>
+              </a:graphicData>
+            </a:graphic>
+            <wp14:sizeRelH relativeFrom="margin">
+              <wp14:pctWidth>0</wp14:pctWidth>
+            </wp14:sizeRelH>
+            <wp14:sizeRelV relativeFrom="margin">
+              <wp14:pctHeight>0</wp14:pctHeight>
+            </wp14:sizeRelV>
+          </wp:anchor>
+        </w:drawing>
+      </w:r>
+      <w:r>
+        <w:t>Currency</w:t>
+      </w:r>
+    </w:p>
+    <w:p>
+      <w:pPr>
+        <w:pStyle w:val="ListParagraph"/>
+        <w:numPr>
+          <w:ilvl w:val="2"/>
+          <w:numId w:val="25"/>
+        </w:numPr>
+      </w:pPr>
+      <w:r>
+        <w:t>Magic stones</w:t>
+      </w:r>
+      <w:r>
+        <w:t xml:space="preserve"> </w:t>
+      </w:r>
+    </w:p>
+    <w:p>
+      <w:pPr>
+        <w:pStyle w:val="ListParagraph"/>
+        <w:numPr>
+          <w:ilvl w:val="2"/>
+          <w:numId w:val="25"/>
+        </w:numPr>
+      </w:pPr>
+      <w:r>
+        <w:t>Coins</w:t>
+      </w:r>
+    </w:p>
+    <w:p>
+      <w:pPr>
+        <w:pStyle w:val="ListParagraph"/>
+        <w:numPr>
+          <w:ilvl w:val="2"/>
+          <w:numId w:val="25"/>
+        </w:numPr>
+      </w:pPr>
+      <w:r>
+        <w:t>Pal points</w:t>
+      </w:r>
+    </w:p>
+    <w:p>
+      <w:pPr>
+        <w:pStyle w:val="ListParagraph"/>
+        <w:numPr>
+          <w:ilvl w:val="2"/>
+          <w:numId w:val="25"/>
+        </w:numPr>
+      </w:pPr>
+      <w:r>
+        <w:t>Monster points</w:t>
+      </w:r>
+    </w:p>
+    <w:p>
+      <w:pPr>
+        <w:pStyle w:val="ListParagraph"/>
+        <w:numPr>
+          <w:ilvl w:val="1"/>
+          <w:numId w:val="25"/>
+        </w:numPr>
+      </w:pPr>
+      <w:r>
+        <w:t>Attribute</w:t>
+      </w:r>
+    </w:p>
+    <w:p>
+      <w:pPr>
+        <w:pStyle w:val="ListParagraph"/>
+        <w:numPr>
+          <w:ilvl w:val="1"/>
+          <w:numId w:val="25"/>
+        </w:numPr>
+      </w:pPr>
+      <w:r>
+        <w:t xml:space="preserve">Player ID </w:t>
+      </w:r>
+    </w:p>
+    <w:p>
+      <w:pPr>
+        <w:pStyle w:val="ListParagraph"/>
+      </w:pPr>
+    </w:p>
+    <w:p>
+      <w:pPr>
+        <w:pStyle w:val="ListParagraph"/>
+      </w:pPr>
+    </w:p>
+    <w:p>
+      <w:pPr>
+        <w:pStyle w:val="ListParagraph"/>
+      </w:pPr>
+    </w:p>
     <w:p/>
-    <w:p>
-      <w:pPr>
-        <w:pStyle w:val="Heading1"/>
-      </w:pPr>
-      <w:bookmarkStart w:id="13" w:name="_Toc484508458"/>
-      <w:r>
-        <w:t>Concepts</w:t>
-      </w:r>
-      <w:bookmarkEnd w:id="13"/>
-    </w:p>
-    <w:p>
-      <w:pPr>
-        <w:pStyle w:val="Heading2"/>
-      </w:pPr>
-      <w:bookmarkStart w:id="14" w:name="_Toc484508459"/>
-      <w:r>
-        <w:t>Introduction</w:t>
-      </w:r>
-      <w:bookmarkEnd w:id="14"/>
-    </w:p>
+    <w:p/>
+    <w:p/>
+    <w:p>
+      <w:pPr>
+        <w:pStyle w:val="ListParagraph"/>
+      </w:pPr>
+    </w:p>
+    <w:p>
+      <w:pPr>
+        <w:pStyle w:val="ListParagraph"/>
+      </w:pPr>
+    </w:p>
+    <w:p>
+      <w:pPr>
+        <w:pStyle w:val="ListParagraph"/>
+      </w:pPr>
+    </w:p>
+    <w:p>
+      <w:pPr>
+        <w:pStyle w:val="ListParagraph"/>
+        <w:numPr>
+          <w:ilvl w:val="0"/>
+          <w:numId w:val="26"/>
+        </w:numPr>
+      </w:pPr>
+      <w:r>
+        <w:rPr>
+          <w:noProof/>
+        </w:rPr>
+        <w:lastRenderedPageBreak/>
+        <mc:AlternateContent>
+          <mc:Choice Requires="wps">
+            <w:drawing>
+              <wp:anchor distT="0" distB="0" distL="114300" distR="114300" simplePos="0" relativeHeight="251680768" behindDoc="0" locked="0" layoutInCell="1" allowOverlap="1" wp14:anchorId="59CF5BE1" wp14:editId="0605D8C3">
+                <wp:simplePos x="0" y="0"/>
+                <wp:positionH relativeFrom="column">
+                  <wp:posOffset>3394710</wp:posOffset>
+                </wp:positionH>
+                <wp:positionV relativeFrom="paragraph">
+                  <wp:posOffset>605155</wp:posOffset>
+                </wp:positionV>
+                <wp:extent cx="3591560" cy="635"/>
+                <wp:effectExtent l="0" t="0" r="0" b="0"/>
+                <wp:wrapSquare wrapText="bothSides"/>
+                <wp:docPr id="26" name="Text Box 26"/>
+                <wp:cNvGraphicFramePr/>
+                <a:graphic xmlns:a="http://schemas.openxmlformats.org/drawingml/2006/main">
+                  <a:graphicData uri="http://schemas.microsoft.com/office/word/2010/wordprocessingShape">
+                    <wps:wsp>
+                      <wps:cNvSpPr txBox="1"/>
+                      <wps:spPr>
+                        <a:xfrm>
+                          <a:off x="0" y="0"/>
+                          <a:ext cx="3591560" cy="635"/>
+                        </a:xfrm>
+                        <a:prstGeom prst="rect">
+                          <a:avLst/>
+                        </a:prstGeom>
+                        <a:solidFill>
+                          <a:prstClr val="white"/>
+                        </a:solidFill>
+                        <a:ln>
+                          <a:noFill/>
+                        </a:ln>
+                      </wps:spPr>
+                      <wps:txbx>
+                        <w:txbxContent>
+                          <w:p>
+                            <w:pPr>
+                              <w:pStyle w:val="Caption"/>
+                              <w:rPr>
+                                <w:noProof/>
+                              </w:rPr>
+                            </w:pPr>
+                            <w:bookmarkStart w:id="22" w:name="_Toc484591876"/>
+                            <w:r>
+                              <w:t xml:space="preserve">Figure </w:t>
+                            </w:r>
+                            <w:fldSimple w:instr=" SEQ Figure \* ARABIC ">
+                              <w:r>
+                                <w:rPr>
+                                  <w:noProof/>
+                                </w:rPr>
+                                <w:t>3</w:t>
+                              </w:r>
+                            </w:fldSimple>
+                            <w:r>
+                              <w:t>: Main menu bar</w:t>
+                            </w:r>
+                            <w:bookmarkEnd w:id="22"/>
+                          </w:p>
+                        </w:txbxContent>
+                      </wps:txbx>
+                      <wps:bodyPr rot="0" spcFirstLastPara="0" vertOverflow="overflow" horzOverflow="overflow" vert="horz" wrap="square" lIns="0" tIns="0" rIns="0" bIns="0" numCol="1" spcCol="0" rtlCol="0" fromWordArt="0" anchor="t" anchorCtr="0" forceAA="0" compatLnSpc="1">
+                        <a:prstTxWarp prst="textNoShape">
+                          <a:avLst/>
+                        </a:prstTxWarp>
+                        <a:spAutoFit/>
+                      </wps:bodyPr>
+                    </wps:wsp>
+                  </a:graphicData>
+                </a:graphic>
+              </wp:anchor>
+            </w:drawing>
+          </mc:Choice>
+          <mc:Fallback>
+            <w:pict>
+              <v:shape w14:anchorId="59CF5BE1" id="Text Box 26" o:spid="_x0000_s1032" type="#_x0000_t202" style="position:absolute;left:0;text-align:left;margin-left:267.3pt;margin-top:47.65pt;width:282.8pt;height:.05pt;z-index:251680768;visibility:visible;mso-wrap-style:square;mso-wrap-distance-left:9pt;mso-wrap-distance-top:0;mso-wrap-distance-right:9pt;mso-wrap-distance-bottom:0;mso-position-horizontal:absolute;mso-position-horizontal-relative:text;mso-position-vertical:absolute;mso-position-vertical-relative:text;v-text-anchor:top" o:gfxdata="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" stroked="f">
+                <v:textbox style="mso-fit-shape-to-text:t" inset="0,0,0,0">
+                  <w:txbxContent>
+                    <w:p>
+                      <w:pPr>
+                        <w:pStyle w:val="Caption"/>
+                        <w:rPr>
+                          <w:noProof/>
+                        </w:rPr>
+                      </w:pPr>
+                      <w:bookmarkStart w:id="23" w:name="_Toc484591876"/>
+                      <w:r>
+                        <w:t xml:space="preserve">Figure </w:t>
+                      </w:r>
+                      <w:fldSimple w:instr=" SEQ Figure \* ARABIC ">
+                        <w:r>
+                          <w:rPr>
+                            <w:noProof/>
+                          </w:rPr>
+                          <w:t>3</w:t>
+                        </w:r>
+                      </w:fldSimple>
+                      <w:r>
+                        <w:t>: Main menu bar</w:t>
+                      </w:r>
+                      <w:bookmarkEnd w:id="23"/>
+                    </w:p>
+                  </w:txbxContent>
+                </v:textbox>
+                <w10:wrap type="square"/>
+              </v:shape>
+            </w:pict>
+          </mc:Fallback>
+        </mc:AlternateContent>
+      </w:r>
+      <w:r>
+        <w:rPr>
+          <w:noProof/>
+        </w:rPr>
+        <w:drawing>
+          <wp:anchor distT="0" distB="0" distL="114300" distR="114300" simplePos="0" relativeHeight="251672576" behindDoc="0" locked="0" layoutInCell="1" allowOverlap="1" wp14:anchorId="79502F58" wp14:editId="403F5BC5">
+            <wp:simplePos x="0" y="0"/>
+            <wp:positionH relativeFrom="margin">
+              <wp:posOffset>3394710</wp:posOffset>
+            </wp:positionH>
+            <wp:positionV relativeFrom="margin">
+              <wp:align>top</wp:align>
+            </wp:positionV>
+            <wp:extent cx="3591560" cy="548005"/>
+            <wp:effectExtent l="0" t="0" r="8890" b="4445"/>
+            <wp:wrapSquare wrapText="bothSides"/>
+            <wp:docPr id="22" name="Picture 22"/>
+            <wp:cNvGraphicFramePr>
+              <a:graphicFrameLocks xmlns:a="http://schemas.openxmlformats.org/drawingml/2006/main" noChangeAspect="1"/>
+            </wp:cNvGraphicFramePr>
+            <a:graphic xmlns:a="http://schemas.openxmlformats.org/drawingml/2006/main">
+              <a:graphicData uri="http://schemas.openxmlformats.org/drawingml/2006/picture">
+                <pic:pic xmlns:pic="http://schemas.openxmlformats.org/drawingml/2006/picture">
+                  <pic:nvPicPr>
+                    <pic:cNvPr id="1" name="Screenshot_2017-05-05-11-54-05.png"/>
+                    <pic:cNvPicPr/>
+                  </pic:nvPicPr>
+                  <pic:blipFill rotWithShape="1">
+                    <a:blip r:embed="rId23" cstate="print">
+                      <a:extLst>
+                        <a:ext uri="{28A0092B-C50C-407E-A947-70E740481C1C}">
+                          <a14:useLocalDpi xmlns:a14="http://schemas.microsoft.com/office/drawing/2010/main" val="0"/>
+                        </a:ext>
+                      </a:extLst>
+                    </a:blip>
+                    <a:srcRect t="91416"/>
+                    <a:stretch/>
+                  </pic:blipFill>
+                  <pic:spPr bwMode="auto">
+                    <a:xfrm>
+                      <a:off x="0" y="0"/>
+                      <a:ext cx="3591560" cy="548005"/>
+                    </a:xfrm>
+                    <a:prstGeom prst="rect">
+                      <a:avLst/>
+                    </a:prstGeom>
+                    <a:ln>
+                      <a:noFill/>
+                    </a:ln>
+                    <a:extLst>
+                      <a:ext uri="{53640926-AAD7-44D8-BBD7-CCE9431645EC}">
+                        <a14:shadowObscured xmlns:a14="http://schemas.microsoft.com/office/drawing/2010/main"/>
+                      </a:ext>
+                    </a:extLst>
+                  </pic:spPr>
+                </pic:pic>
+              </a:graphicData>
+            </a:graphic>
+          </wp:anchor>
+        </w:drawing>
+      </w:r>
+      <w:r>
+        <w:t>Puzzles and Dragons contains an ever-present menu system located at the bottom of the game window. (except when in gameplay)</w:t>
+      </w:r>
+    </w:p>
+    <w:p>
+      <w:pPr>
+        <w:pStyle w:val="ListParagraph"/>
+      </w:pPr>
+    </w:p>
+    <w:p>
+      <w:pPr>
+        <w:pStyle w:val="ListParagraph"/>
+      </w:pPr>
+      <w:r>
+        <w:rPr>
+          <w:noProof/>
+        </w:rPr>
+        <mc:AlternateContent>
+          <mc:Choice Requires="wps">
+            <w:drawing>
+              <wp:anchor distT="0" distB="0" distL="114300" distR="114300" simplePos="0" relativeHeight="251682816" behindDoc="0" locked="0" layoutInCell="1" allowOverlap="1" wp14:anchorId="36CF1B1D" wp14:editId="5819EBC8">
+                <wp:simplePos x="0" y="0"/>
+                <wp:positionH relativeFrom="column">
+                  <wp:posOffset>4095750</wp:posOffset>
+                </wp:positionH>
+                <wp:positionV relativeFrom="paragraph">
+                  <wp:posOffset>3836035</wp:posOffset>
+                </wp:positionV>
+                <wp:extent cx="2990215" cy="635"/>
+                <wp:effectExtent l="0" t="0" r="0" b="0"/>
+                <wp:wrapSquare wrapText="bothSides"/>
+                <wp:docPr id="27" name="Text Box 27"/>
+                <wp:cNvGraphicFramePr/>
+                <a:graphic xmlns:a="http://schemas.openxmlformats.org/drawingml/2006/main">
+                  <a:graphicData uri="http://schemas.microsoft.com/office/word/2010/wordprocessingShape">
+                    <wps:wsp>
+                      <wps:cNvSpPr txBox="1"/>
+                      <wps:spPr>
+                        <a:xfrm>
+                          <a:off x="0" y="0"/>
+                          <a:ext cx="2990215" cy="635"/>
+                        </a:xfrm>
+                        <a:prstGeom prst="rect">
+                          <a:avLst/>
+                        </a:prstGeom>
+                        <a:solidFill>
+                          <a:prstClr val="white"/>
+                        </a:solidFill>
+                        <a:ln>
+                          <a:noFill/>
+                        </a:ln>
+                      </wps:spPr>
+                      <wps:txbx>
+                        <w:txbxContent>
+                          <w:p>
+                            <w:pPr>
+                              <w:pStyle w:val="Caption"/>
+                              <w:rPr>
+                                <w:noProof/>
+                              </w:rPr>
+                            </w:pPr>
+                            <w:bookmarkStart w:id="24" w:name="_Toc484591877"/>
+                            <w:r>
+                              <w:t xml:space="preserve">Figure </w:t>
+                            </w:r>
+                            <w:fldSimple w:instr=" SEQ Figure \* ARABIC ">
+                              <w:r>
+                                <w:rPr>
+                                  <w:noProof/>
+                                </w:rPr>
+                                <w:t>4</w:t>
+                              </w:r>
+                            </w:fldSimple>
+                            <w:r>
+                              <w:t>: Monster box</w:t>
+                            </w:r>
+                            <w:bookmarkEnd w:id="24"/>
+                          </w:p>
+                        </w:txbxContent>
+                      </wps:txbx>
+                      <wps:bodyPr rot="0" spcFirstLastPara="0" vertOverflow="overflow" horzOverflow="overflow" vert="horz" wrap="square" lIns="0" tIns="0" rIns="0" bIns="0" numCol="1" spcCol="0" rtlCol="0" fromWordArt="0" anchor="t" anchorCtr="0" forceAA="0" compatLnSpc="1">
+                        <a:prstTxWarp prst="textNoShape">
+                          <a:avLst/>
+                        </a:prstTxWarp>
+                        <a:spAutoFit/>
+                      </wps:bodyPr>
+                    </wps:wsp>
+                  </a:graphicData>
+                </a:graphic>
+              </wp:anchor>
+            </w:drawing>
+          </mc:Choice>
+          <mc:Fallback>
+            <w:pict>
+              <v:shape w14:anchorId="36CF1B1D" id="Text Box 27" o:spid="_x0000_s1033" type="#_x0000_t202" style="position:absolute;left:0;text-align:left;margin-left:322.5pt;margin-top:302.05pt;width:235.45pt;height:.05pt;z-index:251682816;visibility:visible;mso-wrap-style:square;mso-wrap-distance-left:9pt;mso-wrap-distance-top:0;mso-wrap-distance-right:9pt;mso-wrap-distance-bottom:0;mso-position-horizontal:absolute;mso-position-horizontal-relative:text;mso-position-vertical:absolute;mso-position-vertical-relative:text;v-text-anchor:top" o:gfxdata="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" stroked="f">
+                <v:textbox style="mso-fit-shape-to-text:t" inset="0,0,0,0">
+                  <w:txbxContent>
+                    <w:p>
+                      <w:pPr>
+                        <w:pStyle w:val="Caption"/>
+                        <w:rPr>
+                          <w:noProof/>
+                        </w:rPr>
+                      </w:pPr>
+                      <w:bookmarkStart w:id="25" w:name="_Toc484591877"/>
+                      <w:r>
+                        <w:t xml:space="preserve">Figure </w:t>
+                      </w:r>
+                      <w:fldSimple w:instr=" SEQ Figure \* ARABIC ">
+                        <w:r>
+                          <w:rPr>
+                            <w:noProof/>
+                          </w:rPr>
+                          <w:t>4</w:t>
+                        </w:r>
+                      </w:fldSimple>
+                      <w:r>
+                        <w:t>: Monster box</w:t>
+                      </w:r>
+                      <w:bookmarkEnd w:id="25"/>
+                    </w:p>
+                  </w:txbxContent>
+                </v:textbox>
+                <w10:wrap type="square"/>
+              </v:shape>
+            </w:pict>
+          </mc:Fallback>
+        </mc:AlternateContent>
+      </w:r>
+      <w:r>
+        <w:rPr>
+          <w:noProof/>
+        </w:rPr>
+        <w:drawing>
+          <wp:anchor distT="0" distB="0" distL="114300" distR="114300" simplePos="0" relativeHeight="251674624" behindDoc="0" locked="0" layoutInCell="1" allowOverlap="1" wp14:anchorId="7005A17A" wp14:editId="13A67FFA">
+            <wp:simplePos x="0" y="0"/>
+            <wp:positionH relativeFrom="page">
+              <wp:align>right</wp:align>
+            </wp:positionH>
+            <wp:positionV relativeFrom="margin">
+              <wp:posOffset>750570</wp:posOffset>
+            </wp:positionV>
+            <wp:extent cx="2990706" cy="3771900"/>
+            <wp:effectExtent l="0" t="0" r="635" b="0"/>
+            <wp:wrapSquare wrapText="bothSides"/>
+            <wp:docPr id="23" name="Picture 23"/>
+            <wp:cNvGraphicFramePr>
+              <a:graphicFrameLocks xmlns:a="http://schemas.openxmlformats.org/drawingml/2006/main" noChangeAspect="1"/>
+            </wp:cNvGraphicFramePr>
+            <a:graphic xmlns:a="http://schemas.openxmlformats.org/drawingml/2006/main">
+              <a:graphicData uri="http://schemas.openxmlformats.org/drawingml/2006/picture">
+                <pic:pic xmlns:pic="http://schemas.openxmlformats.org/drawingml/2006/picture">
+                  <pic:nvPicPr>
+                    <pic:cNvPr id="10" name="Screenshot_2017-05-05-11-46-30.png"/>
+                    <pic:cNvPicPr/>
+                  </pic:nvPicPr>
+                  <pic:blipFill rotWithShape="1">
+                    <a:blip r:embed="rId24" cstate="print">
+                      <a:extLst>
+                        <a:ext uri="{28A0092B-C50C-407E-A947-70E740481C1C}">
+                          <a14:useLocalDpi xmlns:a14="http://schemas.microsoft.com/office/drawing/2010/main" val="0"/>
+                        </a:ext>
+                      </a:extLst>
+                    </a:blip>
+                    <a:srcRect t="16481" b="12575"/>
+                    <a:stretch/>
+                  </pic:blipFill>
+                  <pic:spPr bwMode="auto">
+                    <a:xfrm>
+                      <a:off x="0" y="0"/>
+                      <a:ext cx="2990706" cy="3771900"/>
+                    </a:xfrm>
+                    <a:prstGeom prst="rect">
+                      <a:avLst/>
+                    </a:prstGeom>
+                    <a:ln>
+                      <a:noFill/>
+                    </a:ln>
+                    <a:extLst>
+                      <a:ext uri="{53640926-AAD7-44D8-BBD7-CCE9431645EC}">
+                        <a14:shadowObscured xmlns:a14="http://schemas.microsoft.com/office/drawing/2010/main"/>
+                      </a:ext>
+                    </a:extLst>
+                  </pic:spPr>
+                </pic:pic>
+              </a:graphicData>
+            </a:graphic>
+          </wp:anchor>
+        </w:drawing>
+      </w:r>
+    </w:p>
+    <w:p>
+      <w:pPr>
+        <w:pStyle w:val="ListParagraph"/>
+        <w:numPr>
+          <w:ilvl w:val="0"/>
+          <w:numId w:val="24"/>
+        </w:numPr>
+      </w:pPr>
+      <w:r>
+        <w:t>From the Monster option on the main menu, a player has access to a list of monsters they’ve acquired while playing known as the monster box. Within this section, a player can select a number of additional options such as:</w:t>
+      </w:r>
+    </w:p>
+    <w:p>
+      <w:pPr>
+        <w:pStyle w:val="ListParagraph"/>
+        <w:numPr>
+          <w:ilvl w:val="1"/>
+          <w:numId w:val="24"/>
+        </w:numPr>
+      </w:pPr>
+      <w:r>
+        <w:t>Viewing their monster collection via Monster Box</w:t>
+      </w:r>
+    </w:p>
+    <w:p>
+      <w:pPr>
+        <w:pStyle w:val="ListParagraph"/>
+        <w:numPr>
+          <w:ilvl w:val="1"/>
+          <w:numId w:val="24"/>
+        </w:numPr>
+      </w:pPr>
+      <w:r>
+        <w:t xml:space="preserve">Sell Monsters </w:t>
+      </w:r>
+    </w:p>
+    <w:p>
+      <w:pPr>
+        <w:pStyle w:val="ListParagraph"/>
+        <w:numPr>
+          <w:ilvl w:val="1"/>
+          <w:numId w:val="24"/>
+        </w:numPr>
+      </w:pPr>
+      <w:r>
+        <w:t>Manage Assists</w:t>
+      </w:r>
+    </w:p>
+    <w:p>
+      <w:pPr>
+        <w:pStyle w:val="ListParagraph"/>
+        <w:numPr>
+          <w:ilvl w:val="1"/>
+          <w:numId w:val="24"/>
+        </w:numPr>
+      </w:pPr>
+      <w:r>
+        <w:t xml:space="preserve">Evolve or Ultimate-evolve monsters </w:t>
+      </w:r>
+    </w:p>
+    <w:p>
+      <w:pPr>
+        <w:pStyle w:val="ListParagraph"/>
+        <w:numPr>
+          <w:ilvl w:val="1"/>
+          <w:numId w:val="24"/>
+        </w:numPr>
+      </w:pPr>
+      <w:r>
+        <w:t>Enhance monsters via level-up Fusion</w:t>
+      </w:r>
+    </w:p>
+    <w:p>
+      <w:pPr>
+        <w:pStyle w:val="ListParagraph"/>
+        <w:numPr>
+          <w:ilvl w:val="1"/>
+          <w:numId w:val="24"/>
+        </w:numPr>
+      </w:pPr>
+      <w:r>
+        <w:t>Edit teams for use in dungeons</w:t>
+      </w:r>
+    </w:p>
+    <w:p/>
+    <w:p>
+      <w:pPr>
+        <w:pStyle w:val="ListParagraph"/>
+        <w:numPr>
+          <w:ilvl w:val="0"/>
+          <w:numId w:val="24"/>
+        </w:numPr>
+      </w:pPr>
+      <w:r>
+        <w:t>From the Dungeons option, players can access the main gameplay of Puzzles and Dragons known as dungeons. There exist many types of dungeons:</w:t>
+      </w:r>
+    </w:p>
+    <w:p>
+      <w:pPr>
+        <w:pStyle w:val="ListParagraph"/>
+        <w:numPr>
+          <w:ilvl w:val="1"/>
+          <w:numId w:val="24"/>
+        </w:numPr>
+      </w:pPr>
+      <w:r>
+        <w:t>Normal</w:t>
+      </w:r>
+    </w:p>
+    <w:p>
+      <w:pPr>
+        <w:pStyle w:val="ListParagraph"/>
+        <w:numPr>
+          <w:ilvl w:val="1"/>
+          <w:numId w:val="24"/>
+        </w:numPr>
+      </w:pPr>
+      <w:r>
+        <w:t>Technical</w:t>
+      </w:r>
+    </w:p>
+    <w:p>
+      <w:pPr>
+        <w:pStyle w:val="ListParagraph"/>
+        <w:numPr>
+          <w:ilvl w:val="1"/>
+          <w:numId w:val="24"/>
+        </w:numPr>
+      </w:pPr>
+      <w:r>
+        <w:t>Special</w:t>
+      </w:r>
+    </w:p>
+    <w:p>
+      <w:pPr>
+        <w:pStyle w:val="ListParagraph"/>
+        <w:numPr>
+          <w:ilvl w:val="1"/>
+          <w:numId w:val="24"/>
+        </w:numPr>
+      </w:pPr>
+      <w:r>
+        <w:t>Multiplayer</w:t>
+      </w:r>
+    </w:p>
+    <w:p>
+      <w:pPr>
+        <w:pStyle w:val="ListParagraph"/>
+        <w:numPr>
+          <w:ilvl w:val="1"/>
+          <w:numId w:val="24"/>
+        </w:numPr>
+      </w:pPr>
+      <w:r>
+        <w:t>Ranking</w:t>
+      </w:r>
+    </w:p>
+    <w:p>
+      <w:pPr>
+        <w:pStyle w:val="ListParagraph"/>
+        <w:numPr>
+          <w:ilvl w:val="1"/>
+          <w:numId w:val="24"/>
+        </w:numPr>
+      </w:pPr>
+      <w:r>
+        <w:t>Coin dungeons</w:t>
+      </w:r>
+    </w:p>
+    <w:p/>
+    <w:p>
+      <w:pPr>
+        <w:pStyle w:val="ListParagraph"/>
+        <w:numPr>
+          <w:ilvl w:val="0"/>
+          <w:numId w:val="24"/>
+        </w:numPr>
+      </w:pPr>
+      <w:r>
+        <w:t>From the Shop option, players have access to shops in Puzzles and Dragons. Here, a player can perform microtransactions to buy an in-game currency known as Magic Stones. Further more, you can spend these Magic Stones to purchase certain items such as monsters. A player can also spend coins for other items.</w:t>
+      </w:r>
+    </w:p>
+    <w:p>
+      <w:pPr>
+        <w:pStyle w:val="ListParagraph"/>
+        <w:numPr>
+          <w:ilvl w:val="1"/>
+          <w:numId w:val="24"/>
+        </w:numPr>
+      </w:pPr>
+      <w:r>
+        <w:t>Magic stone shop (microtransactions)</w:t>
+      </w:r>
+    </w:p>
+    <w:p>
+      <w:pPr>
+        <w:pStyle w:val="ListParagraph"/>
+        <w:numPr>
+          <w:ilvl w:val="1"/>
+          <w:numId w:val="24"/>
+        </w:numPr>
+      </w:pPr>
+      <w:r>
+        <w:t>Monster shop</w:t>
+      </w:r>
+    </w:p>
+    <w:p>
+      <w:pPr>
+        <w:pStyle w:val="ListParagraph"/>
+        <w:numPr>
+          <w:ilvl w:val="1"/>
+          <w:numId w:val="24"/>
+        </w:numPr>
+      </w:pPr>
+      <w:r>
+        <w:t>Coin dungeons</w:t>
+      </w:r>
+    </w:p>
+    <w:p>
+      <w:pPr>
+        <w:pStyle w:val="ListParagraph"/>
+        <w:numPr>
+          <w:ilvl w:val="1"/>
+          <w:numId w:val="24"/>
+        </w:numPr>
+        <w:jc w:val="both"/>
+      </w:pPr>
+      <w:r>
+        <w:t>Refill stamina</w:t>
+      </w:r>
+    </w:p>
+    <w:p>
+      <w:pPr>
+        <w:pStyle w:val="ListParagraph"/>
+        <w:numPr>
+          <w:ilvl w:val="1"/>
+          <w:numId w:val="24"/>
+        </w:numPr>
+      </w:pPr>
+      <w:r>
+        <w:t>Expand monster box</w:t>
+      </w:r>
+    </w:p>
+    <w:p>
+      <w:pPr>
+        <w:pStyle w:val="ListParagraph"/>
+        <w:numPr>
+          <w:ilvl w:val="1"/>
+          <w:numId w:val="24"/>
+        </w:numPr>
+      </w:pPr>
+      <w:r>
+        <w:t>Expand friend list capacity</w:t>
+      </w:r>
+    </w:p>
+    <w:p>
+      <w:pPr>
+        <w:pStyle w:val="ListParagraph"/>
+      </w:pPr>
+    </w:p>
+    <w:p>
+      <w:pPr>
+        <w:pStyle w:val="ListParagraph"/>
+        <w:numPr>
+          <w:ilvl w:val="0"/>
+          <w:numId w:val="24"/>
+        </w:numPr>
+      </w:pPr>
+      <w:r>
+        <w:t>From the machine option, a player has access to a lottery style monster generator known in-game as egg machines. These allow players to spend in-game currency to obtain randomly chosen monsters.</w:t>
+      </w:r>
+    </w:p>
+    <w:p>
+      <w:pPr>
+        <w:pStyle w:val="ListParagraph"/>
+        <w:numPr>
+          <w:ilvl w:val="1"/>
+          <w:numId w:val="24"/>
+        </w:numPr>
+      </w:pPr>
+      <w:r>
+        <w:t>Pal egg machine</w:t>
+      </w:r>
+    </w:p>
+    <w:p>
+      <w:pPr>
+        <w:pStyle w:val="ListParagraph"/>
+        <w:numPr>
+          <w:ilvl w:val="1"/>
+          <w:numId w:val="24"/>
+        </w:numPr>
+      </w:pPr>
+      <w:r>
+        <w:t>Rare egg machine</w:t>
+      </w:r>
+    </w:p>
+    <w:p>
+      <w:pPr>
+        <w:pStyle w:val="ListParagraph"/>
+        <w:numPr>
+          <w:ilvl w:val="1"/>
+          <w:numId w:val="24"/>
+        </w:numPr>
+      </w:pPr>
+      <w:r>
+        <w:t>Special event egg machine (This option is not always available)</w:t>
+      </w:r>
+    </w:p>
+    <w:p>
+      <w:pPr>
+        <w:pStyle w:val="ListParagraph"/>
+        <w:numPr>
+          <w:ilvl w:val="0"/>
+          <w:numId w:val="24"/>
+        </w:numPr>
+      </w:pPr>
+      <w:r>
+        <w:lastRenderedPageBreak/>
+        <w:t>From the Friend option, players may interact with other players by sending invitations to others and register them as friends by sharing player IDs. Players can then choose to send messages to their friends and best friends.</w:t>
+      </w:r>
+    </w:p>
+    <w:p>
+      <w:pPr>
+        <w:pStyle w:val="ListParagraph"/>
+        <w:numPr>
+          <w:ilvl w:val="1"/>
+          <w:numId w:val="24"/>
+        </w:numPr>
+      </w:pPr>
+      <w:r>
+        <w:t>View registered friends via Friend List</w:t>
+      </w:r>
+    </w:p>
+    <w:p>
+      <w:pPr>
+        <w:pStyle w:val="ListParagraph"/>
+        <w:numPr>
+          <w:ilvl w:val="1"/>
+          <w:numId w:val="24"/>
+        </w:numPr>
+      </w:pPr>
+      <w:r>
+        <w:t>Search for players and view your player ID in ID search</w:t>
+      </w:r>
+    </w:p>
+    <w:p>
+      <w:pPr>
+        <w:pStyle w:val="ListParagraph"/>
+        <w:numPr>
+          <w:ilvl w:val="1"/>
+          <w:numId w:val="24"/>
+        </w:numPr>
+      </w:pPr>
+      <w:r>
+        <w:t>View messages and notifications in Mail / Invites</w:t>
+      </w:r>
+    </w:p>
+    <w:p>
+      <w:pPr>
+        <w:pStyle w:val="ListParagraph"/>
+        <w:numPr>
+          <w:ilvl w:val="1"/>
+          <w:numId w:val="24"/>
+        </w:numPr>
+      </w:pPr>
+      <w:r>
+        <w:t xml:space="preserve">Send Mail is used to send messages specifically to registered friends </w:t>
+      </w:r>
+    </w:p>
+    <w:p/>
+    <w:p>
+      <w:pPr>
+        <w:pStyle w:val="ListParagraph"/>
+        <w:numPr>
+          <w:ilvl w:val="0"/>
+          <w:numId w:val="24"/>
+        </w:numPr>
+      </w:pPr>
+      <w:r>
+        <w:t>From the Others option, players have access to a wide range of options concerning the functions of the application, links to external sources, services about the game, information about Gungho, options to change certain settings, etc.</w:t>
+      </w:r>
+    </w:p>
+    <w:p>
+      <w:pPr>
+        <w:pStyle w:val="ListParagraph"/>
+        <w:numPr>
+          <w:ilvl w:val="1"/>
+          <w:numId w:val="24"/>
+        </w:numPr>
+      </w:pPr>
+      <w:r>
+        <w:t>Links</w:t>
+      </w:r>
+    </w:p>
+    <w:p>
+      <w:pPr>
+        <w:pStyle w:val="ListParagraph"/>
+        <w:numPr>
+          <w:ilvl w:val="1"/>
+          <w:numId w:val="24"/>
+        </w:numPr>
+      </w:pPr>
+      <w:r>
+        <w:t>Monster Book</w:t>
+      </w:r>
+    </w:p>
+    <w:p>
+      <w:pPr>
+        <w:pStyle w:val="ListParagraph"/>
+        <w:numPr>
+          <w:ilvl w:val="1"/>
+          <w:numId w:val="24"/>
+        </w:numPr>
+      </w:pPr>
+      <w:r>
+        <w:t>Options</w:t>
+      </w:r>
+    </w:p>
+    <w:p>
+      <w:pPr>
+        <w:pStyle w:val="ListParagraph"/>
+        <w:numPr>
+          <w:ilvl w:val="1"/>
+          <w:numId w:val="24"/>
+        </w:numPr>
+      </w:pPr>
+      <w:r>
+        <w:t>Help</w:t>
+      </w:r>
+    </w:p>
+    <w:p>
+      <w:pPr>
+        <w:pStyle w:val="ListParagraph"/>
+        <w:numPr>
+          <w:ilvl w:val="1"/>
+          <w:numId w:val="24"/>
+        </w:numPr>
+      </w:pPr>
+      <w:r>
+        <w:t>User info</w:t>
+      </w:r>
+    </w:p>
+    <w:p>
+      <w:pPr>
+        <w:pStyle w:val="ListParagraph"/>
+        <w:numPr>
+          <w:ilvl w:val="1"/>
+          <w:numId w:val="24"/>
+        </w:numPr>
+      </w:pPr>
+      <w:r>
+        <w:t>Support</w:t>
+      </w:r>
+    </w:p>
+    <w:p>
+      <w:pPr>
+        <w:pStyle w:val="ListParagraph"/>
+        <w:numPr>
+          <w:ilvl w:val="1"/>
+          <w:numId w:val="24"/>
+        </w:numPr>
+      </w:pPr>
+      <w:r>
+        <w:t>Device change</w:t>
+      </w:r>
+    </w:p>
+    <w:p>
+      <w:pPr>
+        <w:pStyle w:val="ListParagraph"/>
+        <w:numPr>
+          <w:ilvl w:val="1"/>
+          <w:numId w:val="24"/>
+        </w:numPr>
+      </w:pPr>
+      <w:r>
+        <w:t>Terms of service etc.</w:t>
+      </w:r>
+    </w:p>
+    <w:p>
+      <w:pPr>
+        <w:pStyle w:val="ListParagraph"/>
+        <w:numPr>
+          <w:ilvl w:val="1"/>
+          <w:numId w:val="24"/>
+        </w:numPr>
+      </w:pPr>
+      <w:r>
+        <w:t>Data Installation</w:t>
+      </w:r>
+    </w:p>
+    <w:p>
+      <w:pPr>
+        <w:pStyle w:val="ListParagraph"/>
+        <w:numPr>
+          <w:ilvl w:val="1"/>
+          <w:numId w:val="24"/>
+        </w:numPr>
+      </w:pPr>
+      <w:r>
+        <w:t>Screen Display Settings</w:t>
+      </w:r>
+    </w:p>
+    <w:p>
+      <w:pPr>
+        <w:pStyle w:val="ListParagraph"/>
+        <w:numPr>
+          <w:ilvl w:val="1"/>
+          <w:numId w:val="24"/>
+        </w:numPr>
+      </w:pPr>
+      <w:r>
+        <w:t>Return to Title Screen</w:t>
+      </w:r>
+    </w:p>
+    <w:p/>
+    <w:p>
+      <w:pPr>
+        <w:pStyle w:val="ListParagraph"/>
+        <w:numPr>
+          <w:ilvl w:val="0"/>
+          <w:numId w:val="24"/>
+        </w:numPr>
+      </w:pPr>
+      <w:r>
+        <w:t xml:space="preserve">Found on the top right corner, players have access to quests. These offer rewards to players once specific conditions are met. Each quest is classified within categories and state the specific request needed to obtain the reward associated to a given quest. </w:t>
+      </w:r>
+    </w:p>
+    <w:p>
+      <w:pPr>
+        <w:pStyle w:val="ListParagraph"/>
+        <w:numPr>
+          <w:ilvl w:val="1"/>
+          <w:numId w:val="24"/>
+        </w:numPr>
+      </w:pPr>
+      <w:r>
+        <w:t>Degree of difficulty</w:t>
+      </w:r>
+    </w:p>
+    <w:p>
+      <w:pPr>
+        <w:pStyle w:val="ListParagraph"/>
+        <w:numPr>
+          <w:ilvl w:val="1"/>
+          <w:numId w:val="24"/>
+        </w:numPr>
+      </w:pPr>
+      <w:r>
+        <w:t>Descended</w:t>
+      </w:r>
+    </w:p>
+    <w:p>
+      <w:pPr>
+        <w:pStyle w:val="ListParagraph"/>
+        <w:numPr>
+          <w:ilvl w:val="1"/>
+          <w:numId w:val="24"/>
+        </w:numPr>
+      </w:pPr>
+      <w:r>
+        <w:t>Maniacs</w:t>
+      </w:r>
+    </w:p>
+    <w:p/>
+    <w:p>
+      <w:pPr>
+        <w:pStyle w:val="ListParagraph"/>
+        <w:numPr>
+          <w:ilvl w:val="0"/>
+          <w:numId w:val="24"/>
+        </w:numPr>
+      </w:pPr>
+      <w:r>
+        <w:t xml:space="preserve">On the top corner of the window, next to the quests option, players have access to a news section to view the latest information on the daily activities of Puzzles and Dragons and/or any changes and updates done to the application. All these are composed by Gungho. </w:t>
+      </w:r>
+    </w:p>
+    <w:p/>
     <w:p>
       <w:pPr>
         <w:pStyle w:val="Heading3"/>
       </w:pPr>
-      <w:r>
+      <w:bookmarkStart w:id="26" w:name="_Toc484591642"/>
+      <w:r>
+        <w:lastRenderedPageBreak/>
         <w:t>Player</w:t>
       </w:r>
-      <w:bookmarkStart w:id="15" w:name="_Hlk484520321"/>
-      <w:bookmarkEnd w:id="15"/>
+      <w:bookmarkStart w:id="27" w:name="_Hlk484520321"/>
+      <w:bookmarkEnd w:id="26"/>
+      <w:bookmarkEnd w:id="27"/>
     </w:p>
     <w:p>
       <w:r>
@@ -4781,7 +7066,7 @@
                                   </pic:cNvPicPr>
                                 </pic:nvPicPr>
                                 <pic:blipFill rotWithShape="1">
-                                  <a:blip r:embed="rId15" cstate="print">
+                                  <a:blip r:embed="rId25" cstate="print">
                                     <a:extLst>
                                       <a:ext uri="{28A0092B-C50C-407E-A947-70E740481C1C}">
                                         <a14:useLocalDpi xmlns:a14="http://schemas.microsoft.com/office/drawing/2010/main" val="0"/>
@@ -5180,11 +7465,11 @@
           </mc:Choice>
           <mc:Fallback>
             <w:pict>
-              <v:group w14:anchorId="24DBA01A" id="Group 11" o:spid="_x0000_s1030" style="position:absolute;margin-left:22.9pt;margin-top:40.55pt;width:366.5pt;height:118.35pt;z-index:251663360;mso-width-relative:margin;mso-height-relative:margin" coordorigin="-1" coordsize="54321,21538" o:gfxdata="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">
-                <v:group id="Group 10" o:spid="_x0000_s1031" style="position:absolute;left:-1;width:54321;height:21538" coordorigin="-1" coordsize="54321,21538" o:gfxdata="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">
-                  <v:group id="Group 9" o:spid="_x0000_s1032" style="position:absolute;left:-1;width:42334;height:21538" coordorigin="-1" coordsize="42335,21538" o:gfxdata="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">
-                    <v:group id="Group 5" o:spid="_x0000_s1033" style="position:absolute;left:-1;width:42334;height:21538" coordorigin="-1,-2424" coordsize="42335,21538" o:gfxdata="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">
-                      <v:group id="Group 4" o:spid="_x0000_s1034" style="position:absolute;top:-2424;width:42333;height:21537" coordorigin="-623,-2424" coordsize="42336,21539" o:gfxdata="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">
+              <v:group w14:anchorId="24DBA01A" id="Group 11" o:spid="_x0000_s1034" style="position:absolute;margin-left:22.9pt;margin-top:40.55pt;width:366.5pt;height:118.35pt;z-index:251663360;mso-width-relative:margin;mso-height-relative:margin" coordorigin="-1" coordsize="54321,21538" o:gfxdata="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">
+                <v:group id="Group 10" o:spid="_x0000_s1035" style="position:absolute;left:-1;width:54321;height:21538" coordorigin="-1" coordsize="54321,21538" o:gfxdata="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">
+                  <v:group id="Group 9" o:spid="_x0000_s1036" style="position:absolute;left:-1;width:42334;height:21538" coordorigin="-1" coordsize="42335,21538" o:gfxdata="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">
+                    <v:group id="Group 5" o:spid="_x0000_s1037" style="position:absolute;left:-1;width:42334;height:21538" coordorigin="-1,-2424" coordsize="42335,21538" o:gfxdata="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">
+                      <v:group id="Group 4" o:spid="_x0000_s1038" style="position:absolute;top:-2424;width:42333;height:21537" coordorigin="-623,-2424" coordsize="42336,21539" o:gfxdata="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">
                         <v:shapetype id="_x0000_t75" coordsize="21600,21600" o:spt="75" o:preferrelative="t" path="m@4@5l@4@11@9@11@9@5xe" filled="f" stroked="f">
                           <v:stroke joinstyle="miter"/>
                           <v:formulas>
@@ -5204,8 +7489,8 @@
                           <v:path o:extrusionok="f" gradientshapeok="t" o:connecttype="rect"/>
                           <o:lock v:ext="edit" aspectratio="t"/>
                         </v:shapetype>
-                        <v:shape id="Picture 208" o:spid="_x0000_s1035" type="#_x0000_t75" style="position:absolute;left:15709;top:623;width:26003;height:18491;visibility:visible;mso-wrap-style:square" o:gfxdata="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">
-                          <v:imagedata r:id="rId16" o:title="Screenshot_20170405-130226" croptop="2618f" cropbottom="36719f"/>
+                        <v:shape id="Picture 208" o:spid="_x0000_s1039" type="#_x0000_t75" style="position:absolute;left:15709;top:623;width:26003;height:18491;visibility:visible;mso-wrap-style:square" o:gfxdata="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">
+                          <v:imagedata r:id="rId26" o:title="Screenshot_20170405-130226" croptop="2618f" cropbottom="36719f"/>
                         </v:shape>
                         <v:shapetype id="_x0000_t47" coordsize="21600,21600" o:spt="47" adj="-8280,24300,-1800,4050" path="m@0@1l@2@3nfem,l21600,r,21600l,21600xe">
                           <v:stroke joinstyle="miter"/>
@@ -5222,7 +7507,7 @@
                           </v:handles>
                           <o:callout v:ext="edit" type="oneSegment" on="t"/>
                         </v:shapetype>
-                        <v:shape id="Callout: Line 2" o:spid="_x0000_s1036" type="#_x0000_t47" style="position:absolute;left:-623;top:-2424;width:11290;height:7429;visibility:visible;mso-wrap-style:square;v-text-anchor:middle" o:gfxdata="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" adj="21536,11438,32444,10822" filled="f" strokecolor="#1f3763 [1604]" strokeweight="1pt">
+                        <v:shape id="Callout: Line 2" o:spid="_x0000_s1040" type="#_x0000_t47" style="position:absolute;left:-623;top:-2424;width:11290;height:7429;visibility:visible;mso-wrap-style:square;v-text-anchor:middle" o:gfxdata="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" adj="21536,11438,32444,10822" filled="f" strokecolor="#1f3763 [1604]" strokeweight="1pt">
                           <v:textbox>
                             <w:txbxContent>
                               <w:p>
@@ -5256,7 +7541,7 @@
                           <o:callout v:ext="edit" minusy="t"/>
                         </v:shape>
                       </v:group>
-                      <v:shape id="Callout: Line 3" o:spid="_x0000_s1037" type="#_x0000_t47" style="position:absolute;left:-1;top:5469;width:11291;height:7528;visibility:visible;mso-wrap-style:square;v-text-anchor:middle" o:gfxdata="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" adj="21536,11438,32102,-3036" filled="f" strokecolor="#1f3763 [1604]" strokeweight="1pt">
+                      <v:shape id="Callout: Line 3" o:spid="_x0000_s1041" type="#_x0000_t47" style="position:absolute;left:-1;top:5469;width:11291;height:7528;visibility:visible;mso-wrap-style:square;v-text-anchor:middle" o:gfxdata="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" adj="21536,11438,32102,-3036" filled="f" strokecolor="#1f3763 [1604]" strokeweight="1pt">
                         <v:textbox>
                           <w:txbxContent>
                             <w:p>
@@ -5290,7 +7575,7 @@
                         <o:callout v:ext="edit" minusy="t"/>
                       </v:shape>
                     </v:group>
-                    <v:shape id="Callout: Line 6" o:spid="_x0000_s1038" type="#_x0000_t47" style="position:absolute;top:18080;width:11290;height:3254;visibility:visible;mso-wrap-style:square;v-text-anchor:middle" o:gfxdata="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" adj="21536,11438,38984,14340" filled="f" strokecolor="#1f3763 [1604]" strokeweight="1pt">
+                    <v:shape id="Callout: Line 6" o:spid="_x0000_s1042" type="#_x0000_t47" style="position:absolute;top:18080;width:11290;height:3254;visibility:visible;mso-wrap-style:square;v-text-anchor:middle" o:gfxdata="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" adj="21536,11438,38984,14340" filled="f" strokecolor="#1f3763 [1604]" strokeweight="1pt">
                       <v:textbox>
                         <w:txbxContent>
                           <w:p>
@@ -5323,7 +7608,7 @@
                       </v:textbox>
                     </v:shape>
                   </v:group>
-                  <v:shape id="Callout: Line 7" o:spid="_x0000_s1039" type="#_x0000_t47" style="position:absolute;left:44334;top:5888;width:9986;height:7299;visibility:visible;mso-wrap-style:square;v-text-anchor:middle" o:gfxdata="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" adj="-143,9839,-11439,2042" filled="f" strokecolor="#1f3763 [1604]" strokeweight="1pt">
+                  <v:shape id="Callout: Line 7" o:spid="_x0000_s1043" type="#_x0000_t47" style="position:absolute;left:44334;top:5888;width:9986;height:7299;visibility:visible;mso-wrap-style:square;v-text-anchor:middle" o:gfxdata="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" adj="-143,9839,-11439,2042" filled="f" strokecolor="#1f3763 [1604]" strokeweight="1pt">
                     <v:textbox>
                       <w:txbxContent>
                         <w:p>
@@ -5356,7 +7641,7 @@
                     <o:callout v:ext="edit" minusx="t" minusy="t"/>
                   </v:shape>
                 </v:group>
-                <v:shape id="Callout: Line 8" o:spid="_x0000_s1040" type="#_x0000_t47" style="position:absolute;left:44334;top:138;width:9986;height:5252;visibility:visible;mso-wrap-style:square;v-text-anchor:middle" o:gfxdata="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" adj="-143,9839,-5242,14294" filled="f" strokecolor="#1f3763 [1604]" strokeweight="1pt">
+                <v:shape id="Callout: Line 8" o:spid="_x0000_s1044" type="#_x0000_t47" style="position:absolute;left:44334;top:138;width:9986;height:5252;visibility:visible;mso-wrap-style:square;v-text-anchor:middle" o:gfxdata="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" adj="-143,9839,-5242,14294" filled="f" strokecolor="#1f3763 [1604]" strokeweight="1pt">
                   <v:textbox>
                     <w:txbxContent>
                       <w:p>
@@ -5442,30 +7727,22 @@
                                 <w:noProof/>
                               </w:rPr>
                             </w:pPr>
+                            <w:bookmarkStart w:id="28" w:name="_Toc484591878"/>
                             <w:r>
                               <w:t xml:space="preserve">Figure </w:t>
                             </w:r>
-                            <w:r>
-                              <w:fldChar w:fldCharType="begin"/>
-                            </w:r>
-                            <w:r>
-                              <w:instrText xml:space="preserve"> SEQ Figure \* ARABIC </w:instrText>
-                            </w:r>
-                            <w:r>
-                              <w:fldChar w:fldCharType="separate"/>
-                            </w:r>
-                            <w:r>
-                              <w:rPr>
-                                <w:noProof/>
-                              </w:rPr>
-                              <w:t>1</w:t>
-                            </w:r>
-                            <w:r>
-                              <w:fldChar w:fldCharType="end"/>
-                            </w:r>
+                            <w:fldSimple w:instr=" SEQ Figure \* ARABIC ">
+                              <w:r>
+                                <w:rPr>
+                                  <w:noProof/>
+                                </w:rPr>
+                                <w:t>5</w:t>
+                              </w:r>
+                            </w:fldSimple>
                             <w:r>
                               <w:t>: Player information Displayed in Navigation Menu</w:t>
                             </w:r>
+                            <w:bookmarkEnd w:id="28"/>
                           </w:p>
                         </w:txbxContent>
                       </wps:txbx>
@@ -5483,7 +7760,7 @@
           </mc:Choice>
           <mc:Fallback>
             <w:pict>
-              <v:shape w14:anchorId="175806CA" id="Text Box 13" o:spid="_x0000_s1041" type="#_x0000_t202" style="position:absolute;margin-left:22.9pt;margin-top:162.65pt;width:366.5pt;height:.05pt;z-index:251666432;visibility:visible;mso-wrap-style:square;mso-wrap-distance-left:9pt;mso-wrap-distance-top:0;mso-wrap-distance-right:9pt;mso-wrap-distance-bottom:0;mso-position-horizontal:absolute;mso-position-horizontal-relative:text;mso-position-vertical:absolute;mso-position-vertical-relative:text;v-text-anchor:top" o:gfxdata="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" stroked="f">
+              <v:shape w14:anchorId="175806CA" id="Text Box 13" o:spid="_x0000_s1045" type="#_x0000_t202" style="position:absolute;margin-left:22.9pt;margin-top:162.65pt;width:366.5pt;height:.05pt;z-index:251666432;visibility:visible;mso-wrap-style:square;mso-wrap-distance-left:9pt;mso-wrap-distance-top:0;mso-wrap-distance-right:9pt;mso-wrap-distance-bottom:0;mso-position-horizontal:absolute;mso-position-horizontal-relative:text;mso-position-vertical:absolute;mso-position-vertical-relative:text;v-text-anchor:top" o:gfxdata="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" stroked="f">
                 <v:textbox style="mso-fit-shape-to-text:t" inset="0,0,0,0">
                   <w:txbxContent>
                     <w:p>
@@ -5493,30 +7770,22 @@
                           <w:noProof/>
                         </w:rPr>
                       </w:pPr>
+                      <w:bookmarkStart w:id="29" w:name="_Toc484591878"/>
                       <w:r>
                         <w:t xml:space="preserve">Figure </w:t>
                       </w:r>
-                      <w:r>
-                        <w:fldChar w:fldCharType="begin"/>
-                      </w:r>
-                      <w:r>
-                        <w:instrText xml:space="preserve"> SEQ Figure \* ARABIC </w:instrText>
-                      </w:r>
-                      <w:r>
-                        <w:fldChar w:fldCharType="separate"/>
-                      </w:r>
-                      <w:r>
-                        <w:rPr>
-                          <w:noProof/>
-                        </w:rPr>
-                        <w:t>1</w:t>
-                      </w:r>
-                      <w:r>
-                        <w:fldChar w:fldCharType="end"/>
-                      </w:r>
+                      <w:fldSimple w:instr=" SEQ Figure \* ARABIC ">
+                        <w:r>
+                          <w:rPr>
+                            <w:noProof/>
+                          </w:rPr>
+                          <w:t>5</w:t>
+                        </w:r>
+                      </w:fldSimple>
                       <w:r>
                         <w:t>: Player information Displayed in Navigation Menu</w:t>
                       </w:r>
+                      <w:bookmarkEnd w:id="29"/>
                     </w:p>
                   </w:txbxContent>
                 </v:textbox>
@@ -5554,8 +7823,8 @@
       <w:pPr>
         <w:pStyle w:val="Definition"/>
       </w:pPr>
-      <w:bookmarkStart w:id="16" w:name="_Hlk484513619"/>
-      <w:bookmarkEnd w:id="16"/>
+      <w:bookmarkStart w:id="30" w:name="_Hlk484513619"/>
+      <w:bookmarkEnd w:id="30"/>
       <w:r>
         <w:rPr>
           <w:noProof/>
@@ -5610,30 +7879,22 @@
                                 </w14:textOutline>
                               </w:rPr>
                             </w:pPr>
+                            <w:bookmarkStart w:id="31" w:name="_Toc484591879"/>
                             <w:r>
                               <w:t xml:space="preserve">Figure </w:t>
                             </w:r>
-                            <w:r>
-                              <w:fldChar w:fldCharType="begin"/>
-                            </w:r>
-                            <w:r>
-                              <w:instrText xml:space="preserve"> SEQ Figure \* ARABIC </w:instrText>
-                            </w:r>
-                            <w:r>
-                              <w:fldChar w:fldCharType="separate"/>
-                            </w:r>
-                            <w:r>
-                              <w:rPr>
-                                <w:noProof/>
-                              </w:rPr>
-                              <w:t>2</w:t>
-                            </w:r>
-                            <w:r>
-                              <w:fldChar w:fldCharType="end"/>
-                            </w:r>
+                            <w:fldSimple w:instr=" SEQ Figure \* ARABIC ">
+                              <w:r>
+                                <w:rPr>
+                                  <w:noProof/>
+                                </w:rPr>
+                                <w:t>6</w:t>
+                              </w:r>
+                            </w:fldSimple>
                             <w:r>
                               <w:t>: Player Name Change Menu</w:t>
                             </w:r>
+                            <w:bookmarkEnd w:id="31"/>
                           </w:p>
                         </w:txbxContent>
                       </wps:txbx>
@@ -5651,7 +7912,7 @@
           </mc:Choice>
           <mc:Fallback>
             <w:pict>
-              <v:shape w14:anchorId="5B82F751" id="Text Box 14" o:spid="_x0000_s1042" type="#_x0000_t202" style="position:absolute;left:0;text-align:left;margin-left:358.95pt;margin-top:134.45pt;width:135.45pt;height:.05pt;z-index:251668480;visibility:visible;mso-wrap-style:square;mso-wrap-distance-left:9pt;mso-wrap-distance-top:0;mso-wrap-distance-right:9pt;mso-wrap-distance-bottom:0;mso-position-horizontal:absolute;mso-position-horizontal-relative:text;mso-position-vertical:absolute;mso-position-vertical-relative:text;v-text-anchor:top" o:gfxdata="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" stroked="f">
+              <v:shape w14:anchorId="5B82F751" id="Text Box 14" o:spid="_x0000_s1046" type="#_x0000_t202" style="position:absolute;left:0;text-align:left;margin-left:358.95pt;margin-top:134.45pt;width:135.45pt;height:.05pt;z-index:251668480;visibility:visible;mso-wrap-style:square;mso-wrap-distance-left:9pt;mso-wrap-distance-top:0;mso-wrap-distance-right:9pt;mso-wrap-distance-bottom:0;mso-position-horizontal:absolute;mso-position-horizontal-relative:text;mso-position-vertical:absolute;mso-position-vertical-relative:text;v-text-anchor:top" o:gfxdata="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" stroked="f">
                 <v:textbox style="mso-fit-shape-to-text:t" inset="0,0,0,0">
                   <w:txbxContent>
                     <w:p>
@@ -5667,30 +7928,22 @@
                           </w14:textOutline>
                         </w:rPr>
                       </w:pPr>
+                      <w:bookmarkStart w:id="32" w:name="_Toc484591879"/>
                       <w:r>
                         <w:t xml:space="preserve">Figure </w:t>
                       </w:r>
-                      <w:r>
-                        <w:fldChar w:fldCharType="begin"/>
-                      </w:r>
-                      <w:r>
-                        <w:instrText xml:space="preserve"> SEQ Figure \* ARABIC </w:instrText>
-                      </w:r>
-                      <w:r>
-                        <w:fldChar w:fldCharType="separate"/>
-                      </w:r>
-                      <w:r>
-                        <w:rPr>
-                          <w:noProof/>
-                        </w:rPr>
-                        <w:t>2</w:t>
-                      </w:r>
-                      <w:r>
-                        <w:fldChar w:fldCharType="end"/>
-                      </w:r>
+                      <w:fldSimple w:instr=" SEQ Figure \* ARABIC ">
+                        <w:r>
+                          <w:rPr>
+                            <w:noProof/>
+                          </w:rPr>
+                          <w:t>6</w:t>
+                        </w:r>
+                      </w:fldSimple>
                       <w:r>
                         <w:t>: Player Name Change Menu</w:t>
                       </w:r>
+                      <w:bookmarkEnd w:id="32"/>
                     </w:p>
                   </w:txbxContent>
                 </v:textbox>
@@ -5737,7 +7990,7 @@
                     </pic:cNvPicPr>
                   </pic:nvPicPr>
                   <pic:blipFill rotWithShape="1">
-                    <a:blip r:embed="rId17" cstate="print">
+                    <a:blip r:embed="rId27" cstate="print">
                       <a:extLst>
                         <a:ext uri="{28A0092B-C50C-407E-A947-70E740481C1C}">
                           <a14:useLocalDpi xmlns:a14="http://schemas.microsoft.com/office/drawing/2010/main" val="0"/>
@@ -5977,7 +8230,6 @@
         <w:pStyle w:val="Definition"/>
       </w:pPr>
       <w:r>
-        <w:lastRenderedPageBreak/>
         <w:t>Monster Book</w:t>
       </w:r>
       <w:r>
@@ -6035,6 +8287,7 @@
         <w:pStyle w:val="Definition"/>
       </w:pPr>
       <w:r>
+        <w:lastRenderedPageBreak/>
         <w:t>Friends</w:t>
       </w:r>
       <w:r>
@@ -6057,129 +8310,129 @@
       <w:pPr>
         <w:pStyle w:val="Heading2"/>
       </w:pPr>
-      <w:bookmarkStart w:id="17" w:name="_Toc484508460"/>
+      <w:bookmarkStart w:id="33" w:name="_Toc484591643"/>
       <w:r>
         <w:t>Requirements Fundamentals</w:t>
       </w:r>
-      <w:bookmarkEnd w:id="17"/>
+      <w:bookmarkEnd w:id="33"/>
     </w:p>
     <w:p>
       <w:pPr>
         <w:pStyle w:val="Heading2"/>
       </w:pPr>
-      <w:bookmarkStart w:id="18" w:name="_Toc484508461"/>
+      <w:bookmarkStart w:id="34" w:name="_Toc484591644"/>
       <w:r>
         <w:t>Practical Considerations</w:t>
       </w:r>
-      <w:bookmarkEnd w:id="18"/>
+      <w:bookmarkEnd w:id="34"/>
     </w:p>
     <w:p>
       <w:pPr>
         <w:pStyle w:val="Heading2"/>
       </w:pPr>
-      <w:bookmarkStart w:id="19" w:name="_Toc484508462"/>
+      <w:bookmarkStart w:id="35" w:name="_Toc484591645"/>
       <w:r>
         <w:t>Requirement Information Items</w:t>
       </w:r>
-      <w:bookmarkEnd w:id="19"/>
+      <w:bookmarkEnd w:id="35"/>
     </w:p>
     <w:p>
       <w:pPr>
         <w:pStyle w:val="Heading1"/>
       </w:pPr>
-      <w:bookmarkStart w:id="20" w:name="_Toc484508463"/>
+      <w:bookmarkStart w:id="36" w:name="_Toc484591646"/>
       <w:r>
         <w:t>Processes</w:t>
       </w:r>
-      <w:bookmarkEnd w:id="20"/>
+      <w:bookmarkEnd w:id="36"/>
     </w:p>
     <w:p>
       <w:pPr>
         <w:pStyle w:val="Heading2"/>
       </w:pPr>
-      <w:bookmarkStart w:id="21" w:name="_Toc484508464"/>
+      <w:bookmarkStart w:id="37" w:name="_Toc484591647"/>
       <w:r>
         <w:t>Requirements Processes</w:t>
       </w:r>
-      <w:bookmarkEnd w:id="21"/>
+      <w:bookmarkEnd w:id="37"/>
     </w:p>
     <w:p>
       <w:pPr>
         <w:pStyle w:val="Heading2"/>
       </w:pPr>
-      <w:bookmarkStart w:id="22" w:name="_Toc484508465"/>
+      <w:bookmarkStart w:id="38" w:name="_Toc484591648"/>
       <w:r>
         <w:t>Stakeholder Requirements Definition Process</w:t>
       </w:r>
-      <w:bookmarkEnd w:id="22"/>
+      <w:bookmarkEnd w:id="38"/>
     </w:p>
     <w:p>
       <w:pPr>
         <w:pStyle w:val="Heading2"/>
       </w:pPr>
-      <w:bookmarkStart w:id="23" w:name="_Toc484508466"/>
+      <w:bookmarkStart w:id="39" w:name="_Toc484591649"/>
       <w:r>
         <w:t>Requirements Analysis Process</w:t>
       </w:r>
-      <w:bookmarkEnd w:id="23"/>
+      <w:bookmarkEnd w:id="39"/>
     </w:p>
     <w:p>
       <w:pPr>
         <w:pStyle w:val="Heading2"/>
       </w:pPr>
-      <w:bookmarkStart w:id="24" w:name="_Toc484508467"/>
+      <w:bookmarkStart w:id="40" w:name="_Toc484591650"/>
       <w:r>
         <w:t>Requirements Engineering Activities in Other Technical Process</w:t>
       </w:r>
-      <w:bookmarkEnd w:id="24"/>
+      <w:bookmarkEnd w:id="40"/>
     </w:p>
     <w:p>
       <w:pPr>
         <w:pStyle w:val="Heading2"/>
       </w:pPr>
-      <w:bookmarkStart w:id="25" w:name="_Toc484508468"/>
+      <w:bookmarkStart w:id="41" w:name="_Toc484591651"/>
       <w:r>
         <w:t>Requirements Management</w:t>
       </w:r>
-      <w:bookmarkEnd w:id="25"/>
+      <w:bookmarkEnd w:id="41"/>
     </w:p>
     <w:p>
       <w:pPr>
         <w:pStyle w:val="Heading1"/>
       </w:pPr>
-      <w:bookmarkStart w:id="26" w:name="_Toc484508469"/>
+      <w:bookmarkStart w:id="42" w:name="_Toc484591652"/>
       <w:r>
         <w:t>Information Items</w:t>
       </w:r>
-      <w:bookmarkEnd w:id="26"/>
+      <w:bookmarkEnd w:id="42"/>
     </w:p>
     <w:p>
       <w:pPr>
         <w:pStyle w:val="Heading1"/>
       </w:pPr>
-      <w:bookmarkStart w:id="27" w:name="_Toc484508470"/>
+      <w:bookmarkStart w:id="43" w:name="_Toc484591653"/>
       <w:r>
         <w:t xml:space="preserve">Guidelines for Information </w:t>
       </w:r>
       <w:r>
         <w:t>Items</w:t>
       </w:r>
-      <w:bookmarkEnd w:id="27"/>
+      <w:bookmarkEnd w:id="43"/>
     </w:p>
     <w:p>
       <w:pPr>
         <w:pStyle w:val="Heading1"/>
       </w:pPr>
-      <w:bookmarkStart w:id="28" w:name="_Toc484508471"/>
+      <w:bookmarkStart w:id="44" w:name="_Toc484591654"/>
       <w:r>
         <w:t>Information Item Content</w:t>
       </w:r>
-      <w:bookmarkEnd w:id="28"/>
+      <w:bookmarkEnd w:id="44"/>
     </w:p>
     <w:p/>
     <w:sectPr>
-      <w:footerReference w:type="default" r:id="rId18"/>
-      <w:footerReference w:type="first" r:id="rId19"/>
+      <w:footerReference w:type="default" r:id="rId28"/>
+      <w:footerReference w:type="first" r:id="rId29"/>
       <w:pgSz w:w="12240" w:h="15840"/>
       <w:pgMar w:top="1440" w:right="1080" w:bottom="1440" w:left="1080" w:header="708" w:footer="708" w:gutter="0"/>
       <w:pgNumType w:start="1"/>
@@ -6249,7 +8502,7 @@
           <w:rPr>
             <w:noProof/>
           </w:rPr>
-          <w:t>8</w:t>
+          <w:t>12</w:t>
         </w:r>
         <w:r>
           <w:rPr>
@@ -6354,6 +8607,119 @@
 <file path=word/numbering.xml><?xml version="1.0" encoding="utf-8"?>
 <w:numbering xmlns:wpc="http://schemas.microsoft.com/office/word/2010/wordprocessingCanvas" xmlns:cx="http://schemas.microsoft.com/office/drawing/2014/chartex" xmlns:cx1="http://schemas.microsoft.com/office/drawing/2015/9/8/chartex" xmlns:cx2="http://schemas.microsoft.com/office/drawing/2015/10/21/chartex" xmlns:cx3="http://schemas.microsoft.com/office/drawing/2016/5/9/chartex" xmlns:cx4="http://schemas.microsoft.com/office/drawing/2016/5/10/chartex" xmlns:cx5="http://schemas.microsoft.com/office/drawing/2016/5/11/chartex" xmlns:cx6="http://schemas.microsoft.com/office/drawing/2016/5/12/chartex" xmlns:cx7="http://schemas.microsoft.com/office/drawing/2016/5/13/chartex" xmlns:cx8="http://schemas.microsoft.com/office/drawing/2016/5/14/chartex" xmlns:mc="http://schemas.openxmlformats.org/markup-compatibility/2006" xmlns:aink="http://schemas.microsoft.com/office/drawing/2016/ink" xmlns:o="urn:schemas-microsoft-com:office:office" xmlns:r="http://schemas.openxmlformats.org/officeDocument/2006/relationships" xmlns:m="http://schemas.openxmlformats.org/officeDocument/2006/math" xmlns:v="urn:schemas-microsoft-com:vml" xmlns:wp14="http://schemas.microsoft.com/office/word/2010/wordprocessingDrawing" xmlns:wp="http://schemas.openxmlformats.org/drawingml/2006/wordprocessingDrawing" xmlns:w10="urn:schemas-microsoft-com:office:word" xmlns:w="http://schemas.openxmlformats.org/wordprocessingml/2006/main" xmlns:w14="http://schemas.microsoft.com/office/word/2010/wordml" xmlns:w15="http://schemas.microsoft.com/office/word/2012/wordml" xmlns:w16se="http://schemas.microsoft.com/office/word/2015/wordml/symex" xmlns:wpg="http://schemas.microsoft.com/office/word/2010/wordprocessingGroup" xmlns:wpi="http://schemas.microsoft.com/office/word/2010/wordprocessingInk" xmlns:wne="http://schemas.microsoft.com/office/word/2006/wordml" xmlns:wps="http://schemas.microsoft.com/office/word/2010/wordprocessingShape" mc:Ignorable="w14 w15 w16se wp14">
   <w:abstractNum w:abstractNumId="0" w15:restartNumberingAfterBreak="0">
+    <w:nsid w:val="008B08DD"/>
+    <w:multiLevelType w:val="hybridMultilevel"/>
+    <w:tmpl w:val="5EA440D8"/>
+    <w:lvl w:ilvl="0" w:tplc="10090001">
+      <w:start w:val="1"/>
+      <w:numFmt w:val="bullet"/>
+      <w:lvlText w:val=""/>
+      <w:lvlJc w:val="left"/>
+      <w:pPr>
+        <w:ind w:left="720" w:hanging="360"/>
+      </w:pPr>
+      <w:rPr>
+        <w:rFonts w:ascii="Symbol" w:hAnsi="Symbol" w:hint="default"/>
+      </w:rPr>
+    </w:lvl>
+    <w:lvl w:ilvl="1" w:tplc="10090003">
+      <w:start w:val="1"/>
+      <w:numFmt w:val="bullet"/>
+      <w:lvlText w:val="o"/>
+      <w:lvlJc w:val="left"/>
+      <w:pPr>
+        <w:ind w:left="1440" w:hanging="360"/>
+      </w:pPr>
+      <w:rPr>
+        <w:rFonts w:ascii="Courier New" w:hAnsi="Courier New" w:cs="Courier New" w:hint="default"/>
+      </w:rPr>
+    </w:lvl>
+    <w:lvl w:ilvl="2" w:tplc="10090005">
+      <w:start w:val="1"/>
+      <w:numFmt w:val="bullet"/>
+      <w:lvlText w:val=""/>
+      <w:lvlJc w:val="left"/>
+      <w:pPr>
+        <w:ind w:left="2160" w:hanging="360"/>
+      </w:pPr>
+      <w:rPr>
+        <w:rFonts w:ascii="Wingdings" w:hAnsi="Wingdings" w:hint="default"/>
+      </w:rPr>
+    </w:lvl>
+    <w:lvl w:ilvl="3" w:tplc="10090001" w:tentative="1">
+      <w:start w:val="1"/>
+      <w:numFmt w:val="bullet"/>
+      <w:lvlText w:val=""/>
+      <w:lvlJc w:val="left"/>
+      <w:pPr>
+        <w:ind w:left="2880" w:hanging="360"/>
+      </w:pPr>
+      <w:rPr>
+        <w:rFonts w:ascii="Symbol" w:hAnsi="Symbol" w:hint="default"/>
+      </w:rPr>
+    </w:lvl>
+    <w:lvl w:ilvl="4" w:tplc="10090003" w:tentative="1">
+      <w:start w:val="1"/>
+      <w:numFmt w:val="bullet"/>
+      <w:lvlText w:val="o"/>
+      <w:lvlJc w:val="left"/>
+      <w:pPr>
+        <w:ind w:left="3600" w:hanging="360"/>
+      </w:pPr>
+      <w:rPr>
+        <w:rFonts w:ascii="Courier New" w:hAnsi="Courier New" w:cs="Courier New" w:hint="default"/>
+      </w:rPr>
+    </w:lvl>
+    <w:lvl w:ilvl="5" w:tplc="10090005" w:tentative="1">
+      <w:start w:val="1"/>
+      <w:numFmt w:val="bullet"/>
+      <w:lvlText w:val=""/>
+      <w:lvlJc w:val="left"/>
+      <w:pPr>
+        <w:ind w:left="4320" w:hanging="360"/>
+      </w:pPr>
+      <w:rPr>
+        <w:rFonts w:ascii="Wingdings" w:hAnsi="Wingdings" w:hint="default"/>
+      </w:rPr>
+    </w:lvl>
+    <w:lvl w:ilvl="6" w:tplc="10090001" w:tentative="1">
+      <w:start w:val="1"/>
+      <w:numFmt w:val="bullet"/>
+      <w:lvlText w:val=""/>
+      <w:lvlJc w:val="left"/>
+      <w:pPr>
+        <w:ind w:left="5040" w:hanging="360"/>
+      </w:pPr>
+      <w:rPr>
+        <w:rFonts w:ascii="Symbol" w:hAnsi="Symbol" w:hint="default"/>
+      </w:rPr>
+    </w:lvl>
+    <w:lvl w:ilvl="7" w:tplc="10090003" w:tentative="1">
+      <w:start w:val="1"/>
+      <w:numFmt w:val="bullet"/>
+      <w:lvlText w:val="o"/>
+      <w:lvlJc w:val="left"/>
+      <w:pPr>
+        <w:ind w:left="5760" w:hanging="360"/>
+      </w:pPr>
+      <w:rPr>
+        <w:rFonts w:ascii="Courier New" w:hAnsi="Courier New" w:cs="Courier New" w:hint="default"/>
+      </w:rPr>
+    </w:lvl>
+    <w:lvl w:ilvl="8" w:tplc="10090005" w:tentative="1">
+      <w:start w:val="1"/>
+      <w:numFmt w:val="bullet"/>
+      <w:lvlText w:val=""/>
+      <w:lvlJc w:val="left"/>
+      <w:pPr>
+        <w:ind w:left="6480" w:hanging="360"/>
+      </w:pPr>
+      <w:rPr>
+        <w:rFonts w:ascii="Wingdings" w:hAnsi="Wingdings" w:hint="default"/>
+      </w:rPr>
+    </w:lvl>
+  </w:abstractNum>
+  <w:abstractNum w:abstractNumId="1" w15:restartNumberingAfterBreak="0">
     <w:nsid w:val="0A2D0A23"/>
     <w:multiLevelType w:val="hybridMultilevel"/>
     <w:tmpl w:val="04FED780"/>
@@ -6466,7 +8832,7 @@
       </w:rPr>
     </w:lvl>
   </w:abstractNum>
-  <w:abstractNum w:abstractNumId="1" w15:restartNumberingAfterBreak="0">
+  <w:abstractNum w:abstractNumId="2" w15:restartNumberingAfterBreak="0">
     <w:nsid w:val="0B074D18"/>
     <w:multiLevelType w:val="hybridMultilevel"/>
     <w:tmpl w:val="CC464BF6"/>
@@ -6579,7 +8945,7 @@
       </w:rPr>
     </w:lvl>
   </w:abstractNum>
-  <w:abstractNum w:abstractNumId="2" w15:restartNumberingAfterBreak="0">
+  <w:abstractNum w:abstractNumId="3" w15:restartNumberingAfterBreak="0">
     <w:nsid w:val="0B10050F"/>
     <w:multiLevelType w:val="hybridMultilevel"/>
     <w:tmpl w:val="5B880194"/>
@@ -6692,7 +9058,7 @@
       </w:rPr>
     </w:lvl>
   </w:abstractNum>
-  <w:abstractNum w:abstractNumId="3" w15:restartNumberingAfterBreak="0">
+  <w:abstractNum w:abstractNumId="4" w15:restartNumberingAfterBreak="0">
     <w:nsid w:val="102B6C0D"/>
     <w:multiLevelType w:val="hybridMultilevel"/>
     <w:tmpl w:val="08F89334"/>
@@ -6805,7 +9171,7 @@
       </w:rPr>
     </w:lvl>
   </w:abstractNum>
-  <w:abstractNum w:abstractNumId="4" w15:restartNumberingAfterBreak="0">
+  <w:abstractNum w:abstractNumId="5" w15:restartNumberingAfterBreak="0">
     <w:nsid w:val="10872DD9"/>
     <w:multiLevelType w:val="hybridMultilevel"/>
     <w:tmpl w:val="51C8F9E6"/>
@@ -6918,7 +9284,7 @@
       </w:rPr>
     </w:lvl>
   </w:abstractNum>
-  <w:abstractNum w:abstractNumId="5" w15:restartNumberingAfterBreak="0">
+  <w:abstractNum w:abstractNumId="6" w15:restartNumberingAfterBreak="0">
     <w:nsid w:val="12340918"/>
     <w:multiLevelType w:val="hybridMultilevel"/>
     <w:tmpl w:val="10F04E52"/>
@@ -7031,7 +9397,7 @@
       </w:rPr>
     </w:lvl>
   </w:abstractNum>
-  <w:abstractNum w:abstractNumId="6" w15:restartNumberingAfterBreak="0">
+  <w:abstractNum w:abstractNumId="7" w15:restartNumberingAfterBreak="0">
     <w:nsid w:val="1EFA2375"/>
     <w:multiLevelType w:val="hybridMultilevel"/>
     <w:tmpl w:val="093A6AAE"/>
@@ -7144,7 +9510,7 @@
       </w:rPr>
     </w:lvl>
   </w:abstractNum>
-  <w:abstractNum w:abstractNumId="7" w15:restartNumberingAfterBreak="0">
+  <w:abstractNum w:abstractNumId="8" w15:restartNumberingAfterBreak="0">
     <w:nsid w:val="2E7C14D6"/>
     <w:multiLevelType w:val="hybridMultilevel"/>
     <w:tmpl w:val="F970CD56"/>
@@ -7257,7 +9623,7 @@
       </w:rPr>
     </w:lvl>
   </w:abstractNum>
-  <w:abstractNum w:abstractNumId="8" w15:restartNumberingAfterBreak="0">
+  <w:abstractNum w:abstractNumId="9" w15:restartNumberingAfterBreak="0">
     <w:nsid w:val="3BB313F3"/>
     <w:multiLevelType w:val="multilevel"/>
     <w:tmpl w:val="CEB6AF5E"/>
@@ -7379,7 +9745,120 @@
       </w:rPr>
     </w:lvl>
   </w:abstractNum>
-  <w:abstractNum w:abstractNumId="9" w15:restartNumberingAfterBreak="0">
+  <w:abstractNum w:abstractNumId="10" w15:restartNumberingAfterBreak="0">
+    <w:nsid w:val="41092DA3"/>
+    <w:multiLevelType w:val="hybridMultilevel"/>
+    <w:tmpl w:val="F4366530"/>
+    <w:lvl w:ilvl="0" w:tplc="10090001">
+      <w:start w:val="1"/>
+      <w:numFmt w:val="bullet"/>
+      <w:lvlText w:val=""/>
+      <w:lvlJc w:val="left"/>
+      <w:pPr>
+        <w:ind w:left="720" w:hanging="360"/>
+      </w:pPr>
+      <w:rPr>
+        <w:rFonts w:ascii="Symbol" w:hAnsi="Symbol" w:hint="default"/>
+      </w:rPr>
+    </w:lvl>
+    <w:lvl w:ilvl="1" w:tplc="10090003">
+      <w:start w:val="1"/>
+      <w:numFmt w:val="bullet"/>
+      <w:lvlText w:val="o"/>
+      <w:lvlJc w:val="left"/>
+      <w:pPr>
+        <w:ind w:left="1440" w:hanging="360"/>
+      </w:pPr>
+      <w:rPr>
+        <w:rFonts w:ascii="Courier New" w:hAnsi="Courier New" w:cs="Courier New" w:hint="default"/>
+      </w:rPr>
+    </w:lvl>
+    <w:lvl w:ilvl="2" w:tplc="10090005" w:tentative="1">
+      <w:start w:val="1"/>
+      <w:numFmt w:val="bullet"/>
+      <w:lvlText w:val=""/>
+      <w:lvlJc w:val="left"/>
+      <w:pPr>
+        <w:ind w:left="2160" w:hanging="360"/>
+      </w:pPr>
+      <w:rPr>
+        <w:rFonts w:ascii="Wingdings" w:hAnsi="Wingdings" w:hint="default"/>
+      </w:rPr>
+    </w:lvl>
+    <w:lvl w:ilvl="3" w:tplc="10090001" w:tentative="1">
+      <w:start w:val="1"/>
+      <w:numFmt w:val="bullet"/>
+      <w:lvlText w:val=""/>
+      <w:lvlJc w:val="left"/>
+      <w:pPr>
+        <w:ind w:left="2880" w:hanging="360"/>
+      </w:pPr>
+      <w:rPr>
+        <w:rFonts w:ascii="Symbol" w:hAnsi="Symbol" w:hint="default"/>
+      </w:rPr>
+    </w:lvl>
+    <w:lvl w:ilvl="4" w:tplc="10090003" w:tentative="1">
+      <w:start w:val="1"/>
+      <w:numFmt w:val="bullet"/>
+      <w:lvlText w:val="o"/>
+      <w:lvlJc w:val="left"/>
+      <w:pPr>
+        <w:ind w:left="3600" w:hanging="360"/>
+      </w:pPr>
+      <w:rPr>
+        <w:rFonts w:ascii="Courier New" w:hAnsi="Courier New" w:cs="Courier New" w:hint="default"/>
+      </w:rPr>
+    </w:lvl>
+    <w:lvl w:ilvl="5" w:tplc="10090005" w:tentative="1">
+      <w:start w:val="1"/>
+      <w:numFmt w:val="bullet"/>
+      <w:lvlText w:val=""/>
+      <w:lvlJc w:val="left"/>
+      <w:pPr>
+        <w:ind w:left="4320" w:hanging="360"/>
+      </w:pPr>
+      <w:rPr>
+        <w:rFonts w:ascii="Wingdings" w:hAnsi="Wingdings" w:hint="default"/>
+      </w:rPr>
+    </w:lvl>
+    <w:lvl w:ilvl="6" w:tplc="10090001" w:tentative="1">
+      <w:start w:val="1"/>
+      <w:numFmt w:val="bullet"/>
+      <w:lvlText w:val=""/>
+      <w:lvlJc w:val="left"/>
+      <w:pPr>
+        <w:ind w:left="5040" w:hanging="360"/>
+      </w:pPr>
+      <w:rPr>
+        <w:rFonts w:ascii="Symbol" w:hAnsi="Symbol" w:hint="default"/>
+      </w:rPr>
+    </w:lvl>
+    <w:lvl w:ilvl="7" w:tplc="10090003" w:tentative="1">
+      <w:start w:val="1"/>
+      <w:numFmt w:val="bullet"/>
+      <w:lvlText w:val="o"/>
+      <w:lvlJc w:val="left"/>
+      <w:pPr>
+        <w:ind w:left="5760" w:hanging="360"/>
+      </w:pPr>
+      <w:rPr>
+        <w:rFonts w:ascii="Courier New" w:hAnsi="Courier New" w:cs="Courier New" w:hint="default"/>
+      </w:rPr>
+    </w:lvl>
+    <w:lvl w:ilvl="8" w:tplc="10090005" w:tentative="1">
+      <w:start w:val="1"/>
+      <w:numFmt w:val="bullet"/>
+      <w:lvlText w:val=""/>
+      <w:lvlJc w:val="left"/>
+      <w:pPr>
+        <w:ind w:left="6480" w:hanging="360"/>
+      </w:pPr>
+      <w:rPr>
+        <w:rFonts w:ascii="Wingdings" w:hAnsi="Wingdings" w:hint="default"/>
+      </w:rPr>
+    </w:lvl>
+  </w:abstractNum>
+  <w:abstractNum w:abstractNumId="11" w15:restartNumberingAfterBreak="0">
     <w:nsid w:val="43153063"/>
     <w:multiLevelType w:val="multilevel"/>
     <w:tmpl w:val="1B9C82E0"/>
@@ -7520,7 +9999,7 @@
       </w:rPr>
     </w:lvl>
   </w:abstractNum>
-  <w:abstractNum w:abstractNumId="10" w15:restartNumberingAfterBreak="0">
+  <w:abstractNum w:abstractNumId="12" w15:restartNumberingAfterBreak="0">
     <w:nsid w:val="5777384F"/>
     <w:multiLevelType w:val="hybridMultilevel"/>
     <w:tmpl w:val="DB9C8ADA"/>
@@ -7633,7 +10112,7 @@
       </w:rPr>
     </w:lvl>
   </w:abstractNum>
-  <w:abstractNum w:abstractNumId="11" w15:restartNumberingAfterBreak="0">
+  <w:abstractNum w:abstractNumId="13" w15:restartNumberingAfterBreak="0">
     <w:nsid w:val="589B70AA"/>
     <w:multiLevelType w:val="hybridMultilevel"/>
     <w:tmpl w:val="11CE8EEC"/>
@@ -7746,7 +10225,7 @@
       </w:rPr>
     </w:lvl>
   </w:abstractNum>
-  <w:abstractNum w:abstractNumId="12" w15:restartNumberingAfterBreak="0">
+  <w:abstractNum w:abstractNumId="14" w15:restartNumberingAfterBreak="0">
     <w:nsid w:val="644E3E05"/>
     <w:multiLevelType w:val="hybridMultilevel"/>
     <w:tmpl w:val="3070948C"/>
@@ -7859,7 +10338,7 @@
       </w:rPr>
     </w:lvl>
   </w:abstractNum>
-  <w:abstractNum w:abstractNumId="13" w15:restartNumberingAfterBreak="0">
+  <w:abstractNum w:abstractNumId="15" w15:restartNumberingAfterBreak="0">
     <w:nsid w:val="65F944E0"/>
     <w:multiLevelType w:val="hybridMultilevel"/>
     <w:tmpl w:val="F59610CA"/>
@@ -7972,7 +10451,7 @@
       </w:rPr>
     </w:lvl>
   </w:abstractNum>
-  <w:abstractNum w:abstractNumId="14" w15:restartNumberingAfterBreak="0">
+  <w:abstractNum w:abstractNumId="16" w15:restartNumberingAfterBreak="0">
     <w:nsid w:val="686A0084"/>
     <w:multiLevelType w:val="hybridMultilevel"/>
     <w:tmpl w:val="EA204EC2"/>
@@ -8085,7 +10564,233 @@
       </w:rPr>
     </w:lvl>
   </w:abstractNum>
-  <w:abstractNum w:abstractNumId="15" w15:restartNumberingAfterBreak="0">
+  <w:abstractNum w:abstractNumId="17" w15:restartNumberingAfterBreak="0">
+    <w:nsid w:val="69FE0386"/>
+    <w:multiLevelType w:val="hybridMultilevel"/>
+    <w:tmpl w:val="A4304104"/>
+    <w:lvl w:ilvl="0" w:tplc="10090001">
+      <w:start w:val="1"/>
+      <w:numFmt w:val="bullet"/>
+      <w:lvlText w:val=""/>
+      <w:lvlJc w:val="left"/>
+      <w:pPr>
+        <w:ind w:left="720" w:hanging="360"/>
+      </w:pPr>
+      <w:rPr>
+        <w:rFonts w:ascii="Symbol" w:hAnsi="Symbol" w:hint="default"/>
+      </w:rPr>
+    </w:lvl>
+    <w:lvl w:ilvl="1" w:tplc="10090003" w:tentative="1">
+      <w:start w:val="1"/>
+      <w:numFmt w:val="bullet"/>
+      <w:lvlText w:val="o"/>
+      <w:lvlJc w:val="left"/>
+      <w:pPr>
+        <w:ind w:left="1440" w:hanging="360"/>
+      </w:pPr>
+      <w:rPr>
+        <w:rFonts w:ascii="Courier New" w:hAnsi="Courier New" w:cs="Courier New" w:hint="default"/>
+      </w:rPr>
+    </w:lvl>
+    <w:lvl w:ilvl="2" w:tplc="10090005" w:tentative="1">
+      <w:start w:val="1"/>
+      <w:numFmt w:val="bullet"/>
+      <w:lvlText w:val=""/>
+      <w:lvlJc w:val="left"/>
+      <w:pPr>
+        <w:ind w:left="2160" w:hanging="360"/>
+      </w:pPr>
+      <w:rPr>
+        <w:rFonts w:ascii="Wingdings" w:hAnsi="Wingdings" w:hint="default"/>
+      </w:rPr>
+    </w:lvl>
+    <w:lvl w:ilvl="3" w:tplc="10090001" w:tentative="1">
+      <w:start w:val="1"/>
+      <w:numFmt w:val="bullet"/>
+      <w:lvlText w:val=""/>
+      <w:lvlJc w:val="left"/>
+      <w:pPr>
+        <w:ind w:left="2880" w:hanging="360"/>
+      </w:pPr>
+      <w:rPr>
+        <w:rFonts w:ascii="Symbol" w:hAnsi="Symbol" w:hint="default"/>
+      </w:rPr>
+    </w:lvl>
+    <w:lvl w:ilvl="4" w:tplc="10090003" w:tentative="1">
+      <w:start w:val="1"/>
+      <w:numFmt w:val="bullet"/>
+      <w:lvlText w:val="o"/>
+      <w:lvlJc w:val="left"/>
+      <w:pPr>
+        <w:ind w:left="3600" w:hanging="360"/>
+      </w:pPr>
+      <w:rPr>
+        <w:rFonts w:ascii="Courier New" w:hAnsi="Courier New" w:cs="Courier New" w:hint="default"/>
+      </w:rPr>
+    </w:lvl>
+    <w:lvl w:ilvl="5" w:tplc="10090005" w:tentative="1">
+      <w:start w:val="1"/>
+      <w:numFmt w:val="bullet"/>
+      <w:lvlText w:val=""/>
+      <w:lvlJc w:val="left"/>
+      <w:pPr>
+        <w:ind w:left="4320" w:hanging="360"/>
+      </w:pPr>
+      <w:rPr>
+        <w:rFonts w:ascii="Wingdings" w:hAnsi="Wingdings" w:hint="default"/>
+      </w:rPr>
+    </w:lvl>
+    <w:lvl w:ilvl="6" w:tplc="10090001" w:tentative="1">
+      <w:start w:val="1"/>
+      <w:numFmt w:val="bullet"/>
+      <w:lvlText w:val=""/>
+      <w:lvlJc w:val="left"/>
+      <w:pPr>
+        <w:ind w:left="5040" w:hanging="360"/>
+      </w:pPr>
+      <w:rPr>
+        <w:rFonts w:ascii="Symbol" w:hAnsi="Symbol" w:hint="default"/>
+      </w:rPr>
+    </w:lvl>
+    <w:lvl w:ilvl="7" w:tplc="10090003" w:tentative="1">
+      <w:start w:val="1"/>
+      <w:numFmt w:val="bullet"/>
+      <w:lvlText w:val="o"/>
+      <w:lvlJc w:val="left"/>
+      <w:pPr>
+        <w:ind w:left="5760" w:hanging="360"/>
+      </w:pPr>
+      <w:rPr>
+        <w:rFonts w:ascii="Courier New" w:hAnsi="Courier New" w:cs="Courier New" w:hint="default"/>
+      </w:rPr>
+    </w:lvl>
+    <w:lvl w:ilvl="8" w:tplc="10090005" w:tentative="1">
+      <w:start w:val="1"/>
+      <w:numFmt w:val="bullet"/>
+      <w:lvlText w:val=""/>
+      <w:lvlJc w:val="left"/>
+      <w:pPr>
+        <w:ind w:left="6480" w:hanging="360"/>
+      </w:pPr>
+      <w:rPr>
+        <w:rFonts w:ascii="Wingdings" w:hAnsi="Wingdings" w:hint="default"/>
+      </w:rPr>
+    </w:lvl>
+  </w:abstractNum>
+  <w:abstractNum w:abstractNumId="18" w15:restartNumberingAfterBreak="0">
+    <w:nsid w:val="6BC53CDF"/>
+    <w:multiLevelType w:val="hybridMultilevel"/>
+    <w:tmpl w:val="0BB47768"/>
+    <w:lvl w:ilvl="0" w:tplc="10090001">
+      <w:start w:val="1"/>
+      <w:numFmt w:val="bullet"/>
+      <w:lvlText w:val=""/>
+      <w:lvlJc w:val="left"/>
+      <w:pPr>
+        <w:ind w:left="720" w:hanging="360"/>
+      </w:pPr>
+      <w:rPr>
+        <w:rFonts w:ascii="Symbol" w:hAnsi="Symbol" w:hint="default"/>
+      </w:rPr>
+    </w:lvl>
+    <w:lvl w:ilvl="1" w:tplc="10090003">
+      <w:start w:val="1"/>
+      <w:numFmt w:val="bullet"/>
+      <w:lvlText w:val="o"/>
+      <w:lvlJc w:val="left"/>
+      <w:pPr>
+        <w:ind w:left="1440" w:hanging="360"/>
+      </w:pPr>
+      <w:rPr>
+        <w:rFonts w:ascii="Courier New" w:hAnsi="Courier New" w:cs="Courier New" w:hint="default"/>
+      </w:rPr>
+    </w:lvl>
+    <w:lvl w:ilvl="2" w:tplc="10090005" w:tentative="1">
+      <w:start w:val="1"/>
+      <w:numFmt w:val="bullet"/>
+      <w:lvlText w:val=""/>
+      <w:lvlJc w:val="left"/>
+      <w:pPr>
+        <w:ind w:left="2160" w:hanging="360"/>
+      </w:pPr>
+      <w:rPr>
+        <w:rFonts w:ascii="Wingdings" w:hAnsi="Wingdings" w:hint="default"/>
+      </w:rPr>
+    </w:lvl>
+    <w:lvl w:ilvl="3" w:tplc="10090001" w:tentative="1">
+      <w:start w:val="1"/>
+      <w:numFmt w:val="bullet"/>
+      <w:lvlText w:val=""/>
+      <w:lvlJc w:val="left"/>
+      <w:pPr>
+        <w:ind w:left="2880" w:hanging="360"/>
+      </w:pPr>
+      <w:rPr>
+        <w:rFonts w:ascii="Symbol" w:hAnsi="Symbol" w:hint="default"/>
+      </w:rPr>
+    </w:lvl>
+    <w:lvl w:ilvl="4" w:tplc="10090003" w:tentative="1">
+      <w:start w:val="1"/>
+      <w:numFmt w:val="bullet"/>
+      <w:lvlText w:val="o"/>
+      <w:lvlJc w:val="left"/>
+      <w:pPr>
+        <w:ind w:left="3600" w:hanging="360"/>
+      </w:pPr>
+      <w:rPr>
+        <w:rFonts w:ascii="Courier New" w:hAnsi="Courier New" w:cs="Courier New" w:hint="default"/>
+      </w:rPr>
+    </w:lvl>
+    <w:lvl w:ilvl="5" w:tplc="10090005" w:tentative="1">
+      <w:start w:val="1"/>
+      <w:numFmt w:val="bullet"/>
+      <w:lvlText w:val=""/>
+      <w:lvlJc w:val="left"/>
+      <w:pPr>
+        <w:ind w:left="4320" w:hanging="360"/>
+      </w:pPr>
+      <w:rPr>
+        <w:rFonts w:ascii="Wingdings" w:hAnsi="Wingdings" w:hint="default"/>
+      </w:rPr>
+    </w:lvl>
+    <w:lvl w:ilvl="6" w:tplc="10090001" w:tentative="1">
+      <w:start w:val="1"/>
+      <w:numFmt w:val="bullet"/>
+      <w:lvlText w:val=""/>
+      <w:lvlJc w:val="left"/>
+      <w:pPr>
+        <w:ind w:left="5040" w:hanging="360"/>
+      </w:pPr>
+      <w:rPr>
+        <w:rFonts w:ascii="Symbol" w:hAnsi="Symbol" w:hint="default"/>
+      </w:rPr>
+    </w:lvl>
+    <w:lvl w:ilvl="7" w:tplc="10090003" w:tentative="1">
+      <w:start w:val="1"/>
+      <w:numFmt w:val="bullet"/>
+      <w:lvlText w:val="o"/>
+      <w:lvlJc w:val="left"/>
+      <w:pPr>
+        <w:ind w:left="5760" w:hanging="360"/>
+      </w:pPr>
+      <w:rPr>
+        <w:rFonts w:ascii="Courier New" w:hAnsi="Courier New" w:cs="Courier New" w:hint="default"/>
+      </w:rPr>
+    </w:lvl>
+    <w:lvl w:ilvl="8" w:tplc="10090005" w:tentative="1">
+      <w:start w:val="1"/>
+      <w:numFmt w:val="bullet"/>
+      <w:lvlText w:val=""/>
+      <w:lvlJc w:val="left"/>
+      <w:pPr>
+        <w:ind w:left="6480" w:hanging="360"/>
+      </w:pPr>
+      <w:rPr>
+        <w:rFonts w:ascii="Wingdings" w:hAnsi="Wingdings" w:hint="default"/>
+      </w:rPr>
+    </w:lvl>
+  </w:abstractNum>
+  <w:abstractNum w:abstractNumId="19" w15:restartNumberingAfterBreak="0">
     <w:nsid w:val="73303EAB"/>
     <w:multiLevelType w:val="hybridMultilevel"/>
     <w:tmpl w:val="C4C6602C"/>
@@ -8198,7 +10903,7 @@
       </w:rPr>
     </w:lvl>
   </w:abstractNum>
-  <w:abstractNum w:abstractNumId="16" w15:restartNumberingAfterBreak="0">
+  <w:abstractNum w:abstractNumId="20" w15:restartNumberingAfterBreak="0">
     <w:nsid w:val="7D5322E6"/>
     <w:multiLevelType w:val="hybridMultilevel"/>
     <w:tmpl w:val="FFFC14E8"/>
@@ -8285,7 +10990,7 @@
       </w:pPr>
     </w:lvl>
   </w:abstractNum>
-  <w:abstractNum w:abstractNumId="17" w15:restartNumberingAfterBreak="0">
+  <w:abstractNum w:abstractNumId="21" w15:restartNumberingAfterBreak="0">
     <w:nsid w:val="7F2F7248"/>
     <w:multiLevelType w:val="hybridMultilevel"/>
     <w:tmpl w:val="02AAAEA2"/>
@@ -8399,52 +11104,52 @@
     </w:lvl>
   </w:abstractNum>
   <w:num w:numId="1">
+    <w:abstractNumId w:val="9"/>
+  </w:num>
+  <w:num w:numId="2">
+    <w:abstractNumId w:val="13"/>
+  </w:num>
+  <w:num w:numId="3">
+    <w:abstractNumId w:val="21"/>
+  </w:num>
+  <w:num w:numId="4">
+    <w:abstractNumId w:val="1"/>
+  </w:num>
+  <w:num w:numId="5">
+    <w:abstractNumId w:val="19"/>
+  </w:num>
+  <w:num w:numId="6">
+    <w:abstractNumId w:val="7"/>
+  </w:num>
+  <w:num w:numId="7">
+    <w:abstractNumId w:val="12"/>
+  </w:num>
+  <w:num w:numId="8">
+    <w:abstractNumId w:val="6"/>
+  </w:num>
+  <w:num w:numId="9">
+    <w:abstractNumId w:val="3"/>
+  </w:num>
+  <w:num w:numId="10">
+    <w:abstractNumId w:val="14"/>
+  </w:num>
+  <w:num w:numId="11">
+    <w:abstractNumId w:val="16"/>
+  </w:num>
+  <w:num w:numId="12">
+    <w:abstractNumId w:val="4"/>
+  </w:num>
+  <w:num w:numId="13">
+    <w:abstractNumId w:val="5"/>
+  </w:num>
+  <w:num w:numId="14">
+    <w:abstractNumId w:val="2"/>
+  </w:num>
+  <w:num w:numId="15">
     <w:abstractNumId w:val="8"/>
   </w:num>
-  <w:num w:numId="2">
-    <w:abstractNumId w:val="11"/>
-  </w:num>
-  <w:num w:numId="3">
-    <w:abstractNumId w:val="17"/>
-  </w:num>
-  <w:num w:numId="4">
-    <w:abstractNumId w:val="0"/>
-  </w:num>
-  <w:num w:numId="5">
-    <w:abstractNumId w:val="15"/>
-  </w:num>
-  <w:num w:numId="6">
-    <w:abstractNumId w:val="6"/>
-  </w:num>
-  <w:num w:numId="7">
-    <w:abstractNumId w:val="10"/>
-  </w:num>
-  <w:num w:numId="8">
-    <w:abstractNumId w:val="5"/>
-  </w:num>
-  <w:num w:numId="9">
-    <w:abstractNumId w:val="2"/>
-  </w:num>
-  <w:num w:numId="10">
-    <w:abstractNumId w:val="12"/>
-  </w:num>
-  <w:num w:numId="11">
-    <w:abstractNumId w:val="14"/>
-  </w:num>
-  <w:num w:numId="12">
-    <w:abstractNumId w:val="3"/>
-  </w:num>
-  <w:num w:numId="13">
-    <w:abstractNumId w:val="4"/>
-  </w:num>
-  <w:num w:numId="14">
-    <w:abstractNumId w:val="1"/>
-  </w:num>
-  <w:num w:numId="15">
-    <w:abstractNumId w:val="7"/>
-  </w:num>
   <w:num w:numId="16">
-    <w:abstractNumId w:val="8"/>
+    <w:abstractNumId w:val="9"/>
     <w:lvlOverride w:ilvl="0">
       <w:startOverride w:val="3"/>
     </w:lvlOverride>
@@ -8474,7 +11179,7 @@
     </w:lvlOverride>
   </w:num>
   <w:num w:numId="17">
-    <w:abstractNumId w:val="8"/>
+    <w:abstractNumId w:val="9"/>
     <w:lvlOverride w:ilvl="0">
       <w:startOverride w:val="3"/>
     </w:lvlOverride>
@@ -8504,10 +11209,10 @@
     </w:lvlOverride>
   </w:num>
   <w:num w:numId="18">
-    <w:abstractNumId w:val="8"/>
+    <w:abstractNumId w:val="9"/>
   </w:num>
   <w:num w:numId="19">
-    <w:abstractNumId w:val="8"/>
+    <w:abstractNumId w:val="9"/>
     <w:lvlOverride w:ilvl="0">
       <w:startOverride w:val="1"/>
     </w:lvlOverride>
@@ -8537,13 +11242,25 @@
     </w:lvlOverride>
   </w:num>
   <w:num w:numId="20">
-    <w:abstractNumId w:val="13"/>
+    <w:abstractNumId w:val="15"/>
   </w:num>
   <w:num w:numId="21">
-    <w:abstractNumId w:val="16"/>
+    <w:abstractNumId w:val="20"/>
   </w:num>
   <w:num w:numId="22">
-    <w:abstractNumId w:val="9"/>
+    <w:abstractNumId w:val="11"/>
+  </w:num>
+  <w:num w:numId="23">
+    <w:abstractNumId w:val="18"/>
+  </w:num>
+  <w:num w:numId="24">
+    <w:abstractNumId w:val="10"/>
+  </w:num>
+  <w:num w:numId="25">
+    <w:abstractNumId w:val="0"/>
+  </w:num>
+  <w:num w:numId="26">
+    <w:abstractNumId w:val="17"/>
   </w:num>
 </w:numbering>
 </file>
@@ -9900,6 +12617,24 @@
       <w:szCs w:val="18"/>
     </w:rPr>
   </w:style>
+  <w:style w:type="paragraph" w:styleId="TableofFigures">
+    <w:name w:val="table of figures"/>
+    <w:basedOn w:val="Normal"/>
+    <w:next w:val="Normal"/>
+    <w:uiPriority w:val="99"/>
+    <w:unhideWhenUsed/>
+    <w:rsid w:val="00ED428C"/>
+    <w:pPr>
+      <w:spacing w:after="0"/>
+      <w:ind w:left="440" w:hanging="440"/>
+    </w:pPr>
+    <w:rPr>
+      <w:rFonts w:cstheme="minorHAnsi"/>
+      <w:smallCaps/>
+      <w:sz w:val="20"/>
+      <w:szCs w:val="20"/>
+    </w:rPr>
+  </w:style>
 </w:styles>
 </file>
 
@@ -10222,7 +12957,7 @@
 </file>
 
 <file path=customXml/itemProps2.xml><?xml version="1.0" encoding="utf-8"?>
-<ds:datastoreItem xmlns:ds="http://schemas.openxmlformats.org/officeDocument/2006/customXml" ds:itemID="{94867EA1-773C-49E8-9B98-C14DEA88A89C}">
+<ds:datastoreItem xmlns:ds="http://schemas.openxmlformats.org/officeDocument/2006/customXml" ds:itemID="{4110E5B5-E71D-414D-AD89-0C9EFD073BF2}">
   <ds:schemaRefs>
     <ds:schemaRef ds:uri="http://schemas.openxmlformats.org/officeDocument/2006/bibliography"/>
   </ds:schemaRefs>

</xml_diff>